<commit_message>
- Modified get specialties api.
</commit_message>
<xml_diff>
--- a/002 - DOCUMENT/API Documentation/draft/patient_api_endpoints_v1.docx
+++ b/002 - DOCUMENT/API Documentation/draft/patient_api_endpoints_v1.docx
@@ -1146,6 +1146,7 @@
           <w:color w:val="000000" w:themeColor="text1"/>
           <w:sz w:val="28"/>
           <w:szCs w:val="28"/>
+          <w:highlight w:val="yellow"/>
         </w:rPr>
       </w:pPr>
       <w:r>
@@ -1155,6 +1156,7 @@
           <w:color w:val="000000" w:themeColor="text1"/>
           <w:sz w:val="28"/>
           <w:szCs w:val="28"/>
+          <w:highlight w:val="yellow"/>
         </w:rPr>
         <w:t xml:space="preserve">API danh sách chuyên khoa </w:t>
       </w:r>
@@ -1182,8 +1184,6 @@
         </w:rPr>
         <w:t>Danh sách tất cả các chuyên khoa của bác sỹ.</w:t>
       </w:r>
-      <w:bookmarkStart w:id="0" w:name="_GoBack"/>
-      <w:bookmarkEnd w:id="0"/>
     </w:p>
     <w:p>
       <w:pPr>
@@ -1370,19 +1370,21 @@
               <w:jc w:val="center"/>
               <w:rPr>
                 <w:rFonts w:asciiTheme="majorHAnsi" w:hAnsiTheme="majorHAnsi" w:cs="Arial"/>
-                <w:color w:val="000000" w:themeColor="text1"/>
-                <w:sz w:val="22"/>
-                <w:szCs w:val="22"/>
-              </w:rPr>
-            </w:pPr>
-            <w:r>
-              <w:rPr>
-                <w:rFonts w:asciiTheme="majorHAnsi" w:hAnsiTheme="majorHAnsi" w:cs="Arial"/>
-                <w:color w:val="000000" w:themeColor="text1"/>
-                <w:sz w:val="22"/>
-                <w:szCs w:val="22"/>
-              </w:rPr>
-              <w:t>GET</w:t>
+                <w:b/>
+                <w:color w:val="000000" w:themeColor="text1"/>
+                <w:sz w:val="22"/>
+                <w:szCs w:val="22"/>
+              </w:rPr>
+            </w:pPr>
+            <w:r>
+              <w:rPr>
+                <w:rFonts w:asciiTheme="majorHAnsi" w:hAnsiTheme="majorHAnsi" w:cs="Arial"/>
+                <w:b/>
+                <w:color w:val="000000" w:themeColor="text1"/>
+                <w:sz w:val="22"/>
+                <w:szCs w:val="22"/>
+              </w:rPr>
+              <w:t>POST</w:t>
             </w:r>
           </w:p>
         </w:tc>
@@ -1402,15 +1404,26 @@
                 <w:szCs w:val="22"/>
               </w:rPr>
             </w:pPr>
-            <w:r>
-              <w:rPr>
-                <w:rFonts w:asciiTheme="majorHAnsi" w:hAnsiTheme="majorHAnsi" w:cs="Arial"/>
-                <w:color w:val="000000" w:themeColor="text1"/>
-                <w:sz w:val="22"/>
-                <w:szCs w:val="22"/>
-              </w:rPr>
-              <w:t>api/specialty</w:t>
-            </w:r>
+            <w:hyperlink r:id="rId5" w:history="1">
+              <w:r>
+                <w:rPr>
+                  <w:rStyle w:val="Hyperlink"/>
+                  <w:rFonts w:asciiTheme="majorHAnsi" w:hAnsiTheme="majorHAnsi" w:cs="Arial"/>
+                  <w:sz w:val="22"/>
+                  <w:szCs w:val="22"/>
+                </w:rPr>
+                <w:t>api/specialty</w:t>
+              </w:r>
+              <w:r>
+                <w:rPr>
+                  <w:rStyle w:val="Hyperlink"/>
+                  <w:rFonts w:asciiTheme="majorHAnsi" w:hAnsiTheme="majorHAnsi" w:cs="Arial"/>
+                  <w:sz w:val="22"/>
+                  <w:szCs w:val="22"/>
+                </w:rPr>
+                <w:t>/filter</w:t>
+              </w:r>
+            </w:hyperlink>
           </w:p>
         </w:tc>
       </w:tr>
@@ -1562,11 +1575,13 @@
           <w:tcPr>
             <w:tcW w:w="951" w:type="dxa"/>
             <w:shd w:val="clear" w:color="auto" w:fill="00B050"/>
-          </w:tcPr>
-          <w:p>
-            <w:pPr>
-              <w:pStyle w:val="ListParagraph"/>
-              <w:ind w:left="0"/>
+            <w:vAlign w:val="center"/>
+          </w:tcPr>
+          <w:p>
+            <w:pPr>
+              <w:pStyle w:val="ListParagraph"/>
+              <w:ind w:left="0"/>
+              <w:jc w:val="center"/>
               <w:rPr>
                 <w:rFonts w:asciiTheme="majorHAnsi" w:hAnsiTheme="majorHAnsi" w:cs="Arial"/>
                 <w:color w:val="000000" w:themeColor="text1"/>
@@ -1589,6 +1604,7 @@
           <w:tcPr>
             <w:tcW w:w="1110" w:type="dxa"/>
             <w:shd w:val="clear" w:color="auto" w:fill="00B050"/>
+            <w:vAlign w:val="center"/>
           </w:tcPr>
           <w:p>
             <w:pPr>
@@ -1616,6 +1632,7 @@
           <w:tcPr>
             <w:tcW w:w="1136" w:type="dxa"/>
             <w:shd w:val="clear" w:color="auto" w:fill="00B050"/>
+            <w:vAlign w:val="center"/>
           </w:tcPr>
           <w:p>
             <w:pPr>
@@ -1663,11 +1680,13 @@
           <w:tcPr>
             <w:tcW w:w="951" w:type="dxa"/>
             <w:shd w:val="clear" w:color="auto" w:fill="00B050"/>
-          </w:tcPr>
-          <w:p>
-            <w:pPr>
-              <w:pStyle w:val="ListParagraph"/>
-              <w:ind w:left="0"/>
+            <w:vAlign w:val="center"/>
+          </w:tcPr>
+          <w:p>
+            <w:pPr>
+              <w:pStyle w:val="ListParagraph"/>
+              <w:ind w:left="0"/>
+              <w:jc w:val="center"/>
               <w:rPr>
                 <w:rFonts w:asciiTheme="majorHAnsi" w:hAnsiTheme="majorHAnsi" w:cs="Arial"/>
                 <w:color w:val="000000" w:themeColor="text1"/>
@@ -1690,6 +1709,7 @@
           <w:tcPr>
             <w:tcW w:w="1110" w:type="dxa"/>
             <w:shd w:val="clear" w:color="auto" w:fill="00B050"/>
+            <w:vAlign w:val="center"/>
           </w:tcPr>
           <w:p>
             <w:pPr>
@@ -1717,6 +1737,7 @@
           <w:tcPr>
             <w:tcW w:w="1136" w:type="dxa"/>
             <w:shd w:val="clear" w:color="auto" w:fill="00B050"/>
+            <w:vAlign w:val="center"/>
           </w:tcPr>
           <w:p>
             <w:pPr>
@@ -1765,11 +1786,13 @@
           <w:tcPr>
             <w:tcW w:w="951" w:type="dxa"/>
             <w:shd w:val="clear" w:color="auto" w:fill="00B050"/>
-          </w:tcPr>
-          <w:p>
-            <w:pPr>
-              <w:pStyle w:val="ListParagraph"/>
-              <w:ind w:left="0"/>
+            <w:vAlign w:val="center"/>
+          </w:tcPr>
+          <w:p>
+            <w:pPr>
+              <w:pStyle w:val="ListParagraph"/>
+              <w:ind w:left="0"/>
+              <w:jc w:val="center"/>
               <w:rPr>
                 <w:rFonts w:asciiTheme="majorHAnsi" w:hAnsiTheme="majorHAnsi" w:cs="Arial"/>
                 <w:color w:val="000000" w:themeColor="text1"/>
@@ -1792,6 +1815,7 @@
           <w:tcPr>
             <w:tcW w:w="1110" w:type="dxa"/>
             <w:shd w:val="clear" w:color="auto" w:fill="00B050"/>
+            <w:vAlign w:val="center"/>
           </w:tcPr>
           <w:p>
             <w:pPr>
@@ -1819,6 +1843,7 @@
           <w:tcPr>
             <w:tcW w:w="1136" w:type="dxa"/>
             <w:shd w:val="clear" w:color="auto" w:fill="00B050"/>
+            <w:vAlign w:val="center"/>
           </w:tcPr>
           <w:p>
             <w:pPr>
@@ -1875,11 +1900,13 @@
           <w:tcPr>
             <w:tcW w:w="951" w:type="dxa"/>
             <w:shd w:val="clear" w:color="auto" w:fill="00B050"/>
-          </w:tcPr>
-          <w:p>
-            <w:pPr>
-              <w:pStyle w:val="ListParagraph"/>
-              <w:ind w:left="0"/>
+            <w:vAlign w:val="center"/>
+          </w:tcPr>
+          <w:p>
+            <w:pPr>
+              <w:pStyle w:val="ListParagraph"/>
+              <w:ind w:left="0"/>
+              <w:jc w:val="center"/>
               <w:rPr>
                 <w:rFonts w:asciiTheme="majorHAnsi" w:hAnsiTheme="majorHAnsi" w:cs="Arial"/>
                 <w:color w:val="000000" w:themeColor="text1"/>
@@ -1902,6 +1929,7 @@
           <w:tcPr>
             <w:tcW w:w="1110" w:type="dxa"/>
             <w:shd w:val="clear" w:color="auto" w:fill="00B050"/>
+            <w:vAlign w:val="center"/>
           </w:tcPr>
           <w:p>
             <w:pPr>
@@ -1929,6 +1957,7 @@
           <w:tcPr>
             <w:tcW w:w="1136" w:type="dxa"/>
             <w:shd w:val="clear" w:color="auto" w:fill="00B050"/>
+            <w:vAlign w:val="center"/>
           </w:tcPr>
           <w:p>
             <w:pPr>
@@ -2104,7 +2133,7 @@
     <w:tbl>
       <w:tblPr>
         <w:tblW w:w="0" w:type="auto"/>
-        <w:tblInd w:w="1521" w:type="dxa"/>
+        <w:jc w:val="center"/>
         <w:tblBorders>
           <w:top w:val="single" w:sz="4" w:space="0" w:color="auto"/>
           <w:left w:val="single" w:sz="4" w:space="0" w:color="auto"/>
@@ -2120,6 +2149,9 @@
         <w:gridCol w:w="5767"/>
       </w:tblGrid>
       <w:tr>
+        <w:trPr>
+          <w:jc w:val="center"/>
+        </w:trPr>
         <w:tc>
           <w:tcPr>
             <w:tcW w:w="236" w:type="dxa"/>
@@ -2176,10 +2208,14 @@
         </w:tc>
       </w:tr>
       <w:tr>
+        <w:trPr>
+          <w:jc w:val="center"/>
+        </w:trPr>
         <w:tc>
           <w:tcPr>
             <w:tcW w:w="236" w:type="dxa"/>
             <w:shd w:val="clear" w:color="auto" w:fill="auto"/>
+            <w:vAlign w:val="center"/>
           </w:tcPr>
           <w:p>
             <w:pPr>
@@ -2282,7 +2318,26 @@
                 <w:sz w:val="22"/>
                 <w:szCs w:val="22"/>
               </w:rPr>
-              <w:t xml:space="preserve">    ID: &lt;id&gt;,</w:t>
+              <w:t xml:space="preserve">    I</w:t>
+            </w:r>
+            <w:r>
+              <w:rPr>
+                <w:rFonts w:asciiTheme="majorHAnsi" w:hAnsiTheme="majorHAnsi" w:cs="Arial"/>
+                <w:b/>
+                <w:color w:val="00B050"/>
+                <w:sz w:val="22"/>
+                <w:szCs w:val="22"/>
+              </w:rPr>
+              <w:t>d</w:t>
+            </w:r>
+            <w:r>
+              <w:rPr>
+                <w:rFonts w:asciiTheme="majorHAnsi" w:hAnsiTheme="majorHAnsi" w:cs="Arial"/>
+                <w:color w:val="000000" w:themeColor="text1"/>
+                <w:sz w:val="22"/>
+                <w:szCs w:val="22"/>
+              </w:rPr>
+              <w:t>: &lt;id&gt;,</w:t>
             </w:r>
           </w:p>
           <w:p>
@@ -2315,7 +2370,7 @@
               <w:rPr>
                 <w:rFonts w:asciiTheme="majorHAnsi" w:hAnsiTheme="majorHAnsi" w:cs="Arial"/>
                 <w:b/>
-                <w:color w:val="000000" w:themeColor="text1"/>
+                <w:color w:val="00B050"/>
                 <w:sz w:val="22"/>
                 <w:szCs w:val="22"/>
               </w:rPr>
@@ -2339,6 +2394,50 @@
               </w:rPr>
               <w:t>]</w:t>
             </w:r>
+            <w:r>
+              <w:rPr>
+                <w:rFonts w:asciiTheme="majorHAnsi" w:hAnsiTheme="majorHAnsi" w:cs="Arial"/>
+                <w:b/>
+                <w:color w:val="00B050"/>
+                <w:sz w:val="22"/>
+                <w:szCs w:val="22"/>
+              </w:rPr>
+              <w:t>,</w:t>
+            </w:r>
+          </w:p>
+          <w:p>
+            <w:pPr>
+              <w:autoSpaceDE w:val="0"/>
+              <w:autoSpaceDN w:val="0"/>
+              <w:adjustRightInd w:val="0"/>
+              <w:rPr>
+                <w:rFonts w:asciiTheme="majorHAnsi" w:hAnsiTheme="majorHAnsi" w:cs="Arial"/>
+                <w:b/>
+                <w:color w:val="000000" w:themeColor="text1"/>
+                <w:sz w:val="22"/>
+                <w:szCs w:val="22"/>
+              </w:rPr>
+            </w:pPr>
+            <w:r>
+              <w:rPr>
+                <w:rFonts w:asciiTheme="majorHAnsi" w:hAnsiTheme="majorHAnsi" w:cs="Arial"/>
+                <w:b/>
+                <w:color w:val="00B050"/>
+                <w:sz w:val="22"/>
+                <w:szCs w:val="22"/>
+              </w:rPr>
+              <w:t xml:space="preserve"> </w:t>
+            </w:r>
+            <w:r>
+              <w:rPr>
+                <w:rFonts w:asciiTheme="majorHAnsi" w:hAnsiTheme="majorHAnsi" w:cs="Arial"/>
+                <w:b/>
+                <w:color w:val="00B050"/>
+                <w:sz w:val="22"/>
+                <w:szCs w:val="22"/>
+              </w:rPr>
+              <w:t>Total : 0</w:t>
+            </w:r>
           </w:p>
           <w:p>
             <w:pPr>
@@ -2364,10 +2463,14 @@
         </w:tc>
       </w:tr>
       <w:tr>
+        <w:trPr>
+          <w:jc w:val="center"/>
+        </w:trPr>
         <w:tc>
           <w:tcPr>
             <w:tcW w:w="236" w:type="dxa"/>
             <w:shd w:val="clear" w:color="auto" w:fill="auto"/>
+            <w:vAlign w:val="center"/>
           </w:tcPr>
           <w:p>
             <w:pPr>
@@ -2446,7 +2549,30 @@
                 <w:sz w:val="22"/>
                 <w:szCs w:val="22"/>
               </w:rPr>
-              <w:t>"Error"</w:t>
+              <w:t>"Error</w:t>
+            </w:r>
+            <w:r>
+              <w:rPr>
+                <w:rStyle w:val="sobjectk"/>
+                <w:rFonts w:asciiTheme="majorHAnsi" w:hAnsiTheme="majorHAnsi" w:cs="Arial"/>
+                <w:b/>
+                <w:bCs/>
+                <w:color w:val="00B050"/>
+                <w:sz w:val="22"/>
+                <w:szCs w:val="22"/>
+              </w:rPr>
+              <w:t>s</w:t>
+            </w:r>
+            <w:r>
+              <w:rPr>
+                <w:rStyle w:val="sobjectk"/>
+                <w:rFonts w:asciiTheme="majorHAnsi" w:hAnsiTheme="majorHAnsi" w:cs="Arial"/>
+                <w:bCs/>
+                <w:color w:val="000000" w:themeColor="text1"/>
+                <w:sz w:val="22"/>
+                <w:szCs w:val="22"/>
+              </w:rPr>
+              <w:t>"</w:t>
             </w:r>
             <w:r>
               <w:rPr>
@@ -2486,7 +2612,7 @@
                 <w:sz w:val="22"/>
                 <w:szCs w:val="22"/>
               </w:rPr>
-              <w:t>"Invalid "</w:t>
+              <w:t>""</w:t>
             </w:r>
             <w:r>
               <w:rPr>
@@ -2531,10 +2657,14 @@
         </w:tc>
       </w:tr>
       <w:tr>
+        <w:trPr>
+          <w:jc w:val="center"/>
+        </w:trPr>
         <w:tc>
           <w:tcPr>
             <w:tcW w:w="236" w:type="dxa"/>
             <w:shd w:val="clear" w:color="auto" w:fill="auto"/>
+            <w:vAlign w:val="center"/>
           </w:tcPr>
           <w:p>
             <w:pPr>
@@ -2612,7 +2742,30 @@
                 <w:sz w:val="22"/>
                 <w:szCs w:val="22"/>
               </w:rPr>
-              <w:t>"Error"</w:t>
+              <w:t>"Error</w:t>
+            </w:r>
+            <w:r>
+              <w:rPr>
+                <w:rStyle w:val="sobjectk"/>
+                <w:rFonts w:asciiTheme="majorHAnsi" w:hAnsiTheme="majorHAnsi" w:cs="Arial"/>
+                <w:b/>
+                <w:bCs/>
+                <w:color w:val="00B050"/>
+                <w:sz w:val="22"/>
+                <w:szCs w:val="22"/>
+              </w:rPr>
+              <w:t>s</w:t>
+            </w:r>
+            <w:r>
+              <w:rPr>
+                <w:rStyle w:val="sobjectk"/>
+                <w:rFonts w:asciiTheme="majorHAnsi" w:hAnsiTheme="majorHAnsi" w:cs="Arial"/>
+                <w:bCs/>
+                <w:color w:val="000000" w:themeColor="text1"/>
+                <w:sz w:val="22"/>
+                <w:szCs w:val="22"/>
+              </w:rPr>
+              <w:t>"</w:t>
             </w:r>
             <w:r>
               <w:rPr>
@@ -2671,8 +2824,16 @@
                 <w:sz w:val="22"/>
                 <w:szCs w:val="22"/>
               </w:rPr>
-              <w:tab/>
-              <w:t xml:space="preserve">  ""</w:t>
+              <w:t xml:space="preserve">       </w:t>
+            </w:r>
+            <w:r>
+              <w:rPr>
+                <w:rFonts w:asciiTheme="majorHAnsi" w:hAnsiTheme="majorHAnsi" w:cs="Arial"/>
+                <w:color w:val="000000" w:themeColor="text1"/>
+                <w:sz w:val="22"/>
+                <w:szCs w:val="22"/>
+              </w:rPr>
+              <w:t xml:space="preserve"> ""</w:t>
             </w:r>
             <w:r>
               <w:rPr>
@@ -4250,6 +4411,15 @@
                 <w:szCs w:val="22"/>
               </w:rPr>
               <w:br/>
+            </w:r>
+            <w:r>
+              <w:rPr>
+                <w:rFonts w:asciiTheme="majorHAnsi" w:hAnsiTheme="majorHAnsi" w:cs="Arial"/>
+                <w:color w:val="000000" w:themeColor="text1"/>
+                <w:sz w:val="22"/>
+                <w:szCs w:val="22"/>
+              </w:rPr>
+              <w:lastRenderedPageBreak/>
               <w:t>         </w:t>
             </w:r>
             <w:r>
@@ -4301,15 +4471,6 @@
                 <w:szCs w:val="22"/>
               </w:rPr>
               <w:br/>
-            </w:r>
-            <w:r>
-              <w:rPr>
-                <w:rFonts w:asciiTheme="majorHAnsi" w:hAnsiTheme="majorHAnsi" w:cs="Arial"/>
-                <w:color w:val="000000" w:themeColor="text1"/>
-                <w:sz w:val="22"/>
-                <w:szCs w:val="22"/>
-              </w:rPr>
-              <w:lastRenderedPageBreak/>
               <w:t>         </w:t>
             </w:r>
             <w:r>
@@ -4833,6 +4994,8 @@
               </w:rPr>
               <w:t>,</w:t>
             </w:r>
+            <w:bookmarkStart w:id="0" w:name="_GoBack"/>
+            <w:bookmarkEnd w:id="0"/>
             <w:r>
               <w:rPr>
                 <w:rFonts w:asciiTheme="majorHAnsi" w:hAnsiTheme="majorHAnsi" w:cs="Arial"/>
@@ -5005,7 +5168,30 @@
                 <w:sz w:val="22"/>
                 <w:szCs w:val="22"/>
               </w:rPr>
-              <w:t>"Speciality"</w:t>
+              <w:t>"Special</w:t>
+            </w:r>
+            <w:r>
+              <w:rPr>
+                <w:rStyle w:val="sobjectk"/>
+                <w:rFonts w:asciiTheme="majorHAnsi" w:hAnsiTheme="majorHAnsi" w:cs="Arial"/>
+                <w:bCs/>
+                <w:color w:val="000000" w:themeColor="text1"/>
+                <w:sz w:val="22"/>
+                <w:szCs w:val="22"/>
+                <w:highlight w:val="red"/>
+              </w:rPr>
+              <w:t>i</w:t>
+            </w:r>
+            <w:r>
+              <w:rPr>
+                <w:rStyle w:val="sobjectk"/>
+                <w:rFonts w:asciiTheme="majorHAnsi" w:hAnsiTheme="majorHAnsi" w:cs="Arial"/>
+                <w:bCs/>
+                <w:color w:val="000000" w:themeColor="text1"/>
+                <w:sz w:val="22"/>
+                <w:szCs w:val="22"/>
+              </w:rPr>
+              <w:t>ty"</w:t>
             </w:r>
             <w:r>
               <w:rPr>
@@ -6036,7 +6222,6 @@
                 <w:sz w:val="22"/>
                 <w:szCs w:val="22"/>
               </w:rPr>
-              <w:lastRenderedPageBreak/>
               <w:t>Type</w:t>
             </w:r>
           </w:p>
@@ -8155,6 +8340,15 @@
                 <w:szCs w:val="22"/>
               </w:rPr>
               <w:br/>
+            </w:r>
+            <w:r>
+              <w:rPr>
+                <w:rFonts w:asciiTheme="majorHAnsi" w:hAnsiTheme="majorHAnsi" w:cs="Arial"/>
+                <w:color w:val="000000" w:themeColor="text1"/>
+                <w:sz w:val="22"/>
+                <w:szCs w:val="22"/>
+              </w:rPr>
+              <w:lastRenderedPageBreak/>
               <w:t>         </w:t>
             </w:r>
             <w:r>
@@ -8206,15 +8400,6 @@
                 <w:szCs w:val="22"/>
               </w:rPr>
               <w:br/>
-            </w:r>
-            <w:r>
-              <w:rPr>
-                <w:rFonts w:asciiTheme="majorHAnsi" w:hAnsiTheme="majorHAnsi" w:cs="Arial"/>
-                <w:color w:val="000000" w:themeColor="text1"/>
-                <w:sz w:val="22"/>
-                <w:szCs w:val="22"/>
-              </w:rPr>
-              <w:lastRenderedPageBreak/>
               <w:t>         </w:t>
             </w:r>
             <w:r>
@@ -10109,6 +10294,7 @@
                 <w:sz w:val="22"/>
                 <w:szCs w:val="22"/>
               </w:rPr>
+              <w:lastRenderedPageBreak/>
               <w:t xml:space="preserve">    Note: &lt;note&gt;,</w:t>
             </w:r>
           </w:p>
@@ -10131,7 +10317,6 @@
                 <w:sz w:val="22"/>
                 <w:szCs w:val="22"/>
               </w:rPr>
-              <w:lastRenderedPageBreak/>
               <w:t xml:space="preserve">    Created: &lt;created_date&gt;,</w:t>
             </w:r>
           </w:p>
@@ -11970,6 +12155,7 @@
                 <w:sz w:val="22"/>
                 <w:szCs w:val="22"/>
               </w:rPr>
+              <w:lastRenderedPageBreak/>
               <w:t xml:space="preserve">    Name</w:t>
             </w:r>
             <w:r>
@@ -12019,7 +12205,6 @@
                 <w:sz w:val="22"/>
                 <w:szCs w:val="22"/>
               </w:rPr>
-              <w:lastRenderedPageBreak/>
               <w:t xml:space="preserve">    Cause: &lt;cause&gt;</w:t>
             </w:r>
           </w:p>
@@ -14038,6 +14223,7 @@
                 <w:sz w:val="22"/>
                 <w:szCs w:val="22"/>
               </w:rPr>
+              <w:lastRenderedPageBreak/>
               <w:t xml:space="preserve">    Cause: &lt;cause&gt;</w:t>
             </w:r>
           </w:p>
@@ -14060,7 +14246,6 @@
                 <w:sz w:val="22"/>
                 <w:szCs w:val="22"/>
               </w:rPr>
-              <w:lastRenderedPageBreak/>
               <w:t xml:space="preserve">    Note: &lt;note&gt;,</w:t>
             </w:r>
           </w:p>
@@ -15798,6 +15983,7 @@
                 <w:sz w:val="22"/>
                 <w:szCs w:val="22"/>
               </w:rPr>
+              <w:lastRenderedPageBreak/>
               <w:t>}</w:t>
             </w:r>
           </w:p>
@@ -17646,25 +17832,7 @@
                 <w:sz w:val="22"/>
                 <w:szCs w:val="22"/>
               </w:rPr>
-              <w:t>Descri</w:t>
-            </w:r>
-            <w:r>
-              <w:rPr>
-                <w:rFonts w:asciiTheme="majorHAnsi" w:hAnsiTheme="majorHAnsi" w:cs="Arial"/>
-                <w:color w:val="000000" w:themeColor="text1"/>
-                <w:sz w:val="22"/>
-                <w:szCs w:val="22"/>
-              </w:rPr>
-              <w:t>ption as MinFrom , applied to Created</w:t>
-            </w:r>
-            <w:r>
-              <w:rPr>
-                <w:rFonts w:asciiTheme="majorHAnsi" w:hAnsiTheme="majorHAnsi" w:cs="Arial"/>
-                <w:color w:val="000000" w:themeColor="text1"/>
-                <w:sz w:val="22"/>
-                <w:szCs w:val="22"/>
-              </w:rPr>
-              <w:t xml:space="preserve"> </w:t>
+              <w:t xml:space="preserve">Description as MinFrom , applied to Created </w:t>
             </w:r>
           </w:p>
         </w:tc>
@@ -17801,16 +17969,7 @@
                 <w:sz w:val="22"/>
                 <w:szCs w:val="22"/>
               </w:rPr>
-              <w:t>Descr</w:t>
-            </w:r>
-            <w:r>
-              <w:rPr>
-                <w:rFonts w:asciiTheme="majorHAnsi" w:hAnsiTheme="majorHAnsi" w:cs="Arial"/>
-                <w:color w:val="000000" w:themeColor="text1"/>
-                <w:sz w:val="22"/>
-                <w:szCs w:val="22"/>
-              </w:rPr>
-              <w:t>iption as MaxFrom, applied to Created</w:t>
+              <w:t>Description as MaxFrom, applied to Created</w:t>
             </w:r>
           </w:p>
         </w:tc>
@@ -18180,16 +18339,7 @@
                 <w:sz w:val="22"/>
                 <w:szCs w:val="22"/>
               </w:rPr>
-              <w:t xml:space="preserve">Description as MaxFrom, applied to </w:t>
-            </w:r>
-            <w:r>
-              <w:rPr>
-                <w:rFonts w:asciiTheme="majorHAnsi" w:hAnsiTheme="majorHAnsi" w:cs="Arial"/>
-                <w:color w:val="000000" w:themeColor="text1"/>
-                <w:sz w:val="22"/>
-                <w:szCs w:val="22"/>
-              </w:rPr>
-              <w:t>LastModified</w:t>
+              <w:t>Description as MaxFrom, applied to LastModified</w:t>
             </w:r>
           </w:p>
         </w:tc>
@@ -18326,16 +18476,7 @@
                 <w:sz w:val="22"/>
                 <w:szCs w:val="22"/>
               </w:rPr>
-              <w:t xml:space="preserve">Description as MaxFrom, applied to </w:t>
-            </w:r>
-            <w:r>
-              <w:rPr>
-                <w:rFonts w:asciiTheme="majorHAnsi" w:hAnsiTheme="majorHAnsi" w:cs="Arial"/>
-                <w:color w:val="000000" w:themeColor="text1"/>
-                <w:sz w:val="22"/>
-                <w:szCs w:val="22"/>
-              </w:rPr>
-              <w:t>LastModified.</w:t>
+              <w:t>Description as MaxFrom, applied to LastModified.</w:t>
             </w:r>
           </w:p>
         </w:tc>
@@ -18476,6 +18617,7 @@
                 <w:sz w:val="22"/>
                 <w:szCs w:val="22"/>
               </w:rPr>
+              <w:lastRenderedPageBreak/>
               <w:t>200</w:t>
             </w:r>
           </w:p>
@@ -18526,7 +18668,6 @@
                 <w:sz w:val="22"/>
                 <w:szCs w:val="22"/>
               </w:rPr>
-              <w:lastRenderedPageBreak/>
               <w:t xml:space="preserve">    “Appointments”:[</w:t>
             </w:r>
           </w:p>
@@ -19195,7 +19336,6 @@
                 <w:sz w:val="22"/>
                 <w:szCs w:val="22"/>
               </w:rPr>
-              <w:lastRenderedPageBreak/>
               <w:t>404</w:t>
             </w:r>
           </w:p>
@@ -21176,6 +21316,7 @@
                 <w:sz w:val="22"/>
                 <w:szCs w:val="22"/>
               </w:rPr>
+              <w:lastRenderedPageBreak/>
               <w:t>}</w:t>
             </w:r>
           </w:p>
@@ -23200,6 +23341,7 @@
                 <w:sz w:val="22"/>
                 <w:szCs w:val="22"/>
               </w:rPr>
+              <w:lastRenderedPageBreak/>
               <w:t xml:space="preserve">        LastName: &lt;lname&gt;</w:t>
             </w:r>
           </w:p>
@@ -23222,7 +23364,6 @@
                 <w:sz w:val="22"/>
                 <w:szCs w:val="22"/>
               </w:rPr>
-              <w:lastRenderedPageBreak/>
               <w:t xml:space="preserve">      },</w:t>
             </w:r>
           </w:p>
@@ -24989,6 +25130,15 @@
                 <w:szCs w:val="22"/>
               </w:rPr>
               <w:br/>
+            </w:r>
+            <w:r>
+              <w:rPr>
+                <w:rFonts w:asciiTheme="majorHAnsi" w:hAnsiTheme="majorHAnsi" w:cs="Arial"/>
+                <w:color w:val="000000" w:themeColor="text1"/>
+                <w:sz w:val="22"/>
+                <w:szCs w:val="22"/>
+              </w:rPr>
+              <w:lastRenderedPageBreak/>
               <w:t>    </w:t>
             </w:r>
             <w:r>
@@ -25018,7 +25168,6 @@
                 <w:sz w:val="22"/>
                 <w:szCs w:val="22"/>
               </w:rPr>
-              <w:lastRenderedPageBreak/>
               <w:t>}</w:t>
             </w:r>
           </w:p>
@@ -27036,6 +27185,7 @@
                 <w:sz w:val="22"/>
                 <w:szCs w:val="22"/>
               </w:rPr>
+              <w:lastRenderedPageBreak/>
               <w:t xml:space="preserve">      Dater: {</w:t>
             </w:r>
           </w:p>
@@ -27058,7 +27208,6 @@
                 <w:sz w:val="22"/>
                 <w:szCs w:val="22"/>
               </w:rPr>
-              <w:lastRenderedPageBreak/>
               <w:t xml:space="preserve">        Id: &lt;id&gt;,</w:t>
             </w:r>
           </w:p>
@@ -29133,6 +29282,15 @@
                 <w:szCs w:val="22"/>
               </w:rPr>
               <w:br/>
+            </w:r>
+            <w:r>
+              <w:rPr>
+                <w:rFonts w:asciiTheme="majorHAnsi" w:hAnsiTheme="majorHAnsi" w:cs="Arial"/>
+                <w:color w:val="000000" w:themeColor="text1"/>
+                <w:sz w:val="22"/>
+                <w:szCs w:val="22"/>
+              </w:rPr>
+              <w:lastRenderedPageBreak/>
               <w:t>   </w:t>
             </w:r>
             <w:r>
@@ -29208,15 +29366,6 @@
                 <w:szCs w:val="22"/>
               </w:rPr>
               <w:br/>
-            </w:r>
-            <w:r>
-              <w:rPr>
-                <w:rFonts w:asciiTheme="majorHAnsi" w:hAnsiTheme="majorHAnsi" w:cs="Arial"/>
-                <w:color w:val="000000" w:themeColor="text1"/>
-                <w:sz w:val="22"/>
-                <w:szCs w:val="22"/>
-              </w:rPr>
-              <w:lastRenderedPageBreak/>
               <w:t>      </w:t>
             </w:r>
             <w:r>
@@ -35683,6 +35832,17 @@
     <w:basedOn w:val="DefaultParagraphFont"/>
     <w:rsid w:val="009F3714"/>
   </w:style>
+  <w:style w:type="character" w:styleId="Hyperlink">
+    <w:name w:val="Hyperlink"/>
+    <w:basedOn w:val="DefaultParagraphFont"/>
+    <w:uiPriority w:val="99"/>
+    <w:unhideWhenUsed/>
+    <w:rsid w:val="005A6FDF"/>
+    <w:rPr>
+      <w:color w:val="0000FF" w:themeColor="hyperlink"/>
+      <w:u w:val="single"/>
+    </w:rPr>
+  </w:style>
 </w:styles>
 </file>
 

</xml_diff>

<commit_message>
- Complete Allergy API
</commit_message>
<xml_diff>
--- a/002 - DOCUMENT/API Documentation/draft/patient_api_endpoints_v1.docx
+++ b/002 - DOCUMENT/API Documentation/draft/patient_api_endpoints_v1.docx
@@ -1404,7 +1404,7 @@
                 <w:szCs w:val="22"/>
               </w:rPr>
             </w:pPr>
-            <w:hyperlink r:id="rId5" w:history="1">
+            <w:hyperlink r:id="rId7" w:history="1">
               <w:r>
                 <w:rPr>
                   <w:rStyle w:val="Hyperlink"/>
@@ -4994,8 +4994,6 @@
               </w:rPr>
               <w:t>,</w:t>
             </w:r>
-            <w:bookmarkStart w:id="0" w:name="_GoBack"/>
-            <w:bookmarkEnd w:id="0"/>
             <w:r>
               <w:rPr>
                 <w:rFonts w:asciiTheme="majorHAnsi" w:hAnsiTheme="majorHAnsi" w:cs="Arial"/>
@@ -9127,7 +9125,7 @@
           <w:sz w:val="22"/>
           <w:szCs w:val="22"/>
         </w:rPr>
-        <w:t>Add them trường NameAllergy trong bảng Allergy</w:t>
+        <w:t>Add them trường Name trong bảng Allergy</w:t>
       </w:r>
     </w:p>
     <w:p>
@@ -10363,6 +10361,15 @@
               </w:rPr>
               <w:t xml:space="preserve">  }</w:t>
             </w:r>
+            <w:r>
+              <w:rPr>
+                <w:rFonts w:asciiTheme="majorHAnsi" w:hAnsiTheme="majorHAnsi" w:cs="Arial"/>
+                <w:color w:val="000000" w:themeColor="text1"/>
+                <w:sz w:val="22"/>
+                <w:szCs w:val="22"/>
+              </w:rPr>
+              <w:t>,</w:t>
+            </w:r>
           </w:p>
           <w:p>
             <w:pPr>
@@ -10384,6 +10391,38 @@
                 <w:szCs w:val="22"/>
               </w:rPr>
               <w:t xml:space="preserve">  ]</w:t>
+            </w:r>
+            <w:r>
+              <w:rPr>
+                <w:rFonts w:asciiTheme="majorHAnsi" w:hAnsiTheme="majorHAnsi" w:cs="Arial"/>
+                <w:color w:val="000000" w:themeColor="text1"/>
+                <w:sz w:val="22"/>
+                <w:szCs w:val="22"/>
+              </w:rPr>
+              <w:t>,</w:t>
+            </w:r>
+          </w:p>
+          <w:p>
+            <w:pPr>
+              <w:autoSpaceDE w:val="0"/>
+              <w:autoSpaceDN w:val="0"/>
+              <w:adjustRightInd w:val="0"/>
+              <w:rPr>
+                <w:rFonts w:asciiTheme="majorHAnsi" w:hAnsiTheme="majorHAnsi" w:cs="Arial"/>
+                <w:color w:val="000000" w:themeColor="text1"/>
+                <w:sz w:val="22"/>
+                <w:szCs w:val="22"/>
+              </w:rPr>
+            </w:pPr>
+            <w:r>
+              <w:rPr>
+                <w:rFonts w:asciiTheme="majorHAnsi" w:hAnsiTheme="majorHAnsi" w:cs="Arial"/>
+                <w:color w:val="000000" w:themeColor="text1"/>
+                <w:sz w:val="22"/>
+                <w:szCs w:val="22"/>
+                <w:highlight w:val="green"/>
+              </w:rPr>
+              <w:t>“Total” : 0</w:t>
             </w:r>
           </w:p>
           <w:p>
@@ -10826,6 +10865,7 @@
           <w:color w:val="000000" w:themeColor="text1"/>
           <w:sz w:val="28"/>
           <w:szCs w:val="28"/>
+          <w:highlight w:val="yellow"/>
         </w:rPr>
       </w:pPr>
       <w:r>
@@ -10835,6 +10875,7 @@
           <w:color w:val="000000" w:themeColor="text1"/>
           <w:sz w:val="28"/>
           <w:szCs w:val="28"/>
+          <w:highlight w:val="yellow"/>
         </w:rPr>
         <w:t xml:space="preserve">API </w:t>
       </w:r>
@@ -10845,6 +10886,7 @@
           <w:color w:val="000000" w:themeColor="text1"/>
           <w:sz w:val="28"/>
           <w:szCs w:val="28"/>
+          <w:highlight w:val="yellow"/>
         </w:rPr>
         <w:t>Create Allergy</w:t>
       </w:r>
@@ -10954,6 +10996,7 @@
             <w:pPr>
               <w:pStyle w:val="ListParagraph"/>
               <w:ind w:left="0"/>
+              <w:jc w:val="center"/>
               <w:rPr>
                 <w:rFonts w:asciiTheme="majorHAnsi" w:hAnsiTheme="majorHAnsi" w:cs="Arial"/>
                 <w:color w:val="000000" w:themeColor="text1"/>
@@ -10989,14 +11032,16 @@
               <w:jc w:val="center"/>
               <w:rPr>
                 <w:rFonts w:asciiTheme="majorHAnsi" w:hAnsiTheme="majorHAnsi" w:cs="Arial"/>
-                <w:color w:val="000000" w:themeColor="text1"/>
-                <w:sz w:val="22"/>
-                <w:szCs w:val="22"/>
-              </w:rPr>
-            </w:pPr>
-            <w:r>
-              <w:rPr>
-                <w:rFonts w:asciiTheme="majorHAnsi" w:hAnsiTheme="majorHAnsi" w:cs="Arial"/>
+                <w:b/>
+                <w:color w:val="000000" w:themeColor="text1"/>
+                <w:sz w:val="22"/>
+                <w:szCs w:val="22"/>
+              </w:rPr>
+            </w:pPr>
+            <w:r>
+              <w:rPr>
+                <w:rFonts w:asciiTheme="majorHAnsi" w:hAnsiTheme="majorHAnsi" w:cs="Arial"/>
+                <w:b/>
                 <w:color w:val="000000" w:themeColor="text1"/>
                 <w:sz w:val="22"/>
                 <w:szCs w:val="22"/>
@@ -11021,6 +11066,19 @@
                 <w:szCs w:val="22"/>
               </w:rPr>
             </w:pPr>
+            <w:hyperlink r:id="rId8" w:history="1">
+              <w:r>
+                <w:rPr>
+                  <w:rStyle w:val="Hyperlink"/>
+                  <w:rFonts w:ascii="Consolas" w:hAnsi="Consolas" w:cs="Consolas"/>
+                  <w:sz w:val="19"/>
+                  <w:szCs w:val="19"/>
+                  <w:highlight w:val="white"/>
+                  <w:lang w:val="vi-VN"/>
+                </w:rPr>
+                <w:t>api/allergy</w:t>
+              </w:r>
+            </w:hyperlink>
           </w:p>
         </w:tc>
       </w:tr>
@@ -11178,11 +11236,13 @@
           <w:tcPr>
             <w:tcW w:w="349" w:type="dxa"/>
             <w:shd w:val="clear" w:color="auto" w:fill="auto"/>
-          </w:tcPr>
-          <w:p>
-            <w:pPr>
-              <w:pStyle w:val="ListParagraph"/>
-              <w:ind w:left="0"/>
+            <w:vAlign w:val="center"/>
+          </w:tcPr>
+          <w:p>
+            <w:pPr>
+              <w:pStyle w:val="ListParagraph"/>
+              <w:ind w:left="0"/>
+              <w:jc w:val="center"/>
               <w:rPr>
                 <w:rFonts w:asciiTheme="majorHAnsi" w:hAnsiTheme="majorHAnsi" w:cs="Arial"/>
                 <w:color w:val="000000" w:themeColor="text1"/>
@@ -11205,6 +11265,7 @@
           <w:tcPr>
             <w:tcW w:w="1366" w:type="dxa"/>
             <w:shd w:val="clear" w:color="auto" w:fill="auto"/>
+            <w:vAlign w:val="center"/>
           </w:tcPr>
           <w:p>
             <w:pPr>
@@ -11232,6 +11293,7 @@
           <w:tcPr>
             <w:tcW w:w="1127" w:type="dxa"/>
             <w:shd w:val="clear" w:color="auto" w:fill="auto"/>
+            <w:vAlign w:val="center"/>
           </w:tcPr>
           <w:p>
             <w:pPr>
@@ -11282,11 +11344,13 @@
           <w:tcPr>
             <w:tcW w:w="349" w:type="dxa"/>
             <w:shd w:val="clear" w:color="auto" w:fill="auto"/>
-          </w:tcPr>
-          <w:p>
-            <w:pPr>
-              <w:pStyle w:val="ListParagraph"/>
-              <w:ind w:left="0"/>
+            <w:vAlign w:val="center"/>
+          </w:tcPr>
+          <w:p>
+            <w:pPr>
+              <w:pStyle w:val="ListParagraph"/>
+              <w:ind w:left="0"/>
+              <w:jc w:val="center"/>
               <w:rPr>
                 <w:rFonts w:asciiTheme="majorHAnsi" w:hAnsiTheme="majorHAnsi" w:cs="Arial"/>
                 <w:color w:val="000000" w:themeColor="text1"/>
@@ -11309,6 +11373,7 @@
           <w:tcPr>
             <w:tcW w:w="1366" w:type="dxa"/>
             <w:shd w:val="clear" w:color="auto" w:fill="auto"/>
+            <w:vAlign w:val="center"/>
           </w:tcPr>
           <w:p>
             <w:pPr>
@@ -11336,6 +11401,7 @@
           <w:tcPr>
             <w:tcW w:w="1127" w:type="dxa"/>
             <w:shd w:val="clear" w:color="auto" w:fill="auto"/>
+            <w:vAlign w:val="center"/>
           </w:tcPr>
           <w:p>
             <w:pPr>
@@ -11386,11 +11452,13 @@
           <w:tcPr>
             <w:tcW w:w="349" w:type="dxa"/>
             <w:shd w:val="clear" w:color="auto" w:fill="auto"/>
-          </w:tcPr>
-          <w:p>
-            <w:pPr>
-              <w:pStyle w:val="ListParagraph"/>
-              <w:ind w:left="0"/>
+            <w:vAlign w:val="center"/>
+          </w:tcPr>
+          <w:p>
+            <w:pPr>
+              <w:pStyle w:val="ListParagraph"/>
+              <w:ind w:left="0"/>
+              <w:jc w:val="center"/>
               <w:rPr>
                 <w:rFonts w:asciiTheme="majorHAnsi" w:hAnsiTheme="majorHAnsi" w:cs="Arial"/>
                 <w:color w:val="000000" w:themeColor="text1"/>
@@ -11413,6 +11481,7 @@
           <w:tcPr>
             <w:tcW w:w="1366" w:type="dxa"/>
             <w:shd w:val="clear" w:color="auto" w:fill="auto"/>
+            <w:vAlign w:val="center"/>
           </w:tcPr>
           <w:p>
             <w:pPr>
@@ -11440,6 +11509,7 @@
           <w:tcPr>
             <w:tcW w:w="1127" w:type="dxa"/>
             <w:shd w:val="clear" w:color="auto" w:fill="auto"/>
+            <w:vAlign w:val="center"/>
           </w:tcPr>
           <w:p>
             <w:pPr>
@@ -11547,11 +11617,13 @@
           <w:tcPr>
             <w:tcW w:w="349" w:type="dxa"/>
             <w:shd w:val="clear" w:color="auto" w:fill="auto"/>
-          </w:tcPr>
-          <w:p>
-            <w:pPr>
-              <w:pStyle w:val="ListParagraph"/>
-              <w:ind w:left="0"/>
+            <w:vAlign w:val="center"/>
+          </w:tcPr>
+          <w:p>
+            <w:pPr>
+              <w:pStyle w:val="ListParagraph"/>
+              <w:ind w:left="0"/>
+              <w:jc w:val="center"/>
               <w:rPr>
                 <w:rFonts w:asciiTheme="majorHAnsi" w:hAnsiTheme="majorHAnsi" w:cs="Arial"/>
                 <w:color w:val="000000" w:themeColor="text1"/>
@@ -11574,6 +11646,7 @@
           <w:tcPr>
             <w:tcW w:w="1366" w:type="dxa"/>
             <w:shd w:val="clear" w:color="auto" w:fill="auto"/>
+            <w:vAlign w:val="center"/>
           </w:tcPr>
           <w:p>
             <w:pPr>
@@ -11601,6 +11674,7 @@
           <w:tcPr>
             <w:tcW w:w="1127" w:type="dxa"/>
             <w:shd w:val="clear" w:color="auto" w:fill="auto"/>
+            <w:vAlign w:val="center"/>
           </w:tcPr>
           <w:p>
             <w:pPr>
@@ -11718,11 +11792,13 @@
           <w:tcPr>
             <w:tcW w:w="349" w:type="dxa"/>
             <w:shd w:val="clear" w:color="auto" w:fill="auto"/>
-          </w:tcPr>
-          <w:p>
-            <w:pPr>
-              <w:pStyle w:val="ListParagraph"/>
-              <w:ind w:left="0"/>
+            <w:vAlign w:val="center"/>
+          </w:tcPr>
+          <w:p>
+            <w:pPr>
+              <w:pStyle w:val="ListParagraph"/>
+              <w:ind w:left="0"/>
+              <w:jc w:val="center"/>
               <w:rPr>
                 <w:rFonts w:asciiTheme="majorHAnsi" w:hAnsiTheme="majorHAnsi" w:cs="Arial"/>
                 <w:color w:val="000000" w:themeColor="text1"/>
@@ -11745,6 +11821,7 @@
           <w:tcPr>
             <w:tcW w:w="1366" w:type="dxa"/>
             <w:shd w:val="clear" w:color="auto" w:fill="auto"/>
+            <w:vAlign w:val="center"/>
           </w:tcPr>
           <w:p>
             <w:pPr>
@@ -11772,6 +11849,7 @@
           <w:tcPr>
             <w:tcW w:w="1127" w:type="dxa"/>
             <w:shd w:val="clear" w:color="auto" w:fill="auto"/>
+            <w:vAlign w:val="center"/>
           </w:tcPr>
           <w:p>
             <w:pPr>
@@ -11924,13 +12002,13 @@
         <w:tblLook w:val="04A0" w:firstRow="1" w:lastRow="0" w:firstColumn="1" w:lastColumn="0" w:noHBand="0" w:noVBand="1"/>
       </w:tblPr>
       <w:tblGrid>
-        <w:gridCol w:w="772"/>
+        <w:gridCol w:w="981"/>
         <w:gridCol w:w="6518"/>
       </w:tblGrid>
       <w:tr>
         <w:tc>
           <w:tcPr>
-            <w:tcW w:w="772" w:type="dxa"/>
+            <w:tcW w:w="981" w:type="dxa"/>
             <w:shd w:val="clear" w:color="auto" w:fill="9CC2E5"/>
           </w:tcPr>
           <w:p>
@@ -11986,23 +12064,27 @@
       <w:tr>
         <w:tc>
           <w:tcPr>
-            <w:tcW w:w="772" w:type="dxa"/>
+            <w:tcW w:w="981" w:type="dxa"/>
             <w:shd w:val="clear" w:color="auto" w:fill="auto"/>
+            <w:vAlign w:val="center"/>
           </w:tcPr>
           <w:p>
             <w:pPr>
               <w:pStyle w:val="ListParagraph"/>
               <w:ind w:left="-1440" w:firstLine="1440"/>
-              <w:rPr>
-                <w:rFonts w:asciiTheme="majorHAnsi" w:hAnsiTheme="majorHAnsi" w:cs="Arial"/>
-                <w:color w:val="000000" w:themeColor="text1"/>
-                <w:sz w:val="22"/>
-                <w:szCs w:val="22"/>
-              </w:rPr>
-            </w:pPr>
-            <w:r>
-              <w:rPr>
-                <w:rFonts w:asciiTheme="majorHAnsi" w:hAnsiTheme="majorHAnsi" w:cs="Arial"/>
+              <w:jc w:val="center"/>
+              <w:rPr>
+                <w:rFonts w:asciiTheme="majorHAnsi" w:hAnsiTheme="majorHAnsi" w:cs="Arial"/>
+                <w:b/>
+                <w:color w:val="000000" w:themeColor="text1"/>
+                <w:sz w:val="22"/>
+                <w:szCs w:val="22"/>
+              </w:rPr>
+            </w:pPr>
+            <w:r>
+              <w:rPr>
+                <w:rFonts w:asciiTheme="majorHAnsi" w:hAnsiTheme="majorHAnsi" w:cs="Arial"/>
+                <w:b/>
                 <w:color w:val="000000" w:themeColor="text1"/>
                 <w:sz w:val="22"/>
                 <w:szCs w:val="22"/>
@@ -12123,6 +12205,7 @@
                 <w:sz w:val="22"/>
                 <w:szCs w:val="22"/>
               </w:rPr>
+              <w:lastRenderedPageBreak/>
               <w:t xml:space="preserve">    </w:t>
             </w:r>
             <w:r>
@@ -12155,7 +12238,6 @@
                 <w:sz w:val="22"/>
                 <w:szCs w:val="22"/>
               </w:rPr>
-              <w:lastRenderedPageBreak/>
               <w:t xml:space="preserve">    Name</w:t>
             </w:r>
             <w:r>
@@ -12341,29 +12423,33 @@
       <w:tr>
         <w:tc>
           <w:tcPr>
-            <w:tcW w:w="772" w:type="dxa"/>
+            <w:tcW w:w="981" w:type="dxa"/>
             <w:shd w:val="clear" w:color="auto" w:fill="auto"/>
-          </w:tcPr>
-          <w:p>
-            <w:pPr>
-              <w:pStyle w:val="ListParagraph"/>
-              <w:ind w:left="0"/>
-              <w:rPr>
-                <w:rFonts w:asciiTheme="majorHAnsi" w:hAnsiTheme="majorHAnsi" w:cs="Arial"/>
-                <w:color w:val="000000" w:themeColor="text1"/>
-                <w:sz w:val="22"/>
-                <w:szCs w:val="22"/>
-              </w:rPr>
-            </w:pPr>
-            <w:r>
-              <w:rPr>
-                <w:rFonts w:asciiTheme="majorHAnsi" w:hAnsiTheme="majorHAnsi" w:cs="Arial"/>
+            <w:vAlign w:val="center"/>
+          </w:tcPr>
+          <w:p>
+            <w:pPr>
+              <w:pStyle w:val="ListParagraph"/>
+              <w:ind w:left="0"/>
+              <w:jc w:val="center"/>
+              <w:rPr>
+                <w:rFonts w:asciiTheme="majorHAnsi" w:hAnsiTheme="majorHAnsi" w:cs="Arial"/>
+                <w:b/>
+                <w:color w:val="000000" w:themeColor="text1"/>
+                <w:sz w:val="22"/>
+                <w:szCs w:val="22"/>
+              </w:rPr>
+            </w:pPr>
+            <w:r>
+              <w:rPr>
+                <w:rFonts w:asciiTheme="majorHAnsi" w:hAnsiTheme="majorHAnsi" w:cs="Arial"/>
+                <w:b/>
                 <w:color w:val="000000" w:themeColor="text1"/>
                 <w:sz w:val="22"/>
                 <w:szCs w:val="22"/>
               </w:rPr>
               <w:lastRenderedPageBreak/>
-              <w:t>404</w:t>
+              <w:t>400</w:t>
             </w:r>
           </w:p>
         </w:tc>
@@ -12422,7 +12508,31 @@
                 <w:sz w:val="22"/>
                 <w:szCs w:val="22"/>
               </w:rPr>
-              <w:t>"Error"</w:t>
+              <w:t>"Error</w:t>
+            </w:r>
+            <w:r>
+              <w:rPr>
+                <w:rStyle w:val="sobjectk"/>
+                <w:rFonts w:asciiTheme="majorHAnsi" w:hAnsiTheme="majorHAnsi" w:cs="Arial"/>
+                <w:b/>
+                <w:bCs/>
+                <w:color w:val="000000" w:themeColor="text1"/>
+                <w:sz w:val="22"/>
+                <w:szCs w:val="22"/>
+                <w:highlight w:val="green"/>
+              </w:rPr>
+              <w:t>s</w:t>
+            </w:r>
+            <w:r>
+              <w:rPr>
+                <w:rStyle w:val="sobjectk"/>
+                <w:rFonts w:asciiTheme="majorHAnsi" w:hAnsiTheme="majorHAnsi" w:cs="Arial"/>
+                <w:bCs/>
+                <w:color w:val="000000" w:themeColor="text1"/>
+                <w:sz w:val="22"/>
+                <w:szCs w:val="22"/>
+              </w:rPr>
+              <w:t>"</w:t>
             </w:r>
             <w:r>
               <w:rPr>
@@ -12438,6 +12548,7 @@
               <w:rPr>
                 <w:rStyle w:val="sbrace"/>
                 <w:rFonts w:asciiTheme="majorHAnsi" w:hAnsiTheme="majorHAnsi" w:cs="Arial"/>
+                <w:b/>
                 <w:color w:val="000000" w:themeColor="text1"/>
                 <w:sz w:val="22"/>
                 <w:szCs w:val="22"/>
@@ -12478,6 +12589,7 @@
               <w:rPr>
                 <w:rStyle w:val="sbrace"/>
                 <w:rFonts w:asciiTheme="majorHAnsi" w:hAnsiTheme="majorHAnsi" w:cs="Arial"/>
+                <w:b/>
                 <w:color w:val="000000" w:themeColor="text1"/>
                 <w:sz w:val="22"/>
                 <w:szCs w:val="22"/>
@@ -12509,28 +12621,56 @@
       <w:tr>
         <w:tc>
           <w:tcPr>
-            <w:tcW w:w="772" w:type="dxa"/>
+            <w:tcW w:w="981" w:type="dxa"/>
             <w:shd w:val="clear" w:color="auto" w:fill="auto"/>
-          </w:tcPr>
-          <w:p>
-            <w:pPr>
-              <w:pStyle w:val="ListParagraph"/>
-              <w:ind w:left="0"/>
-              <w:rPr>
-                <w:rFonts w:asciiTheme="majorHAnsi" w:hAnsiTheme="majorHAnsi" w:cs="Arial"/>
-                <w:color w:val="000000" w:themeColor="text1"/>
-                <w:sz w:val="22"/>
-                <w:szCs w:val="22"/>
-              </w:rPr>
-            </w:pPr>
-            <w:r>
-              <w:rPr>
-                <w:rFonts w:asciiTheme="majorHAnsi" w:hAnsiTheme="majorHAnsi" w:cs="Arial"/>
-                <w:color w:val="000000" w:themeColor="text1"/>
-                <w:sz w:val="22"/>
-                <w:szCs w:val="22"/>
-              </w:rPr>
-              <w:t>400</w:t>
+            <w:vAlign w:val="center"/>
+          </w:tcPr>
+          <w:p>
+            <w:pPr>
+              <w:pStyle w:val="ListParagraph"/>
+              <w:ind w:left="0"/>
+              <w:jc w:val="center"/>
+              <w:rPr>
+                <w:rFonts w:asciiTheme="majorHAnsi" w:hAnsiTheme="majorHAnsi" w:cs="Arial"/>
+                <w:b/>
+                <w:color w:val="000000" w:themeColor="text1"/>
+                <w:sz w:val="22"/>
+                <w:szCs w:val="22"/>
+              </w:rPr>
+            </w:pPr>
+            <w:r>
+              <w:rPr>
+                <w:rFonts w:asciiTheme="majorHAnsi" w:hAnsiTheme="majorHAnsi" w:cs="Arial"/>
+                <w:b/>
+                <w:color w:val="000000" w:themeColor="text1"/>
+                <w:sz w:val="22"/>
+                <w:szCs w:val="22"/>
+              </w:rPr>
+              <w:t>401</w:t>
+            </w:r>
+          </w:p>
+          <w:p>
+            <w:pPr>
+              <w:pStyle w:val="ListParagraph"/>
+              <w:ind w:left="0"/>
+              <w:jc w:val="center"/>
+              <w:rPr>
+                <w:rFonts w:asciiTheme="majorHAnsi" w:hAnsiTheme="majorHAnsi" w:cs="Arial"/>
+                <w:b/>
+                <w:color w:val="000000" w:themeColor="text1"/>
+                <w:sz w:val="22"/>
+                <w:szCs w:val="22"/>
+              </w:rPr>
+            </w:pPr>
+            <w:r>
+              <w:rPr>
+                <w:rFonts w:asciiTheme="majorHAnsi" w:hAnsiTheme="majorHAnsi" w:cs="Arial"/>
+                <w:b/>
+                <w:color w:val="FF0000"/>
+                <w:sz w:val="22"/>
+                <w:szCs w:val="22"/>
+              </w:rPr>
+              <w:t>User hasn’t logged in</w:t>
             </w:r>
           </w:p>
         </w:tc>
@@ -12541,6 +12681,8 @@
           </w:tcPr>
           <w:p>
             <w:pPr>
+              <w:pStyle w:val="ListParagraph"/>
+              <w:ind w:left="0"/>
               <w:rPr>
                 <w:rStyle w:val="sbrace"/>
                 <w:rFonts w:asciiTheme="majorHAnsi" w:hAnsiTheme="majorHAnsi" w:cs="Arial"/>
@@ -12588,7 +12730,31 @@
                 <w:sz w:val="22"/>
                 <w:szCs w:val="22"/>
               </w:rPr>
-              <w:t>"Error"</w:t>
+              <w:t>"Error</w:t>
+            </w:r>
+            <w:r>
+              <w:rPr>
+                <w:rStyle w:val="sobjectk"/>
+                <w:rFonts w:asciiTheme="majorHAnsi" w:hAnsiTheme="majorHAnsi" w:cs="Arial"/>
+                <w:b/>
+                <w:bCs/>
+                <w:color w:val="000000" w:themeColor="text1"/>
+                <w:sz w:val="22"/>
+                <w:szCs w:val="22"/>
+                <w:highlight w:val="green"/>
+              </w:rPr>
+              <w:t>s</w:t>
+            </w:r>
+            <w:r>
+              <w:rPr>
+                <w:rStyle w:val="sobjectk"/>
+                <w:rFonts w:asciiTheme="majorHAnsi" w:hAnsiTheme="majorHAnsi" w:cs="Arial"/>
+                <w:bCs/>
+                <w:color w:val="000000" w:themeColor="text1"/>
+                <w:sz w:val="22"/>
+                <w:szCs w:val="22"/>
+              </w:rPr>
+              <w:t>"</w:t>
             </w:r>
             <w:r>
               <w:rPr>
@@ -12604,51 +12770,32 @@
               <w:rPr>
                 <w:rStyle w:val="sbrace"/>
                 <w:rFonts w:asciiTheme="majorHAnsi" w:hAnsiTheme="majorHAnsi" w:cs="Arial"/>
+                <w:b/>
                 <w:color w:val="000000" w:themeColor="text1"/>
                 <w:sz w:val="22"/>
                 <w:szCs w:val="22"/>
               </w:rPr>
               <w:t>[</w:t>
             </w:r>
-          </w:p>
-          <w:p>
-            <w:pPr>
-              <w:rPr>
-                <w:rFonts w:asciiTheme="majorHAnsi" w:hAnsiTheme="majorHAnsi" w:cs="Arial"/>
-                <w:color w:val="000000" w:themeColor="text1"/>
-                <w:sz w:val="22"/>
-                <w:szCs w:val="22"/>
-              </w:rPr>
-            </w:pPr>
-            <w:r>
-              <w:rPr>
-                <w:rFonts w:asciiTheme="majorHAnsi" w:hAnsiTheme="majorHAnsi" w:cs="Arial"/>
-                <w:color w:val="000000" w:themeColor="text1"/>
-                <w:sz w:val="22"/>
-                <w:szCs w:val="22"/>
-              </w:rPr>
-              <w:t xml:space="preserve">        "",</w:t>
-            </w:r>
-          </w:p>
-          <w:p>
-            <w:pPr>
-              <w:rPr>
-                <w:rStyle w:val="sbrace"/>
-                <w:rFonts w:asciiTheme="majorHAnsi" w:hAnsiTheme="majorHAnsi" w:cs="Arial"/>
-                <w:color w:val="000000" w:themeColor="text1"/>
-                <w:sz w:val="22"/>
-                <w:szCs w:val="22"/>
-              </w:rPr>
-            </w:pPr>
-            <w:r>
-              <w:rPr>
-                <w:rFonts w:asciiTheme="majorHAnsi" w:hAnsiTheme="majorHAnsi" w:cs="Arial"/>
-                <w:color w:val="000000" w:themeColor="text1"/>
-                <w:sz w:val="22"/>
-                <w:szCs w:val="22"/>
-              </w:rPr>
-              <w:tab/>
-              <w:t xml:space="preserve">  ""</w:t>
+            <w:r>
+              <w:rPr>
+                <w:rFonts w:asciiTheme="majorHAnsi" w:hAnsiTheme="majorHAnsi" w:cs="Arial"/>
+                <w:color w:val="000000" w:themeColor="text1"/>
+                <w:sz w:val="22"/>
+                <w:szCs w:val="22"/>
+              </w:rPr>
+              <w:br/>
+              <w:t>        </w:t>
+            </w:r>
+            <w:r>
+              <w:rPr>
+                <w:rStyle w:val="sobjectv"/>
+                <w:rFonts w:asciiTheme="majorHAnsi" w:hAnsiTheme="majorHAnsi" w:cs="Arial"/>
+                <w:color w:val="000000" w:themeColor="text1"/>
+                <w:sz w:val="22"/>
+                <w:szCs w:val="22"/>
+              </w:rPr>
+              <w:t>"Invalid "</w:t>
             </w:r>
             <w:r>
               <w:rPr>
@@ -12664,6 +12811,7 @@
               <w:rPr>
                 <w:rStyle w:val="sbrace"/>
                 <w:rFonts w:asciiTheme="majorHAnsi" w:hAnsiTheme="majorHAnsi" w:cs="Arial"/>
+                <w:b/>
                 <w:color w:val="000000" w:themeColor="text1"/>
                 <w:sz w:val="22"/>
                 <w:szCs w:val="22"/>
@@ -12695,20 +12843,67 @@
       <w:tr>
         <w:tc>
           <w:tcPr>
-            <w:tcW w:w="772" w:type="dxa"/>
+            <w:tcW w:w="981" w:type="dxa"/>
             <w:shd w:val="clear" w:color="auto" w:fill="auto"/>
-          </w:tcPr>
-          <w:p>
-            <w:pPr>
-              <w:pStyle w:val="ListParagraph"/>
-              <w:ind w:left="0"/>
-              <w:rPr>
-                <w:rFonts w:asciiTheme="majorHAnsi" w:hAnsiTheme="majorHAnsi" w:cs="Arial"/>
-                <w:color w:val="000000" w:themeColor="text1"/>
-                <w:sz w:val="22"/>
-                <w:szCs w:val="22"/>
-              </w:rPr>
-            </w:pPr>
+            <w:vAlign w:val="center"/>
+          </w:tcPr>
+          <w:p>
+            <w:pPr>
+              <w:pStyle w:val="ListParagraph"/>
+              <w:ind w:left="0"/>
+              <w:jc w:val="center"/>
+              <w:rPr>
+                <w:rFonts w:asciiTheme="majorHAnsi" w:hAnsiTheme="majorHAnsi" w:cs="Arial"/>
+                <w:b/>
+                <w:color w:val="000000" w:themeColor="text1"/>
+                <w:sz w:val="22"/>
+                <w:szCs w:val="22"/>
+              </w:rPr>
+            </w:pPr>
+            <w:r>
+              <w:rPr>
+                <w:rFonts w:asciiTheme="majorHAnsi" w:hAnsiTheme="majorHAnsi" w:cs="Arial"/>
+                <w:b/>
+                <w:color w:val="000000" w:themeColor="text1"/>
+                <w:sz w:val="22"/>
+                <w:szCs w:val="22"/>
+              </w:rPr>
+              <w:t>403</w:t>
+            </w:r>
+            <w:r>
+              <w:rPr>
+                <w:rFonts w:asciiTheme="majorHAnsi" w:hAnsiTheme="majorHAnsi" w:cs="Arial"/>
+                <w:b/>
+                <w:color w:val="000000" w:themeColor="text1"/>
+                <w:sz w:val="22"/>
+                <w:szCs w:val="22"/>
+              </w:rPr>
+              <w:t xml:space="preserve"> </w:t>
+            </w:r>
+          </w:p>
+          <w:p>
+            <w:pPr>
+              <w:pStyle w:val="ListParagraph"/>
+              <w:ind w:left="0"/>
+              <w:jc w:val="center"/>
+              <w:rPr>
+                <w:rFonts w:asciiTheme="majorHAnsi" w:hAnsiTheme="majorHAnsi" w:cs="Arial"/>
+                <w:b/>
+                <w:color w:val="000000" w:themeColor="text1"/>
+                <w:sz w:val="22"/>
+                <w:szCs w:val="22"/>
+              </w:rPr>
+            </w:pPr>
+            <w:r>
+              <w:rPr>
+                <w:rFonts w:asciiTheme="majorHAnsi" w:hAnsiTheme="majorHAnsi" w:cs="Arial"/>
+                <w:b/>
+                <w:color w:val="FF0000"/>
+                <w:sz w:val="22"/>
+                <w:szCs w:val="22"/>
+              </w:rPr>
+              <w:t>User isn’t allowed to access the function</w:t>
+            </w:r>
           </w:p>
         </w:tc>
         <w:tc>
@@ -12718,6 +12913,16 @@
           </w:tcPr>
           <w:p>
             <w:pPr>
+              <w:pStyle w:val="ListParagraph"/>
+              <w:ind w:left="0"/>
+              <w:rPr>
+                <w:rFonts w:asciiTheme="majorHAnsi" w:hAnsiTheme="majorHAnsi" w:cs="Arial"/>
+                <w:color w:val="000000" w:themeColor="text1"/>
+                <w:sz w:val="22"/>
+                <w:szCs w:val="22"/>
+              </w:rPr>
+            </w:pPr>
+            <w:r>
               <w:rPr>
                 <w:rStyle w:val="sbrace"/>
                 <w:rFonts w:asciiTheme="majorHAnsi" w:hAnsiTheme="majorHAnsi" w:cs="Arial"/>
@@ -12725,7 +12930,144 @@
                 <w:sz w:val="22"/>
                 <w:szCs w:val="22"/>
               </w:rPr>
-            </w:pPr>
+              <w:t>{</w:t>
+            </w:r>
+            <w:r>
+              <w:rPr>
+                <w:rStyle w:val="apple-converted-space"/>
+                <w:rFonts w:asciiTheme="majorHAnsi" w:hAnsiTheme="majorHAnsi" w:cs="Arial"/>
+                <w:color w:val="000000" w:themeColor="text1"/>
+                <w:sz w:val="22"/>
+                <w:szCs w:val="22"/>
+              </w:rPr>
+              <w:t>  </w:t>
+            </w:r>
+            <w:r>
+              <w:rPr>
+                <w:rFonts w:asciiTheme="majorHAnsi" w:hAnsiTheme="majorHAnsi" w:cs="Arial"/>
+                <w:color w:val="000000" w:themeColor="text1"/>
+                <w:sz w:val="22"/>
+                <w:szCs w:val="22"/>
+              </w:rPr>
+              <w:br/>
+              <w:t>    </w:t>
+            </w:r>
+            <w:r>
+              <w:rPr>
+                <w:rStyle w:val="sobjectk"/>
+                <w:rFonts w:asciiTheme="majorHAnsi" w:hAnsiTheme="majorHAnsi" w:cs="Arial"/>
+                <w:bCs/>
+                <w:color w:val="000000" w:themeColor="text1"/>
+                <w:sz w:val="22"/>
+                <w:szCs w:val="22"/>
+              </w:rPr>
+              <w:t>"Error</w:t>
+            </w:r>
+            <w:r>
+              <w:rPr>
+                <w:rStyle w:val="sobjectk"/>
+                <w:rFonts w:asciiTheme="majorHAnsi" w:hAnsiTheme="majorHAnsi" w:cs="Arial"/>
+                <w:b/>
+                <w:bCs/>
+                <w:color w:val="000000" w:themeColor="text1"/>
+                <w:sz w:val="22"/>
+                <w:szCs w:val="22"/>
+                <w:highlight w:val="green"/>
+              </w:rPr>
+              <w:t>s</w:t>
+            </w:r>
+            <w:r>
+              <w:rPr>
+                <w:rStyle w:val="sobjectk"/>
+                <w:rFonts w:asciiTheme="majorHAnsi" w:hAnsiTheme="majorHAnsi" w:cs="Arial"/>
+                <w:bCs/>
+                <w:color w:val="000000" w:themeColor="text1"/>
+                <w:sz w:val="22"/>
+                <w:szCs w:val="22"/>
+              </w:rPr>
+              <w:t>"</w:t>
+            </w:r>
+            <w:r>
+              <w:rPr>
+                <w:rStyle w:val="scolon"/>
+                <w:rFonts w:asciiTheme="majorHAnsi" w:hAnsiTheme="majorHAnsi" w:cs="Arial"/>
+                <w:color w:val="000000" w:themeColor="text1"/>
+                <w:sz w:val="22"/>
+                <w:szCs w:val="22"/>
+              </w:rPr>
+              <w:t>:</w:t>
+            </w:r>
+            <w:r>
+              <w:rPr>
+                <w:rStyle w:val="sbrace"/>
+                <w:rFonts w:asciiTheme="majorHAnsi" w:hAnsiTheme="majorHAnsi" w:cs="Arial"/>
+                <w:b/>
+                <w:color w:val="000000" w:themeColor="text1"/>
+                <w:sz w:val="22"/>
+                <w:szCs w:val="22"/>
+              </w:rPr>
+              <w:t>[</w:t>
+            </w:r>
+            <w:r>
+              <w:rPr>
+                <w:rFonts w:asciiTheme="majorHAnsi" w:hAnsiTheme="majorHAnsi" w:cs="Arial"/>
+                <w:color w:val="000000" w:themeColor="text1"/>
+                <w:sz w:val="22"/>
+                <w:szCs w:val="22"/>
+              </w:rPr>
+              <w:br/>
+              <w:t>        </w:t>
+            </w:r>
+            <w:r>
+              <w:rPr>
+                <w:rStyle w:val="sobjectv"/>
+                <w:rFonts w:asciiTheme="majorHAnsi" w:hAnsiTheme="majorHAnsi" w:cs="Arial"/>
+                <w:color w:val="000000" w:themeColor="text1"/>
+                <w:sz w:val="22"/>
+                <w:szCs w:val="22"/>
+              </w:rPr>
+              <w:t>"Invalid "</w:t>
+            </w:r>
+            <w:r>
+              <w:rPr>
+                <w:rFonts w:asciiTheme="majorHAnsi" w:hAnsiTheme="majorHAnsi" w:cs="Arial"/>
+                <w:color w:val="000000" w:themeColor="text1"/>
+                <w:sz w:val="22"/>
+                <w:szCs w:val="22"/>
+              </w:rPr>
+              <w:br/>
+              <w:t>    </w:t>
+            </w:r>
+            <w:r>
+              <w:rPr>
+                <w:rStyle w:val="sbrace"/>
+                <w:rFonts w:asciiTheme="majorHAnsi" w:hAnsiTheme="majorHAnsi" w:cs="Arial"/>
+                <w:b/>
+                <w:color w:val="000000" w:themeColor="text1"/>
+                <w:sz w:val="22"/>
+                <w:szCs w:val="22"/>
+              </w:rPr>
+              <w:t>]</w:t>
+            </w:r>
+            <w:r>
+              <w:rPr>
+                <w:rFonts w:asciiTheme="majorHAnsi" w:hAnsiTheme="majorHAnsi" w:cs="Arial"/>
+                <w:color w:val="000000" w:themeColor="text1"/>
+                <w:sz w:val="22"/>
+                <w:szCs w:val="22"/>
+              </w:rPr>
+              <w:br/>
+            </w:r>
+            <w:r>
+              <w:rPr>
+                <w:rStyle w:val="sbrace"/>
+                <w:rFonts w:asciiTheme="majorHAnsi" w:hAnsiTheme="majorHAnsi" w:cs="Arial"/>
+                <w:color w:val="000000" w:themeColor="text1"/>
+                <w:sz w:val="22"/>
+                <w:szCs w:val="22"/>
+              </w:rPr>
+              <w:t>}</w:t>
+            </w:r>
           </w:p>
         </w:tc>
       </w:tr>
@@ -12753,6 +13095,7 @@
           <w:color w:val="000000" w:themeColor="text1"/>
           <w:sz w:val="28"/>
           <w:szCs w:val="28"/>
+          <w:highlight w:val="yellow"/>
         </w:rPr>
       </w:pPr>
       <w:r>
@@ -12762,6 +13105,7 @@
           <w:color w:val="000000" w:themeColor="text1"/>
           <w:sz w:val="28"/>
           <w:szCs w:val="28"/>
+          <w:highlight w:val="yellow"/>
         </w:rPr>
         <w:t xml:space="preserve">API </w:t>
       </w:r>
@@ -12772,6 +13116,7 @@
           <w:color w:val="000000" w:themeColor="text1"/>
           <w:sz w:val="28"/>
           <w:szCs w:val="28"/>
+          <w:highlight w:val="yellow"/>
         </w:rPr>
         <w:t>Edit</w:t>
       </w:r>
@@ -12782,6 +13127,7 @@
           <w:color w:val="000000" w:themeColor="text1"/>
           <w:sz w:val="28"/>
           <w:szCs w:val="28"/>
+          <w:highlight w:val="yellow"/>
         </w:rPr>
         <w:t xml:space="preserve"> </w:t>
       </w:r>
@@ -12792,6 +13138,7 @@
           <w:color w:val="000000" w:themeColor="text1"/>
           <w:sz w:val="28"/>
           <w:szCs w:val="28"/>
+          <w:highlight w:val="yellow"/>
         </w:rPr>
         <w:t>Allergy</w:t>
       </w:r>
@@ -12988,10 +13335,10 @@
         <w:tblLook w:val="04A0" w:firstRow="1" w:lastRow="0" w:firstColumn="1" w:lastColumn="0" w:noHBand="0" w:noVBand="1"/>
       </w:tblPr>
       <w:tblGrid>
-        <w:gridCol w:w="951"/>
-        <w:gridCol w:w="1359"/>
-        <w:gridCol w:w="1119"/>
-        <w:gridCol w:w="4396"/>
+        <w:gridCol w:w="966"/>
+        <w:gridCol w:w="1357"/>
+        <w:gridCol w:w="1118"/>
+        <w:gridCol w:w="4384"/>
       </w:tblGrid>
       <w:tr>
         <w:trPr>
@@ -13114,21 +13461,25 @@
           <w:tcPr>
             <w:tcW w:w="884" w:type="dxa"/>
             <w:shd w:val="clear" w:color="auto" w:fill="auto"/>
-          </w:tcPr>
-          <w:p>
-            <w:pPr>
-              <w:pStyle w:val="ListParagraph"/>
-              <w:ind w:left="0"/>
-              <w:rPr>
-                <w:rFonts w:asciiTheme="majorHAnsi" w:hAnsiTheme="majorHAnsi" w:cs="Arial"/>
-                <w:color w:val="000000" w:themeColor="text1"/>
-                <w:sz w:val="22"/>
-                <w:szCs w:val="22"/>
-              </w:rPr>
-            </w:pPr>
-            <w:r>
-              <w:rPr>
-                <w:rFonts w:asciiTheme="majorHAnsi" w:hAnsiTheme="majorHAnsi" w:cs="Arial"/>
+            <w:vAlign w:val="center"/>
+          </w:tcPr>
+          <w:p>
+            <w:pPr>
+              <w:pStyle w:val="ListParagraph"/>
+              <w:ind w:left="0"/>
+              <w:jc w:val="center"/>
+              <w:rPr>
+                <w:rFonts w:asciiTheme="majorHAnsi" w:hAnsiTheme="majorHAnsi" w:cs="Arial"/>
+                <w:b/>
+                <w:color w:val="000000" w:themeColor="text1"/>
+                <w:sz w:val="22"/>
+                <w:szCs w:val="22"/>
+              </w:rPr>
+            </w:pPr>
+            <w:r>
+              <w:rPr>
+                <w:rFonts w:asciiTheme="majorHAnsi" w:hAnsiTheme="majorHAnsi" w:cs="Arial"/>
+                <w:b/>
                 <w:color w:val="000000" w:themeColor="text1"/>
                 <w:sz w:val="22"/>
                 <w:szCs w:val="22"/>
@@ -13141,6 +13492,7 @@
           <w:tcPr>
             <w:tcW w:w="1366" w:type="dxa"/>
             <w:shd w:val="clear" w:color="auto" w:fill="auto"/>
+            <w:vAlign w:val="center"/>
           </w:tcPr>
           <w:p>
             <w:pPr>
@@ -13168,6 +13520,7 @@
           <w:tcPr>
             <w:tcW w:w="1127" w:type="dxa"/>
             <w:shd w:val="clear" w:color="auto" w:fill="auto"/>
+            <w:vAlign w:val="center"/>
           </w:tcPr>
           <w:p>
             <w:pPr>
@@ -13227,21 +13580,25 @@
           <w:tcPr>
             <w:tcW w:w="884" w:type="dxa"/>
             <w:shd w:val="clear" w:color="auto" w:fill="auto"/>
-          </w:tcPr>
-          <w:p>
-            <w:pPr>
-              <w:pStyle w:val="ListParagraph"/>
-              <w:ind w:left="0"/>
-              <w:rPr>
-                <w:rFonts w:asciiTheme="majorHAnsi" w:hAnsiTheme="majorHAnsi" w:cs="Arial"/>
-                <w:color w:val="000000" w:themeColor="text1"/>
-                <w:sz w:val="22"/>
-                <w:szCs w:val="22"/>
-              </w:rPr>
-            </w:pPr>
-            <w:r>
-              <w:rPr>
-                <w:rFonts w:asciiTheme="majorHAnsi" w:hAnsiTheme="majorHAnsi" w:cs="Arial"/>
+            <w:vAlign w:val="center"/>
+          </w:tcPr>
+          <w:p>
+            <w:pPr>
+              <w:pStyle w:val="ListParagraph"/>
+              <w:ind w:left="0"/>
+              <w:jc w:val="center"/>
+              <w:rPr>
+                <w:rFonts w:asciiTheme="majorHAnsi" w:hAnsiTheme="majorHAnsi" w:cs="Arial"/>
+                <w:b/>
+                <w:color w:val="000000" w:themeColor="text1"/>
+                <w:sz w:val="22"/>
+                <w:szCs w:val="22"/>
+              </w:rPr>
+            </w:pPr>
+            <w:r>
+              <w:rPr>
+                <w:rFonts w:asciiTheme="majorHAnsi" w:hAnsiTheme="majorHAnsi" w:cs="Arial"/>
+                <w:b/>
                 <w:color w:val="000000" w:themeColor="text1"/>
                 <w:sz w:val="22"/>
                 <w:szCs w:val="22"/>
@@ -13254,6 +13611,7 @@
           <w:tcPr>
             <w:tcW w:w="1366" w:type="dxa"/>
             <w:shd w:val="clear" w:color="auto" w:fill="auto"/>
+            <w:vAlign w:val="center"/>
           </w:tcPr>
           <w:p>
             <w:pPr>
@@ -13281,6 +13639,7 @@
           <w:tcPr>
             <w:tcW w:w="1127" w:type="dxa"/>
             <w:shd w:val="clear" w:color="auto" w:fill="auto"/>
+            <w:vAlign w:val="center"/>
           </w:tcPr>
           <w:p>
             <w:pPr>
@@ -13340,21 +13699,25 @@
           <w:tcPr>
             <w:tcW w:w="884" w:type="dxa"/>
             <w:shd w:val="clear" w:color="auto" w:fill="auto"/>
-          </w:tcPr>
-          <w:p>
-            <w:pPr>
-              <w:pStyle w:val="ListParagraph"/>
-              <w:ind w:left="0"/>
-              <w:rPr>
-                <w:rFonts w:asciiTheme="majorHAnsi" w:hAnsiTheme="majorHAnsi" w:cs="Arial"/>
-                <w:color w:val="000000" w:themeColor="text1"/>
-                <w:sz w:val="22"/>
-                <w:szCs w:val="22"/>
-              </w:rPr>
-            </w:pPr>
-            <w:r>
-              <w:rPr>
-                <w:rFonts w:asciiTheme="majorHAnsi" w:hAnsiTheme="majorHAnsi" w:cs="Arial"/>
+            <w:vAlign w:val="center"/>
+          </w:tcPr>
+          <w:p>
+            <w:pPr>
+              <w:pStyle w:val="ListParagraph"/>
+              <w:ind w:left="0"/>
+              <w:jc w:val="center"/>
+              <w:rPr>
+                <w:rFonts w:asciiTheme="majorHAnsi" w:hAnsiTheme="majorHAnsi" w:cs="Arial"/>
+                <w:b/>
+                <w:color w:val="000000" w:themeColor="text1"/>
+                <w:sz w:val="22"/>
+                <w:szCs w:val="22"/>
+              </w:rPr>
+            </w:pPr>
+            <w:r>
+              <w:rPr>
+                <w:rFonts w:asciiTheme="majorHAnsi" w:hAnsiTheme="majorHAnsi" w:cs="Arial"/>
+                <w:b/>
                 <w:color w:val="000000" w:themeColor="text1"/>
                 <w:sz w:val="22"/>
                 <w:szCs w:val="22"/>
@@ -13367,6 +13730,7 @@
           <w:tcPr>
             <w:tcW w:w="1366" w:type="dxa"/>
             <w:shd w:val="clear" w:color="auto" w:fill="auto"/>
+            <w:vAlign w:val="center"/>
           </w:tcPr>
           <w:p>
             <w:pPr>
@@ -13394,6 +13758,7 @@
           <w:tcPr>
             <w:tcW w:w="1127" w:type="dxa"/>
             <w:shd w:val="clear" w:color="auto" w:fill="auto"/>
+            <w:vAlign w:val="center"/>
           </w:tcPr>
           <w:p>
             <w:pPr>
@@ -13453,21 +13818,25 @@
           <w:tcPr>
             <w:tcW w:w="884" w:type="dxa"/>
             <w:shd w:val="clear" w:color="auto" w:fill="auto"/>
-          </w:tcPr>
-          <w:p>
-            <w:pPr>
-              <w:pStyle w:val="ListParagraph"/>
-              <w:ind w:left="0"/>
-              <w:rPr>
-                <w:rFonts w:asciiTheme="majorHAnsi" w:hAnsiTheme="majorHAnsi" w:cs="Arial"/>
-                <w:color w:val="000000" w:themeColor="text1"/>
-                <w:sz w:val="22"/>
-                <w:szCs w:val="22"/>
-              </w:rPr>
-            </w:pPr>
-            <w:r>
-              <w:rPr>
-                <w:rFonts w:asciiTheme="majorHAnsi" w:hAnsiTheme="majorHAnsi" w:cs="Arial"/>
+            <w:vAlign w:val="center"/>
+          </w:tcPr>
+          <w:p>
+            <w:pPr>
+              <w:pStyle w:val="ListParagraph"/>
+              <w:ind w:left="0"/>
+              <w:jc w:val="center"/>
+              <w:rPr>
+                <w:rFonts w:asciiTheme="majorHAnsi" w:hAnsiTheme="majorHAnsi" w:cs="Arial"/>
+                <w:b/>
+                <w:color w:val="000000" w:themeColor="text1"/>
+                <w:sz w:val="22"/>
+                <w:szCs w:val="22"/>
+              </w:rPr>
+            </w:pPr>
+            <w:r>
+              <w:rPr>
+                <w:rFonts w:asciiTheme="majorHAnsi" w:hAnsiTheme="majorHAnsi" w:cs="Arial"/>
+                <w:b/>
                 <w:color w:val="000000" w:themeColor="text1"/>
                 <w:sz w:val="22"/>
                 <w:szCs w:val="22"/>
@@ -13480,6 +13849,7 @@
           <w:tcPr>
             <w:tcW w:w="1366" w:type="dxa"/>
             <w:shd w:val="clear" w:color="auto" w:fill="auto"/>
+            <w:vAlign w:val="center"/>
           </w:tcPr>
           <w:p>
             <w:pPr>
@@ -13509,6 +13879,7 @@
           <w:tcPr>
             <w:tcW w:w="1127" w:type="dxa"/>
             <w:shd w:val="clear" w:color="auto" w:fill="auto"/>
+            <w:vAlign w:val="center"/>
           </w:tcPr>
           <w:p>
             <w:pPr>
@@ -13592,21 +13963,25 @@
           <w:tcPr>
             <w:tcW w:w="884" w:type="dxa"/>
             <w:shd w:val="clear" w:color="auto" w:fill="auto"/>
-          </w:tcPr>
-          <w:p>
-            <w:pPr>
-              <w:pStyle w:val="ListParagraph"/>
-              <w:ind w:left="0"/>
-              <w:rPr>
-                <w:rFonts w:asciiTheme="majorHAnsi" w:hAnsiTheme="majorHAnsi" w:cs="Arial"/>
-                <w:color w:val="000000" w:themeColor="text1"/>
-                <w:sz w:val="22"/>
-                <w:szCs w:val="22"/>
-              </w:rPr>
-            </w:pPr>
-            <w:r>
-              <w:rPr>
-                <w:rFonts w:asciiTheme="majorHAnsi" w:hAnsiTheme="majorHAnsi" w:cs="Arial"/>
+            <w:vAlign w:val="center"/>
+          </w:tcPr>
+          <w:p>
+            <w:pPr>
+              <w:pStyle w:val="ListParagraph"/>
+              <w:ind w:left="0"/>
+              <w:jc w:val="center"/>
+              <w:rPr>
+                <w:rFonts w:asciiTheme="majorHAnsi" w:hAnsiTheme="majorHAnsi" w:cs="Arial"/>
+                <w:b/>
+                <w:color w:val="000000" w:themeColor="text1"/>
+                <w:sz w:val="22"/>
+                <w:szCs w:val="22"/>
+              </w:rPr>
+            </w:pPr>
+            <w:r>
+              <w:rPr>
+                <w:rFonts w:asciiTheme="majorHAnsi" w:hAnsiTheme="majorHAnsi" w:cs="Arial"/>
+                <w:b/>
                 <w:color w:val="000000" w:themeColor="text1"/>
                 <w:sz w:val="22"/>
                 <w:szCs w:val="22"/>
@@ -13619,6 +13994,7 @@
           <w:tcPr>
             <w:tcW w:w="1366" w:type="dxa"/>
             <w:shd w:val="clear" w:color="auto" w:fill="auto"/>
+            <w:vAlign w:val="center"/>
           </w:tcPr>
           <w:p>
             <w:pPr>
@@ -13646,6 +14022,7 @@
           <w:tcPr>
             <w:tcW w:w="1127" w:type="dxa"/>
             <w:shd w:val="clear" w:color="auto" w:fill="auto"/>
+            <w:vAlign w:val="center"/>
           </w:tcPr>
           <w:p>
             <w:pPr>
@@ -13729,21 +14106,25 @@
           <w:tcPr>
             <w:tcW w:w="884" w:type="dxa"/>
             <w:shd w:val="clear" w:color="auto" w:fill="auto"/>
-          </w:tcPr>
-          <w:p>
-            <w:pPr>
-              <w:pStyle w:val="ListParagraph"/>
-              <w:ind w:left="0"/>
-              <w:rPr>
-                <w:rFonts w:asciiTheme="majorHAnsi" w:hAnsiTheme="majorHAnsi" w:cs="Arial"/>
-                <w:color w:val="000000" w:themeColor="text1"/>
-                <w:sz w:val="22"/>
-                <w:szCs w:val="22"/>
-              </w:rPr>
-            </w:pPr>
-            <w:r>
-              <w:rPr>
-                <w:rFonts w:asciiTheme="majorHAnsi" w:hAnsiTheme="majorHAnsi" w:cs="Arial"/>
+            <w:vAlign w:val="center"/>
+          </w:tcPr>
+          <w:p>
+            <w:pPr>
+              <w:pStyle w:val="ListParagraph"/>
+              <w:ind w:left="0"/>
+              <w:jc w:val="center"/>
+              <w:rPr>
+                <w:rFonts w:asciiTheme="majorHAnsi" w:hAnsiTheme="majorHAnsi" w:cs="Arial"/>
+                <w:b/>
+                <w:color w:val="000000" w:themeColor="text1"/>
+                <w:sz w:val="22"/>
+                <w:szCs w:val="22"/>
+              </w:rPr>
+            </w:pPr>
+            <w:r>
+              <w:rPr>
+                <w:rFonts w:asciiTheme="majorHAnsi" w:hAnsiTheme="majorHAnsi" w:cs="Arial"/>
+                <w:b/>
                 <w:color w:val="000000" w:themeColor="text1"/>
                 <w:sz w:val="22"/>
                 <w:szCs w:val="22"/>
@@ -13756,6 +14137,7 @@
           <w:tcPr>
             <w:tcW w:w="1366" w:type="dxa"/>
             <w:shd w:val="clear" w:color="auto" w:fill="auto"/>
+            <w:vAlign w:val="center"/>
           </w:tcPr>
           <w:p>
             <w:pPr>
@@ -13783,6 +14165,7 @@
           <w:tcPr>
             <w:tcW w:w="1127" w:type="dxa"/>
             <w:shd w:val="clear" w:color="auto" w:fill="auto"/>
+            <w:vAlign w:val="center"/>
           </w:tcPr>
           <w:p>
             <w:pPr>
@@ -13925,13 +14308,13 @@
         <w:tblLook w:val="04A0" w:firstRow="1" w:lastRow="0" w:firstColumn="1" w:lastColumn="0" w:noHBand="0" w:noVBand="1"/>
       </w:tblPr>
       <w:tblGrid>
-        <w:gridCol w:w="952"/>
+        <w:gridCol w:w="1109"/>
         <w:gridCol w:w="6878"/>
       </w:tblGrid>
       <w:tr>
         <w:tc>
           <w:tcPr>
-            <w:tcW w:w="952" w:type="dxa"/>
+            <w:tcW w:w="1109" w:type="dxa"/>
             <w:shd w:val="clear" w:color="auto" w:fill="9CC2E5"/>
           </w:tcPr>
           <w:p>
@@ -13952,6 +14335,7 @@
                 <w:sz w:val="22"/>
                 <w:szCs w:val="22"/>
               </w:rPr>
+              <w:lastRenderedPageBreak/>
               <w:t>Status</w:t>
             </w:r>
           </w:p>
@@ -13987,23 +14371,27 @@
       <w:tr>
         <w:tc>
           <w:tcPr>
-            <w:tcW w:w="952" w:type="dxa"/>
+            <w:tcW w:w="1109" w:type="dxa"/>
             <w:shd w:val="clear" w:color="auto" w:fill="auto"/>
+            <w:vAlign w:val="center"/>
           </w:tcPr>
           <w:p>
             <w:pPr>
               <w:pStyle w:val="ListParagraph"/>
               <w:ind w:left="-1440" w:firstLine="1440"/>
-              <w:rPr>
-                <w:rFonts w:asciiTheme="majorHAnsi" w:hAnsiTheme="majorHAnsi" w:cs="Arial"/>
-                <w:color w:val="000000" w:themeColor="text1"/>
-                <w:sz w:val="22"/>
-                <w:szCs w:val="22"/>
-              </w:rPr>
-            </w:pPr>
-            <w:r>
-              <w:rPr>
-                <w:rFonts w:asciiTheme="majorHAnsi" w:hAnsiTheme="majorHAnsi" w:cs="Arial"/>
+              <w:jc w:val="center"/>
+              <w:rPr>
+                <w:rFonts w:asciiTheme="majorHAnsi" w:hAnsiTheme="majorHAnsi" w:cs="Arial"/>
+                <w:b/>
+                <w:color w:val="000000" w:themeColor="text1"/>
+                <w:sz w:val="22"/>
+                <w:szCs w:val="22"/>
+              </w:rPr>
+            </w:pPr>
+            <w:r>
+              <w:rPr>
+                <w:rFonts w:asciiTheme="majorHAnsi" w:hAnsiTheme="majorHAnsi" w:cs="Arial"/>
+                <w:b/>
                 <w:color w:val="000000" w:themeColor="text1"/>
                 <w:sz w:val="22"/>
                 <w:szCs w:val="22"/>
@@ -14102,7 +14490,16 @@
                 <w:sz w:val="22"/>
                 <w:szCs w:val="22"/>
               </w:rPr>
-              <w:t xml:space="preserve">    Id: &lt;id&gt;,</w:t>
+              <w:t xml:space="preserve">    Id: “”</w:t>
+            </w:r>
+            <w:r>
+              <w:rPr>
+                <w:rFonts w:asciiTheme="majorHAnsi" w:hAnsiTheme="majorHAnsi" w:cs="Arial"/>
+                <w:color w:val="000000" w:themeColor="text1"/>
+                <w:sz w:val="22"/>
+                <w:szCs w:val="22"/>
+              </w:rPr>
+              <w:t>,</w:t>
             </w:r>
           </w:p>
           <w:p>
@@ -14183,25 +14580,16 @@
                 <w:sz w:val="22"/>
                 <w:szCs w:val="22"/>
               </w:rPr>
-              <w:t>: &lt;</w:t>
-            </w:r>
-            <w:r>
-              <w:rPr>
-                <w:rFonts w:asciiTheme="majorHAnsi" w:hAnsiTheme="majorHAnsi" w:cs="Arial"/>
-                <w:color w:val="000000" w:themeColor="text1"/>
-                <w:sz w:val="22"/>
-                <w:szCs w:val="22"/>
-              </w:rPr>
-              <w:t>name_allergy</w:t>
-            </w:r>
-            <w:r>
-              <w:rPr>
-                <w:rFonts w:asciiTheme="majorHAnsi" w:hAnsiTheme="majorHAnsi" w:cs="Arial"/>
-                <w:color w:val="000000" w:themeColor="text1"/>
-                <w:sz w:val="22"/>
-                <w:szCs w:val="22"/>
-              </w:rPr>
-              <w:t>&gt;,</w:t>
+              <w:t xml:space="preserve">: </w:t>
+            </w:r>
+            <w:r>
+              <w:rPr>
+                <w:rFonts w:asciiTheme="majorHAnsi" w:hAnsiTheme="majorHAnsi" w:cs="Arial"/>
+                <w:color w:val="000000" w:themeColor="text1"/>
+                <w:sz w:val="22"/>
+                <w:szCs w:val="22"/>
+              </w:rPr>
+              <w:t>“”</w:t>
             </w:r>
           </w:p>
           <w:p>
@@ -14223,8 +14611,16 @@
                 <w:sz w:val="22"/>
                 <w:szCs w:val="22"/>
               </w:rPr>
-              <w:lastRenderedPageBreak/>
-              <w:t xml:space="preserve">    Cause: &lt;cause&gt;</w:t>
+              <w:t xml:space="preserve">    Cause: </w:t>
+            </w:r>
+            <w:r>
+              <w:rPr>
+                <w:rFonts w:asciiTheme="majorHAnsi" w:hAnsiTheme="majorHAnsi" w:cs="Arial"/>
+                <w:color w:val="000000" w:themeColor="text1"/>
+                <w:sz w:val="22"/>
+                <w:szCs w:val="22"/>
+              </w:rPr>
+              <w:t>“”</w:t>
             </w:r>
           </w:p>
           <w:p>
@@ -14246,7 +14642,25 @@
                 <w:sz w:val="22"/>
                 <w:szCs w:val="22"/>
               </w:rPr>
-              <w:t xml:space="preserve">    Note: &lt;note&gt;,</w:t>
+              <w:t xml:space="preserve">    Note: </w:t>
+            </w:r>
+            <w:r>
+              <w:rPr>
+                <w:rFonts w:asciiTheme="majorHAnsi" w:hAnsiTheme="majorHAnsi" w:cs="Arial"/>
+                <w:color w:val="000000" w:themeColor="text1"/>
+                <w:sz w:val="22"/>
+                <w:szCs w:val="22"/>
+              </w:rPr>
+              <w:t>“”</w:t>
+            </w:r>
+            <w:r>
+              <w:rPr>
+                <w:rFonts w:asciiTheme="majorHAnsi" w:hAnsiTheme="majorHAnsi" w:cs="Arial"/>
+                <w:color w:val="000000" w:themeColor="text1"/>
+                <w:sz w:val="22"/>
+                <w:szCs w:val="22"/>
+              </w:rPr>
+              <w:t>,</w:t>
             </w:r>
           </w:p>
           <w:p>
@@ -14268,7 +14682,25 @@
                 <w:sz w:val="22"/>
                 <w:szCs w:val="22"/>
               </w:rPr>
-              <w:t xml:space="preserve">    Created: &lt;created_date&gt;,</w:t>
+              <w:t xml:space="preserve">    Created: </w:t>
+            </w:r>
+            <w:r>
+              <w:rPr>
+                <w:rFonts w:asciiTheme="majorHAnsi" w:hAnsiTheme="majorHAnsi" w:cs="Arial"/>
+                <w:color w:val="000000" w:themeColor="text1"/>
+                <w:sz w:val="22"/>
+                <w:szCs w:val="22"/>
+              </w:rPr>
+              <w:t>0</w:t>
+            </w:r>
+            <w:r>
+              <w:rPr>
+                <w:rFonts w:asciiTheme="majorHAnsi" w:hAnsiTheme="majorHAnsi" w:cs="Arial"/>
+                <w:color w:val="000000" w:themeColor="text1"/>
+                <w:sz w:val="22"/>
+                <w:szCs w:val="22"/>
+              </w:rPr>
+              <w:t>,</w:t>
             </w:r>
           </w:p>
           <w:p>
@@ -14290,7 +14722,16 @@
                 <w:sz w:val="22"/>
                 <w:szCs w:val="22"/>
               </w:rPr>
-              <w:t xml:space="preserve">    LastModified: &lt;modified_date&gt;</w:t>
+              <w:t xml:space="preserve">    LastModified: </w:t>
+            </w:r>
+            <w:r>
+              <w:rPr>
+                <w:rFonts w:asciiTheme="majorHAnsi" w:hAnsiTheme="majorHAnsi" w:cs="Arial"/>
+                <w:color w:val="000000" w:themeColor="text1"/>
+                <w:sz w:val="22"/>
+                <w:szCs w:val="22"/>
+              </w:rPr>
+              <w:t>0</w:t>
             </w:r>
           </w:p>
           <w:p>
@@ -14341,29 +14782,32 @@
       <w:tr>
         <w:tc>
           <w:tcPr>
-            <w:tcW w:w="952" w:type="dxa"/>
+            <w:tcW w:w="1109" w:type="dxa"/>
             <w:shd w:val="clear" w:color="auto" w:fill="auto"/>
-          </w:tcPr>
-          <w:p>
-            <w:pPr>
-              <w:pStyle w:val="ListParagraph"/>
-              <w:ind w:left="0"/>
-              <w:rPr>
-                <w:rFonts w:asciiTheme="majorHAnsi" w:hAnsiTheme="majorHAnsi" w:cs="Arial"/>
-                <w:color w:val="000000" w:themeColor="text1"/>
-                <w:sz w:val="22"/>
-                <w:szCs w:val="22"/>
-              </w:rPr>
-            </w:pPr>
-            <w:r>
-              <w:rPr>
-                <w:rFonts w:asciiTheme="majorHAnsi" w:hAnsiTheme="majorHAnsi" w:cs="Arial"/>
-                <w:color w:val="000000" w:themeColor="text1"/>
-                <w:sz w:val="22"/>
-                <w:szCs w:val="22"/>
-              </w:rPr>
-              <w:lastRenderedPageBreak/>
-              <w:t>404</w:t>
+            <w:vAlign w:val="center"/>
+          </w:tcPr>
+          <w:p>
+            <w:pPr>
+              <w:pStyle w:val="ListParagraph"/>
+              <w:ind w:left="0"/>
+              <w:jc w:val="center"/>
+              <w:rPr>
+                <w:rFonts w:asciiTheme="majorHAnsi" w:hAnsiTheme="majorHAnsi" w:cs="Arial"/>
+                <w:b/>
+                <w:color w:val="000000" w:themeColor="text1"/>
+                <w:sz w:val="22"/>
+                <w:szCs w:val="22"/>
+              </w:rPr>
+            </w:pPr>
+            <w:r>
+              <w:rPr>
+                <w:rFonts w:asciiTheme="majorHAnsi" w:hAnsiTheme="majorHAnsi" w:cs="Arial"/>
+                <w:b/>
+                <w:color w:val="000000" w:themeColor="text1"/>
+                <w:sz w:val="22"/>
+                <w:szCs w:val="22"/>
+              </w:rPr>
+              <w:t>400</w:t>
             </w:r>
           </w:p>
         </w:tc>
@@ -14374,9 +14818,8 @@
           </w:tcPr>
           <w:p>
             <w:pPr>
-              <w:pStyle w:val="ListParagraph"/>
-              <w:ind w:left="0"/>
-              <w:rPr>
+              <w:rPr>
+                <w:rStyle w:val="sbrace"/>
                 <w:rFonts w:asciiTheme="majorHAnsi" w:hAnsiTheme="majorHAnsi" w:cs="Arial"/>
                 <w:color w:val="000000" w:themeColor="text1"/>
                 <w:sz w:val="22"/>
@@ -14422,7 +14865,530 @@
                 <w:sz w:val="22"/>
                 <w:szCs w:val="22"/>
               </w:rPr>
-              <w:t>"Error"</w:t>
+              <w:t>"Error</w:t>
+            </w:r>
+            <w:r>
+              <w:rPr>
+                <w:rStyle w:val="sobjectk"/>
+                <w:rFonts w:asciiTheme="majorHAnsi" w:hAnsiTheme="majorHAnsi" w:cs="Arial"/>
+                <w:b/>
+                <w:bCs/>
+                <w:color w:val="000000" w:themeColor="text1"/>
+                <w:sz w:val="22"/>
+                <w:szCs w:val="22"/>
+                <w:highlight w:val="green"/>
+              </w:rPr>
+              <w:t>s</w:t>
+            </w:r>
+            <w:r>
+              <w:rPr>
+                <w:rStyle w:val="sobjectk"/>
+                <w:rFonts w:asciiTheme="majorHAnsi" w:hAnsiTheme="majorHAnsi" w:cs="Arial"/>
+                <w:bCs/>
+                <w:color w:val="000000" w:themeColor="text1"/>
+                <w:sz w:val="22"/>
+                <w:szCs w:val="22"/>
+              </w:rPr>
+              <w:t>"</w:t>
+            </w:r>
+            <w:r>
+              <w:rPr>
+                <w:rStyle w:val="scolon"/>
+                <w:rFonts w:asciiTheme="majorHAnsi" w:hAnsiTheme="majorHAnsi" w:cs="Arial"/>
+                <w:color w:val="000000" w:themeColor="text1"/>
+                <w:sz w:val="22"/>
+                <w:szCs w:val="22"/>
+              </w:rPr>
+              <w:t>:</w:t>
+            </w:r>
+            <w:r>
+              <w:rPr>
+                <w:rStyle w:val="sbrace"/>
+                <w:rFonts w:asciiTheme="majorHAnsi" w:hAnsiTheme="majorHAnsi" w:cs="Arial"/>
+                <w:color w:val="000000" w:themeColor="text1"/>
+                <w:sz w:val="22"/>
+                <w:szCs w:val="22"/>
+              </w:rPr>
+              <w:t>[</w:t>
+            </w:r>
+          </w:p>
+          <w:p>
+            <w:pPr>
+              <w:rPr>
+                <w:rFonts w:asciiTheme="majorHAnsi" w:hAnsiTheme="majorHAnsi" w:cs="Arial"/>
+                <w:color w:val="000000" w:themeColor="text1"/>
+                <w:sz w:val="22"/>
+                <w:szCs w:val="22"/>
+              </w:rPr>
+            </w:pPr>
+            <w:r>
+              <w:rPr>
+                <w:rFonts w:asciiTheme="majorHAnsi" w:hAnsiTheme="majorHAnsi" w:cs="Arial"/>
+                <w:color w:val="000000" w:themeColor="text1"/>
+                <w:sz w:val="22"/>
+                <w:szCs w:val="22"/>
+              </w:rPr>
+              <w:t xml:space="preserve">        "",</w:t>
+            </w:r>
+          </w:p>
+          <w:p>
+            <w:pPr>
+              <w:rPr>
+                <w:rStyle w:val="sbrace"/>
+                <w:rFonts w:asciiTheme="majorHAnsi" w:hAnsiTheme="majorHAnsi" w:cs="Arial"/>
+                <w:color w:val="000000" w:themeColor="text1"/>
+                <w:sz w:val="22"/>
+                <w:szCs w:val="22"/>
+              </w:rPr>
+            </w:pPr>
+            <w:r>
+              <w:rPr>
+                <w:rFonts w:asciiTheme="majorHAnsi" w:hAnsiTheme="majorHAnsi" w:cs="Arial"/>
+                <w:color w:val="000000" w:themeColor="text1"/>
+                <w:sz w:val="22"/>
+                <w:szCs w:val="22"/>
+              </w:rPr>
+              <w:t xml:space="preserve">        </w:t>
+            </w:r>
+            <w:r>
+              <w:rPr>
+                <w:rFonts w:asciiTheme="majorHAnsi" w:hAnsiTheme="majorHAnsi" w:cs="Arial"/>
+                <w:color w:val="000000" w:themeColor="text1"/>
+                <w:sz w:val="22"/>
+                <w:szCs w:val="22"/>
+              </w:rPr>
+              <w:t>""</w:t>
+            </w:r>
+            <w:r>
+              <w:rPr>
+                <w:rFonts w:asciiTheme="majorHAnsi" w:hAnsiTheme="majorHAnsi" w:cs="Arial"/>
+                <w:color w:val="000000" w:themeColor="text1"/>
+                <w:sz w:val="22"/>
+                <w:szCs w:val="22"/>
+              </w:rPr>
+              <w:br/>
+              <w:t>    </w:t>
+            </w:r>
+            <w:r>
+              <w:rPr>
+                <w:rStyle w:val="sbrace"/>
+                <w:rFonts w:asciiTheme="majorHAnsi" w:hAnsiTheme="majorHAnsi" w:cs="Arial"/>
+                <w:color w:val="000000" w:themeColor="text1"/>
+                <w:sz w:val="22"/>
+                <w:szCs w:val="22"/>
+              </w:rPr>
+              <w:t>]</w:t>
+            </w:r>
+            <w:r>
+              <w:rPr>
+                <w:rFonts w:asciiTheme="majorHAnsi" w:hAnsiTheme="majorHAnsi" w:cs="Arial"/>
+                <w:color w:val="000000" w:themeColor="text1"/>
+                <w:sz w:val="22"/>
+                <w:szCs w:val="22"/>
+              </w:rPr>
+              <w:br/>
+            </w:r>
+            <w:r>
+              <w:rPr>
+                <w:rStyle w:val="sbrace"/>
+                <w:rFonts w:asciiTheme="majorHAnsi" w:hAnsiTheme="majorHAnsi" w:cs="Arial"/>
+                <w:color w:val="000000" w:themeColor="text1"/>
+                <w:sz w:val="22"/>
+                <w:szCs w:val="22"/>
+              </w:rPr>
+              <w:t>}</w:t>
+            </w:r>
+          </w:p>
+        </w:tc>
+      </w:tr>
+      <w:tr>
+        <w:tc>
+          <w:tcPr>
+            <w:tcW w:w="1109" w:type="dxa"/>
+            <w:shd w:val="clear" w:color="auto" w:fill="auto"/>
+            <w:vAlign w:val="center"/>
+          </w:tcPr>
+          <w:p>
+            <w:pPr>
+              <w:pStyle w:val="ListParagraph"/>
+              <w:ind w:left="0"/>
+              <w:jc w:val="center"/>
+              <w:rPr>
+                <w:rFonts w:asciiTheme="majorHAnsi" w:hAnsiTheme="majorHAnsi" w:cs="Arial"/>
+                <w:b/>
+                <w:color w:val="000000" w:themeColor="text1"/>
+                <w:sz w:val="22"/>
+                <w:szCs w:val="22"/>
+              </w:rPr>
+            </w:pPr>
+            <w:r>
+              <w:rPr>
+                <w:rFonts w:asciiTheme="majorHAnsi" w:hAnsiTheme="majorHAnsi" w:cs="Arial"/>
+                <w:b/>
+                <w:color w:val="000000" w:themeColor="text1"/>
+                <w:sz w:val="22"/>
+                <w:szCs w:val="22"/>
+              </w:rPr>
+              <w:t>404</w:t>
+            </w:r>
+          </w:p>
+          <w:p>
+            <w:pPr>
+              <w:pStyle w:val="ListParagraph"/>
+              <w:ind w:left="0"/>
+              <w:jc w:val="center"/>
+              <w:rPr>
+                <w:rFonts w:asciiTheme="majorHAnsi" w:hAnsiTheme="majorHAnsi" w:cs="Arial"/>
+                <w:b/>
+                <w:color w:val="000000" w:themeColor="text1"/>
+                <w:sz w:val="22"/>
+                <w:szCs w:val="22"/>
+              </w:rPr>
+            </w:pPr>
+            <w:r>
+              <w:rPr>
+                <w:rFonts w:asciiTheme="majorHAnsi" w:hAnsiTheme="majorHAnsi" w:cs="Arial"/>
+                <w:b/>
+                <w:color w:val="FF0000"/>
+                <w:sz w:val="22"/>
+                <w:szCs w:val="22"/>
+              </w:rPr>
+              <w:t>No record has been found</w:t>
+            </w:r>
+          </w:p>
+        </w:tc>
+        <w:tc>
+          <w:tcPr>
+            <w:tcW w:w="6878" w:type="dxa"/>
+            <w:shd w:val="clear" w:color="auto" w:fill="auto"/>
+          </w:tcPr>
+          <w:p>
+            <w:pPr>
+              <w:rPr>
+                <w:rStyle w:val="sbrace"/>
+                <w:rFonts w:asciiTheme="majorHAnsi" w:hAnsiTheme="majorHAnsi" w:cs="Arial"/>
+                <w:color w:val="000000" w:themeColor="text1"/>
+                <w:sz w:val="22"/>
+                <w:szCs w:val="22"/>
+              </w:rPr>
+            </w:pPr>
+            <w:r>
+              <w:rPr>
+                <w:rStyle w:val="sbrace"/>
+                <w:rFonts w:asciiTheme="majorHAnsi" w:hAnsiTheme="majorHAnsi" w:cs="Arial"/>
+                <w:color w:val="000000" w:themeColor="text1"/>
+                <w:sz w:val="22"/>
+                <w:szCs w:val="22"/>
+              </w:rPr>
+              <w:t>{</w:t>
+            </w:r>
+            <w:r>
+              <w:rPr>
+                <w:rStyle w:val="apple-converted-space"/>
+                <w:rFonts w:asciiTheme="majorHAnsi" w:hAnsiTheme="majorHAnsi" w:cs="Arial"/>
+                <w:color w:val="000000" w:themeColor="text1"/>
+                <w:sz w:val="22"/>
+                <w:szCs w:val="22"/>
+              </w:rPr>
+              <w:t>  </w:t>
+            </w:r>
+            <w:r>
+              <w:rPr>
+                <w:rFonts w:asciiTheme="majorHAnsi" w:hAnsiTheme="majorHAnsi" w:cs="Arial"/>
+                <w:color w:val="000000" w:themeColor="text1"/>
+                <w:sz w:val="22"/>
+                <w:szCs w:val="22"/>
+              </w:rPr>
+              <w:br/>
+              <w:t>    </w:t>
+            </w:r>
+            <w:r>
+              <w:rPr>
+                <w:rStyle w:val="sobjectk"/>
+                <w:rFonts w:asciiTheme="majorHAnsi" w:hAnsiTheme="majorHAnsi" w:cs="Arial"/>
+                <w:bCs/>
+                <w:color w:val="000000" w:themeColor="text1"/>
+                <w:sz w:val="22"/>
+                <w:szCs w:val="22"/>
+              </w:rPr>
+              <w:t>"Error</w:t>
+            </w:r>
+            <w:r>
+              <w:rPr>
+                <w:rStyle w:val="sobjectk"/>
+                <w:rFonts w:asciiTheme="majorHAnsi" w:hAnsiTheme="majorHAnsi" w:cs="Arial"/>
+                <w:b/>
+                <w:bCs/>
+                <w:color w:val="000000" w:themeColor="text1"/>
+                <w:sz w:val="22"/>
+                <w:szCs w:val="22"/>
+                <w:highlight w:val="green"/>
+              </w:rPr>
+              <w:t>s</w:t>
+            </w:r>
+            <w:r>
+              <w:rPr>
+                <w:rStyle w:val="sobjectk"/>
+                <w:rFonts w:asciiTheme="majorHAnsi" w:hAnsiTheme="majorHAnsi" w:cs="Arial"/>
+                <w:bCs/>
+                <w:color w:val="000000" w:themeColor="text1"/>
+                <w:sz w:val="22"/>
+                <w:szCs w:val="22"/>
+              </w:rPr>
+              <w:t>"</w:t>
+            </w:r>
+            <w:r>
+              <w:rPr>
+                <w:rStyle w:val="scolon"/>
+                <w:rFonts w:asciiTheme="majorHAnsi" w:hAnsiTheme="majorHAnsi" w:cs="Arial"/>
+                <w:color w:val="000000" w:themeColor="text1"/>
+                <w:sz w:val="22"/>
+                <w:szCs w:val="22"/>
+              </w:rPr>
+              <w:t>:</w:t>
+            </w:r>
+            <w:r>
+              <w:rPr>
+                <w:rStyle w:val="sbrace"/>
+                <w:rFonts w:asciiTheme="majorHAnsi" w:hAnsiTheme="majorHAnsi" w:cs="Arial"/>
+                <w:color w:val="000000" w:themeColor="text1"/>
+                <w:sz w:val="22"/>
+                <w:szCs w:val="22"/>
+              </w:rPr>
+              <w:t>[</w:t>
+            </w:r>
+          </w:p>
+          <w:p>
+            <w:pPr>
+              <w:rPr>
+                <w:rFonts w:asciiTheme="majorHAnsi" w:hAnsiTheme="majorHAnsi" w:cs="Arial"/>
+                <w:color w:val="000000" w:themeColor="text1"/>
+                <w:sz w:val="22"/>
+                <w:szCs w:val="22"/>
+              </w:rPr>
+            </w:pPr>
+            <w:r>
+              <w:rPr>
+                <w:rFonts w:asciiTheme="majorHAnsi" w:hAnsiTheme="majorHAnsi" w:cs="Arial"/>
+                <w:color w:val="000000" w:themeColor="text1"/>
+                <w:sz w:val="22"/>
+                <w:szCs w:val="22"/>
+              </w:rPr>
+              <w:t xml:space="preserve">        "",</w:t>
+            </w:r>
+          </w:p>
+          <w:p>
+            <w:pPr>
+              <w:rPr>
+                <w:rStyle w:val="sbrace"/>
+                <w:rFonts w:asciiTheme="majorHAnsi" w:hAnsiTheme="majorHAnsi" w:cs="Arial"/>
+                <w:color w:val="000000" w:themeColor="text1"/>
+                <w:sz w:val="22"/>
+                <w:szCs w:val="22"/>
+              </w:rPr>
+            </w:pPr>
+            <w:r>
+              <w:rPr>
+                <w:rFonts w:asciiTheme="majorHAnsi" w:hAnsiTheme="majorHAnsi" w:cs="Arial"/>
+                <w:color w:val="000000" w:themeColor="text1"/>
+                <w:sz w:val="22"/>
+                <w:szCs w:val="22"/>
+              </w:rPr>
+              <w:t xml:space="preserve">        </w:t>
+            </w:r>
+            <w:r>
+              <w:rPr>
+                <w:rFonts w:asciiTheme="majorHAnsi" w:hAnsiTheme="majorHAnsi" w:cs="Arial"/>
+                <w:color w:val="000000" w:themeColor="text1"/>
+                <w:sz w:val="22"/>
+                <w:szCs w:val="22"/>
+              </w:rPr>
+              <w:t>""</w:t>
+            </w:r>
+            <w:r>
+              <w:rPr>
+                <w:rFonts w:asciiTheme="majorHAnsi" w:hAnsiTheme="majorHAnsi" w:cs="Arial"/>
+                <w:color w:val="000000" w:themeColor="text1"/>
+                <w:sz w:val="22"/>
+                <w:szCs w:val="22"/>
+              </w:rPr>
+              <w:br/>
+              <w:t>    </w:t>
+            </w:r>
+            <w:r>
+              <w:rPr>
+                <w:rStyle w:val="sbrace"/>
+                <w:rFonts w:asciiTheme="majorHAnsi" w:hAnsiTheme="majorHAnsi" w:cs="Arial"/>
+                <w:color w:val="000000" w:themeColor="text1"/>
+                <w:sz w:val="22"/>
+                <w:szCs w:val="22"/>
+              </w:rPr>
+              <w:t>]</w:t>
+            </w:r>
+            <w:r>
+              <w:rPr>
+                <w:rFonts w:asciiTheme="majorHAnsi" w:hAnsiTheme="majorHAnsi" w:cs="Arial"/>
+                <w:color w:val="000000" w:themeColor="text1"/>
+                <w:sz w:val="22"/>
+                <w:szCs w:val="22"/>
+              </w:rPr>
+              <w:br/>
+            </w:r>
+            <w:r>
+              <w:rPr>
+                <w:rStyle w:val="sbrace"/>
+                <w:rFonts w:asciiTheme="majorHAnsi" w:hAnsiTheme="majorHAnsi" w:cs="Arial"/>
+                <w:color w:val="000000" w:themeColor="text1"/>
+                <w:sz w:val="22"/>
+                <w:szCs w:val="22"/>
+              </w:rPr>
+              <w:t>}</w:t>
+            </w:r>
+          </w:p>
+        </w:tc>
+      </w:tr>
+      <w:tr>
+        <w:tc>
+          <w:tcPr>
+            <w:tcW w:w="1109" w:type="dxa"/>
+            <w:tcBorders>
+              <w:top w:val="single" w:sz="4" w:space="0" w:color="auto"/>
+              <w:left w:val="single" w:sz="4" w:space="0" w:color="auto"/>
+              <w:bottom w:val="single" w:sz="4" w:space="0" w:color="auto"/>
+              <w:right w:val="single" w:sz="4" w:space="0" w:color="auto"/>
+            </w:tcBorders>
+            <w:shd w:val="clear" w:color="auto" w:fill="auto"/>
+          </w:tcPr>
+          <w:p>
+            <w:pPr>
+              <w:pStyle w:val="ListParagraph"/>
+              <w:ind w:left="0"/>
+              <w:jc w:val="center"/>
+              <w:rPr>
+                <w:rFonts w:asciiTheme="majorHAnsi" w:hAnsiTheme="majorHAnsi" w:cs="Arial"/>
+                <w:b/>
+                <w:color w:val="000000" w:themeColor="text1"/>
+                <w:sz w:val="22"/>
+                <w:szCs w:val="22"/>
+              </w:rPr>
+            </w:pPr>
+            <w:r>
+              <w:rPr>
+                <w:rFonts w:asciiTheme="majorHAnsi" w:hAnsiTheme="majorHAnsi" w:cs="Arial"/>
+                <w:b/>
+                <w:color w:val="000000" w:themeColor="text1"/>
+                <w:sz w:val="22"/>
+                <w:szCs w:val="22"/>
+              </w:rPr>
+              <w:t>401</w:t>
+            </w:r>
+          </w:p>
+          <w:p>
+            <w:pPr>
+              <w:pStyle w:val="ListParagraph"/>
+              <w:ind w:left="0"/>
+              <w:rPr>
+                <w:rFonts w:asciiTheme="majorHAnsi" w:hAnsiTheme="majorHAnsi" w:cs="Arial"/>
+                <w:b/>
+                <w:color w:val="000000" w:themeColor="text1"/>
+                <w:sz w:val="22"/>
+                <w:szCs w:val="22"/>
+              </w:rPr>
+            </w:pPr>
+            <w:r>
+              <w:rPr>
+                <w:rFonts w:asciiTheme="majorHAnsi" w:hAnsiTheme="majorHAnsi" w:cs="Arial"/>
+                <w:b/>
+                <w:color w:val="FF0000"/>
+                <w:sz w:val="22"/>
+                <w:szCs w:val="22"/>
+              </w:rPr>
+              <w:t>User hasn’t logged in</w:t>
+            </w:r>
+          </w:p>
+        </w:tc>
+        <w:tc>
+          <w:tcPr>
+            <w:tcW w:w="6878" w:type="dxa"/>
+            <w:tcBorders>
+              <w:top w:val="single" w:sz="4" w:space="0" w:color="auto"/>
+              <w:left w:val="single" w:sz="4" w:space="0" w:color="auto"/>
+              <w:bottom w:val="single" w:sz="4" w:space="0" w:color="auto"/>
+              <w:right w:val="single" w:sz="4" w:space="0" w:color="auto"/>
+            </w:tcBorders>
+            <w:shd w:val="clear" w:color="auto" w:fill="auto"/>
+          </w:tcPr>
+          <w:p>
+            <w:pPr>
+              <w:rPr>
+                <w:rStyle w:val="sbrace"/>
+                <w:rFonts w:asciiTheme="majorHAnsi" w:hAnsiTheme="majorHAnsi" w:cs="Arial"/>
+                <w:color w:val="000000" w:themeColor="text1"/>
+                <w:sz w:val="22"/>
+                <w:szCs w:val="22"/>
+              </w:rPr>
+            </w:pPr>
+            <w:r>
+              <w:rPr>
+                <w:rStyle w:val="sbrace"/>
+                <w:rFonts w:asciiTheme="majorHAnsi" w:hAnsiTheme="majorHAnsi" w:cs="Arial"/>
+                <w:color w:val="000000" w:themeColor="text1"/>
+                <w:sz w:val="22"/>
+                <w:szCs w:val="22"/>
+              </w:rPr>
+              <w:t>{</w:t>
+            </w:r>
+            <w:r>
+              <w:rPr>
+                <w:rStyle w:val="apple-converted-space"/>
+                <w:rFonts w:asciiTheme="majorHAnsi" w:hAnsiTheme="majorHAnsi" w:cs="Arial"/>
+                <w:color w:val="000000" w:themeColor="text1"/>
+                <w:sz w:val="22"/>
+                <w:szCs w:val="22"/>
+              </w:rPr>
+              <w:t>  </w:t>
+            </w:r>
+            <w:r>
+              <w:rPr>
+                <w:rFonts w:asciiTheme="majorHAnsi" w:hAnsiTheme="majorHAnsi" w:cs="Arial"/>
+                <w:color w:val="000000" w:themeColor="text1"/>
+                <w:sz w:val="22"/>
+                <w:szCs w:val="22"/>
+              </w:rPr>
+              <w:br/>
+              <w:t>    </w:t>
+            </w:r>
+            <w:r>
+              <w:rPr>
+                <w:rStyle w:val="sobjectk"/>
+                <w:rFonts w:asciiTheme="majorHAnsi" w:hAnsiTheme="majorHAnsi" w:cs="Arial"/>
+                <w:color w:val="000000" w:themeColor="text1"/>
+                <w:sz w:val="22"/>
+                <w:szCs w:val="22"/>
+              </w:rPr>
+              <w:t>"Error</w:t>
+            </w:r>
+            <w:r>
+              <w:rPr>
+                <w:rStyle w:val="sobjectk"/>
+                <w:rFonts w:asciiTheme="majorHAnsi" w:hAnsiTheme="majorHAnsi" w:cs="Arial"/>
+                <w:b/>
+                <w:color w:val="000000" w:themeColor="text1"/>
+                <w:sz w:val="22"/>
+                <w:szCs w:val="22"/>
+                <w:highlight w:val="green"/>
+              </w:rPr>
+              <w:t>s</w:t>
+            </w:r>
+            <w:r>
+              <w:rPr>
+                <w:rStyle w:val="sobjectk"/>
+                <w:rFonts w:asciiTheme="majorHAnsi" w:hAnsiTheme="majorHAnsi" w:cs="Arial"/>
+                <w:color w:val="000000" w:themeColor="text1"/>
+                <w:sz w:val="22"/>
+                <w:szCs w:val="22"/>
+              </w:rPr>
+              <w:t>"</w:t>
             </w:r>
             <w:r>
               <w:rPr>
@@ -14462,7 +15428,7 @@
                 <w:sz w:val="22"/>
                 <w:szCs w:val="22"/>
               </w:rPr>
-              <w:t>"Invalid "</w:t>
+              <w:t>""</w:t>
             </w:r>
             <w:r>
               <w:rPr>
@@ -14509,40 +15475,77 @@
       <w:tr>
         <w:tc>
           <w:tcPr>
-            <w:tcW w:w="952" w:type="dxa"/>
+            <w:tcW w:w="1109" w:type="dxa"/>
+            <w:tcBorders>
+              <w:top w:val="single" w:sz="4" w:space="0" w:color="auto"/>
+              <w:left w:val="single" w:sz="4" w:space="0" w:color="auto"/>
+              <w:bottom w:val="single" w:sz="4" w:space="0" w:color="auto"/>
+              <w:right w:val="single" w:sz="4" w:space="0" w:color="auto"/>
+            </w:tcBorders>
             <w:shd w:val="clear" w:color="auto" w:fill="auto"/>
           </w:tcPr>
           <w:p>
             <w:pPr>
               <w:pStyle w:val="ListParagraph"/>
               <w:ind w:left="0"/>
-              <w:rPr>
-                <w:rFonts w:asciiTheme="majorHAnsi" w:hAnsiTheme="majorHAnsi" w:cs="Arial"/>
-                <w:color w:val="000000" w:themeColor="text1"/>
-                <w:sz w:val="22"/>
-                <w:szCs w:val="22"/>
-              </w:rPr>
-            </w:pPr>
-            <w:r>
-              <w:rPr>
-                <w:rFonts w:asciiTheme="majorHAnsi" w:hAnsiTheme="majorHAnsi" w:cs="Arial"/>
-                <w:color w:val="000000" w:themeColor="text1"/>
-                <w:sz w:val="22"/>
-                <w:szCs w:val="22"/>
-              </w:rPr>
-              <w:t>400</w:t>
+              <w:jc w:val="center"/>
+              <w:rPr>
+                <w:rFonts w:asciiTheme="majorHAnsi" w:hAnsiTheme="majorHAnsi" w:cs="Arial"/>
+                <w:b/>
+                <w:color w:val="000000" w:themeColor="text1"/>
+                <w:sz w:val="22"/>
+                <w:szCs w:val="22"/>
+              </w:rPr>
+            </w:pPr>
+            <w:r>
+              <w:rPr>
+                <w:rFonts w:asciiTheme="majorHAnsi" w:hAnsiTheme="majorHAnsi" w:cs="Arial"/>
+                <w:b/>
+                <w:color w:val="000000" w:themeColor="text1"/>
+                <w:sz w:val="22"/>
+                <w:szCs w:val="22"/>
+              </w:rPr>
+              <w:t>403</w:t>
+            </w:r>
+          </w:p>
+          <w:p>
+            <w:pPr>
+              <w:pStyle w:val="ListParagraph"/>
+              <w:ind w:left="0"/>
+              <w:rPr>
+                <w:rFonts w:asciiTheme="majorHAnsi" w:hAnsiTheme="majorHAnsi" w:cs="Arial"/>
+                <w:b/>
+                <w:color w:val="000000" w:themeColor="text1"/>
+                <w:sz w:val="22"/>
+                <w:szCs w:val="22"/>
+              </w:rPr>
+            </w:pPr>
+            <w:r>
+              <w:rPr>
+                <w:rFonts w:asciiTheme="majorHAnsi" w:hAnsiTheme="majorHAnsi" w:cs="Arial"/>
+                <w:b/>
+                <w:color w:val="FF0000"/>
+                <w:sz w:val="22"/>
+                <w:szCs w:val="22"/>
+              </w:rPr>
+              <w:t>User isn’t allowed to access the function</w:t>
             </w:r>
           </w:p>
         </w:tc>
         <w:tc>
           <w:tcPr>
             <w:tcW w:w="6878" w:type="dxa"/>
+            <w:tcBorders>
+              <w:top w:val="single" w:sz="4" w:space="0" w:color="auto"/>
+              <w:left w:val="single" w:sz="4" w:space="0" w:color="auto"/>
+              <w:bottom w:val="single" w:sz="4" w:space="0" w:color="auto"/>
+              <w:right w:val="single" w:sz="4" w:space="0" w:color="auto"/>
+            </w:tcBorders>
             <w:shd w:val="clear" w:color="auto" w:fill="auto"/>
           </w:tcPr>
           <w:p>
             <w:pPr>
               <w:rPr>
-                <w:rStyle w:val="sbrace"/>
                 <w:rFonts w:asciiTheme="majorHAnsi" w:hAnsiTheme="majorHAnsi" w:cs="Arial"/>
                 <w:color w:val="000000" w:themeColor="text1"/>
                 <w:sz w:val="22"/>
@@ -14583,12 +15586,33 @@
               <w:rPr>
                 <w:rStyle w:val="sobjectk"/>
                 <w:rFonts w:asciiTheme="majorHAnsi" w:hAnsiTheme="majorHAnsi" w:cs="Arial"/>
-                <w:bCs/>
-                <w:color w:val="000000" w:themeColor="text1"/>
-                <w:sz w:val="22"/>
-                <w:szCs w:val="22"/>
-              </w:rPr>
-              <w:t>"Error"</w:t>
+                <w:color w:val="000000" w:themeColor="text1"/>
+                <w:sz w:val="22"/>
+                <w:szCs w:val="22"/>
+              </w:rPr>
+              <w:t>"Error</w:t>
+            </w:r>
+            <w:r>
+              <w:rPr>
+                <w:rStyle w:val="sobjectk"/>
+                <w:rFonts w:asciiTheme="majorHAnsi" w:hAnsiTheme="majorHAnsi" w:cs="Arial"/>
+                <w:b/>
+                <w:color w:val="000000" w:themeColor="text1"/>
+                <w:sz w:val="22"/>
+                <w:szCs w:val="22"/>
+                <w:highlight w:val="green"/>
+              </w:rPr>
+              <w:t>s</w:t>
+            </w:r>
+            <w:r>
+              <w:rPr>
+                <w:rStyle w:val="sobjectk"/>
+                <w:rFonts w:asciiTheme="majorHAnsi" w:hAnsiTheme="majorHAnsi" w:cs="Arial"/>
+                <w:color w:val="000000" w:themeColor="text1"/>
+                <w:sz w:val="22"/>
+                <w:szCs w:val="22"/>
+              </w:rPr>
+              <w:t>"</w:t>
             </w:r>
             <w:r>
               <w:rPr>
@@ -14610,45 +15634,25 @@
               </w:rPr>
               <w:t>[</w:t>
             </w:r>
-          </w:p>
-          <w:p>
-            <w:pPr>
-              <w:rPr>
-                <w:rFonts w:asciiTheme="majorHAnsi" w:hAnsiTheme="majorHAnsi" w:cs="Arial"/>
-                <w:color w:val="000000" w:themeColor="text1"/>
-                <w:sz w:val="22"/>
-                <w:szCs w:val="22"/>
-              </w:rPr>
-            </w:pPr>
-            <w:r>
-              <w:rPr>
-                <w:rFonts w:asciiTheme="majorHAnsi" w:hAnsiTheme="majorHAnsi" w:cs="Arial"/>
-                <w:color w:val="000000" w:themeColor="text1"/>
-                <w:sz w:val="22"/>
-                <w:szCs w:val="22"/>
-              </w:rPr>
-              <w:t xml:space="preserve">        "",</w:t>
-            </w:r>
-          </w:p>
-          <w:p>
-            <w:pPr>
-              <w:rPr>
-                <w:rStyle w:val="sbrace"/>
-                <w:rFonts w:asciiTheme="majorHAnsi" w:hAnsiTheme="majorHAnsi" w:cs="Arial"/>
-                <w:color w:val="000000" w:themeColor="text1"/>
-                <w:sz w:val="22"/>
-                <w:szCs w:val="22"/>
-              </w:rPr>
-            </w:pPr>
-            <w:r>
-              <w:rPr>
-                <w:rFonts w:asciiTheme="majorHAnsi" w:hAnsiTheme="majorHAnsi" w:cs="Arial"/>
-                <w:color w:val="000000" w:themeColor="text1"/>
-                <w:sz w:val="22"/>
-                <w:szCs w:val="22"/>
-              </w:rPr>
-              <w:tab/>
-              <w:t xml:space="preserve">  ""</w:t>
+            <w:r>
+              <w:rPr>
+                <w:rFonts w:asciiTheme="majorHAnsi" w:hAnsiTheme="majorHAnsi" w:cs="Arial"/>
+                <w:color w:val="000000" w:themeColor="text1"/>
+                <w:sz w:val="22"/>
+                <w:szCs w:val="22"/>
+              </w:rPr>
+              <w:br/>
+              <w:t>        </w:t>
+            </w:r>
+            <w:r>
+              <w:rPr>
+                <w:rStyle w:val="sobjectv"/>
+                <w:rFonts w:asciiTheme="majorHAnsi" w:hAnsiTheme="majorHAnsi" w:cs="Arial"/>
+                <w:color w:val="000000" w:themeColor="text1"/>
+                <w:sz w:val="22"/>
+                <w:szCs w:val="22"/>
+              </w:rPr>
+              <w:t>""</w:t>
             </w:r>
             <w:r>
               <w:rPr>
@@ -14695,41 +15699,258 @@
       <w:tr>
         <w:tc>
           <w:tcPr>
-            <w:tcW w:w="952" w:type="dxa"/>
+            <w:tcW w:w="1109" w:type="dxa"/>
+            <w:tcBorders>
+              <w:top w:val="single" w:sz="4" w:space="0" w:color="auto"/>
+              <w:left w:val="single" w:sz="4" w:space="0" w:color="auto"/>
+              <w:bottom w:val="single" w:sz="4" w:space="0" w:color="auto"/>
+              <w:right w:val="single" w:sz="4" w:space="0" w:color="auto"/>
+            </w:tcBorders>
             <w:shd w:val="clear" w:color="auto" w:fill="auto"/>
           </w:tcPr>
           <w:p>
             <w:pPr>
               <w:pStyle w:val="ListParagraph"/>
               <w:ind w:left="0"/>
-              <w:rPr>
-                <w:rFonts w:asciiTheme="majorHAnsi" w:hAnsiTheme="majorHAnsi" w:cs="Arial"/>
-                <w:color w:val="000000" w:themeColor="text1"/>
-                <w:sz w:val="22"/>
-                <w:szCs w:val="22"/>
-              </w:rPr>
-            </w:pPr>
+              <w:jc w:val="center"/>
+              <w:rPr>
+                <w:rFonts w:asciiTheme="majorHAnsi" w:hAnsiTheme="majorHAnsi" w:cs="Arial"/>
+                <w:b/>
+                <w:color w:val="000000" w:themeColor="text1"/>
+                <w:sz w:val="22"/>
+                <w:szCs w:val="22"/>
+              </w:rPr>
+            </w:pPr>
+            <w:r>
+              <w:rPr>
+                <w:rFonts w:asciiTheme="majorHAnsi" w:hAnsiTheme="majorHAnsi" w:cs="Arial"/>
+                <w:b/>
+                <w:color w:val="000000" w:themeColor="text1"/>
+                <w:sz w:val="22"/>
+                <w:szCs w:val="22"/>
+              </w:rPr>
+              <w:t>409</w:t>
+            </w:r>
+          </w:p>
+          <w:p>
+            <w:pPr>
+              <w:pStyle w:val="ListParagraph"/>
+              <w:ind w:left="0"/>
+              <w:rPr>
+                <w:rFonts w:asciiTheme="majorHAnsi" w:hAnsiTheme="majorHAnsi" w:cs="Arial"/>
+                <w:b/>
+                <w:color w:val="000000" w:themeColor="text1"/>
+                <w:sz w:val="22"/>
+                <w:szCs w:val="22"/>
+              </w:rPr>
+            </w:pPr>
+            <w:r>
+              <w:rPr>
+                <w:rFonts w:asciiTheme="majorHAnsi" w:hAnsiTheme="majorHAnsi" w:cs="Arial"/>
+                <w:b/>
+                <w:color w:val="FF0000"/>
+                <w:sz w:val="22"/>
+                <w:szCs w:val="22"/>
+              </w:rPr>
+              <w:t>Record is conflict (Not only record is searched)</w:t>
+            </w:r>
           </w:p>
         </w:tc>
         <w:tc>
           <w:tcPr>
             <w:tcW w:w="6878" w:type="dxa"/>
+            <w:tcBorders>
+              <w:top w:val="single" w:sz="4" w:space="0" w:color="auto"/>
+              <w:left w:val="single" w:sz="4" w:space="0" w:color="auto"/>
+              <w:bottom w:val="single" w:sz="4" w:space="0" w:color="auto"/>
+              <w:right w:val="single" w:sz="4" w:space="0" w:color="auto"/>
+            </w:tcBorders>
             <w:shd w:val="clear" w:color="auto" w:fill="auto"/>
           </w:tcPr>
           <w:p>
             <w:pPr>
               <w:rPr>
+                <w:rFonts w:asciiTheme="majorHAnsi" w:hAnsiTheme="majorHAnsi" w:cs="Arial"/>
+                <w:color w:val="000000" w:themeColor="text1"/>
+                <w:sz w:val="22"/>
+                <w:szCs w:val="22"/>
+              </w:rPr>
+            </w:pPr>
+            <w:r>
+              <w:rPr>
                 <w:rStyle w:val="sbrace"/>
                 <w:rFonts w:asciiTheme="majorHAnsi" w:hAnsiTheme="majorHAnsi" w:cs="Arial"/>
                 <w:color w:val="000000" w:themeColor="text1"/>
                 <w:sz w:val="22"/>
                 <w:szCs w:val="22"/>
               </w:rPr>
-            </w:pPr>
+              <w:t>{</w:t>
+            </w:r>
+            <w:r>
+              <w:rPr>
+                <w:rStyle w:val="apple-converted-space"/>
+                <w:rFonts w:asciiTheme="majorHAnsi" w:hAnsiTheme="majorHAnsi" w:cs="Arial"/>
+                <w:color w:val="000000" w:themeColor="text1"/>
+                <w:sz w:val="22"/>
+                <w:szCs w:val="22"/>
+              </w:rPr>
+              <w:t>  </w:t>
+            </w:r>
+            <w:r>
+              <w:rPr>
+                <w:rFonts w:asciiTheme="majorHAnsi" w:hAnsiTheme="majorHAnsi" w:cs="Arial"/>
+                <w:color w:val="000000" w:themeColor="text1"/>
+                <w:sz w:val="22"/>
+                <w:szCs w:val="22"/>
+              </w:rPr>
+              <w:br/>
+              <w:t>    </w:t>
+            </w:r>
+            <w:r>
+              <w:rPr>
+                <w:rStyle w:val="sobjectk"/>
+                <w:rFonts w:asciiTheme="majorHAnsi" w:hAnsiTheme="majorHAnsi" w:cs="Arial"/>
+                <w:color w:val="000000" w:themeColor="text1"/>
+                <w:sz w:val="22"/>
+                <w:szCs w:val="22"/>
+              </w:rPr>
+              <w:t>"Error</w:t>
+            </w:r>
+            <w:r>
+              <w:rPr>
+                <w:rStyle w:val="sobjectk"/>
+                <w:rFonts w:asciiTheme="majorHAnsi" w:hAnsiTheme="majorHAnsi" w:cs="Arial"/>
+                <w:b/>
+                <w:color w:val="000000" w:themeColor="text1"/>
+                <w:sz w:val="22"/>
+                <w:szCs w:val="22"/>
+                <w:highlight w:val="green"/>
+              </w:rPr>
+              <w:t>s</w:t>
+            </w:r>
+            <w:r>
+              <w:rPr>
+                <w:rStyle w:val="sobjectk"/>
+                <w:rFonts w:asciiTheme="majorHAnsi" w:hAnsiTheme="majorHAnsi" w:cs="Arial"/>
+                <w:color w:val="000000" w:themeColor="text1"/>
+                <w:sz w:val="22"/>
+                <w:szCs w:val="22"/>
+              </w:rPr>
+              <w:t>"</w:t>
+            </w:r>
+            <w:r>
+              <w:rPr>
+                <w:rStyle w:val="scolon"/>
+                <w:rFonts w:asciiTheme="majorHAnsi" w:hAnsiTheme="majorHAnsi" w:cs="Arial"/>
+                <w:color w:val="000000" w:themeColor="text1"/>
+                <w:sz w:val="22"/>
+                <w:szCs w:val="22"/>
+              </w:rPr>
+              <w:t>:</w:t>
+            </w:r>
+            <w:r>
+              <w:rPr>
+                <w:rStyle w:val="sbrace"/>
+                <w:rFonts w:asciiTheme="majorHAnsi" w:hAnsiTheme="majorHAnsi" w:cs="Arial"/>
+                <w:color w:val="000000" w:themeColor="text1"/>
+                <w:sz w:val="22"/>
+                <w:szCs w:val="22"/>
+              </w:rPr>
+              <w:t>[</w:t>
+            </w:r>
+            <w:r>
+              <w:rPr>
+                <w:rFonts w:asciiTheme="majorHAnsi" w:hAnsiTheme="majorHAnsi" w:cs="Arial"/>
+                <w:color w:val="000000" w:themeColor="text1"/>
+                <w:sz w:val="22"/>
+                <w:szCs w:val="22"/>
+              </w:rPr>
+              <w:br/>
+              <w:t>        </w:t>
+            </w:r>
+            <w:r>
+              <w:rPr>
+                <w:rStyle w:val="sobjectv"/>
+                <w:rFonts w:asciiTheme="majorHAnsi" w:hAnsiTheme="majorHAnsi" w:cs="Arial"/>
+                <w:color w:val="000000" w:themeColor="text1"/>
+                <w:sz w:val="22"/>
+                <w:szCs w:val="22"/>
+              </w:rPr>
+              <w:t>""</w:t>
+            </w:r>
+            <w:r>
+              <w:rPr>
+                <w:rFonts w:asciiTheme="majorHAnsi" w:hAnsiTheme="majorHAnsi" w:cs="Arial"/>
+                <w:color w:val="000000" w:themeColor="text1"/>
+                <w:sz w:val="22"/>
+                <w:szCs w:val="22"/>
+              </w:rPr>
+              <w:br/>
+              <w:t>    </w:t>
+            </w:r>
+            <w:r>
+              <w:rPr>
+                <w:rStyle w:val="sbrace"/>
+                <w:rFonts w:asciiTheme="majorHAnsi" w:hAnsiTheme="majorHAnsi" w:cs="Arial"/>
+                <w:color w:val="000000" w:themeColor="text1"/>
+                <w:sz w:val="22"/>
+                <w:szCs w:val="22"/>
+              </w:rPr>
+              <w:t>]</w:t>
+            </w:r>
+            <w:r>
+              <w:rPr>
+                <w:rFonts w:asciiTheme="majorHAnsi" w:hAnsiTheme="majorHAnsi" w:cs="Arial"/>
+                <w:color w:val="000000" w:themeColor="text1"/>
+                <w:sz w:val="22"/>
+                <w:szCs w:val="22"/>
+              </w:rPr>
+              <w:br/>
+            </w:r>
+            <w:r>
+              <w:rPr>
+                <w:rStyle w:val="sbrace"/>
+                <w:rFonts w:asciiTheme="majorHAnsi" w:hAnsiTheme="majorHAnsi" w:cs="Arial"/>
+                <w:color w:val="000000" w:themeColor="text1"/>
+                <w:sz w:val="22"/>
+                <w:szCs w:val="22"/>
+              </w:rPr>
+              <w:t>}</w:t>
+            </w:r>
           </w:p>
         </w:tc>
       </w:tr>
     </w:tbl>
+    <w:p>
+      <w:pPr>
+        <w:rPr>
+          <w:rFonts w:asciiTheme="majorHAnsi" w:hAnsiTheme="majorHAnsi" w:cs="Arial"/>
+          <w:color w:val="000000" w:themeColor="text1"/>
+          <w:sz w:val="22"/>
+          <w:szCs w:val="22"/>
+        </w:rPr>
+      </w:pPr>
+    </w:p>
+    <w:p>
+      <w:pPr>
+        <w:rPr>
+          <w:rFonts w:asciiTheme="majorHAnsi" w:hAnsiTheme="majorHAnsi" w:cs="Arial"/>
+          <w:color w:val="000000" w:themeColor="text1"/>
+          <w:sz w:val="22"/>
+          <w:szCs w:val="22"/>
+        </w:rPr>
+      </w:pPr>
+    </w:p>
+    <w:p>
+      <w:pPr>
+        <w:rPr>
+          <w:rFonts w:asciiTheme="majorHAnsi" w:hAnsiTheme="majorHAnsi" w:cs="Arial"/>
+          <w:color w:val="000000" w:themeColor="text1"/>
+          <w:sz w:val="22"/>
+          <w:szCs w:val="22"/>
+        </w:rPr>
+      </w:pPr>
+    </w:p>
     <w:p>
       <w:pPr>
         <w:rPr>
@@ -14763,8 +15984,11 @@
           <w:color w:val="000000" w:themeColor="text1"/>
           <w:sz w:val="28"/>
           <w:szCs w:val="28"/>
+          <w:highlight w:val="yellow"/>
         </w:rPr>
       </w:pPr>
+      <w:bookmarkStart w:id="0" w:name="_GoBack"/>
+      <w:bookmarkEnd w:id="0"/>
       <w:r>
         <w:rPr>
           <w:rFonts w:asciiTheme="majorHAnsi" w:hAnsiTheme="majorHAnsi" w:cs="Arial"/>
@@ -14772,7 +15996,9 @@
           <w:color w:val="000000" w:themeColor="text1"/>
           <w:sz w:val="28"/>
           <w:szCs w:val="28"/>
+          <w:highlight w:val="yellow"/>
         </w:rPr>
+        <w:lastRenderedPageBreak/>
         <w:t xml:space="preserve">API </w:t>
       </w:r>
       <w:r>
@@ -14782,6 +16008,7 @@
           <w:color w:val="000000" w:themeColor="text1"/>
           <w:sz w:val="28"/>
           <w:szCs w:val="28"/>
+          <w:highlight w:val="yellow"/>
         </w:rPr>
         <w:t>Delete</w:t>
       </w:r>
@@ -14792,6 +16019,7 @@
           <w:color w:val="000000" w:themeColor="text1"/>
           <w:sz w:val="28"/>
           <w:szCs w:val="28"/>
+          <w:highlight w:val="yellow"/>
         </w:rPr>
         <w:t xml:space="preserve"> </w:t>
       </w:r>
@@ -14802,6 +16030,7 @@
           <w:color w:val="000000" w:themeColor="text1"/>
           <w:sz w:val="28"/>
           <w:szCs w:val="28"/>
+          <w:highlight w:val="yellow"/>
         </w:rPr>
         <w:t>All</w:t>
       </w:r>
@@ -14812,6 +16041,7 @@
           <w:color w:val="000000" w:themeColor="text1"/>
           <w:sz w:val="28"/>
           <w:szCs w:val="28"/>
+          <w:highlight w:val="yellow"/>
         </w:rPr>
         <w:t>ergy</w:t>
       </w:r>
@@ -14874,7 +16104,7 @@
     </w:p>
     <w:tbl>
       <w:tblPr>
-        <w:tblW w:w="7825" w:type="dxa"/>
+        <w:tblW w:w="8299" w:type="dxa"/>
         <w:jc w:val="center"/>
         <w:tblBorders>
           <w:top w:val="single" w:sz="4" w:space="0" w:color="auto"/>
@@ -14887,8 +16117,8 @@
         <w:tblLook w:val="04A0" w:firstRow="1" w:lastRow="0" w:firstColumn="1" w:lastColumn="0" w:noHBand="0" w:noVBand="1"/>
       </w:tblPr>
       <w:tblGrid>
-        <w:gridCol w:w="1615"/>
-        <w:gridCol w:w="6210"/>
+        <w:gridCol w:w="1295"/>
+        <w:gridCol w:w="7004"/>
       </w:tblGrid>
       <w:tr>
         <w:trPr>
@@ -14896,7 +16126,7 @@
         </w:trPr>
         <w:tc>
           <w:tcPr>
-            <w:tcW w:w="1615" w:type="dxa"/>
+            <w:tcW w:w="1295" w:type="dxa"/>
             <w:shd w:val="clear" w:color="auto" w:fill="9CC2E5"/>
           </w:tcPr>
           <w:p>
@@ -14923,7 +16153,7 @@
         </w:tc>
         <w:tc>
           <w:tcPr>
-            <w:tcW w:w="6210" w:type="dxa"/>
+            <w:tcW w:w="7004" w:type="dxa"/>
             <w:shd w:val="clear" w:color="auto" w:fill="9CC2E5"/>
           </w:tcPr>
           <w:p>
@@ -14955,7 +16185,7 @@
         </w:trPr>
         <w:tc>
           <w:tcPr>
-            <w:tcW w:w="1615" w:type="dxa"/>
+            <w:tcW w:w="1295" w:type="dxa"/>
             <w:shd w:val="clear" w:color="auto" w:fill="auto"/>
           </w:tcPr>
           <w:p>
@@ -14983,7 +16213,7 @@
         </w:tc>
         <w:tc>
           <w:tcPr>
-            <w:tcW w:w="6210" w:type="dxa"/>
+            <w:tcW w:w="7004" w:type="dxa"/>
             <w:shd w:val="clear" w:color="auto" w:fill="auto"/>
           </w:tcPr>
           <w:p>
@@ -14997,6 +16227,19 @@
                 <w:szCs w:val="22"/>
               </w:rPr>
             </w:pPr>
+            <w:hyperlink r:id="rId9" w:history="1">
+              <w:r>
+                <w:rPr>
+                  <w:rStyle w:val="Hyperlink"/>
+                  <w:rFonts w:ascii="Consolas" w:hAnsi="Consolas" w:cs="Consolas"/>
+                  <w:sz w:val="19"/>
+                  <w:szCs w:val="19"/>
+                  <w:highlight w:val="white"/>
+                  <w:lang w:val="vi-VN"/>
+                </w:rPr>
+                <w:t>api/allergy</w:t>
+              </w:r>
+            </w:hyperlink>
           </w:p>
         </w:tc>
       </w:tr>
@@ -15383,7 +16626,7 @@
                 <w:sz w:val="22"/>
                 <w:szCs w:val="22"/>
               </w:rPr>
-              <w:t>BODY</w:t>
+              <w:t>URL</w:t>
             </w:r>
           </w:p>
         </w:tc>
@@ -15430,6 +16673,15 @@
                 <w:szCs w:val="22"/>
               </w:rPr>
             </w:pPr>
+            <w:r>
+              <w:rPr>
+                <w:rFonts w:asciiTheme="majorHAnsi" w:hAnsiTheme="majorHAnsi" w:cs="Arial"/>
+                <w:color w:val="000000" w:themeColor="text1"/>
+                <w:sz w:val="22"/>
+                <w:szCs w:val="22"/>
+              </w:rPr>
+              <w:t>int</w:t>
+            </w:r>
           </w:p>
         </w:tc>
         <w:tc>
@@ -15446,18 +16698,16 @@
                 <w:color w:val="000000" w:themeColor="text1"/>
                 <w:sz w:val="22"/>
                 <w:szCs w:val="22"/>
-                <w:lang w:val="vi-VN"/>
-              </w:rPr>
-            </w:pPr>
-            <w:r>
-              <w:rPr>
-                <w:rFonts w:asciiTheme="majorHAnsi" w:hAnsiTheme="majorHAnsi" w:cs="Arial"/>
-                <w:color w:val="000000" w:themeColor="text1"/>
-                <w:sz w:val="22"/>
-                <w:szCs w:val="22"/>
-                <w:lang w:val="vi-VN"/>
-              </w:rPr>
-              <w:t>ID của dị ứng</w:t>
+              </w:rPr>
+            </w:pPr>
+            <w:r>
+              <w:rPr>
+                <w:rFonts w:asciiTheme="majorHAnsi" w:hAnsiTheme="majorHAnsi" w:cs="Arial"/>
+                <w:color w:val="000000" w:themeColor="text1"/>
+                <w:sz w:val="22"/>
+                <w:szCs w:val="22"/>
+              </w:rPr>
+              <w:t>Allergy ID</w:t>
             </w:r>
           </w:p>
         </w:tc>
@@ -15516,7 +16766,7 @@
     <w:tbl>
       <w:tblPr>
         <w:tblW w:w="0" w:type="auto"/>
-        <w:tblInd w:w="468" w:type="dxa"/>
+        <w:tblInd w:w="817" w:type="dxa"/>
         <w:tblBorders>
           <w:top w:val="single" w:sz="4" w:space="0" w:color="auto"/>
           <w:left w:val="single" w:sz="4" w:space="0" w:color="auto"/>
@@ -15528,13 +16778,13 @@
         <w:tblLook w:val="04A0" w:firstRow="1" w:lastRow="0" w:firstColumn="1" w:lastColumn="0" w:noHBand="0" w:noVBand="1"/>
       </w:tblPr>
       <w:tblGrid>
-        <w:gridCol w:w="1289"/>
-        <w:gridCol w:w="5767"/>
+        <w:gridCol w:w="1251"/>
+        <w:gridCol w:w="6998"/>
       </w:tblGrid>
       <w:tr>
         <w:tc>
           <w:tcPr>
-            <w:tcW w:w="1289" w:type="dxa"/>
+            <w:tcW w:w="1251" w:type="dxa"/>
             <w:shd w:val="clear" w:color="auto" w:fill="9CC2E5"/>
           </w:tcPr>
           <w:p>
@@ -15561,7 +16811,7 @@
         </w:tc>
         <w:tc>
           <w:tcPr>
-            <w:tcW w:w="5767" w:type="dxa"/>
+            <w:tcW w:w="6998" w:type="dxa"/>
             <w:shd w:val="clear" w:color="auto" w:fill="9CC2E5"/>
           </w:tcPr>
           <w:p>
@@ -15590,89 +16840,129 @@
       <w:tr>
         <w:tc>
           <w:tcPr>
-            <w:tcW w:w="1289" w:type="dxa"/>
+            <w:tcW w:w="1251" w:type="dxa"/>
+            <w:tcBorders>
+              <w:top w:val="single" w:sz="4" w:space="0" w:color="auto"/>
+              <w:left w:val="single" w:sz="4" w:space="0" w:color="auto"/>
+              <w:bottom w:val="single" w:sz="4" w:space="0" w:color="auto"/>
+              <w:right w:val="single" w:sz="4" w:space="0" w:color="auto"/>
+            </w:tcBorders>
             <w:shd w:val="clear" w:color="auto" w:fill="auto"/>
-          </w:tcPr>
-          <w:p>
-            <w:pPr>
-              <w:pStyle w:val="ListParagraph"/>
-              <w:ind w:left="-1440" w:firstLine="1440"/>
-              <w:rPr>
-                <w:rFonts w:asciiTheme="majorHAnsi" w:hAnsiTheme="majorHAnsi" w:cs="Arial"/>
-                <w:color w:val="000000" w:themeColor="text1"/>
-                <w:sz w:val="22"/>
-                <w:szCs w:val="22"/>
-              </w:rPr>
-            </w:pPr>
-            <w:r>
-              <w:rPr>
-                <w:rFonts w:asciiTheme="majorHAnsi" w:hAnsiTheme="majorHAnsi" w:cs="Arial"/>
-                <w:color w:val="000000" w:themeColor="text1"/>
-                <w:sz w:val="22"/>
-                <w:szCs w:val="22"/>
-              </w:rPr>
-              <w:t>204</w:t>
-            </w:r>
-          </w:p>
-        </w:tc>
-        <w:tc>
-          <w:tcPr>
-            <w:tcW w:w="5767" w:type="dxa"/>
+            <w:vAlign w:val="center"/>
+          </w:tcPr>
+          <w:p>
+            <w:pPr>
+              <w:pStyle w:val="ListParagraph"/>
+              <w:ind w:left="0"/>
+              <w:jc w:val="center"/>
+              <w:rPr>
+                <w:rFonts w:asciiTheme="majorHAnsi" w:hAnsiTheme="majorHAnsi" w:cs="Arial"/>
+                <w:b/>
+                <w:color w:val="000000" w:themeColor="text1"/>
+                <w:sz w:val="22"/>
+                <w:szCs w:val="22"/>
+              </w:rPr>
+            </w:pPr>
+            <w:r>
+              <w:rPr>
+                <w:rFonts w:asciiTheme="majorHAnsi" w:hAnsiTheme="majorHAnsi" w:cs="Arial"/>
+                <w:b/>
+                <w:color w:val="000000" w:themeColor="text1"/>
+                <w:sz w:val="22"/>
+                <w:szCs w:val="22"/>
+              </w:rPr>
+              <w:t>200</w:t>
+            </w:r>
+          </w:p>
+        </w:tc>
+        <w:tc>
+          <w:tcPr>
+            <w:tcW w:w="6998" w:type="dxa"/>
+            <w:tcBorders>
+              <w:top w:val="single" w:sz="4" w:space="0" w:color="auto"/>
+              <w:left w:val="single" w:sz="4" w:space="0" w:color="auto"/>
+              <w:bottom w:val="single" w:sz="4" w:space="0" w:color="auto"/>
+              <w:right w:val="single" w:sz="4" w:space="0" w:color="auto"/>
+            </w:tcBorders>
             <w:shd w:val="clear" w:color="auto" w:fill="auto"/>
           </w:tcPr>
           <w:p>
             <w:pPr>
-              <w:autoSpaceDE w:val="0"/>
-              <w:autoSpaceDN w:val="0"/>
-              <w:adjustRightInd w:val="0"/>
-              <w:rPr>
-                <w:rFonts w:asciiTheme="majorHAnsi" w:hAnsiTheme="majorHAnsi" w:cs="Arial"/>
-                <w:color w:val="000000" w:themeColor="text1"/>
-                <w:sz w:val="22"/>
-                <w:szCs w:val="22"/>
-              </w:rPr>
-            </w:pPr>
+              <w:pStyle w:val="ListParagraph"/>
+              <w:ind w:left="0"/>
+              <w:rPr>
+                <w:rFonts w:asciiTheme="majorHAnsi" w:hAnsiTheme="majorHAnsi" w:cs="Arial"/>
+                <w:color w:val="000000" w:themeColor="text1"/>
+                <w:sz w:val="22"/>
+                <w:szCs w:val="22"/>
+              </w:rPr>
+            </w:pPr>
+            <w:r>
+              <w:rPr>
+                <w:rFonts w:asciiTheme="majorHAnsi" w:hAnsiTheme="majorHAnsi" w:cs="Arial"/>
+                <w:color w:val="000000" w:themeColor="text1"/>
+                <w:sz w:val="22"/>
+                <w:szCs w:val="22"/>
+              </w:rPr>
+              <w:t xml:space="preserve"> </w:t>
+            </w:r>
           </w:p>
         </w:tc>
       </w:tr>
       <w:tr>
         <w:tc>
           <w:tcPr>
-            <w:tcW w:w="1289" w:type="dxa"/>
+            <w:tcW w:w="1251" w:type="dxa"/>
+            <w:tcBorders>
+              <w:top w:val="single" w:sz="4" w:space="0" w:color="auto"/>
+              <w:left w:val="single" w:sz="4" w:space="0" w:color="auto"/>
+              <w:bottom w:val="single" w:sz="4" w:space="0" w:color="auto"/>
+              <w:right w:val="single" w:sz="4" w:space="0" w:color="auto"/>
+            </w:tcBorders>
             <w:shd w:val="clear" w:color="auto" w:fill="auto"/>
-          </w:tcPr>
-          <w:p>
-            <w:pPr>
-              <w:pStyle w:val="ListParagraph"/>
-              <w:ind w:left="0"/>
-              <w:rPr>
-                <w:rFonts w:asciiTheme="majorHAnsi" w:hAnsiTheme="majorHAnsi" w:cs="Arial"/>
-                <w:color w:val="000000" w:themeColor="text1"/>
-                <w:sz w:val="22"/>
-                <w:szCs w:val="22"/>
-              </w:rPr>
-            </w:pPr>
-            <w:r>
-              <w:rPr>
-                <w:rFonts w:asciiTheme="majorHAnsi" w:hAnsiTheme="majorHAnsi" w:cs="Arial"/>
-                <w:color w:val="000000" w:themeColor="text1"/>
-                <w:sz w:val="22"/>
-                <w:szCs w:val="22"/>
-              </w:rPr>
-              <w:t>404</w:t>
-            </w:r>
-          </w:p>
-        </w:tc>
-        <w:tc>
-          <w:tcPr>
-            <w:tcW w:w="5767" w:type="dxa"/>
+            <w:vAlign w:val="center"/>
+          </w:tcPr>
+          <w:p>
+            <w:pPr>
+              <w:pStyle w:val="ListParagraph"/>
+              <w:ind w:left="0"/>
+              <w:jc w:val="center"/>
+              <w:rPr>
+                <w:rFonts w:asciiTheme="majorHAnsi" w:hAnsiTheme="majorHAnsi" w:cs="Arial"/>
+                <w:b/>
+                <w:color w:val="000000" w:themeColor="text1"/>
+                <w:sz w:val="22"/>
+                <w:szCs w:val="22"/>
+              </w:rPr>
+            </w:pPr>
+            <w:r>
+              <w:rPr>
+                <w:rFonts w:asciiTheme="majorHAnsi" w:hAnsiTheme="majorHAnsi" w:cs="Arial"/>
+                <w:b/>
+                <w:color w:val="000000" w:themeColor="text1"/>
+                <w:sz w:val="22"/>
+                <w:szCs w:val="22"/>
+              </w:rPr>
+              <w:t>400</w:t>
+            </w:r>
+          </w:p>
+        </w:tc>
+        <w:tc>
+          <w:tcPr>
+            <w:tcW w:w="6998" w:type="dxa"/>
+            <w:tcBorders>
+              <w:top w:val="single" w:sz="4" w:space="0" w:color="auto"/>
+              <w:left w:val="single" w:sz="4" w:space="0" w:color="auto"/>
+              <w:bottom w:val="single" w:sz="4" w:space="0" w:color="auto"/>
+              <w:right w:val="single" w:sz="4" w:space="0" w:color="auto"/>
+            </w:tcBorders>
             <w:shd w:val="clear" w:color="auto" w:fill="auto"/>
           </w:tcPr>
           <w:p>
             <w:pPr>
               <w:pStyle w:val="ListParagraph"/>
-              <w:ind w:left="0"/>
-              <w:rPr>
+              <w:rPr>
+                <w:rStyle w:val="sbrace"/>
                 <w:rFonts w:asciiTheme="majorHAnsi" w:hAnsiTheme="majorHAnsi" w:cs="Arial"/>
                 <w:color w:val="000000" w:themeColor="text1"/>
                 <w:sz w:val="22"/>
@@ -15713,12 +17003,499 @@
               <w:rPr>
                 <w:rStyle w:val="sobjectk"/>
                 <w:rFonts w:asciiTheme="majorHAnsi" w:hAnsiTheme="majorHAnsi" w:cs="Arial"/>
-                <w:bCs/>
-                <w:color w:val="000000" w:themeColor="text1"/>
-                <w:sz w:val="22"/>
-                <w:szCs w:val="22"/>
-              </w:rPr>
-              <w:t>"Error"</w:t>
+                <w:color w:val="000000" w:themeColor="text1"/>
+                <w:sz w:val="22"/>
+                <w:szCs w:val="22"/>
+              </w:rPr>
+              <w:t>"Errors"</w:t>
+            </w:r>
+            <w:r>
+              <w:rPr>
+                <w:rStyle w:val="scolon"/>
+                <w:rFonts w:asciiTheme="majorHAnsi" w:hAnsiTheme="majorHAnsi" w:cs="Arial"/>
+                <w:color w:val="000000" w:themeColor="text1"/>
+                <w:sz w:val="22"/>
+                <w:szCs w:val="22"/>
+              </w:rPr>
+              <w:t>:</w:t>
+            </w:r>
+            <w:r>
+              <w:rPr>
+                <w:rStyle w:val="sbrace"/>
+                <w:rFonts w:asciiTheme="majorHAnsi" w:hAnsiTheme="majorHAnsi" w:cs="Arial"/>
+                <w:color w:val="000000" w:themeColor="text1"/>
+                <w:sz w:val="22"/>
+                <w:szCs w:val="22"/>
+              </w:rPr>
+              <w:t>[</w:t>
+            </w:r>
+          </w:p>
+          <w:p>
+            <w:pPr>
+              <w:pStyle w:val="ListParagraph"/>
+              <w:rPr>
+                <w:rFonts w:asciiTheme="majorHAnsi" w:hAnsiTheme="majorHAnsi" w:cs="Arial"/>
+                <w:color w:val="000000" w:themeColor="text1"/>
+                <w:sz w:val="22"/>
+                <w:szCs w:val="22"/>
+              </w:rPr>
+            </w:pPr>
+            <w:r>
+              <w:rPr>
+                <w:rFonts w:asciiTheme="majorHAnsi" w:hAnsiTheme="majorHAnsi" w:cs="Arial"/>
+                <w:color w:val="000000" w:themeColor="text1"/>
+                <w:sz w:val="22"/>
+                <w:szCs w:val="22"/>
+              </w:rPr>
+              <w:t xml:space="preserve">        "",</w:t>
+            </w:r>
+          </w:p>
+          <w:p>
+            <w:pPr>
+              <w:pStyle w:val="ListParagraph"/>
+              <w:rPr>
+                <w:rStyle w:val="sbrace"/>
+                <w:rFonts w:asciiTheme="majorHAnsi" w:hAnsiTheme="majorHAnsi" w:cs="Arial"/>
+                <w:color w:val="000000" w:themeColor="text1"/>
+                <w:sz w:val="22"/>
+                <w:szCs w:val="22"/>
+              </w:rPr>
+            </w:pPr>
+            <w:r>
+              <w:rPr>
+                <w:rFonts w:asciiTheme="majorHAnsi" w:hAnsiTheme="majorHAnsi" w:cs="Arial"/>
+                <w:color w:val="000000" w:themeColor="text1"/>
+                <w:sz w:val="22"/>
+                <w:szCs w:val="22"/>
+              </w:rPr>
+              <w:t xml:space="preserve">        </w:t>
+            </w:r>
+            <w:r>
+              <w:rPr>
+                <w:rFonts w:asciiTheme="majorHAnsi" w:hAnsiTheme="majorHAnsi" w:cs="Arial"/>
+                <w:color w:val="000000" w:themeColor="text1"/>
+                <w:sz w:val="22"/>
+                <w:szCs w:val="22"/>
+              </w:rPr>
+              <w:t>""</w:t>
+            </w:r>
+            <w:r>
+              <w:rPr>
+                <w:rFonts w:asciiTheme="majorHAnsi" w:hAnsiTheme="majorHAnsi" w:cs="Arial"/>
+                <w:color w:val="000000" w:themeColor="text1"/>
+                <w:sz w:val="22"/>
+                <w:szCs w:val="22"/>
+              </w:rPr>
+              <w:br/>
+              <w:t>    </w:t>
+            </w:r>
+            <w:r>
+              <w:rPr>
+                <w:rStyle w:val="sbrace"/>
+                <w:rFonts w:asciiTheme="majorHAnsi" w:hAnsiTheme="majorHAnsi" w:cs="Arial"/>
+                <w:color w:val="000000" w:themeColor="text1"/>
+                <w:sz w:val="22"/>
+                <w:szCs w:val="22"/>
+              </w:rPr>
+              <w:t>]</w:t>
+            </w:r>
+            <w:r>
+              <w:rPr>
+                <w:rFonts w:asciiTheme="majorHAnsi" w:hAnsiTheme="majorHAnsi" w:cs="Arial"/>
+                <w:color w:val="000000" w:themeColor="text1"/>
+                <w:sz w:val="22"/>
+                <w:szCs w:val="22"/>
+              </w:rPr>
+              <w:br/>
+            </w:r>
+            <w:r>
+              <w:rPr>
+                <w:rStyle w:val="sbrace"/>
+                <w:rFonts w:asciiTheme="majorHAnsi" w:hAnsiTheme="majorHAnsi" w:cs="Arial"/>
+                <w:color w:val="000000" w:themeColor="text1"/>
+                <w:sz w:val="22"/>
+                <w:szCs w:val="22"/>
+              </w:rPr>
+              <w:t>}</w:t>
+            </w:r>
+          </w:p>
+        </w:tc>
+      </w:tr>
+      <w:tr>
+        <w:tc>
+          <w:tcPr>
+            <w:tcW w:w="1251" w:type="dxa"/>
+            <w:tcBorders>
+              <w:top w:val="single" w:sz="4" w:space="0" w:color="auto"/>
+              <w:left w:val="single" w:sz="4" w:space="0" w:color="auto"/>
+              <w:bottom w:val="single" w:sz="4" w:space="0" w:color="auto"/>
+              <w:right w:val="single" w:sz="4" w:space="0" w:color="auto"/>
+            </w:tcBorders>
+            <w:shd w:val="clear" w:color="auto" w:fill="auto"/>
+          </w:tcPr>
+          <w:p>
+            <w:pPr>
+              <w:pStyle w:val="ListParagraph"/>
+              <w:ind w:left="0"/>
+              <w:jc w:val="center"/>
+              <w:rPr>
+                <w:rFonts w:asciiTheme="majorHAnsi" w:hAnsiTheme="majorHAnsi" w:cs="Arial"/>
+                <w:b/>
+                <w:color w:val="000000" w:themeColor="text1"/>
+                <w:sz w:val="22"/>
+                <w:szCs w:val="22"/>
+              </w:rPr>
+            </w:pPr>
+            <w:r>
+              <w:rPr>
+                <w:rFonts w:asciiTheme="majorHAnsi" w:hAnsiTheme="majorHAnsi" w:cs="Arial"/>
+                <w:b/>
+                <w:color w:val="000000" w:themeColor="text1"/>
+                <w:sz w:val="22"/>
+                <w:szCs w:val="22"/>
+              </w:rPr>
+              <w:t>404</w:t>
+            </w:r>
+          </w:p>
+          <w:p>
+            <w:pPr>
+              <w:pStyle w:val="ListParagraph"/>
+              <w:ind w:left="0"/>
+              <w:rPr>
+                <w:rFonts w:asciiTheme="majorHAnsi" w:hAnsiTheme="majorHAnsi" w:cs="Arial"/>
+                <w:b/>
+                <w:color w:val="000000" w:themeColor="text1"/>
+                <w:sz w:val="22"/>
+                <w:szCs w:val="22"/>
+              </w:rPr>
+            </w:pPr>
+            <w:r>
+              <w:rPr>
+                <w:rFonts w:asciiTheme="majorHAnsi" w:hAnsiTheme="majorHAnsi" w:cs="Arial"/>
+                <w:b/>
+                <w:color w:val="FF0000"/>
+                <w:sz w:val="22"/>
+                <w:szCs w:val="22"/>
+              </w:rPr>
+              <w:t>No record has been found</w:t>
+            </w:r>
+          </w:p>
+        </w:tc>
+        <w:tc>
+          <w:tcPr>
+            <w:tcW w:w="6998" w:type="dxa"/>
+            <w:tcBorders>
+              <w:top w:val="single" w:sz="4" w:space="0" w:color="auto"/>
+              <w:left w:val="single" w:sz="4" w:space="0" w:color="auto"/>
+              <w:bottom w:val="single" w:sz="4" w:space="0" w:color="auto"/>
+              <w:right w:val="single" w:sz="4" w:space="0" w:color="auto"/>
+            </w:tcBorders>
+            <w:shd w:val="clear" w:color="auto" w:fill="auto"/>
+          </w:tcPr>
+          <w:p>
+            <w:pPr>
+              <w:pStyle w:val="ListParagraph"/>
+              <w:rPr>
+                <w:rStyle w:val="sbrace"/>
+                <w:rFonts w:asciiTheme="majorHAnsi" w:hAnsiTheme="majorHAnsi" w:cs="Arial"/>
+                <w:color w:val="000000" w:themeColor="text1"/>
+                <w:sz w:val="22"/>
+                <w:szCs w:val="22"/>
+              </w:rPr>
+            </w:pPr>
+            <w:r>
+              <w:rPr>
+                <w:rStyle w:val="sbrace"/>
+                <w:rFonts w:asciiTheme="majorHAnsi" w:hAnsiTheme="majorHAnsi" w:cs="Arial"/>
+                <w:color w:val="000000" w:themeColor="text1"/>
+                <w:sz w:val="22"/>
+                <w:szCs w:val="22"/>
+              </w:rPr>
+              <w:t>{</w:t>
+            </w:r>
+            <w:r>
+              <w:rPr>
+                <w:rStyle w:val="apple-converted-space"/>
+                <w:rFonts w:asciiTheme="majorHAnsi" w:hAnsiTheme="majorHAnsi" w:cs="Arial"/>
+                <w:color w:val="000000" w:themeColor="text1"/>
+                <w:sz w:val="22"/>
+                <w:szCs w:val="22"/>
+              </w:rPr>
+              <w:t>  </w:t>
+            </w:r>
+            <w:r>
+              <w:rPr>
+                <w:rFonts w:asciiTheme="majorHAnsi" w:hAnsiTheme="majorHAnsi" w:cs="Arial"/>
+                <w:color w:val="000000" w:themeColor="text1"/>
+                <w:sz w:val="22"/>
+                <w:szCs w:val="22"/>
+              </w:rPr>
+              <w:br/>
+              <w:t>    </w:t>
+            </w:r>
+            <w:r>
+              <w:rPr>
+                <w:rStyle w:val="sobjectk"/>
+                <w:rFonts w:asciiTheme="majorHAnsi" w:hAnsiTheme="majorHAnsi" w:cs="Arial"/>
+                <w:color w:val="000000" w:themeColor="text1"/>
+                <w:sz w:val="22"/>
+                <w:szCs w:val="22"/>
+              </w:rPr>
+              <w:t>"Errors"</w:t>
+            </w:r>
+            <w:r>
+              <w:rPr>
+                <w:rStyle w:val="scolon"/>
+                <w:rFonts w:asciiTheme="majorHAnsi" w:hAnsiTheme="majorHAnsi" w:cs="Arial"/>
+                <w:color w:val="000000" w:themeColor="text1"/>
+                <w:sz w:val="22"/>
+                <w:szCs w:val="22"/>
+              </w:rPr>
+              <w:t>:</w:t>
+            </w:r>
+            <w:r>
+              <w:rPr>
+                <w:rStyle w:val="sbrace"/>
+                <w:rFonts w:asciiTheme="majorHAnsi" w:hAnsiTheme="majorHAnsi" w:cs="Arial"/>
+                <w:color w:val="000000" w:themeColor="text1"/>
+                <w:sz w:val="22"/>
+                <w:szCs w:val="22"/>
+              </w:rPr>
+              <w:t>[</w:t>
+            </w:r>
+          </w:p>
+          <w:p>
+            <w:pPr>
+              <w:pStyle w:val="ListParagraph"/>
+              <w:rPr>
+                <w:rFonts w:asciiTheme="majorHAnsi" w:hAnsiTheme="majorHAnsi" w:cs="Arial"/>
+                <w:color w:val="000000" w:themeColor="text1"/>
+                <w:sz w:val="22"/>
+                <w:szCs w:val="22"/>
+              </w:rPr>
+            </w:pPr>
+            <w:r>
+              <w:rPr>
+                <w:rFonts w:asciiTheme="majorHAnsi" w:hAnsiTheme="majorHAnsi" w:cs="Arial"/>
+                <w:color w:val="000000" w:themeColor="text1"/>
+                <w:sz w:val="22"/>
+                <w:szCs w:val="22"/>
+              </w:rPr>
+              <w:t xml:space="preserve">        "",</w:t>
+            </w:r>
+          </w:p>
+          <w:p>
+            <w:pPr>
+              <w:pStyle w:val="ListParagraph"/>
+              <w:rPr>
+                <w:rStyle w:val="sbrace"/>
+                <w:rFonts w:asciiTheme="majorHAnsi" w:hAnsiTheme="majorHAnsi" w:cs="Arial"/>
+                <w:color w:val="000000" w:themeColor="text1"/>
+                <w:sz w:val="22"/>
+                <w:szCs w:val="22"/>
+              </w:rPr>
+            </w:pPr>
+            <w:r>
+              <w:rPr>
+                <w:rFonts w:asciiTheme="majorHAnsi" w:hAnsiTheme="majorHAnsi" w:cs="Arial"/>
+                <w:color w:val="000000" w:themeColor="text1"/>
+                <w:sz w:val="22"/>
+                <w:szCs w:val="22"/>
+              </w:rPr>
+              <w:t xml:space="preserve">        </w:t>
+            </w:r>
+            <w:r>
+              <w:rPr>
+                <w:rFonts w:asciiTheme="majorHAnsi" w:hAnsiTheme="majorHAnsi" w:cs="Arial"/>
+                <w:color w:val="000000" w:themeColor="text1"/>
+                <w:sz w:val="22"/>
+                <w:szCs w:val="22"/>
+              </w:rPr>
+              <w:t>""</w:t>
+            </w:r>
+            <w:r>
+              <w:rPr>
+                <w:rFonts w:asciiTheme="majorHAnsi" w:hAnsiTheme="majorHAnsi" w:cs="Arial"/>
+                <w:color w:val="000000" w:themeColor="text1"/>
+                <w:sz w:val="22"/>
+                <w:szCs w:val="22"/>
+              </w:rPr>
+              <w:br/>
+              <w:t>    </w:t>
+            </w:r>
+            <w:r>
+              <w:rPr>
+                <w:rStyle w:val="sbrace"/>
+                <w:rFonts w:asciiTheme="majorHAnsi" w:hAnsiTheme="majorHAnsi" w:cs="Arial"/>
+                <w:color w:val="000000" w:themeColor="text1"/>
+                <w:sz w:val="22"/>
+                <w:szCs w:val="22"/>
+              </w:rPr>
+              <w:t>]</w:t>
+            </w:r>
+            <w:r>
+              <w:rPr>
+                <w:rFonts w:asciiTheme="majorHAnsi" w:hAnsiTheme="majorHAnsi" w:cs="Arial"/>
+                <w:color w:val="000000" w:themeColor="text1"/>
+                <w:sz w:val="22"/>
+                <w:szCs w:val="22"/>
+              </w:rPr>
+              <w:br/>
+            </w:r>
+            <w:r>
+              <w:rPr>
+                <w:rStyle w:val="sbrace"/>
+                <w:rFonts w:asciiTheme="majorHAnsi" w:hAnsiTheme="majorHAnsi" w:cs="Arial"/>
+                <w:color w:val="000000" w:themeColor="text1"/>
+                <w:sz w:val="22"/>
+                <w:szCs w:val="22"/>
+              </w:rPr>
+              <w:t>}</w:t>
+            </w:r>
+          </w:p>
+        </w:tc>
+      </w:tr>
+      <w:tr>
+        <w:tc>
+          <w:tcPr>
+            <w:tcW w:w="1251" w:type="dxa"/>
+            <w:tcBorders>
+              <w:top w:val="single" w:sz="4" w:space="0" w:color="auto"/>
+              <w:left w:val="single" w:sz="4" w:space="0" w:color="auto"/>
+              <w:bottom w:val="single" w:sz="4" w:space="0" w:color="auto"/>
+              <w:right w:val="single" w:sz="4" w:space="0" w:color="auto"/>
+            </w:tcBorders>
+            <w:shd w:val="clear" w:color="auto" w:fill="auto"/>
+          </w:tcPr>
+          <w:p>
+            <w:pPr>
+              <w:pStyle w:val="ListParagraph"/>
+              <w:ind w:left="0"/>
+              <w:jc w:val="center"/>
+              <w:rPr>
+                <w:rFonts w:asciiTheme="majorHAnsi" w:hAnsiTheme="majorHAnsi" w:cs="Arial"/>
+                <w:b/>
+                <w:color w:val="000000" w:themeColor="text1"/>
+                <w:sz w:val="22"/>
+                <w:szCs w:val="22"/>
+              </w:rPr>
+            </w:pPr>
+            <w:r>
+              <w:rPr>
+                <w:rFonts w:asciiTheme="majorHAnsi" w:hAnsiTheme="majorHAnsi" w:cs="Arial"/>
+                <w:b/>
+                <w:color w:val="000000" w:themeColor="text1"/>
+                <w:sz w:val="22"/>
+                <w:szCs w:val="22"/>
+              </w:rPr>
+              <w:t>401</w:t>
+            </w:r>
+          </w:p>
+          <w:p>
+            <w:pPr>
+              <w:pStyle w:val="ListParagraph"/>
+              <w:ind w:left="0"/>
+              <w:rPr>
+                <w:rFonts w:asciiTheme="majorHAnsi" w:hAnsiTheme="majorHAnsi" w:cs="Arial"/>
+                <w:b/>
+                <w:color w:val="000000" w:themeColor="text1"/>
+                <w:sz w:val="22"/>
+                <w:szCs w:val="22"/>
+              </w:rPr>
+            </w:pPr>
+            <w:r>
+              <w:rPr>
+                <w:rFonts w:asciiTheme="majorHAnsi" w:hAnsiTheme="majorHAnsi" w:cs="Arial"/>
+                <w:b/>
+                <w:color w:val="FF0000"/>
+                <w:sz w:val="22"/>
+                <w:szCs w:val="22"/>
+              </w:rPr>
+              <w:t>User hasn’t logged in</w:t>
+            </w:r>
+          </w:p>
+        </w:tc>
+        <w:tc>
+          <w:tcPr>
+            <w:tcW w:w="6998" w:type="dxa"/>
+            <w:tcBorders>
+              <w:top w:val="single" w:sz="4" w:space="0" w:color="auto"/>
+              <w:left w:val="single" w:sz="4" w:space="0" w:color="auto"/>
+              <w:bottom w:val="single" w:sz="4" w:space="0" w:color="auto"/>
+              <w:right w:val="single" w:sz="4" w:space="0" w:color="auto"/>
+            </w:tcBorders>
+            <w:shd w:val="clear" w:color="auto" w:fill="auto"/>
+          </w:tcPr>
+          <w:p>
+            <w:pPr>
+              <w:pStyle w:val="ListParagraph"/>
+              <w:rPr>
+                <w:rStyle w:val="sbrace"/>
+                <w:rFonts w:asciiTheme="majorHAnsi" w:hAnsiTheme="majorHAnsi" w:cs="Arial"/>
+                <w:color w:val="000000" w:themeColor="text1"/>
+                <w:sz w:val="22"/>
+                <w:szCs w:val="22"/>
+              </w:rPr>
+            </w:pPr>
+            <w:r>
+              <w:rPr>
+                <w:rStyle w:val="sbrace"/>
+                <w:rFonts w:asciiTheme="majorHAnsi" w:hAnsiTheme="majorHAnsi" w:cs="Arial"/>
+                <w:color w:val="000000" w:themeColor="text1"/>
+                <w:sz w:val="22"/>
+                <w:szCs w:val="22"/>
+              </w:rPr>
+              <w:t>{</w:t>
+            </w:r>
+            <w:r>
+              <w:rPr>
+                <w:rStyle w:val="apple-converted-space"/>
+                <w:rFonts w:asciiTheme="majorHAnsi" w:hAnsiTheme="majorHAnsi" w:cs="Arial"/>
+                <w:color w:val="000000" w:themeColor="text1"/>
+                <w:sz w:val="22"/>
+                <w:szCs w:val="22"/>
+              </w:rPr>
+              <w:t>  </w:t>
+            </w:r>
+            <w:r>
+              <w:rPr>
+                <w:rFonts w:asciiTheme="majorHAnsi" w:hAnsiTheme="majorHAnsi" w:cs="Arial"/>
+                <w:color w:val="000000" w:themeColor="text1"/>
+                <w:sz w:val="22"/>
+                <w:szCs w:val="22"/>
+              </w:rPr>
+              <w:br/>
+              <w:t>    </w:t>
+            </w:r>
+            <w:r>
+              <w:rPr>
+                <w:rStyle w:val="sobjectk"/>
+                <w:rFonts w:asciiTheme="majorHAnsi" w:hAnsiTheme="majorHAnsi" w:cs="Arial"/>
+                <w:color w:val="000000" w:themeColor="text1"/>
+                <w:sz w:val="22"/>
+                <w:szCs w:val="22"/>
+              </w:rPr>
+              <w:t>"Error</w:t>
+            </w:r>
+            <w:r>
+              <w:rPr>
+                <w:rStyle w:val="sobjectk"/>
+                <w:rFonts w:asciiTheme="majorHAnsi" w:hAnsiTheme="majorHAnsi" w:cs="Arial"/>
+                <w:color w:val="000000" w:themeColor="text1"/>
+                <w:sz w:val="22"/>
+                <w:szCs w:val="22"/>
+              </w:rPr>
+              <w:t>s</w:t>
+            </w:r>
+            <w:r>
+              <w:rPr>
+                <w:rStyle w:val="sobjectk"/>
+                <w:rFonts w:asciiTheme="majorHAnsi" w:hAnsiTheme="majorHAnsi" w:cs="Arial"/>
+                <w:color w:val="000000" w:themeColor="text1"/>
+                <w:sz w:val="22"/>
+                <w:szCs w:val="22"/>
+              </w:rPr>
+              <w:t>"</w:t>
             </w:r>
             <w:r>
               <w:rPr>
@@ -15758,7 +17535,7 @@
                 <w:sz w:val="22"/>
                 <w:szCs w:val="22"/>
               </w:rPr>
-              <w:t>"Invalid "</w:t>
+              <w:t>""</w:t>
             </w:r>
             <w:r>
               <w:rPr>
@@ -15805,40 +17582,78 @@
       <w:tr>
         <w:tc>
           <w:tcPr>
-            <w:tcW w:w="1289" w:type="dxa"/>
+            <w:tcW w:w="1251" w:type="dxa"/>
+            <w:tcBorders>
+              <w:top w:val="single" w:sz="4" w:space="0" w:color="auto"/>
+              <w:left w:val="single" w:sz="4" w:space="0" w:color="auto"/>
+              <w:bottom w:val="single" w:sz="4" w:space="0" w:color="auto"/>
+              <w:right w:val="single" w:sz="4" w:space="0" w:color="auto"/>
+            </w:tcBorders>
             <w:shd w:val="clear" w:color="auto" w:fill="auto"/>
           </w:tcPr>
           <w:p>
             <w:pPr>
               <w:pStyle w:val="ListParagraph"/>
               <w:ind w:left="0"/>
-              <w:rPr>
-                <w:rFonts w:asciiTheme="majorHAnsi" w:hAnsiTheme="majorHAnsi" w:cs="Arial"/>
-                <w:color w:val="000000" w:themeColor="text1"/>
-                <w:sz w:val="22"/>
-                <w:szCs w:val="22"/>
-              </w:rPr>
-            </w:pPr>
-            <w:r>
-              <w:rPr>
-                <w:rFonts w:asciiTheme="majorHAnsi" w:hAnsiTheme="majorHAnsi" w:cs="Arial"/>
-                <w:color w:val="000000" w:themeColor="text1"/>
-                <w:sz w:val="22"/>
-                <w:szCs w:val="22"/>
-              </w:rPr>
-              <w:t>400</w:t>
-            </w:r>
-          </w:p>
-        </w:tc>
-        <w:tc>
-          <w:tcPr>
-            <w:tcW w:w="5767" w:type="dxa"/>
+              <w:jc w:val="center"/>
+              <w:rPr>
+                <w:rFonts w:asciiTheme="majorHAnsi" w:hAnsiTheme="majorHAnsi" w:cs="Arial"/>
+                <w:b/>
+                <w:color w:val="000000" w:themeColor="text1"/>
+                <w:sz w:val="22"/>
+                <w:szCs w:val="22"/>
+              </w:rPr>
+            </w:pPr>
+            <w:r>
+              <w:rPr>
+                <w:rFonts w:asciiTheme="majorHAnsi" w:hAnsiTheme="majorHAnsi" w:cs="Arial"/>
+                <w:b/>
+                <w:color w:val="000000" w:themeColor="text1"/>
+                <w:sz w:val="22"/>
+                <w:szCs w:val="22"/>
+              </w:rPr>
+              <w:t>403</w:t>
+            </w:r>
+          </w:p>
+          <w:p>
+            <w:pPr>
+              <w:pStyle w:val="ListParagraph"/>
+              <w:ind w:left="0"/>
+              <w:rPr>
+                <w:rFonts w:asciiTheme="majorHAnsi" w:hAnsiTheme="majorHAnsi" w:cs="Arial"/>
+                <w:b/>
+                <w:color w:val="000000" w:themeColor="text1"/>
+                <w:sz w:val="22"/>
+                <w:szCs w:val="22"/>
+              </w:rPr>
+            </w:pPr>
+            <w:r>
+              <w:rPr>
+                <w:rFonts w:asciiTheme="majorHAnsi" w:hAnsiTheme="majorHAnsi" w:cs="Arial"/>
+                <w:b/>
+                <w:color w:val="FF0000"/>
+                <w:sz w:val="22"/>
+                <w:szCs w:val="22"/>
+              </w:rPr>
+              <w:t>User isn’t allowed to access the function</w:t>
+            </w:r>
+          </w:p>
+        </w:tc>
+        <w:tc>
+          <w:tcPr>
+            <w:tcW w:w="6998" w:type="dxa"/>
+            <w:tcBorders>
+              <w:top w:val="single" w:sz="4" w:space="0" w:color="auto"/>
+              <w:left w:val="single" w:sz="4" w:space="0" w:color="auto"/>
+              <w:bottom w:val="single" w:sz="4" w:space="0" w:color="auto"/>
+              <w:right w:val="single" w:sz="4" w:space="0" w:color="auto"/>
+            </w:tcBorders>
             <w:shd w:val="clear" w:color="auto" w:fill="auto"/>
           </w:tcPr>
           <w:p>
             <w:pPr>
-              <w:rPr>
-                <w:rStyle w:val="sbrace"/>
+              <w:pStyle w:val="ListParagraph"/>
+              <w:rPr>
                 <w:rFonts w:asciiTheme="majorHAnsi" w:hAnsiTheme="majorHAnsi" w:cs="Arial"/>
                 <w:color w:val="000000" w:themeColor="text1"/>
                 <w:sz w:val="22"/>
@@ -15879,12 +17694,31 @@
               <w:rPr>
                 <w:rStyle w:val="sobjectk"/>
                 <w:rFonts w:asciiTheme="majorHAnsi" w:hAnsiTheme="majorHAnsi" w:cs="Arial"/>
-                <w:bCs/>
-                <w:color w:val="000000" w:themeColor="text1"/>
-                <w:sz w:val="22"/>
-                <w:szCs w:val="22"/>
-              </w:rPr>
-              <w:t>"Error"</w:t>
+                <w:color w:val="000000" w:themeColor="text1"/>
+                <w:sz w:val="22"/>
+                <w:szCs w:val="22"/>
+              </w:rPr>
+              <w:t>"Error</w:t>
+            </w:r>
+            <w:r>
+              <w:rPr>
+                <w:rStyle w:val="sobjectk"/>
+                <w:rFonts w:asciiTheme="majorHAnsi" w:hAnsiTheme="majorHAnsi" w:cs="Arial"/>
+                <w:color w:val="000000" w:themeColor="text1"/>
+                <w:sz w:val="22"/>
+                <w:szCs w:val="22"/>
+              </w:rPr>
+              <w:t>s</w:t>
+            </w:r>
+            <w:r>
+              <w:rPr>
+                <w:rStyle w:val="sobjectk"/>
+                <w:rFonts w:asciiTheme="majorHAnsi" w:hAnsiTheme="majorHAnsi" w:cs="Arial"/>
+                <w:color w:val="000000" w:themeColor="text1"/>
+                <w:sz w:val="22"/>
+                <w:szCs w:val="22"/>
+              </w:rPr>
+              <w:t>"</w:t>
             </w:r>
             <w:r>
               <w:rPr>
@@ -15906,45 +17740,25 @@
               </w:rPr>
               <w:t>[</w:t>
             </w:r>
-          </w:p>
-          <w:p>
-            <w:pPr>
-              <w:rPr>
-                <w:rFonts w:asciiTheme="majorHAnsi" w:hAnsiTheme="majorHAnsi" w:cs="Arial"/>
-                <w:color w:val="000000" w:themeColor="text1"/>
-                <w:sz w:val="22"/>
-                <w:szCs w:val="22"/>
-              </w:rPr>
-            </w:pPr>
-            <w:r>
-              <w:rPr>
-                <w:rFonts w:asciiTheme="majorHAnsi" w:hAnsiTheme="majorHAnsi" w:cs="Arial"/>
-                <w:color w:val="000000" w:themeColor="text1"/>
-                <w:sz w:val="22"/>
-                <w:szCs w:val="22"/>
-              </w:rPr>
-              <w:t xml:space="preserve">        "",</w:t>
-            </w:r>
-          </w:p>
-          <w:p>
-            <w:pPr>
-              <w:rPr>
-                <w:rStyle w:val="sbrace"/>
-                <w:rFonts w:asciiTheme="majorHAnsi" w:hAnsiTheme="majorHAnsi" w:cs="Arial"/>
-                <w:color w:val="000000" w:themeColor="text1"/>
-                <w:sz w:val="22"/>
-                <w:szCs w:val="22"/>
-              </w:rPr>
-            </w:pPr>
-            <w:r>
-              <w:rPr>
-                <w:rFonts w:asciiTheme="majorHAnsi" w:hAnsiTheme="majorHAnsi" w:cs="Arial"/>
-                <w:color w:val="000000" w:themeColor="text1"/>
-                <w:sz w:val="22"/>
-                <w:szCs w:val="22"/>
-              </w:rPr>
-              <w:tab/>
-              <w:t xml:space="preserve">  ""</w:t>
+            <w:r>
+              <w:rPr>
+                <w:rFonts w:asciiTheme="majorHAnsi" w:hAnsiTheme="majorHAnsi" w:cs="Arial"/>
+                <w:color w:val="000000" w:themeColor="text1"/>
+                <w:sz w:val="22"/>
+                <w:szCs w:val="22"/>
+              </w:rPr>
+              <w:br/>
+              <w:t>        </w:t>
+            </w:r>
+            <w:r>
+              <w:rPr>
+                <w:rStyle w:val="sobjectv"/>
+                <w:rFonts w:asciiTheme="majorHAnsi" w:hAnsiTheme="majorHAnsi" w:cs="Arial"/>
+                <w:color w:val="000000" w:themeColor="text1"/>
+                <w:sz w:val="22"/>
+                <w:szCs w:val="22"/>
+              </w:rPr>
+              <w:t>""</w:t>
             </w:r>
             <w:r>
               <w:rPr>
@@ -15983,7 +17797,6 @@
                 <w:sz w:val="22"/>
                 <w:szCs w:val="22"/>
               </w:rPr>
-              <w:lastRenderedPageBreak/>
               <w:t>}</w:t>
             </w:r>
           </w:p>
@@ -15992,29 +17805,85 @@
       <w:tr>
         <w:tc>
           <w:tcPr>
-            <w:tcW w:w="1289" w:type="dxa"/>
+            <w:tcW w:w="1251" w:type="dxa"/>
+            <w:tcBorders>
+              <w:top w:val="single" w:sz="4" w:space="0" w:color="auto"/>
+              <w:left w:val="single" w:sz="4" w:space="0" w:color="auto"/>
+              <w:bottom w:val="single" w:sz="4" w:space="0" w:color="auto"/>
+              <w:right w:val="single" w:sz="4" w:space="0" w:color="auto"/>
+            </w:tcBorders>
             <w:shd w:val="clear" w:color="auto" w:fill="auto"/>
           </w:tcPr>
           <w:p>
             <w:pPr>
               <w:pStyle w:val="ListParagraph"/>
               <w:ind w:left="0"/>
-              <w:rPr>
-                <w:rFonts w:asciiTheme="majorHAnsi" w:hAnsiTheme="majorHAnsi" w:cs="Arial"/>
-                <w:color w:val="000000" w:themeColor="text1"/>
-                <w:sz w:val="22"/>
-                <w:szCs w:val="22"/>
-              </w:rPr>
-            </w:pPr>
-          </w:p>
-        </w:tc>
-        <w:tc>
-          <w:tcPr>
-            <w:tcW w:w="5767" w:type="dxa"/>
+              <w:jc w:val="center"/>
+              <w:rPr>
+                <w:rFonts w:asciiTheme="majorHAnsi" w:hAnsiTheme="majorHAnsi" w:cs="Arial"/>
+                <w:b/>
+                <w:color w:val="000000" w:themeColor="text1"/>
+                <w:sz w:val="22"/>
+                <w:szCs w:val="22"/>
+              </w:rPr>
+            </w:pPr>
+            <w:r>
+              <w:rPr>
+                <w:rFonts w:asciiTheme="majorHAnsi" w:hAnsiTheme="majorHAnsi" w:cs="Arial"/>
+                <w:b/>
+                <w:color w:val="000000" w:themeColor="text1"/>
+                <w:sz w:val="22"/>
+                <w:szCs w:val="22"/>
+              </w:rPr>
+              <w:t>409</w:t>
+            </w:r>
+          </w:p>
+          <w:p>
+            <w:pPr>
+              <w:pStyle w:val="ListParagraph"/>
+              <w:ind w:left="0"/>
+              <w:rPr>
+                <w:rFonts w:asciiTheme="majorHAnsi" w:hAnsiTheme="majorHAnsi" w:cs="Arial"/>
+                <w:b/>
+                <w:color w:val="000000" w:themeColor="text1"/>
+                <w:sz w:val="22"/>
+                <w:szCs w:val="22"/>
+              </w:rPr>
+            </w:pPr>
+            <w:r>
+              <w:rPr>
+                <w:rFonts w:asciiTheme="majorHAnsi" w:hAnsiTheme="majorHAnsi" w:cs="Arial"/>
+                <w:b/>
+                <w:color w:val="FF0000"/>
+                <w:sz w:val="22"/>
+                <w:szCs w:val="22"/>
+              </w:rPr>
+              <w:t>Record is conflict (Not only record is searched)</w:t>
+            </w:r>
+          </w:p>
+        </w:tc>
+        <w:tc>
+          <w:tcPr>
+            <w:tcW w:w="6998" w:type="dxa"/>
+            <w:tcBorders>
+              <w:top w:val="single" w:sz="4" w:space="0" w:color="auto"/>
+              <w:left w:val="single" w:sz="4" w:space="0" w:color="auto"/>
+              <w:bottom w:val="single" w:sz="4" w:space="0" w:color="auto"/>
+              <w:right w:val="single" w:sz="4" w:space="0" w:color="auto"/>
+            </w:tcBorders>
             <w:shd w:val="clear" w:color="auto" w:fill="auto"/>
           </w:tcPr>
           <w:p>
             <w:pPr>
+              <w:pStyle w:val="ListParagraph"/>
+              <w:rPr>
+                <w:rFonts w:asciiTheme="majorHAnsi" w:hAnsiTheme="majorHAnsi" w:cs="Arial"/>
+                <w:color w:val="000000" w:themeColor="text1"/>
+                <w:sz w:val="22"/>
+                <w:szCs w:val="22"/>
+              </w:rPr>
+            </w:pPr>
+            <w:r>
               <w:rPr>
                 <w:rStyle w:val="sbrace"/>
                 <w:rFonts w:asciiTheme="majorHAnsi" w:hAnsiTheme="majorHAnsi" w:cs="Arial"/>
@@ -16022,11 +17891,151 @@
                 <w:sz w:val="22"/>
                 <w:szCs w:val="22"/>
               </w:rPr>
-            </w:pPr>
+              <w:t>{</w:t>
+            </w:r>
+            <w:r>
+              <w:rPr>
+                <w:rStyle w:val="apple-converted-space"/>
+                <w:rFonts w:asciiTheme="majorHAnsi" w:hAnsiTheme="majorHAnsi" w:cs="Arial"/>
+                <w:color w:val="000000" w:themeColor="text1"/>
+                <w:sz w:val="22"/>
+                <w:szCs w:val="22"/>
+              </w:rPr>
+              <w:t>  </w:t>
+            </w:r>
+            <w:r>
+              <w:rPr>
+                <w:rFonts w:asciiTheme="majorHAnsi" w:hAnsiTheme="majorHAnsi" w:cs="Arial"/>
+                <w:color w:val="000000" w:themeColor="text1"/>
+                <w:sz w:val="22"/>
+                <w:szCs w:val="22"/>
+              </w:rPr>
+              <w:br/>
+              <w:t>    </w:t>
+            </w:r>
+            <w:r>
+              <w:rPr>
+                <w:rStyle w:val="sobjectk"/>
+                <w:rFonts w:asciiTheme="majorHAnsi" w:hAnsiTheme="majorHAnsi" w:cs="Arial"/>
+                <w:color w:val="000000" w:themeColor="text1"/>
+                <w:sz w:val="22"/>
+                <w:szCs w:val="22"/>
+              </w:rPr>
+              <w:t>"Error</w:t>
+            </w:r>
+            <w:r>
+              <w:rPr>
+                <w:rStyle w:val="sobjectk"/>
+                <w:rFonts w:asciiTheme="majorHAnsi" w:hAnsiTheme="majorHAnsi" w:cs="Arial"/>
+                <w:color w:val="000000" w:themeColor="text1"/>
+                <w:sz w:val="22"/>
+                <w:szCs w:val="22"/>
+              </w:rPr>
+              <w:t>s</w:t>
+            </w:r>
+            <w:r>
+              <w:rPr>
+                <w:rStyle w:val="sobjectk"/>
+                <w:rFonts w:asciiTheme="majorHAnsi" w:hAnsiTheme="majorHAnsi" w:cs="Arial"/>
+                <w:color w:val="000000" w:themeColor="text1"/>
+                <w:sz w:val="22"/>
+                <w:szCs w:val="22"/>
+              </w:rPr>
+              <w:t>"</w:t>
+            </w:r>
+            <w:r>
+              <w:rPr>
+                <w:rStyle w:val="scolon"/>
+                <w:rFonts w:asciiTheme="majorHAnsi" w:hAnsiTheme="majorHAnsi" w:cs="Arial"/>
+                <w:color w:val="000000" w:themeColor="text1"/>
+                <w:sz w:val="22"/>
+                <w:szCs w:val="22"/>
+              </w:rPr>
+              <w:t>:</w:t>
+            </w:r>
+            <w:r>
+              <w:rPr>
+                <w:rStyle w:val="sbrace"/>
+                <w:rFonts w:asciiTheme="majorHAnsi" w:hAnsiTheme="majorHAnsi" w:cs="Arial"/>
+                <w:color w:val="000000" w:themeColor="text1"/>
+                <w:sz w:val="22"/>
+                <w:szCs w:val="22"/>
+              </w:rPr>
+              <w:t>[</w:t>
+            </w:r>
+            <w:r>
+              <w:rPr>
+                <w:rFonts w:asciiTheme="majorHAnsi" w:hAnsiTheme="majorHAnsi" w:cs="Arial"/>
+                <w:color w:val="000000" w:themeColor="text1"/>
+                <w:sz w:val="22"/>
+                <w:szCs w:val="22"/>
+              </w:rPr>
+              <w:br/>
+              <w:t>        </w:t>
+            </w:r>
+            <w:r>
+              <w:rPr>
+                <w:rStyle w:val="sobjectv"/>
+                <w:rFonts w:asciiTheme="majorHAnsi" w:hAnsiTheme="majorHAnsi" w:cs="Arial"/>
+                <w:color w:val="000000" w:themeColor="text1"/>
+                <w:sz w:val="22"/>
+                <w:szCs w:val="22"/>
+              </w:rPr>
+              <w:t>""</w:t>
+            </w:r>
+            <w:r>
+              <w:rPr>
+                <w:rFonts w:asciiTheme="majorHAnsi" w:hAnsiTheme="majorHAnsi" w:cs="Arial"/>
+                <w:color w:val="000000" w:themeColor="text1"/>
+                <w:sz w:val="22"/>
+                <w:szCs w:val="22"/>
+              </w:rPr>
+              <w:br/>
+              <w:t>    </w:t>
+            </w:r>
+            <w:r>
+              <w:rPr>
+                <w:rStyle w:val="sbrace"/>
+                <w:rFonts w:asciiTheme="majorHAnsi" w:hAnsiTheme="majorHAnsi" w:cs="Arial"/>
+                <w:color w:val="000000" w:themeColor="text1"/>
+                <w:sz w:val="22"/>
+                <w:szCs w:val="22"/>
+              </w:rPr>
+              <w:t>]</w:t>
+            </w:r>
+            <w:r>
+              <w:rPr>
+                <w:rFonts w:asciiTheme="majorHAnsi" w:hAnsiTheme="majorHAnsi" w:cs="Arial"/>
+                <w:color w:val="000000" w:themeColor="text1"/>
+                <w:sz w:val="22"/>
+                <w:szCs w:val="22"/>
+              </w:rPr>
+              <w:br/>
+            </w:r>
+            <w:r>
+              <w:rPr>
+                <w:rStyle w:val="sbrace"/>
+                <w:rFonts w:asciiTheme="majorHAnsi" w:hAnsiTheme="majorHAnsi" w:cs="Arial"/>
+                <w:color w:val="000000" w:themeColor="text1"/>
+                <w:sz w:val="22"/>
+                <w:szCs w:val="22"/>
+              </w:rPr>
+              <w:t>}</w:t>
+            </w:r>
           </w:p>
         </w:tc>
       </w:tr>
     </w:tbl>
+    <w:p>
+      <w:pPr>
+        <w:rPr>
+          <w:rFonts w:asciiTheme="majorHAnsi" w:hAnsiTheme="majorHAnsi" w:cs="Arial"/>
+          <w:color w:val="000000" w:themeColor="text1"/>
+          <w:sz w:val="22"/>
+          <w:szCs w:val="22"/>
+        </w:rPr>
+      </w:pPr>
+    </w:p>
     <w:p>
       <w:pPr>
         <w:rPr>
@@ -16060,6 +18069,7 @@
           <w:sz w:val="28"/>
           <w:szCs w:val="28"/>
         </w:rPr>
+        <w:lastRenderedPageBreak/>
         <w:t xml:space="preserve">API </w:t>
       </w:r>
       <w:r>
@@ -18617,7 +20627,6 @@
                 <w:sz w:val="22"/>
                 <w:szCs w:val="22"/>
               </w:rPr>
-              <w:lastRenderedPageBreak/>
               <w:t>200</w:t>
             </w:r>
           </w:p>
@@ -18712,6 +20721,7 @@
                 <w:sz w:val="22"/>
                 <w:szCs w:val="22"/>
               </w:rPr>
+              <w:lastRenderedPageBreak/>
               <w:t xml:space="preserve">             Id:,</w:t>
             </w:r>
           </w:p>
@@ -19336,6 +21346,7 @@
                 <w:sz w:val="22"/>
                 <w:szCs w:val="22"/>
               </w:rPr>
+              <w:lastRenderedPageBreak/>
               <w:t>404</w:t>
             </w:r>
           </w:p>
@@ -21316,7 +23327,6 @@
                 <w:sz w:val="22"/>
                 <w:szCs w:val="22"/>
               </w:rPr>
-              <w:lastRenderedPageBreak/>
               <w:t>}</w:t>
             </w:r>
           </w:p>
@@ -21346,7 +23356,6 @@
                 <w:sz w:val="22"/>
                 <w:szCs w:val="22"/>
               </w:rPr>
-              <w:lastRenderedPageBreak/>
               <w:t>400</w:t>
             </w:r>
           </w:p>
@@ -21444,6 +23453,7 @@
                 <w:sz w:val="22"/>
                 <w:szCs w:val="22"/>
               </w:rPr>
+              <w:lastRenderedPageBreak/>
               <w:t xml:space="preserve">        "",</w:t>
             </w:r>
           </w:p>
@@ -23341,7 +25351,6 @@
                 <w:sz w:val="22"/>
                 <w:szCs w:val="22"/>
               </w:rPr>
-              <w:lastRenderedPageBreak/>
               <w:t xml:space="preserve">        LastName: &lt;lname&gt;</w:t>
             </w:r>
           </w:p>
@@ -23408,6 +25417,7 @@
                 <w:sz w:val="22"/>
                 <w:szCs w:val="22"/>
               </w:rPr>
+              <w:lastRenderedPageBreak/>
               <w:t xml:space="preserve">      To:,</w:t>
             </w:r>
           </w:p>
@@ -25130,15 +27140,6 @@
                 <w:szCs w:val="22"/>
               </w:rPr>
               <w:br/>
-            </w:r>
-            <w:r>
-              <w:rPr>
-                <w:rFonts w:asciiTheme="majorHAnsi" w:hAnsiTheme="majorHAnsi" w:cs="Arial"/>
-                <w:color w:val="000000" w:themeColor="text1"/>
-                <w:sz w:val="22"/>
-                <w:szCs w:val="22"/>
-              </w:rPr>
-              <w:lastRenderedPageBreak/>
               <w:t>    </w:t>
             </w:r>
             <w:r>
@@ -25197,7 +27198,6 @@
                 <w:sz w:val="22"/>
                 <w:szCs w:val="22"/>
               </w:rPr>
-              <w:lastRenderedPageBreak/>
               <w:t>400</w:t>
             </w:r>
           </w:p>
@@ -25245,6 +27245,15 @@
                 <w:szCs w:val="22"/>
               </w:rPr>
               <w:br/>
+            </w:r>
+            <w:r>
+              <w:rPr>
+                <w:rFonts w:asciiTheme="majorHAnsi" w:hAnsiTheme="majorHAnsi" w:cs="Arial"/>
+                <w:color w:val="000000" w:themeColor="text1"/>
+                <w:sz w:val="22"/>
+                <w:szCs w:val="22"/>
+              </w:rPr>
+              <w:lastRenderedPageBreak/>
               <w:t>    </w:t>
             </w:r>
             <w:r>
@@ -27185,7 +29194,6 @@
                 <w:sz w:val="22"/>
                 <w:szCs w:val="22"/>
               </w:rPr>
-              <w:lastRenderedPageBreak/>
               <w:t xml:space="preserve">      Dater: {</w:t>
             </w:r>
           </w:p>
@@ -27252,6 +29260,7 @@
                 <w:sz w:val="22"/>
                 <w:szCs w:val="22"/>
               </w:rPr>
+              <w:lastRenderedPageBreak/>
               <w:t xml:space="preserve">        LastName: &lt;lname&gt;</w:t>
             </w:r>
           </w:p>
@@ -29282,15 +31291,6 @@
                 <w:szCs w:val="22"/>
               </w:rPr>
               <w:br/>
-            </w:r>
-            <w:r>
-              <w:rPr>
-                <w:rFonts w:asciiTheme="majorHAnsi" w:hAnsiTheme="majorHAnsi" w:cs="Arial"/>
-                <w:color w:val="000000" w:themeColor="text1"/>
-                <w:sz w:val="22"/>
-                <w:szCs w:val="22"/>
-              </w:rPr>
-              <w:lastRenderedPageBreak/>
               <w:t>   </w:t>
             </w:r>
             <w:r>
@@ -29468,6 +31468,15 @@
                 <w:szCs w:val="22"/>
               </w:rPr>
               <w:br/>
+            </w:r>
+            <w:r>
+              <w:rPr>
+                <w:rFonts w:asciiTheme="majorHAnsi" w:hAnsiTheme="majorHAnsi" w:cs="Arial"/>
+                <w:color w:val="000000" w:themeColor="text1"/>
+                <w:sz w:val="22"/>
+                <w:szCs w:val="22"/>
+              </w:rPr>
+              <w:lastRenderedPageBreak/>
               <w:t>      </w:t>
             </w:r>
             <w:r>
@@ -31452,6 +33461,7 @@
           <w:sz w:val="22"/>
           <w:szCs w:val="22"/>
         </w:rPr>
+        <w:lastRenderedPageBreak/>
         <w:t>Response</w:t>
       </w:r>
     </w:p>
@@ -32996,6 +35006,44 @@
     </w:sectPr>
   </w:body>
 </w:document>
+</file>
+
+<file path=word/endnotes.xml><?xml version="1.0" encoding="utf-8"?>
+<w:endnotes xmlns:wpc="http://schemas.microsoft.com/office/word/2010/wordprocessingCanvas" xmlns:mc="http://schemas.openxmlformats.org/markup-compatibility/2006" xmlns:o="urn:schemas-microsoft-com:office:office" xmlns:r="http://schemas.openxmlformats.org/officeDocument/2006/relationships" xmlns:m="http://schemas.openxmlformats.org/officeDocument/2006/math" xmlns:v="urn:schemas-microsoft-com:vml" xmlns:wp14="http://schemas.microsoft.com/office/word/2010/wordprocessingDrawing" xmlns:wp="http://schemas.openxmlformats.org/drawingml/2006/wordprocessingDrawing" xmlns:w10="urn:schemas-microsoft-com:office:word" xmlns:w="http://schemas.openxmlformats.org/wordprocessingml/2006/main" xmlns:w14="http://schemas.microsoft.com/office/word/2010/wordml" xmlns:w15="http://schemas.microsoft.com/office/word/2012/wordml" xmlns:wpg="http://schemas.microsoft.com/office/word/2010/wordprocessingGroup" xmlns:wpi="http://schemas.microsoft.com/office/word/2010/wordprocessingInk" xmlns:wne="http://schemas.microsoft.com/office/word/2006/wordml" xmlns:wps="http://schemas.microsoft.com/office/word/2010/wordprocessingShape" mc:Ignorable="w14 w15 wp14">
+  <w:endnote w:type="separator" w:id="-1">
+    <w:p>
+      <w:r>
+        <w:separator/>
+      </w:r>
+    </w:p>
+  </w:endnote>
+  <w:endnote w:type="continuationSeparator" w:id="0">
+    <w:p>
+      <w:r>
+        <w:continuationSeparator/>
+      </w:r>
+    </w:p>
+  </w:endnote>
+</w:endnotes>
+</file>
+
+<file path=word/footnotes.xml><?xml version="1.0" encoding="utf-8"?>
+<w:footnotes xmlns:wpc="http://schemas.microsoft.com/office/word/2010/wordprocessingCanvas" xmlns:mc="http://schemas.openxmlformats.org/markup-compatibility/2006" xmlns:o="urn:schemas-microsoft-com:office:office" xmlns:r="http://schemas.openxmlformats.org/officeDocument/2006/relationships" xmlns:m="http://schemas.openxmlformats.org/officeDocument/2006/math" xmlns:v="urn:schemas-microsoft-com:vml" xmlns:wp14="http://schemas.microsoft.com/office/word/2010/wordprocessingDrawing" xmlns:wp="http://schemas.openxmlformats.org/drawingml/2006/wordprocessingDrawing" xmlns:w10="urn:schemas-microsoft-com:office:word" xmlns:w="http://schemas.openxmlformats.org/wordprocessingml/2006/main" xmlns:w14="http://schemas.microsoft.com/office/word/2010/wordml" xmlns:w15="http://schemas.microsoft.com/office/word/2012/wordml" xmlns:wpg="http://schemas.microsoft.com/office/word/2010/wordprocessingGroup" xmlns:wpi="http://schemas.microsoft.com/office/word/2010/wordprocessingInk" xmlns:wne="http://schemas.microsoft.com/office/word/2006/wordml" xmlns:wps="http://schemas.microsoft.com/office/word/2010/wordprocessingShape" mc:Ignorable="w14 w15 wp14">
+  <w:footnote w:type="separator" w:id="-1">
+    <w:p>
+      <w:r>
+        <w:separator/>
+      </w:r>
+    </w:p>
+  </w:footnote>
+  <w:footnote w:type="continuationSeparator" w:id="0">
+    <w:p>
+      <w:r>
+        <w:continuationSeparator/>
+      </w:r>
+    </w:p>
+  </w:footnote>
+</w:footnotes>
 </file>
 
 <file path=word/numbering.xml><?xml version="1.0" encoding="utf-8"?>
@@ -35843,6 +37891,48 @@
       <w:u w:val="single"/>
     </w:rPr>
   </w:style>
+  <w:style w:type="paragraph" w:styleId="Header">
+    <w:name w:val="header"/>
+    <w:basedOn w:val="Normal"/>
+    <w:link w:val="HeaderChar"/>
+    <w:uiPriority w:val="99"/>
+    <w:unhideWhenUsed/>
+    <w:rsid w:val="00C007B1"/>
+    <w:pPr>
+      <w:tabs>
+        <w:tab w:val="center" w:pos="4513"/>
+        <w:tab w:val="right" w:pos="9026"/>
+      </w:tabs>
+    </w:pPr>
+  </w:style>
+  <w:style w:type="character" w:customStyle="1" w:styleId="HeaderChar">
+    <w:name w:val="Header Char"/>
+    <w:basedOn w:val="DefaultParagraphFont"/>
+    <w:link w:val="Header"/>
+    <w:uiPriority w:val="99"/>
+    <w:rsid w:val="00C007B1"/>
+  </w:style>
+  <w:style w:type="paragraph" w:styleId="Footer">
+    <w:name w:val="footer"/>
+    <w:basedOn w:val="Normal"/>
+    <w:link w:val="FooterChar"/>
+    <w:uiPriority w:val="99"/>
+    <w:unhideWhenUsed/>
+    <w:rsid w:val="00C007B1"/>
+    <w:pPr>
+      <w:tabs>
+        <w:tab w:val="center" w:pos="4513"/>
+        <w:tab w:val="right" w:pos="9026"/>
+      </w:tabs>
+    </w:pPr>
+  </w:style>
+  <w:style w:type="character" w:customStyle="1" w:styleId="FooterChar">
+    <w:name w:val="Footer Char"/>
+    <w:basedOn w:val="DefaultParagraphFont"/>
+    <w:link w:val="Footer"/>
+    <w:uiPriority w:val="99"/>
+    <w:rsid w:val="00C007B1"/>
+  </w:style>
 </w:styles>
 </file>
 

</xml_diff>

<commit_message>
- Update table layout for some apis
</commit_message>
<xml_diff>
--- a/002 - DOCUMENT/API Documentation/draft/patient_api_endpoints_v1.docx
+++ b/002 - DOCUMENT/API Documentation/draft/patient_api_endpoints_v1.docx
@@ -9019,6 +9019,7 @@
           <w:color w:val="000000" w:themeColor="text1"/>
           <w:sz w:val="28"/>
           <w:szCs w:val="28"/>
+          <w:highlight w:val="yellow"/>
         </w:rPr>
       </w:pPr>
       <w:r>
@@ -9028,6 +9029,7 @@
           <w:color w:val="000000" w:themeColor="text1"/>
           <w:sz w:val="28"/>
           <w:szCs w:val="28"/>
+          <w:highlight w:val="yellow"/>
         </w:rPr>
         <w:t xml:space="preserve">API </w:t>
       </w:r>
@@ -9038,6 +9040,7 @@
           <w:color w:val="000000" w:themeColor="text1"/>
           <w:sz w:val="28"/>
           <w:szCs w:val="28"/>
+          <w:highlight w:val="yellow"/>
         </w:rPr>
         <w:t>Get</w:t>
       </w:r>
@@ -9048,8 +9051,31 @@
           <w:color w:val="000000" w:themeColor="text1"/>
           <w:sz w:val="28"/>
           <w:szCs w:val="28"/>
+          <w:highlight w:val="yellow"/>
         </w:rPr>
-        <w:t xml:space="preserve"> All</w:t>
+        <w:t xml:space="preserve"> </w:t>
+      </w:r>
+      <w:r>
+        <w:rPr>
+          <w:rFonts w:asciiTheme="majorHAnsi" w:hAnsiTheme="majorHAnsi" w:cs="Arial"/>
+          <w:b/>
+          <w:color w:val="FF0000"/>
+          <w:sz w:val="28"/>
+          <w:szCs w:val="28"/>
+          <w:highlight w:val="yellow"/>
+        </w:rPr>
+        <w:t>All</w:t>
+      </w:r>
+      <w:r>
+        <w:rPr>
+          <w:rFonts w:asciiTheme="majorHAnsi" w:hAnsiTheme="majorHAnsi" w:cs="Arial"/>
+          <w:b/>
+          <w:color w:val="FF0000"/>
+          <w:sz w:val="28"/>
+          <w:szCs w:val="28"/>
+          <w:highlight w:val="yellow"/>
+        </w:rPr>
+        <w:t xml:space="preserve"> </w:t>
       </w:r>
       <w:r>
         <w:rPr>
@@ -9058,8 +9084,9 @@
           <w:color w:val="000000" w:themeColor="text1"/>
           <w:sz w:val="28"/>
           <w:szCs w:val="28"/>
+          <w:highlight w:val="yellow"/>
         </w:rPr>
-        <w:t xml:space="preserve"> Allergy</w:t>
+        <w:t>Allergy</w:t>
       </w:r>
     </w:p>
     <w:p>
@@ -15987,8 +16014,6 @@
           <w:highlight w:val="yellow"/>
         </w:rPr>
       </w:pPr>
-      <w:bookmarkStart w:id="0" w:name="_GoBack"/>
-      <w:bookmarkEnd w:id="0"/>
       <w:r>
         <w:rPr>
           <w:rFonts w:asciiTheme="majorHAnsi" w:hAnsiTheme="majorHAnsi" w:cs="Arial"/>
@@ -21889,6 +21914,8 @@
           <w:szCs w:val="22"/>
         </w:rPr>
       </w:pPr>
+      <w:bookmarkStart w:id="0" w:name="_GoBack"/>
+      <w:bookmarkEnd w:id="0"/>
     </w:p>
     <w:p>
       <w:pPr>
@@ -21928,8 +21955,8 @@
     </w:p>
     <w:tbl>
       <w:tblPr>
-        <w:tblW w:w="6570" w:type="dxa"/>
-        <w:jc w:val="center"/>
+        <w:tblW w:w="9923" w:type="dxa"/>
+        <w:tblInd w:w="108" w:type="dxa"/>
         <w:tblBorders>
           <w:top w:val="single" w:sz="4" w:space="0" w:color="auto"/>
           <w:left w:val="single" w:sz="4" w:space="0" w:color="auto"/>
@@ -21942,15 +21969,12 @@
       </w:tblPr>
       <w:tblGrid>
         <w:gridCol w:w="1295"/>
-        <w:gridCol w:w="5275"/>
+        <w:gridCol w:w="8628"/>
       </w:tblGrid>
       <w:tr>
-        <w:trPr>
-          <w:jc w:val="center"/>
-        </w:trPr>
-        <w:tc>
-          <w:tcPr>
-            <w:tcW w:w="360" w:type="dxa"/>
+        <w:tc>
+          <w:tcPr>
+            <w:tcW w:w="1295" w:type="dxa"/>
             <w:shd w:val="clear" w:color="auto" w:fill="9CC2E5"/>
           </w:tcPr>
           <w:p>
@@ -21977,7 +22001,7 @@
         </w:tc>
         <w:tc>
           <w:tcPr>
-            <w:tcW w:w="6210" w:type="dxa"/>
+            <w:tcW w:w="8628" w:type="dxa"/>
             <w:shd w:val="clear" w:color="auto" w:fill="9CC2E5"/>
           </w:tcPr>
           <w:p>
@@ -22004,12 +22028,9 @@
         </w:tc>
       </w:tr>
       <w:tr>
-        <w:trPr>
-          <w:jc w:val="center"/>
-        </w:trPr>
-        <w:tc>
-          <w:tcPr>
-            <w:tcW w:w="360" w:type="dxa"/>
+        <w:tc>
+          <w:tcPr>
+            <w:tcW w:w="1295" w:type="dxa"/>
             <w:shd w:val="clear" w:color="auto" w:fill="auto"/>
           </w:tcPr>
           <w:p>
@@ -22037,7 +22058,7 @@
         </w:tc>
         <w:tc>
           <w:tcPr>
-            <w:tcW w:w="6210" w:type="dxa"/>
+            <w:tcW w:w="8628" w:type="dxa"/>
             <w:shd w:val="clear" w:color="auto" w:fill="auto"/>
           </w:tcPr>
           <w:p>
@@ -22069,8 +22090,8 @@
     </w:p>
     <w:tbl>
       <w:tblPr>
-        <w:tblW w:w="6613" w:type="dxa"/>
-        <w:jc w:val="center"/>
+        <w:tblW w:w="9923" w:type="dxa"/>
+        <w:tblInd w:w="108" w:type="dxa"/>
         <w:tblBorders>
           <w:top w:val="single" w:sz="4" w:space="0" w:color="auto"/>
           <w:left w:val="single" w:sz="4" w:space="0" w:color="auto"/>
@@ -22082,18 +22103,15 @@
         <w:tblLook w:val="04A0" w:firstRow="1" w:lastRow="0" w:firstColumn="1" w:lastColumn="0" w:noHBand="0" w:noVBand="1"/>
       </w:tblPr>
       <w:tblGrid>
-        <w:gridCol w:w="951"/>
-        <w:gridCol w:w="1236"/>
-        <w:gridCol w:w="1020"/>
-        <w:gridCol w:w="3406"/>
+        <w:gridCol w:w="952"/>
+        <w:gridCol w:w="1228"/>
+        <w:gridCol w:w="1010"/>
+        <w:gridCol w:w="6733"/>
       </w:tblGrid>
       <w:tr>
-        <w:trPr>
-          <w:jc w:val="center"/>
-        </w:trPr>
-        <w:tc>
-          <w:tcPr>
-            <w:tcW w:w="473" w:type="dxa"/>
+        <w:tc>
+          <w:tcPr>
+            <w:tcW w:w="952" w:type="dxa"/>
             <w:shd w:val="clear" w:color="auto" w:fill="9CC2E5"/>
           </w:tcPr>
           <w:p>
@@ -22120,7 +22138,7 @@
         </w:tc>
         <w:tc>
           <w:tcPr>
-            <w:tcW w:w="1269" w:type="dxa"/>
+            <w:tcW w:w="1228" w:type="dxa"/>
             <w:shd w:val="clear" w:color="auto" w:fill="9CC2E5"/>
           </w:tcPr>
           <w:p>
@@ -22147,7 +22165,7 @@
         </w:tc>
         <w:tc>
           <w:tcPr>
-            <w:tcW w:w="1063" w:type="dxa"/>
+            <w:tcW w:w="1010" w:type="dxa"/>
             <w:shd w:val="clear" w:color="auto" w:fill="9CC2E5"/>
           </w:tcPr>
           <w:p>
@@ -22174,7 +22192,7 @@
         </w:tc>
         <w:tc>
           <w:tcPr>
-            <w:tcW w:w="3808" w:type="dxa"/>
+            <w:tcW w:w="6733" w:type="dxa"/>
             <w:shd w:val="clear" w:color="auto" w:fill="9CC2E5"/>
           </w:tcPr>
           <w:p>
@@ -22201,12 +22219,9 @@
         </w:tc>
       </w:tr>
       <w:tr>
-        <w:trPr>
-          <w:jc w:val="center"/>
-        </w:trPr>
-        <w:tc>
-          <w:tcPr>
-            <w:tcW w:w="473" w:type="dxa"/>
+        <w:tc>
+          <w:tcPr>
+            <w:tcW w:w="952" w:type="dxa"/>
             <w:shd w:val="clear" w:color="auto" w:fill="00B050"/>
           </w:tcPr>
           <w:p>
@@ -22233,7 +22248,7 @@
         </w:tc>
         <w:tc>
           <w:tcPr>
-            <w:tcW w:w="1269" w:type="dxa"/>
+            <w:tcW w:w="1228" w:type="dxa"/>
             <w:shd w:val="clear" w:color="auto" w:fill="00B050"/>
           </w:tcPr>
           <w:p>
@@ -22260,7 +22275,7 @@
         </w:tc>
         <w:tc>
           <w:tcPr>
-            <w:tcW w:w="1063" w:type="dxa"/>
+            <w:tcW w:w="1010" w:type="dxa"/>
             <w:shd w:val="clear" w:color="auto" w:fill="00B050"/>
           </w:tcPr>
           <w:p>
@@ -22287,7 +22302,7 @@
         </w:tc>
         <w:tc>
           <w:tcPr>
-            <w:tcW w:w="3808" w:type="dxa"/>
+            <w:tcW w:w="6733" w:type="dxa"/>
             <w:shd w:val="clear" w:color="auto" w:fill="00B050"/>
           </w:tcPr>
           <w:p>
@@ -22305,12 +22320,9 @@
         </w:tc>
       </w:tr>
       <w:tr>
-        <w:trPr>
-          <w:jc w:val="center"/>
-        </w:trPr>
-        <w:tc>
-          <w:tcPr>
-            <w:tcW w:w="473" w:type="dxa"/>
+        <w:tc>
+          <w:tcPr>
+            <w:tcW w:w="952" w:type="dxa"/>
             <w:shd w:val="clear" w:color="auto" w:fill="00B050"/>
           </w:tcPr>
           <w:p>
@@ -22337,7 +22349,7 @@
         </w:tc>
         <w:tc>
           <w:tcPr>
-            <w:tcW w:w="1269" w:type="dxa"/>
+            <w:tcW w:w="1228" w:type="dxa"/>
             <w:shd w:val="clear" w:color="auto" w:fill="00B050"/>
           </w:tcPr>
           <w:p>
@@ -22364,7 +22376,7 @@
         </w:tc>
         <w:tc>
           <w:tcPr>
-            <w:tcW w:w="1063" w:type="dxa"/>
+            <w:tcW w:w="1010" w:type="dxa"/>
             <w:shd w:val="clear" w:color="auto" w:fill="00B050"/>
           </w:tcPr>
           <w:p>
@@ -22391,7 +22403,7 @@
         </w:tc>
         <w:tc>
           <w:tcPr>
-            <w:tcW w:w="3808" w:type="dxa"/>
+            <w:tcW w:w="6733" w:type="dxa"/>
             <w:shd w:val="clear" w:color="auto" w:fill="00B050"/>
           </w:tcPr>
           <w:p>
@@ -22410,12 +22422,9 @@
         </w:tc>
       </w:tr>
       <w:tr>
-        <w:trPr>
-          <w:jc w:val="center"/>
-        </w:trPr>
-        <w:tc>
-          <w:tcPr>
-            <w:tcW w:w="473" w:type="dxa"/>
+        <w:tc>
+          <w:tcPr>
+            <w:tcW w:w="952" w:type="dxa"/>
             <w:shd w:val="clear" w:color="auto" w:fill="00B050"/>
           </w:tcPr>
           <w:p>
@@ -22442,7 +22451,7 @@
         </w:tc>
         <w:tc>
           <w:tcPr>
-            <w:tcW w:w="1269" w:type="dxa"/>
+            <w:tcW w:w="1228" w:type="dxa"/>
             <w:shd w:val="clear" w:color="auto" w:fill="00B050"/>
           </w:tcPr>
           <w:p>
@@ -22469,7 +22478,7 @@
         </w:tc>
         <w:tc>
           <w:tcPr>
-            <w:tcW w:w="1063" w:type="dxa"/>
+            <w:tcW w:w="1010" w:type="dxa"/>
             <w:shd w:val="clear" w:color="auto" w:fill="00B050"/>
           </w:tcPr>
           <w:p>
@@ -22496,7 +22505,7 @@
         </w:tc>
         <w:tc>
           <w:tcPr>
-            <w:tcW w:w="3808" w:type="dxa"/>
+            <w:tcW w:w="6733" w:type="dxa"/>
             <w:shd w:val="clear" w:color="auto" w:fill="00B050"/>
           </w:tcPr>
           <w:p>
@@ -22575,8 +22584,8 @@
     </w:p>
     <w:tbl>
       <w:tblPr>
-        <w:tblW w:w="8280" w:type="dxa"/>
-        <w:tblInd w:w="1345" w:type="dxa"/>
+        <w:tblW w:w="9923" w:type="dxa"/>
+        <w:tblInd w:w="108" w:type="dxa"/>
         <w:tblBorders>
           <w:top w:val="single" w:sz="4" w:space="0" w:color="auto"/>
           <w:left w:val="single" w:sz="4" w:space="0" w:color="auto"/>
@@ -22588,13 +22597,13 @@
         <w:tblLook w:val="04A0" w:firstRow="1" w:lastRow="0" w:firstColumn="1" w:lastColumn="0" w:noHBand="0" w:noVBand="1"/>
       </w:tblPr>
       <w:tblGrid>
-        <w:gridCol w:w="772"/>
-        <w:gridCol w:w="7508"/>
+        <w:gridCol w:w="2009"/>
+        <w:gridCol w:w="7914"/>
       </w:tblGrid>
       <w:tr>
         <w:tc>
           <w:tcPr>
-            <w:tcW w:w="772" w:type="dxa"/>
+            <w:tcW w:w="2009" w:type="dxa"/>
             <w:shd w:val="clear" w:color="auto" w:fill="9CC2E5"/>
           </w:tcPr>
           <w:p>
@@ -22621,7 +22630,7 @@
         </w:tc>
         <w:tc>
           <w:tcPr>
-            <w:tcW w:w="7508" w:type="dxa"/>
+            <w:tcW w:w="7914" w:type="dxa"/>
             <w:shd w:val="clear" w:color="auto" w:fill="9CC2E5"/>
           </w:tcPr>
           <w:p>
@@ -22650,7 +22659,7 @@
       <w:tr>
         <w:tc>
           <w:tcPr>
-            <w:tcW w:w="772" w:type="dxa"/>
+            <w:tcW w:w="2009" w:type="dxa"/>
             <w:shd w:val="clear" w:color="auto" w:fill="auto"/>
           </w:tcPr>
           <w:p>
@@ -22677,7 +22686,7 @@
         </w:tc>
         <w:tc>
           <w:tcPr>
-            <w:tcW w:w="7508" w:type="dxa"/>
+            <w:tcW w:w="7914" w:type="dxa"/>
             <w:shd w:val="clear" w:color="auto" w:fill="auto"/>
           </w:tcPr>
           <w:p>
@@ -23168,7 +23177,7 @@
       <w:tr>
         <w:tc>
           <w:tcPr>
-            <w:tcW w:w="772" w:type="dxa"/>
+            <w:tcW w:w="2009" w:type="dxa"/>
             <w:shd w:val="clear" w:color="auto" w:fill="auto"/>
           </w:tcPr>
           <w:p>
@@ -23195,7 +23204,7 @@
         </w:tc>
         <w:tc>
           <w:tcPr>
-            <w:tcW w:w="7508" w:type="dxa"/>
+            <w:tcW w:w="7914" w:type="dxa"/>
             <w:shd w:val="clear" w:color="auto" w:fill="auto"/>
           </w:tcPr>
           <w:p>
@@ -23335,7 +23344,7 @@
       <w:tr>
         <w:tc>
           <w:tcPr>
-            <w:tcW w:w="772" w:type="dxa"/>
+            <w:tcW w:w="2009" w:type="dxa"/>
             <w:shd w:val="clear" w:color="auto" w:fill="auto"/>
           </w:tcPr>
           <w:p>
@@ -23362,7 +23371,7 @@
         </w:tc>
         <w:tc>
           <w:tcPr>
-            <w:tcW w:w="7508" w:type="dxa"/>
+            <w:tcW w:w="7914" w:type="dxa"/>
             <w:shd w:val="clear" w:color="auto" w:fill="auto"/>
           </w:tcPr>
           <w:p>
@@ -23522,7 +23531,7 @@
       <w:tr>
         <w:tc>
           <w:tcPr>
-            <w:tcW w:w="772" w:type="dxa"/>
+            <w:tcW w:w="2009" w:type="dxa"/>
             <w:shd w:val="clear" w:color="auto" w:fill="auto"/>
           </w:tcPr>
           <w:p>
@@ -23540,7 +23549,7 @@
         </w:tc>
         <w:tc>
           <w:tcPr>
-            <w:tcW w:w="7508" w:type="dxa"/>
+            <w:tcW w:w="7914" w:type="dxa"/>
             <w:shd w:val="clear" w:color="auto" w:fill="auto"/>
           </w:tcPr>
           <w:p>
@@ -23734,8 +23743,7 @@
     </w:p>
     <w:tbl>
       <w:tblPr>
-        <w:tblW w:w="7825" w:type="dxa"/>
-        <w:jc w:val="center"/>
+        <w:tblW w:w="10031" w:type="dxa"/>
         <w:tblBorders>
           <w:top w:val="single" w:sz="4" w:space="0" w:color="auto"/>
           <w:left w:val="single" w:sz="4" w:space="0" w:color="auto"/>
@@ -23748,12 +23756,9 @@
       </w:tblPr>
       <w:tblGrid>
         <w:gridCol w:w="1615"/>
-        <w:gridCol w:w="6210"/>
+        <w:gridCol w:w="8416"/>
       </w:tblGrid>
       <w:tr>
-        <w:trPr>
-          <w:jc w:val="center"/>
-        </w:trPr>
         <w:tc>
           <w:tcPr>
             <w:tcW w:w="1615" w:type="dxa"/>
@@ -23783,7 +23788,7 @@
         </w:tc>
         <w:tc>
           <w:tcPr>
-            <w:tcW w:w="6210" w:type="dxa"/>
+            <w:tcW w:w="8416" w:type="dxa"/>
             <w:shd w:val="clear" w:color="auto" w:fill="9CC2E5"/>
           </w:tcPr>
           <w:p>
@@ -23810,9 +23815,6 @@
         </w:tc>
       </w:tr>
       <w:tr>
-        <w:trPr>
-          <w:jc w:val="center"/>
-        </w:trPr>
         <w:tc>
           <w:tcPr>
             <w:tcW w:w="1615" w:type="dxa"/>
@@ -23843,7 +23845,7 @@
         </w:tc>
         <w:tc>
           <w:tcPr>
-            <w:tcW w:w="6210" w:type="dxa"/>
+            <w:tcW w:w="8416" w:type="dxa"/>
             <w:shd w:val="clear" w:color="auto" w:fill="auto"/>
           </w:tcPr>
           <w:p>
@@ -23875,8 +23877,7 @@
     </w:p>
     <w:tbl>
       <w:tblPr>
-        <w:tblW w:w="7825" w:type="dxa"/>
-        <w:jc w:val="center"/>
+        <w:tblW w:w="10031" w:type="dxa"/>
         <w:tblBorders>
           <w:top w:val="single" w:sz="4" w:space="0" w:color="auto"/>
           <w:left w:val="single" w:sz="4" w:space="0" w:color="auto"/>
@@ -23891,15 +23892,12 @@
         <w:gridCol w:w="951"/>
         <w:gridCol w:w="1360"/>
         <w:gridCol w:w="1120"/>
-        <w:gridCol w:w="4394"/>
+        <w:gridCol w:w="6600"/>
       </w:tblGrid>
       <w:tr>
-        <w:trPr>
-          <w:jc w:val="center"/>
-        </w:trPr>
-        <w:tc>
-          <w:tcPr>
-            <w:tcW w:w="884" w:type="dxa"/>
+        <w:tc>
+          <w:tcPr>
+            <w:tcW w:w="951" w:type="dxa"/>
             <w:shd w:val="clear" w:color="auto" w:fill="9CC2E5"/>
           </w:tcPr>
           <w:p>
@@ -23926,7 +23924,7 @@
         </w:tc>
         <w:tc>
           <w:tcPr>
-            <w:tcW w:w="1366" w:type="dxa"/>
+            <w:tcW w:w="1360" w:type="dxa"/>
             <w:shd w:val="clear" w:color="auto" w:fill="9CC2E5"/>
           </w:tcPr>
           <w:p>
@@ -23953,7 +23951,7 @@
         </w:tc>
         <w:tc>
           <w:tcPr>
-            <w:tcW w:w="1127" w:type="dxa"/>
+            <w:tcW w:w="1120" w:type="dxa"/>
             <w:shd w:val="clear" w:color="auto" w:fill="9CC2E5"/>
           </w:tcPr>
           <w:p>
@@ -23980,7 +23978,7 @@
         </w:tc>
         <w:tc>
           <w:tcPr>
-            <w:tcW w:w="4448" w:type="dxa"/>
+            <w:tcW w:w="6600" w:type="dxa"/>
             <w:shd w:val="clear" w:color="auto" w:fill="9CC2E5"/>
           </w:tcPr>
           <w:p>
@@ -24007,12 +24005,9 @@
         </w:tc>
       </w:tr>
       <w:tr>
-        <w:trPr>
-          <w:jc w:val="center"/>
-        </w:trPr>
-        <w:tc>
-          <w:tcPr>
-            <w:tcW w:w="884" w:type="dxa"/>
+        <w:tc>
+          <w:tcPr>
+            <w:tcW w:w="951" w:type="dxa"/>
             <w:shd w:val="clear" w:color="auto" w:fill="92D050"/>
           </w:tcPr>
           <w:p>
@@ -24039,7 +24034,7 @@
         </w:tc>
         <w:tc>
           <w:tcPr>
-            <w:tcW w:w="1366" w:type="dxa"/>
+            <w:tcW w:w="1360" w:type="dxa"/>
             <w:shd w:val="clear" w:color="auto" w:fill="92D050"/>
           </w:tcPr>
           <w:p>
@@ -24066,7 +24061,7 @@
         </w:tc>
         <w:tc>
           <w:tcPr>
-            <w:tcW w:w="1127" w:type="dxa"/>
+            <w:tcW w:w="1120" w:type="dxa"/>
             <w:shd w:val="clear" w:color="auto" w:fill="92D050"/>
           </w:tcPr>
           <w:p>
@@ -24093,7 +24088,7 @@
         </w:tc>
         <w:tc>
           <w:tcPr>
-            <w:tcW w:w="4448" w:type="dxa"/>
+            <w:tcW w:w="6600" w:type="dxa"/>
             <w:shd w:val="clear" w:color="auto" w:fill="92D050"/>
           </w:tcPr>
           <w:p>
@@ -24111,12 +24106,9 @@
         </w:tc>
       </w:tr>
       <w:tr>
-        <w:trPr>
-          <w:jc w:val="center"/>
-        </w:trPr>
-        <w:tc>
-          <w:tcPr>
-            <w:tcW w:w="884" w:type="dxa"/>
+        <w:tc>
+          <w:tcPr>
+            <w:tcW w:w="951" w:type="dxa"/>
             <w:shd w:val="clear" w:color="auto" w:fill="92D050"/>
           </w:tcPr>
           <w:p>
@@ -24143,7 +24135,7 @@
         </w:tc>
         <w:tc>
           <w:tcPr>
-            <w:tcW w:w="1366" w:type="dxa"/>
+            <w:tcW w:w="1360" w:type="dxa"/>
             <w:shd w:val="clear" w:color="auto" w:fill="92D050"/>
           </w:tcPr>
           <w:p>
@@ -24170,7 +24162,7 @@
         </w:tc>
         <w:tc>
           <w:tcPr>
-            <w:tcW w:w="1127" w:type="dxa"/>
+            <w:tcW w:w="1120" w:type="dxa"/>
             <w:shd w:val="clear" w:color="auto" w:fill="92D050"/>
           </w:tcPr>
           <w:p>
@@ -24197,7 +24189,7 @@
         </w:tc>
         <w:tc>
           <w:tcPr>
-            <w:tcW w:w="4448" w:type="dxa"/>
+            <w:tcW w:w="6600" w:type="dxa"/>
             <w:shd w:val="clear" w:color="auto" w:fill="92D050"/>
           </w:tcPr>
           <w:p>
@@ -24215,12 +24207,9 @@
         </w:tc>
       </w:tr>
       <w:tr>
-        <w:trPr>
-          <w:jc w:val="center"/>
-        </w:trPr>
-        <w:tc>
-          <w:tcPr>
-            <w:tcW w:w="884" w:type="dxa"/>
+        <w:tc>
+          <w:tcPr>
+            <w:tcW w:w="951" w:type="dxa"/>
             <w:shd w:val="clear" w:color="auto" w:fill="auto"/>
           </w:tcPr>
           <w:p>
@@ -24247,7 +24236,7 @@
         </w:tc>
         <w:tc>
           <w:tcPr>
-            <w:tcW w:w="1366" w:type="dxa"/>
+            <w:tcW w:w="1360" w:type="dxa"/>
             <w:shd w:val="clear" w:color="auto" w:fill="auto"/>
           </w:tcPr>
           <w:p>
@@ -24275,7 +24264,7 @@
         </w:tc>
         <w:tc>
           <w:tcPr>
-            <w:tcW w:w="1127" w:type="dxa"/>
+            <w:tcW w:w="1120" w:type="dxa"/>
             <w:shd w:val="clear" w:color="auto" w:fill="auto"/>
           </w:tcPr>
           <w:p>
@@ -24302,7 +24291,7 @@
         </w:tc>
         <w:tc>
           <w:tcPr>
-            <w:tcW w:w="4448" w:type="dxa"/>
+            <w:tcW w:w="6600" w:type="dxa"/>
             <w:shd w:val="clear" w:color="auto" w:fill="auto"/>
           </w:tcPr>
           <w:p>
@@ -24332,12 +24321,9 @@
         </w:tc>
       </w:tr>
       <w:tr>
-        <w:trPr>
-          <w:jc w:val="center"/>
-        </w:trPr>
-        <w:tc>
-          <w:tcPr>
-            <w:tcW w:w="884" w:type="dxa"/>
+        <w:tc>
+          <w:tcPr>
+            <w:tcW w:w="951" w:type="dxa"/>
             <w:shd w:val="clear" w:color="auto" w:fill="FF0000"/>
           </w:tcPr>
           <w:p>
@@ -24355,7 +24341,7 @@
         </w:tc>
         <w:tc>
           <w:tcPr>
-            <w:tcW w:w="1366" w:type="dxa"/>
+            <w:tcW w:w="1360" w:type="dxa"/>
             <w:shd w:val="clear" w:color="auto" w:fill="FF0000"/>
           </w:tcPr>
           <w:p>
@@ -24383,7 +24369,7 @@
         </w:tc>
         <w:tc>
           <w:tcPr>
-            <w:tcW w:w="1127" w:type="dxa"/>
+            <w:tcW w:w="1120" w:type="dxa"/>
             <w:shd w:val="clear" w:color="auto" w:fill="FF0000"/>
           </w:tcPr>
           <w:p>
@@ -24401,7 +24387,7 @@
         </w:tc>
         <w:tc>
           <w:tcPr>
-            <w:tcW w:w="4448" w:type="dxa"/>
+            <w:tcW w:w="6600" w:type="dxa"/>
             <w:shd w:val="clear" w:color="auto" w:fill="FF0000"/>
           </w:tcPr>
           <w:p>
@@ -24420,12 +24406,9 @@
         </w:tc>
       </w:tr>
       <w:tr>
-        <w:trPr>
-          <w:jc w:val="center"/>
-        </w:trPr>
-        <w:tc>
-          <w:tcPr>
-            <w:tcW w:w="884" w:type="dxa"/>
+        <w:tc>
+          <w:tcPr>
+            <w:tcW w:w="951" w:type="dxa"/>
             <w:shd w:val="clear" w:color="auto" w:fill="FF0000"/>
           </w:tcPr>
           <w:p>
@@ -24443,7 +24426,7 @@
         </w:tc>
         <w:tc>
           <w:tcPr>
-            <w:tcW w:w="1366" w:type="dxa"/>
+            <w:tcW w:w="1360" w:type="dxa"/>
             <w:shd w:val="clear" w:color="auto" w:fill="FF0000"/>
           </w:tcPr>
           <w:p>
@@ -24471,7 +24454,7 @@
         </w:tc>
         <w:tc>
           <w:tcPr>
-            <w:tcW w:w="1127" w:type="dxa"/>
+            <w:tcW w:w="1120" w:type="dxa"/>
             <w:shd w:val="clear" w:color="auto" w:fill="FF0000"/>
           </w:tcPr>
           <w:p>
@@ -24489,7 +24472,7 @@
         </w:tc>
         <w:tc>
           <w:tcPr>
-            <w:tcW w:w="4448" w:type="dxa"/>
+            <w:tcW w:w="6600" w:type="dxa"/>
             <w:shd w:val="clear" w:color="auto" w:fill="FF0000"/>
           </w:tcPr>
           <w:p>
@@ -24508,12 +24491,9 @@
         </w:tc>
       </w:tr>
       <w:tr>
-        <w:trPr>
-          <w:jc w:val="center"/>
-        </w:trPr>
-        <w:tc>
-          <w:tcPr>
-            <w:tcW w:w="884" w:type="dxa"/>
+        <w:tc>
+          <w:tcPr>
+            <w:tcW w:w="951" w:type="dxa"/>
             <w:shd w:val="clear" w:color="auto" w:fill="auto"/>
           </w:tcPr>
           <w:p>
@@ -24540,7 +24520,7 @@
         </w:tc>
         <w:tc>
           <w:tcPr>
-            <w:tcW w:w="1366" w:type="dxa"/>
+            <w:tcW w:w="1360" w:type="dxa"/>
             <w:shd w:val="clear" w:color="auto" w:fill="auto"/>
           </w:tcPr>
           <w:p>
@@ -24569,7 +24549,7 @@
         </w:tc>
         <w:tc>
           <w:tcPr>
-            <w:tcW w:w="1127" w:type="dxa"/>
+            <w:tcW w:w="1120" w:type="dxa"/>
             <w:shd w:val="clear" w:color="auto" w:fill="auto"/>
           </w:tcPr>
           <w:p>
@@ -24596,7 +24576,7 @@
         </w:tc>
         <w:tc>
           <w:tcPr>
-            <w:tcW w:w="4448" w:type="dxa"/>
+            <w:tcW w:w="6600" w:type="dxa"/>
             <w:shd w:val="clear" w:color="auto" w:fill="auto"/>
           </w:tcPr>
           <w:p>
@@ -24623,12 +24603,9 @@
         </w:tc>
       </w:tr>
       <w:tr>
-        <w:trPr>
-          <w:jc w:val="center"/>
-        </w:trPr>
-        <w:tc>
-          <w:tcPr>
-            <w:tcW w:w="884" w:type="dxa"/>
+        <w:tc>
+          <w:tcPr>
+            <w:tcW w:w="951" w:type="dxa"/>
             <w:shd w:val="clear" w:color="auto" w:fill="auto"/>
           </w:tcPr>
           <w:p>
@@ -24655,7 +24632,7 @@
         </w:tc>
         <w:tc>
           <w:tcPr>
-            <w:tcW w:w="1366" w:type="dxa"/>
+            <w:tcW w:w="1360" w:type="dxa"/>
             <w:shd w:val="clear" w:color="auto" w:fill="auto"/>
           </w:tcPr>
           <w:p>
@@ -24684,7 +24661,7 @@
         </w:tc>
         <w:tc>
           <w:tcPr>
-            <w:tcW w:w="1127" w:type="dxa"/>
+            <w:tcW w:w="1120" w:type="dxa"/>
             <w:shd w:val="clear" w:color="auto" w:fill="auto"/>
           </w:tcPr>
           <w:p>
@@ -24711,7 +24688,7 @@
         </w:tc>
         <w:tc>
           <w:tcPr>
-            <w:tcW w:w="4448" w:type="dxa"/>
+            <w:tcW w:w="6600" w:type="dxa"/>
             <w:shd w:val="clear" w:color="auto" w:fill="auto"/>
           </w:tcPr>
           <w:p>
@@ -24738,12 +24715,9 @@
         </w:tc>
       </w:tr>
       <w:tr>
-        <w:trPr>
-          <w:jc w:val="center"/>
-        </w:trPr>
-        <w:tc>
-          <w:tcPr>
-            <w:tcW w:w="884" w:type="dxa"/>
+        <w:tc>
+          <w:tcPr>
+            <w:tcW w:w="951" w:type="dxa"/>
             <w:shd w:val="clear" w:color="auto" w:fill="auto"/>
           </w:tcPr>
           <w:p>
@@ -24770,7 +24744,7 @@
         </w:tc>
         <w:tc>
           <w:tcPr>
-            <w:tcW w:w="1366" w:type="dxa"/>
+            <w:tcW w:w="1360" w:type="dxa"/>
             <w:shd w:val="clear" w:color="auto" w:fill="auto"/>
           </w:tcPr>
           <w:p>
@@ -24799,7 +24773,7 @@
         </w:tc>
         <w:tc>
           <w:tcPr>
-            <w:tcW w:w="1127" w:type="dxa"/>
+            <w:tcW w:w="1120" w:type="dxa"/>
             <w:shd w:val="clear" w:color="auto" w:fill="auto"/>
           </w:tcPr>
           <w:p>
@@ -24817,7 +24791,7 @@
         </w:tc>
         <w:tc>
           <w:tcPr>
-            <w:tcW w:w="4448" w:type="dxa"/>
+            <w:tcW w:w="6600" w:type="dxa"/>
             <w:shd w:val="clear" w:color="auto" w:fill="auto"/>
           </w:tcPr>
           <w:p>
@@ -24985,8 +24959,8 @@
     </w:p>
     <w:tbl>
       <w:tblPr>
-        <w:tblW w:w="0" w:type="auto"/>
-        <w:tblInd w:w="468" w:type="dxa"/>
+        <w:tblW w:w="10065" w:type="dxa"/>
+        <w:tblInd w:w="-34" w:type="dxa"/>
         <w:tblBorders>
           <w:top w:val="single" w:sz="4" w:space="0" w:color="auto"/>
           <w:left w:val="single" w:sz="4" w:space="0" w:color="auto"/>
@@ -24998,13 +24972,13 @@
         <w:tblLook w:val="04A0" w:firstRow="1" w:lastRow="0" w:firstColumn="1" w:lastColumn="0" w:noHBand="0" w:noVBand="1"/>
       </w:tblPr>
       <w:tblGrid>
-        <w:gridCol w:w="1289"/>
-        <w:gridCol w:w="5767"/>
+        <w:gridCol w:w="1791"/>
+        <w:gridCol w:w="8274"/>
       </w:tblGrid>
       <w:tr>
         <w:tc>
           <w:tcPr>
-            <w:tcW w:w="1289" w:type="dxa"/>
+            <w:tcW w:w="1791" w:type="dxa"/>
             <w:shd w:val="clear" w:color="auto" w:fill="9CC2E5"/>
           </w:tcPr>
           <w:p>
@@ -25031,7 +25005,7 @@
         </w:tc>
         <w:tc>
           <w:tcPr>
-            <w:tcW w:w="5767" w:type="dxa"/>
+            <w:tcW w:w="8274" w:type="dxa"/>
             <w:shd w:val="clear" w:color="auto" w:fill="9CC2E5"/>
           </w:tcPr>
           <w:p>
@@ -25060,7 +25034,7 @@
       <w:tr>
         <w:tc>
           <w:tcPr>
-            <w:tcW w:w="1289" w:type="dxa"/>
+            <w:tcW w:w="1791" w:type="dxa"/>
             <w:shd w:val="clear" w:color="auto" w:fill="auto"/>
           </w:tcPr>
           <w:p>
@@ -25087,7 +25061,7 @@
         </w:tc>
         <w:tc>
           <w:tcPr>
-            <w:tcW w:w="5767" w:type="dxa"/>
+            <w:tcW w:w="8274" w:type="dxa"/>
             <w:shd w:val="clear" w:color="auto" w:fill="auto"/>
           </w:tcPr>
           <w:p>
@@ -25417,7 +25391,6 @@
                 <w:sz w:val="22"/>
                 <w:szCs w:val="22"/>
               </w:rPr>
-              <w:lastRenderedPageBreak/>
               <w:t xml:space="preserve">      To:,</w:t>
             </w:r>
           </w:p>
@@ -25440,6 +25413,7 @@
                 <w:sz w:val="22"/>
                 <w:szCs w:val="22"/>
               </w:rPr>
+              <w:lastRenderedPageBreak/>
               <w:t xml:space="preserve">      Note:,</w:t>
             </w:r>
           </w:p>
@@ -25580,7 +25554,7 @@
       <w:tr>
         <w:tc>
           <w:tcPr>
-            <w:tcW w:w="1289" w:type="dxa"/>
+            <w:tcW w:w="1791" w:type="dxa"/>
             <w:shd w:val="clear" w:color="auto" w:fill="auto"/>
           </w:tcPr>
           <w:p>
@@ -25608,7 +25582,7 @@
         </w:tc>
         <w:tc>
           <w:tcPr>
-            <w:tcW w:w="5767" w:type="dxa"/>
+            <w:tcW w:w="8274" w:type="dxa"/>
             <w:shd w:val="clear" w:color="auto" w:fill="auto"/>
           </w:tcPr>
           <w:p>
@@ -25748,7 +25722,7 @@
       <w:tr>
         <w:tc>
           <w:tcPr>
-            <w:tcW w:w="1289" w:type="dxa"/>
+            <w:tcW w:w="1791" w:type="dxa"/>
             <w:shd w:val="clear" w:color="auto" w:fill="auto"/>
           </w:tcPr>
           <w:p>
@@ -25775,7 +25749,7 @@
         </w:tc>
         <w:tc>
           <w:tcPr>
-            <w:tcW w:w="5767" w:type="dxa"/>
+            <w:tcW w:w="8274" w:type="dxa"/>
             <w:shd w:val="clear" w:color="auto" w:fill="auto"/>
           </w:tcPr>
           <w:p>
@@ -25934,7 +25908,7 @@
       <w:tr>
         <w:tc>
           <w:tcPr>
-            <w:tcW w:w="1289" w:type="dxa"/>
+            <w:tcW w:w="1791" w:type="dxa"/>
             <w:shd w:val="clear" w:color="auto" w:fill="auto"/>
           </w:tcPr>
           <w:p>
@@ -25952,7 +25926,7 @@
         </w:tc>
         <w:tc>
           <w:tcPr>
-            <w:tcW w:w="5767" w:type="dxa"/>
+            <w:tcW w:w="8274" w:type="dxa"/>
             <w:shd w:val="clear" w:color="auto" w:fill="auto"/>
           </w:tcPr>
           <w:p>
@@ -26098,6 +26072,7 @@
     <w:p>
       <w:pPr>
         <w:pStyle w:val="ListParagraph"/>
+        <w:ind w:left="0"/>
         <w:rPr>
           <w:rFonts w:asciiTheme="majorHAnsi" w:hAnsiTheme="majorHAnsi" w:cs="Arial"/>
           <w:color w:val="000000" w:themeColor="text1"/>
@@ -26108,8 +26083,8 @@
     </w:p>
     <w:tbl>
       <w:tblPr>
-        <w:tblW w:w="7825" w:type="dxa"/>
-        <w:jc w:val="center"/>
+        <w:tblW w:w="10065" w:type="dxa"/>
+        <w:tblInd w:w="-34" w:type="dxa"/>
         <w:tblBorders>
           <w:top w:val="single" w:sz="4" w:space="0" w:color="auto"/>
           <w:left w:val="single" w:sz="4" w:space="0" w:color="auto"/>
@@ -26121,16 +26096,13 @@
         <w:tblLook w:val="04A0" w:firstRow="1" w:lastRow="0" w:firstColumn="1" w:lastColumn="0" w:noHBand="0" w:noVBand="1"/>
       </w:tblPr>
       <w:tblGrid>
-        <w:gridCol w:w="1615"/>
-        <w:gridCol w:w="6210"/>
+        <w:gridCol w:w="1649"/>
+        <w:gridCol w:w="8416"/>
       </w:tblGrid>
       <w:tr>
-        <w:trPr>
-          <w:jc w:val="center"/>
-        </w:trPr>
-        <w:tc>
-          <w:tcPr>
-            <w:tcW w:w="1615" w:type="dxa"/>
+        <w:tc>
+          <w:tcPr>
+            <w:tcW w:w="1649" w:type="dxa"/>
             <w:shd w:val="clear" w:color="auto" w:fill="9CC2E5"/>
           </w:tcPr>
           <w:p>
@@ -26157,7 +26129,7 @@
         </w:tc>
         <w:tc>
           <w:tcPr>
-            <w:tcW w:w="6210" w:type="dxa"/>
+            <w:tcW w:w="8416" w:type="dxa"/>
             <w:shd w:val="clear" w:color="auto" w:fill="9CC2E5"/>
           </w:tcPr>
           <w:p>
@@ -26184,12 +26156,9 @@
         </w:tc>
       </w:tr>
       <w:tr>
-        <w:trPr>
-          <w:jc w:val="center"/>
-        </w:trPr>
-        <w:tc>
-          <w:tcPr>
-            <w:tcW w:w="1615" w:type="dxa"/>
+        <w:tc>
+          <w:tcPr>
+            <w:tcW w:w="1649" w:type="dxa"/>
             <w:shd w:val="clear" w:color="auto" w:fill="auto"/>
           </w:tcPr>
           <w:p>
@@ -26217,7 +26186,7 @@
         </w:tc>
         <w:tc>
           <w:tcPr>
-            <w:tcW w:w="6210" w:type="dxa"/>
+            <w:tcW w:w="8416" w:type="dxa"/>
             <w:shd w:val="clear" w:color="auto" w:fill="auto"/>
           </w:tcPr>
           <w:p>
@@ -26249,8 +26218,8 @@
     </w:p>
     <w:tbl>
       <w:tblPr>
-        <w:tblW w:w="7825" w:type="dxa"/>
-        <w:jc w:val="center"/>
+        <w:tblW w:w="10065" w:type="dxa"/>
+        <w:tblInd w:w="-34" w:type="dxa"/>
         <w:tblBorders>
           <w:top w:val="single" w:sz="4" w:space="0" w:color="auto"/>
           <w:left w:val="single" w:sz="4" w:space="0" w:color="auto"/>
@@ -26262,18 +26231,15 @@
         <w:tblLook w:val="04A0" w:firstRow="1" w:lastRow="0" w:firstColumn="1" w:lastColumn="0" w:noHBand="0" w:noVBand="1"/>
       </w:tblPr>
       <w:tblGrid>
-        <w:gridCol w:w="951"/>
-        <w:gridCol w:w="1358"/>
-        <w:gridCol w:w="1122"/>
-        <w:gridCol w:w="4394"/>
+        <w:gridCol w:w="1211"/>
+        <w:gridCol w:w="1340"/>
+        <w:gridCol w:w="1102"/>
+        <w:gridCol w:w="6412"/>
       </w:tblGrid>
       <w:tr>
-        <w:trPr>
-          <w:jc w:val="center"/>
-        </w:trPr>
-        <w:tc>
-          <w:tcPr>
-            <w:tcW w:w="951" w:type="dxa"/>
+        <w:tc>
+          <w:tcPr>
+            <w:tcW w:w="1211" w:type="dxa"/>
             <w:shd w:val="clear" w:color="auto" w:fill="9CC2E5"/>
           </w:tcPr>
           <w:p>
@@ -26300,7 +26266,7 @@
         </w:tc>
         <w:tc>
           <w:tcPr>
-            <w:tcW w:w="1358" w:type="dxa"/>
+            <w:tcW w:w="1340" w:type="dxa"/>
             <w:shd w:val="clear" w:color="auto" w:fill="9CC2E5"/>
           </w:tcPr>
           <w:p>
@@ -26327,7 +26293,7 @@
         </w:tc>
         <w:tc>
           <w:tcPr>
-            <w:tcW w:w="1122" w:type="dxa"/>
+            <w:tcW w:w="1102" w:type="dxa"/>
             <w:shd w:val="clear" w:color="auto" w:fill="9CC2E5"/>
           </w:tcPr>
           <w:p>
@@ -26354,7 +26320,7 @@
         </w:tc>
         <w:tc>
           <w:tcPr>
-            <w:tcW w:w="4394" w:type="dxa"/>
+            <w:tcW w:w="6412" w:type="dxa"/>
             <w:shd w:val="clear" w:color="auto" w:fill="9CC2E5"/>
           </w:tcPr>
           <w:p>
@@ -26381,12 +26347,9 @@
         </w:tc>
       </w:tr>
       <w:tr>
-        <w:trPr>
-          <w:jc w:val="center"/>
-        </w:trPr>
-        <w:tc>
-          <w:tcPr>
-            <w:tcW w:w="951" w:type="dxa"/>
+        <w:tc>
+          <w:tcPr>
+            <w:tcW w:w="1211" w:type="dxa"/>
             <w:shd w:val="clear" w:color="auto" w:fill="00B050"/>
           </w:tcPr>
           <w:p>
@@ -26413,7 +26376,7 @@
         </w:tc>
         <w:tc>
           <w:tcPr>
-            <w:tcW w:w="1358" w:type="dxa"/>
+            <w:tcW w:w="1340" w:type="dxa"/>
             <w:shd w:val="clear" w:color="auto" w:fill="00B050"/>
           </w:tcPr>
           <w:p>
@@ -26440,7 +26403,7 @@
         </w:tc>
         <w:tc>
           <w:tcPr>
-            <w:tcW w:w="1122" w:type="dxa"/>
+            <w:tcW w:w="1102" w:type="dxa"/>
             <w:shd w:val="clear" w:color="auto" w:fill="00B050"/>
           </w:tcPr>
           <w:p>
@@ -26467,7 +26430,7 @@
         </w:tc>
         <w:tc>
           <w:tcPr>
-            <w:tcW w:w="4394" w:type="dxa"/>
+            <w:tcW w:w="6412" w:type="dxa"/>
             <w:shd w:val="clear" w:color="auto" w:fill="00B050"/>
           </w:tcPr>
           <w:p>
@@ -26494,12 +26457,9 @@
         </w:tc>
       </w:tr>
       <w:tr>
-        <w:trPr>
-          <w:jc w:val="center"/>
-        </w:trPr>
-        <w:tc>
-          <w:tcPr>
-            <w:tcW w:w="951" w:type="dxa"/>
+        <w:tc>
+          <w:tcPr>
+            <w:tcW w:w="1211" w:type="dxa"/>
             <w:shd w:val="clear" w:color="auto" w:fill="00B050"/>
           </w:tcPr>
           <w:p>
@@ -26526,7 +26486,7 @@
         </w:tc>
         <w:tc>
           <w:tcPr>
-            <w:tcW w:w="1358" w:type="dxa"/>
+            <w:tcW w:w="1340" w:type="dxa"/>
             <w:shd w:val="clear" w:color="auto" w:fill="00B050"/>
           </w:tcPr>
           <w:p>
@@ -26553,7 +26513,7 @@
         </w:tc>
         <w:tc>
           <w:tcPr>
-            <w:tcW w:w="1122" w:type="dxa"/>
+            <w:tcW w:w="1102" w:type="dxa"/>
             <w:shd w:val="clear" w:color="auto" w:fill="00B050"/>
           </w:tcPr>
           <w:p>
@@ -26580,7 +26540,7 @@
         </w:tc>
         <w:tc>
           <w:tcPr>
-            <w:tcW w:w="4394" w:type="dxa"/>
+            <w:tcW w:w="6412" w:type="dxa"/>
             <w:shd w:val="clear" w:color="auto" w:fill="00B050"/>
           </w:tcPr>
           <w:p>
@@ -26607,12 +26567,9 @@
         </w:tc>
       </w:tr>
       <w:tr>
-        <w:trPr>
-          <w:jc w:val="center"/>
-        </w:trPr>
-        <w:tc>
-          <w:tcPr>
-            <w:tcW w:w="951" w:type="dxa"/>
+        <w:tc>
+          <w:tcPr>
+            <w:tcW w:w="1211" w:type="dxa"/>
             <w:shd w:val="clear" w:color="auto" w:fill="auto"/>
           </w:tcPr>
           <w:p>
@@ -26639,7 +26596,7 @@
         </w:tc>
         <w:tc>
           <w:tcPr>
-            <w:tcW w:w="1358" w:type="dxa"/>
+            <w:tcW w:w="1340" w:type="dxa"/>
             <w:shd w:val="clear" w:color="auto" w:fill="auto"/>
           </w:tcPr>
           <w:p>
@@ -26667,7 +26624,7 @@
         </w:tc>
         <w:tc>
           <w:tcPr>
-            <w:tcW w:w="1122" w:type="dxa"/>
+            <w:tcW w:w="1102" w:type="dxa"/>
             <w:shd w:val="clear" w:color="auto" w:fill="auto"/>
           </w:tcPr>
           <w:p>
@@ -26694,7 +26651,7 @@
         </w:tc>
         <w:tc>
           <w:tcPr>
-            <w:tcW w:w="4394" w:type="dxa"/>
+            <w:tcW w:w="6412" w:type="dxa"/>
             <w:shd w:val="clear" w:color="auto" w:fill="auto"/>
           </w:tcPr>
           <w:p>
@@ -26721,12 +26678,9 @@
         </w:tc>
       </w:tr>
       <w:tr>
-        <w:trPr>
-          <w:jc w:val="center"/>
-        </w:trPr>
-        <w:tc>
-          <w:tcPr>
-            <w:tcW w:w="951" w:type="dxa"/>
+        <w:tc>
+          <w:tcPr>
+            <w:tcW w:w="1211" w:type="dxa"/>
             <w:shd w:val="clear" w:color="auto" w:fill="auto"/>
           </w:tcPr>
           <w:p>
@@ -26753,7 +26707,7 @@
         </w:tc>
         <w:tc>
           <w:tcPr>
-            <w:tcW w:w="1358" w:type="dxa"/>
+            <w:tcW w:w="1340" w:type="dxa"/>
             <w:shd w:val="clear" w:color="auto" w:fill="auto"/>
           </w:tcPr>
           <w:p>
@@ -26782,7 +26736,7 @@
         </w:tc>
         <w:tc>
           <w:tcPr>
-            <w:tcW w:w="1122" w:type="dxa"/>
+            <w:tcW w:w="1102" w:type="dxa"/>
             <w:shd w:val="clear" w:color="auto" w:fill="auto"/>
           </w:tcPr>
           <w:p>
@@ -26809,7 +26763,7 @@
         </w:tc>
         <w:tc>
           <w:tcPr>
-            <w:tcW w:w="4394" w:type="dxa"/>
+            <w:tcW w:w="6412" w:type="dxa"/>
             <w:shd w:val="clear" w:color="auto" w:fill="auto"/>
           </w:tcPr>
           <w:p>
@@ -26887,8 +26841,8 @@
     </w:p>
     <w:tbl>
       <w:tblPr>
-        <w:tblW w:w="0" w:type="auto"/>
-        <w:tblInd w:w="805" w:type="dxa"/>
+        <w:tblW w:w="10065" w:type="dxa"/>
+        <w:tblInd w:w="-34" w:type="dxa"/>
         <w:tblBorders>
           <w:top w:val="single" w:sz="4" w:space="0" w:color="auto"/>
           <w:left w:val="single" w:sz="4" w:space="0" w:color="auto"/>
@@ -26900,13 +26854,13 @@
         <w:tblLook w:val="04A0" w:firstRow="1" w:lastRow="0" w:firstColumn="1" w:lastColumn="0" w:noHBand="0" w:noVBand="1"/>
       </w:tblPr>
       <w:tblGrid>
-        <w:gridCol w:w="952"/>
-        <w:gridCol w:w="6878"/>
+        <w:gridCol w:w="1791"/>
+        <w:gridCol w:w="8274"/>
       </w:tblGrid>
       <w:tr>
         <w:tc>
           <w:tcPr>
-            <w:tcW w:w="952" w:type="dxa"/>
+            <w:tcW w:w="1791" w:type="dxa"/>
             <w:shd w:val="clear" w:color="auto" w:fill="9CC2E5"/>
           </w:tcPr>
           <w:p>
@@ -26933,7 +26887,7 @@
         </w:tc>
         <w:tc>
           <w:tcPr>
-            <w:tcW w:w="6878" w:type="dxa"/>
+            <w:tcW w:w="8274" w:type="dxa"/>
             <w:shd w:val="clear" w:color="auto" w:fill="9CC2E5"/>
           </w:tcPr>
           <w:p>
@@ -26962,7 +26916,7 @@
       <w:tr>
         <w:tc>
           <w:tcPr>
-            <w:tcW w:w="952" w:type="dxa"/>
+            <w:tcW w:w="1791" w:type="dxa"/>
             <w:shd w:val="clear" w:color="auto" w:fill="auto"/>
           </w:tcPr>
           <w:p>
@@ -26989,7 +26943,7 @@
         </w:tc>
         <w:tc>
           <w:tcPr>
-            <w:tcW w:w="6878" w:type="dxa"/>
+            <w:tcW w:w="8274" w:type="dxa"/>
             <w:shd w:val="clear" w:color="auto" w:fill="auto"/>
           </w:tcPr>
           <w:p>
@@ -27010,7 +26964,7 @@
       <w:tr>
         <w:tc>
           <w:tcPr>
-            <w:tcW w:w="952" w:type="dxa"/>
+            <w:tcW w:w="1791" w:type="dxa"/>
             <w:shd w:val="clear" w:color="auto" w:fill="auto"/>
           </w:tcPr>
           <w:p>
@@ -27037,7 +26991,7 @@
         </w:tc>
         <w:tc>
           <w:tcPr>
-            <w:tcW w:w="6878" w:type="dxa"/>
+            <w:tcW w:w="8274" w:type="dxa"/>
             <w:shd w:val="clear" w:color="auto" w:fill="auto"/>
           </w:tcPr>
           <w:p>
@@ -27177,7 +27131,7 @@
       <w:tr>
         <w:tc>
           <w:tcPr>
-            <w:tcW w:w="952" w:type="dxa"/>
+            <w:tcW w:w="1791" w:type="dxa"/>
             <w:shd w:val="clear" w:color="auto" w:fill="auto"/>
           </w:tcPr>
           <w:p>
@@ -27204,7 +27158,7 @@
         </w:tc>
         <w:tc>
           <w:tcPr>
-            <w:tcW w:w="6878" w:type="dxa"/>
+            <w:tcW w:w="8274" w:type="dxa"/>
             <w:shd w:val="clear" w:color="auto" w:fill="auto"/>
           </w:tcPr>
           <w:p>
@@ -27245,7 +27199,49 @@
                 <w:szCs w:val="22"/>
               </w:rPr>
               <w:br/>
-            </w:r>
+              <w:t>    </w:t>
+            </w:r>
+            <w:r>
+              <w:rPr>
+                <w:rStyle w:val="sobjectk"/>
+                <w:rFonts w:asciiTheme="majorHAnsi" w:hAnsiTheme="majorHAnsi" w:cs="Arial"/>
+                <w:bCs/>
+                <w:color w:val="000000" w:themeColor="text1"/>
+                <w:sz w:val="22"/>
+                <w:szCs w:val="22"/>
+              </w:rPr>
+              <w:t>"Error"</w:t>
+            </w:r>
+            <w:r>
+              <w:rPr>
+                <w:rStyle w:val="scolon"/>
+                <w:rFonts w:asciiTheme="majorHAnsi" w:hAnsiTheme="majorHAnsi" w:cs="Arial"/>
+                <w:color w:val="000000" w:themeColor="text1"/>
+                <w:sz w:val="22"/>
+                <w:szCs w:val="22"/>
+              </w:rPr>
+              <w:t>:</w:t>
+            </w:r>
+            <w:r>
+              <w:rPr>
+                <w:rStyle w:val="sbrace"/>
+                <w:rFonts w:asciiTheme="majorHAnsi" w:hAnsiTheme="majorHAnsi" w:cs="Arial"/>
+                <w:color w:val="000000" w:themeColor="text1"/>
+                <w:sz w:val="22"/>
+                <w:szCs w:val="22"/>
+              </w:rPr>
+              <w:t>[</w:t>
+            </w:r>
+          </w:p>
+          <w:p>
+            <w:pPr>
+              <w:rPr>
+                <w:rFonts w:asciiTheme="majorHAnsi" w:hAnsiTheme="majorHAnsi" w:cs="Arial"/>
+                <w:color w:val="000000" w:themeColor="text1"/>
+                <w:sz w:val="22"/>
+                <w:szCs w:val="22"/>
+              </w:rPr>
+            </w:pPr>
             <w:r>
               <w:rPr>
                 <w:rFonts w:asciiTheme="majorHAnsi" w:hAnsiTheme="majorHAnsi" w:cs="Arial"/>
@@ -27254,56 +27250,6 @@
                 <w:szCs w:val="22"/>
               </w:rPr>
               <w:lastRenderedPageBreak/>
-              <w:t>    </w:t>
-            </w:r>
-            <w:r>
-              <w:rPr>
-                <w:rStyle w:val="sobjectk"/>
-                <w:rFonts w:asciiTheme="majorHAnsi" w:hAnsiTheme="majorHAnsi" w:cs="Arial"/>
-                <w:bCs/>
-                <w:color w:val="000000" w:themeColor="text1"/>
-                <w:sz w:val="22"/>
-                <w:szCs w:val="22"/>
-              </w:rPr>
-              <w:t>"Error"</w:t>
-            </w:r>
-            <w:r>
-              <w:rPr>
-                <w:rStyle w:val="scolon"/>
-                <w:rFonts w:asciiTheme="majorHAnsi" w:hAnsiTheme="majorHAnsi" w:cs="Arial"/>
-                <w:color w:val="000000" w:themeColor="text1"/>
-                <w:sz w:val="22"/>
-                <w:szCs w:val="22"/>
-              </w:rPr>
-              <w:t>:</w:t>
-            </w:r>
-            <w:r>
-              <w:rPr>
-                <w:rStyle w:val="sbrace"/>
-                <w:rFonts w:asciiTheme="majorHAnsi" w:hAnsiTheme="majorHAnsi" w:cs="Arial"/>
-                <w:color w:val="000000" w:themeColor="text1"/>
-                <w:sz w:val="22"/>
-                <w:szCs w:val="22"/>
-              </w:rPr>
-              <w:t>[</w:t>
-            </w:r>
-          </w:p>
-          <w:p>
-            <w:pPr>
-              <w:rPr>
-                <w:rFonts w:asciiTheme="majorHAnsi" w:hAnsiTheme="majorHAnsi" w:cs="Arial"/>
-                <w:color w:val="000000" w:themeColor="text1"/>
-                <w:sz w:val="22"/>
-                <w:szCs w:val="22"/>
-              </w:rPr>
-            </w:pPr>
-            <w:r>
-              <w:rPr>
-                <w:rFonts w:asciiTheme="majorHAnsi" w:hAnsiTheme="majorHAnsi" w:cs="Arial"/>
-                <w:color w:val="000000" w:themeColor="text1"/>
-                <w:sz w:val="22"/>
-                <w:szCs w:val="22"/>
-              </w:rPr>
               <w:t xml:space="preserve">        "",</w:t>
             </w:r>
           </w:p>
@@ -27372,7 +27318,7 @@
       <w:tr>
         <w:tc>
           <w:tcPr>
-            <w:tcW w:w="952" w:type="dxa"/>
+            <w:tcW w:w="1791" w:type="dxa"/>
             <w:shd w:val="clear" w:color="auto" w:fill="auto"/>
           </w:tcPr>
           <w:p>
@@ -27390,7 +27336,7 @@
         </w:tc>
         <w:tc>
           <w:tcPr>
-            <w:tcW w:w="6878" w:type="dxa"/>
+            <w:tcW w:w="8274" w:type="dxa"/>
             <w:shd w:val="clear" w:color="auto" w:fill="auto"/>
           </w:tcPr>
           <w:p>
@@ -27430,6 +27376,7 @@
           <w:color w:val="000000" w:themeColor="text1"/>
           <w:sz w:val="28"/>
           <w:szCs w:val="28"/>
+          <w:highlight w:val="lightGray"/>
         </w:rPr>
       </w:pPr>
       <w:r>
@@ -27439,6 +27386,7 @@
           <w:color w:val="000000" w:themeColor="text1"/>
           <w:sz w:val="28"/>
           <w:szCs w:val="28"/>
+          <w:highlight w:val="lightGray"/>
         </w:rPr>
         <w:t>API Create Appointment</w:t>
       </w:r>
@@ -27481,8 +27429,7 @@
     </w:p>
     <w:tbl>
       <w:tblPr>
-        <w:tblW w:w="7825" w:type="dxa"/>
-        <w:jc w:val="center"/>
+        <w:tblW w:w="10031" w:type="dxa"/>
         <w:tblBorders>
           <w:top w:val="single" w:sz="4" w:space="0" w:color="auto"/>
           <w:left w:val="single" w:sz="4" w:space="0" w:color="auto"/>
@@ -27495,12 +27442,9 @@
       </w:tblPr>
       <w:tblGrid>
         <w:gridCol w:w="1615"/>
-        <w:gridCol w:w="6210"/>
+        <w:gridCol w:w="8416"/>
       </w:tblGrid>
       <w:tr>
-        <w:trPr>
-          <w:jc w:val="center"/>
-        </w:trPr>
         <w:tc>
           <w:tcPr>
             <w:tcW w:w="1615" w:type="dxa"/>
@@ -27530,7 +27474,7 @@
         </w:tc>
         <w:tc>
           <w:tcPr>
-            <w:tcW w:w="6210" w:type="dxa"/>
+            <w:tcW w:w="8416" w:type="dxa"/>
             <w:shd w:val="clear" w:color="auto" w:fill="9CC2E5"/>
           </w:tcPr>
           <w:p>
@@ -27557,9 +27501,6 @@
         </w:tc>
       </w:tr>
       <w:tr>
-        <w:trPr>
-          <w:jc w:val="center"/>
-        </w:trPr>
         <w:tc>
           <w:tcPr>
             <w:tcW w:w="1615" w:type="dxa"/>
@@ -27590,7 +27531,7 @@
         </w:tc>
         <w:tc>
           <w:tcPr>
-            <w:tcW w:w="6210" w:type="dxa"/>
+            <w:tcW w:w="8416" w:type="dxa"/>
             <w:shd w:val="clear" w:color="auto" w:fill="auto"/>
           </w:tcPr>
           <w:p>
@@ -27622,8 +27563,7 @@
     </w:p>
     <w:tbl>
       <w:tblPr>
-        <w:tblW w:w="7825" w:type="dxa"/>
-        <w:jc w:val="center"/>
+        <w:tblW w:w="10031" w:type="dxa"/>
         <w:tblBorders>
           <w:top w:val="single" w:sz="4" w:space="0" w:color="auto"/>
           <w:left w:val="single" w:sz="4" w:space="0" w:color="auto"/>
@@ -27638,15 +27578,12 @@
         <w:gridCol w:w="951"/>
         <w:gridCol w:w="1359"/>
         <w:gridCol w:w="1120"/>
-        <w:gridCol w:w="4395"/>
+        <w:gridCol w:w="6601"/>
       </w:tblGrid>
       <w:tr>
-        <w:trPr>
-          <w:jc w:val="center"/>
-        </w:trPr>
-        <w:tc>
-          <w:tcPr>
-            <w:tcW w:w="884" w:type="dxa"/>
+        <w:tc>
+          <w:tcPr>
+            <w:tcW w:w="951" w:type="dxa"/>
             <w:shd w:val="clear" w:color="auto" w:fill="9CC2E5"/>
           </w:tcPr>
           <w:p>
@@ -27673,7 +27610,7 @@
         </w:tc>
         <w:tc>
           <w:tcPr>
-            <w:tcW w:w="1366" w:type="dxa"/>
+            <w:tcW w:w="1359" w:type="dxa"/>
             <w:shd w:val="clear" w:color="auto" w:fill="9CC2E5"/>
           </w:tcPr>
           <w:p>
@@ -27700,7 +27637,7 @@
         </w:tc>
         <w:tc>
           <w:tcPr>
-            <w:tcW w:w="1127" w:type="dxa"/>
+            <w:tcW w:w="1120" w:type="dxa"/>
             <w:shd w:val="clear" w:color="auto" w:fill="9CC2E5"/>
           </w:tcPr>
           <w:p>
@@ -27727,7 +27664,7 @@
         </w:tc>
         <w:tc>
           <w:tcPr>
-            <w:tcW w:w="4448" w:type="dxa"/>
+            <w:tcW w:w="6601" w:type="dxa"/>
             <w:shd w:val="clear" w:color="auto" w:fill="9CC2E5"/>
           </w:tcPr>
           <w:p>
@@ -27754,12 +27691,9 @@
         </w:tc>
       </w:tr>
       <w:tr>
-        <w:trPr>
-          <w:jc w:val="center"/>
-        </w:trPr>
-        <w:tc>
-          <w:tcPr>
-            <w:tcW w:w="884" w:type="dxa"/>
+        <w:tc>
+          <w:tcPr>
+            <w:tcW w:w="951" w:type="dxa"/>
             <w:shd w:val="clear" w:color="auto" w:fill="00B050"/>
           </w:tcPr>
           <w:p>
@@ -27786,7 +27720,7 @@
         </w:tc>
         <w:tc>
           <w:tcPr>
-            <w:tcW w:w="1366" w:type="dxa"/>
+            <w:tcW w:w="1359" w:type="dxa"/>
             <w:shd w:val="clear" w:color="auto" w:fill="00B050"/>
           </w:tcPr>
           <w:p>
@@ -27813,7 +27747,7 @@
         </w:tc>
         <w:tc>
           <w:tcPr>
-            <w:tcW w:w="1127" w:type="dxa"/>
+            <w:tcW w:w="1120" w:type="dxa"/>
             <w:shd w:val="clear" w:color="auto" w:fill="00B050"/>
           </w:tcPr>
           <w:p>
@@ -27840,7 +27774,7 @@
         </w:tc>
         <w:tc>
           <w:tcPr>
-            <w:tcW w:w="4448" w:type="dxa"/>
+            <w:tcW w:w="6601" w:type="dxa"/>
             <w:shd w:val="clear" w:color="auto" w:fill="00B050"/>
           </w:tcPr>
           <w:p>
@@ -27858,12 +27792,9 @@
         </w:tc>
       </w:tr>
       <w:tr>
-        <w:trPr>
-          <w:jc w:val="center"/>
-        </w:trPr>
-        <w:tc>
-          <w:tcPr>
-            <w:tcW w:w="884" w:type="dxa"/>
+        <w:tc>
+          <w:tcPr>
+            <w:tcW w:w="951" w:type="dxa"/>
             <w:shd w:val="clear" w:color="auto" w:fill="00B050"/>
           </w:tcPr>
           <w:p>
@@ -27890,7 +27821,7 @@
         </w:tc>
         <w:tc>
           <w:tcPr>
-            <w:tcW w:w="1366" w:type="dxa"/>
+            <w:tcW w:w="1359" w:type="dxa"/>
             <w:shd w:val="clear" w:color="auto" w:fill="00B050"/>
           </w:tcPr>
           <w:p>
@@ -27917,7 +27848,7 @@
         </w:tc>
         <w:tc>
           <w:tcPr>
-            <w:tcW w:w="1127" w:type="dxa"/>
+            <w:tcW w:w="1120" w:type="dxa"/>
             <w:shd w:val="clear" w:color="auto" w:fill="00B050"/>
           </w:tcPr>
           <w:p>
@@ -27944,7 +27875,7 @@
         </w:tc>
         <w:tc>
           <w:tcPr>
-            <w:tcW w:w="4448" w:type="dxa"/>
+            <w:tcW w:w="6601" w:type="dxa"/>
             <w:shd w:val="clear" w:color="auto" w:fill="00B050"/>
           </w:tcPr>
           <w:p>
@@ -27962,13 +27893,10 @@
         </w:tc>
       </w:tr>
       <w:tr>
-        <w:trPr>
-          <w:jc w:val="center"/>
-        </w:trPr>
-        <w:tc>
-          <w:tcPr>
-            <w:tcW w:w="884" w:type="dxa"/>
-            <w:shd w:val="clear" w:color="auto" w:fill="auto"/>
+        <w:tc>
+          <w:tcPr>
+            <w:tcW w:w="951" w:type="dxa"/>
+            <w:shd w:val="clear" w:color="auto" w:fill="FF0000"/>
           </w:tcPr>
           <w:p>
             <w:pPr>
@@ -27994,8 +27922,8 @@
         </w:tc>
         <w:tc>
           <w:tcPr>
-            <w:tcW w:w="1366" w:type="dxa"/>
-            <w:shd w:val="clear" w:color="auto" w:fill="auto"/>
+            <w:tcW w:w="1359" w:type="dxa"/>
+            <w:shd w:val="clear" w:color="auto" w:fill="FF0000"/>
           </w:tcPr>
           <w:p>
             <w:pPr>
@@ -28015,7 +27943,6 @@
                 <w:color w:val="000000" w:themeColor="text1"/>
                 <w:sz w:val="22"/>
                 <w:szCs w:val="22"/>
-                <w:highlight w:val="white"/>
               </w:rPr>
               <w:t>Maker</w:t>
             </w:r>
@@ -28023,8 +27950,8 @@
         </w:tc>
         <w:tc>
           <w:tcPr>
-            <w:tcW w:w="1127" w:type="dxa"/>
-            <w:shd w:val="clear" w:color="auto" w:fill="auto"/>
+            <w:tcW w:w="1120" w:type="dxa"/>
+            <w:shd w:val="clear" w:color="auto" w:fill="FF0000"/>
           </w:tcPr>
           <w:p>
             <w:pPr>
@@ -28050,8 +27977,8 @@
         </w:tc>
         <w:tc>
           <w:tcPr>
-            <w:tcW w:w="4448" w:type="dxa"/>
-            <w:shd w:val="clear" w:color="auto" w:fill="auto"/>
+            <w:tcW w:w="6601" w:type="dxa"/>
+            <w:shd w:val="clear" w:color="auto" w:fill="FF0000"/>
           </w:tcPr>
           <w:p>
             <w:pPr>
@@ -28098,15 +28025,42 @@
               <w:t>Required</w:t>
             </w:r>
           </w:p>
+          <w:p>
+            <w:pPr>
+              <w:ind w:left="360"/>
+              <w:rPr>
+                <w:rFonts w:asciiTheme="majorHAnsi" w:hAnsiTheme="majorHAnsi" w:cs="Arial"/>
+                <w:color w:val="000000" w:themeColor="text1"/>
+                <w:sz w:val="22"/>
+                <w:szCs w:val="22"/>
+              </w:rPr>
+            </w:pPr>
+            <w:r>
+              <w:rPr>
+                <w:rFonts w:asciiTheme="majorHAnsi" w:hAnsiTheme="majorHAnsi" w:cs="Arial"/>
+                <w:b/>
+                <w:color w:val="000000" w:themeColor="text1"/>
+                <w:sz w:val="22"/>
+                <w:szCs w:val="22"/>
+              </w:rPr>
+              <w:t>Reason</w:t>
+            </w:r>
+            <w:r>
+              <w:rPr>
+                <w:rFonts w:asciiTheme="majorHAnsi" w:hAnsiTheme="majorHAnsi" w:cs="Arial"/>
+                <w:color w:val="000000" w:themeColor="text1"/>
+                <w:sz w:val="22"/>
+                <w:szCs w:val="22"/>
+              </w:rPr>
+              <w:t xml:space="preserve"> : Maker this the current access user.</w:t>
+            </w:r>
+          </w:p>
         </w:tc>
       </w:tr>
       <w:tr>
-        <w:trPr>
-          <w:jc w:val="center"/>
-        </w:trPr>
-        <w:tc>
-          <w:tcPr>
-            <w:tcW w:w="884" w:type="dxa"/>
+        <w:tc>
+          <w:tcPr>
+            <w:tcW w:w="951" w:type="dxa"/>
             <w:shd w:val="clear" w:color="auto" w:fill="auto"/>
           </w:tcPr>
           <w:p>
@@ -28133,7 +28087,7 @@
         </w:tc>
         <w:tc>
           <w:tcPr>
-            <w:tcW w:w="1366" w:type="dxa"/>
+            <w:tcW w:w="1359" w:type="dxa"/>
             <w:shd w:val="clear" w:color="auto" w:fill="auto"/>
           </w:tcPr>
           <w:p>
@@ -28162,7 +28116,7 @@
         </w:tc>
         <w:tc>
           <w:tcPr>
-            <w:tcW w:w="1127" w:type="dxa"/>
+            <w:tcW w:w="1120" w:type="dxa"/>
             <w:shd w:val="clear" w:color="auto" w:fill="auto"/>
           </w:tcPr>
           <w:p>
@@ -28189,7 +28143,7 @@
         </w:tc>
         <w:tc>
           <w:tcPr>
-            <w:tcW w:w="4448" w:type="dxa"/>
+            <w:tcW w:w="6601" w:type="dxa"/>
             <w:shd w:val="clear" w:color="auto" w:fill="auto"/>
           </w:tcPr>
           <w:p>
@@ -28240,12 +28194,9 @@
         </w:tc>
       </w:tr>
       <w:tr>
-        <w:trPr>
-          <w:jc w:val="center"/>
-        </w:trPr>
-        <w:tc>
-          <w:tcPr>
-            <w:tcW w:w="884" w:type="dxa"/>
+        <w:tc>
+          <w:tcPr>
+            <w:tcW w:w="951" w:type="dxa"/>
             <w:shd w:val="clear" w:color="auto" w:fill="auto"/>
           </w:tcPr>
           <w:p>
@@ -28272,7 +28223,7 @@
         </w:tc>
         <w:tc>
           <w:tcPr>
-            <w:tcW w:w="1366" w:type="dxa"/>
+            <w:tcW w:w="1359" w:type="dxa"/>
             <w:shd w:val="clear" w:color="auto" w:fill="auto"/>
           </w:tcPr>
           <w:p>
@@ -28301,7 +28252,7 @@
         </w:tc>
         <w:tc>
           <w:tcPr>
-            <w:tcW w:w="1127" w:type="dxa"/>
+            <w:tcW w:w="1120" w:type="dxa"/>
             <w:shd w:val="clear" w:color="auto" w:fill="auto"/>
           </w:tcPr>
           <w:p>
@@ -28328,7 +28279,7 @@
         </w:tc>
         <w:tc>
           <w:tcPr>
-            <w:tcW w:w="4448" w:type="dxa"/>
+            <w:tcW w:w="6601" w:type="dxa"/>
             <w:shd w:val="clear" w:color="auto" w:fill="auto"/>
           </w:tcPr>
           <w:p>
@@ -28403,12 +28354,9 @@
         </w:tc>
       </w:tr>
       <w:tr>
-        <w:trPr>
-          <w:jc w:val="center"/>
-        </w:trPr>
-        <w:tc>
-          <w:tcPr>
-            <w:tcW w:w="884" w:type="dxa"/>
+        <w:tc>
+          <w:tcPr>
+            <w:tcW w:w="951" w:type="dxa"/>
             <w:shd w:val="clear" w:color="auto" w:fill="auto"/>
           </w:tcPr>
           <w:p>
@@ -28435,7 +28383,7 @@
         </w:tc>
         <w:tc>
           <w:tcPr>
-            <w:tcW w:w="1366" w:type="dxa"/>
+            <w:tcW w:w="1359" w:type="dxa"/>
             <w:shd w:val="clear" w:color="auto" w:fill="auto"/>
           </w:tcPr>
           <w:p>
@@ -28464,7 +28412,7 @@
         </w:tc>
         <w:tc>
           <w:tcPr>
-            <w:tcW w:w="1127" w:type="dxa"/>
+            <w:tcW w:w="1120" w:type="dxa"/>
             <w:shd w:val="clear" w:color="auto" w:fill="auto"/>
           </w:tcPr>
           <w:p>
@@ -28491,7 +28439,7 @@
         </w:tc>
         <w:tc>
           <w:tcPr>
-            <w:tcW w:w="4448" w:type="dxa"/>
+            <w:tcW w:w="6601" w:type="dxa"/>
             <w:shd w:val="clear" w:color="auto" w:fill="auto"/>
           </w:tcPr>
           <w:p>
@@ -28566,12 +28514,9 @@
         </w:tc>
       </w:tr>
       <w:tr>
-        <w:trPr>
-          <w:jc w:val="center"/>
-        </w:trPr>
-        <w:tc>
-          <w:tcPr>
-            <w:tcW w:w="884" w:type="dxa"/>
+        <w:tc>
+          <w:tcPr>
+            <w:tcW w:w="951" w:type="dxa"/>
             <w:shd w:val="clear" w:color="auto" w:fill="auto"/>
           </w:tcPr>
           <w:p>
@@ -28598,7 +28543,7 @@
         </w:tc>
         <w:tc>
           <w:tcPr>
-            <w:tcW w:w="1366" w:type="dxa"/>
+            <w:tcW w:w="1359" w:type="dxa"/>
             <w:shd w:val="clear" w:color="auto" w:fill="auto"/>
           </w:tcPr>
           <w:p>
@@ -28627,7 +28572,7 @@
         </w:tc>
         <w:tc>
           <w:tcPr>
-            <w:tcW w:w="1127" w:type="dxa"/>
+            <w:tcW w:w="1120" w:type="dxa"/>
             <w:shd w:val="clear" w:color="auto" w:fill="auto"/>
           </w:tcPr>
           <w:p>
@@ -28654,7 +28599,7 @@
         </w:tc>
         <w:tc>
           <w:tcPr>
-            <w:tcW w:w="4448" w:type="dxa"/>
+            <w:tcW w:w="6601" w:type="dxa"/>
             <w:shd w:val="clear" w:color="auto" w:fill="auto"/>
           </w:tcPr>
           <w:p>
@@ -28729,12 +28674,9 @@
         </w:tc>
       </w:tr>
       <w:tr>
-        <w:trPr>
-          <w:jc w:val="center"/>
-        </w:trPr>
-        <w:tc>
-          <w:tcPr>
-            <w:tcW w:w="884" w:type="dxa"/>
+        <w:tc>
+          <w:tcPr>
+            <w:tcW w:w="951" w:type="dxa"/>
             <w:shd w:val="clear" w:color="auto" w:fill="FF0000"/>
           </w:tcPr>
           <w:p>
@@ -28761,7 +28703,7 @@
         </w:tc>
         <w:tc>
           <w:tcPr>
-            <w:tcW w:w="1366" w:type="dxa"/>
+            <w:tcW w:w="1359" w:type="dxa"/>
             <w:shd w:val="clear" w:color="auto" w:fill="FF0000"/>
           </w:tcPr>
           <w:p>
@@ -28788,7 +28730,7 @@
         </w:tc>
         <w:tc>
           <w:tcPr>
-            <w:tcW w:w="1127" w:type="dxa"/>
+            <w:tcW w:w="1120" w:type="dxa"/>
             <w:shd w:val="clear" w:color="auto" w:fill="FF0000"/>
           </w:tcPr>
           <w:p>
@@ -28806,7 +28748,7 @@
         </w:tc>
         <w:tc>
           <w:tcPr>
-            <w:tcW w:w="4448" w:type="dxa"/>
+            <w:tcW w:w="6601" w:type="dxa"/>
             <w:shd w:val="clear" w:color="auto" w:fill="FF0000"/>
           </w:tcPr>
           <w:p>
@@ -28894,8 +28836,8 @@
     </w:p>
     <w:tbl>
       <w:tblPr>
-        <w:tblW w:w="8010" w:type="dxa"/>
-        <w:tblInd w:w="1345" w:type="dxa"/>
+        <w:tblW w:w="10065" w:type="dxa"/>
+        <w:tblInd w:w="-34" w:type="dxa"/>
         <w:tblBorders>
           <w:top w:val="single" w:sz="4" w:space="0" w:color="auto"/>
           <w:left w:val="single" w:sz="4" w:space="0" w:color="auto"/>
@@ -28907,13 +28849,13 @@
         <w:tblLook w:val="04A0" w:firstRow="1" w:lastRow="0" w:firstColumn="1" w:lastColumn="0" w:noHBand="0" w:noVBand="1"/>
       </w:tblPr>
       <w:tblGrid>
-        <w:gridCol w:w="772"/>
-        <w:gridCol w:w="7238"/>
+        <w:gridCol w:w="2151"/>
+        <w:gridCol w:w="7914"/>
       </w:tblGrid>
       <w:tr>
         <w:tc>
           <w:tcPr>
-            <w:tcW w:w="772" w:type="dxa"/>
+            <w:tcW w:w="2151" w:type="dxa"/>
             <w:shd w:val="clear" w:color="auto" w:fill="9CC2E5"/>
           </w:tcPr>
           <w:p>
@@ -28940,7 +28882,7 @@
         </w:tc>
         <w:tc>
           <w:tcPr>
-            <w:tcW w:w="7238" w:type="dxa"/>
+            <w:tcW w:w="7914" w:type="dxa"/>
             <w:shd w:val="clear" w:color="auto" w:fill="9CC2E5"/>
           </w:tcPr>
           <w:p>
@@ -28969,7 +28911,7 @@
       <w:tr>
         <w:tc>
           <w:tcPr>
-            <w:tcW w:w="772" w:type="dxa"/>
+            <w:tcW w:w="2151" w:type="dxa"/>
             <w:shd w:val="clear" w:color="auto" w:fill="auto"/>
           </w:tcPr>
           <w:p>
@@ -28996,7 +28938,7 @@
         </w:tc>
         <w:tc>
           <w:tcPr>
-            <w:tcW w:w="7238" w:type="dxa"/>
+            <w:tcW w:w="7914" w:type="dxa"/>
             <w:shd w:val="clear" w:color="auto" w:fill="auto"/>
           </w:tcPr>
           <w:p>
@@ -29260,7 +29202,6 @@
                 <w:sz w:val="22"/>
                 <w:szCs w:val="22"/>
               </w:rPr>
-              <w:lastRenderedPageBreak/>
               <w:t xml:space="preserve">        LastName: &lt;lname&gt;</w:t>
             </w:r>
           </w:p>
@@ -29283,6 +29224,7 @@
                 <w:sz w:val="22"/>
                 <w:szCs w:val="22"/>
               </w:rPr>
+              <w:lastRenderedPageBreak/>
               <w:t xml:space="preserve">      },</w:t>
             </w:r>
           </w:p>
@@ -29460,14 +29402,25 @@
                 <w:sz w:val="22"/>
                 <w:szCs w:val="22"/>
               </w:rPr>
-              <w:t xml:space="preserve">      LastModified:</w:t>
-            </w:r>
-            <w:r>
-              <w:rPr>
-                <w:rFonts w:asciiTheme="majorHAnsi" w:hAnsiTheme="majorHAnsi" w:cs="Arial"/>
-                <w:color w:val="000000" w:themeColor="text1"/>
-                <w:sz w:val="22"/>
-                <w:szCs w:val="22"/>
+              <w:t xml:space="preserve">      </w:t>
+            </w:r>
+            <w:r>
+              <w:rPr>
+                <w:rFonts w:asciiTheme="majorHAnsi" w:hAnsiTheme="majorHAnsi" w:cs="Arial"/>
+                <w:color w:val="000000" w:themeColor="text1"/>
+                <w:sz w:val="22"/>
+                <w:szCs w:val="22"/>
+                <w:highlight w:val="red"/>
+              </w:rPr>
+              <w:t>LastModified:</w:t>
+            </w:r>
+            <w:r>
+              <w:rPr>
+                <w:rFonts w:asciiTheme="majorHAnsi" w:hAnsiTheme="majorHAnsi" w:cs="Arial"/>
+                <w:color w:val="000000" w:themeColor="text1"/>
+                <w:sz w:val="22"/>
+                <w:szCs w:val="22"/>
+                <w:highlight w:val="red"/>
               </w:rPr>
               <w:t xml:space="preserve"> null (always null)</w:t>
             </w:r>
@@ -29542,7 +29495,7 @@
       <w:tr>
         <w:tc>
           <w:tcPr>
-            <w:tcW w:w="772" w:type="dxa"/>
+            <w:tcW w:w="2151" w:type="dxa"/>
             <w:shd w:val="clear" w:color="auto" w:fill="auto"/>
           </w:tcPr>
           <w:p>
@@ -29570,7 +29523,7 @@
         </w:tc>
         <w:tc>
           <w:tcPr>
-            <w:tcW w:w="7238" w:type="dxa"/>
+            <w:tcW w:w="7914" w:type="dxa"/>
             <w:shd w:val="clear" w:color="auto" w:fill="auto"/>
           </w:tcPr>
           <w:p>
@@ -29710,7 +29663,7 @@
       <w:tr>
         <w:tc>
           <w:tcPr>
-            <w:tcW w:w="772" w:type="dxa"/>
+            <w:tcW w:w="2151" w:type="dxa"/>
             <w:shd w:val="clear" w:color="auto" w:fill="auto"/>
           </w:tcPr>
           <w:p>
@@ -29737,7 +29690,7 @@
         </w:tc>
         <w:tc>
           <w:tcPr>
-            <w:tcW w:w="7238" w:type="dxa"/>
+            <w:tcW w:w="7914" w:type="dxa"/>
             <w:shd w:val="clear" w:color="auto" w:fill="auto"/>
           </w:tcPr>
           <w:p>
@@ -29896,7 +29849,7 @@
       <w:tr>
         <w:tc>
           <w:tcPr>
-            <w:tcW w:w="772" w:type="dxa"/>
+            <w:tcW w:w="2151" w:type="dxa"/>
             <w:shd w:val="clear" w:color="auto" w:fill="auto"/>
           </w:tcPr>
           <w:p>
@@ -29914,7 +29867,7 @@
         </w:tc>
         <w:tc>
           <w:tcPr>
-            <w:tcW w:w="7238" w:type="dxa"/>
+            <w:tcW w:w="7914" w:type="dxa"/>
             <w:shd w:val="clear" w:color="auto" w:fill="auto"/>
           </w:tcPr>
           <w:p>
@@ -31468,6 +31421,57 @@
                 <w:szCs w:val="22"/>
               </w:rPr>
               <w:br/>
+              <w:t>      </w:t>
+            </w:r>
+            <w:r>
+              <w:rPr>
+                <w:rStyle w:val="sobjectk"/>
+                <w:rFonts w:asciiTheme="majorHAnsi" w:hAnsiTheme="majorHAnsi" w:cs="Arial"/>
+                <w:bCs/>
+                <w:color w:val="000000" w:themeColor="text1"/>
+                <w:sz w:val="22"/>
+                <w:szCs w:val="22"/>
+              </w:rPr>
+              <w:t>"LastName"</w:t>
+            </w:r>
+            <w:r>
+              <w:rPr>
+                <w:rStyle w:val="scolon"/>
+                <w:rFonts w:asciiTheme="majorHAnsi" w:hAnsiTheme="majorHAnsi" w:cs="Arial"/>
+                <w:color w:val="000000" w:themeColor="text1"/>
+                <w:sz w:val="22"/>
+                <w:szCs w:val="22"/>
+              </w:rPr>
+              <w:t>:</w:t>
+            </w:r>
+            <w:r>
+              <w:rPr>
+                <w:rStyle w:val="sobjectv"/>
+                <w:rFonts w:asciiTheme="majorHAnsi" w:hAnsiTheme="majorHAnsi" w:cs="Arial"/>
+                <w:color w:val="000000" w:themeColor="text1"/>
+                <w:sz w:val="22"/>
+                <w:szCs w:val="22"/>
+              </w:rPr>
+              <w:t>""</w:t>
+            </w:r>
+            <w:r>
+              <w:rPr>
+                <w:rStyle w:val="scomma"/>
+                <w:rFonts w:asciiTheme="majorHAnsi" w:hAnsiTheme="majorHAnsi" w:cs="Arial"/>
+                <w:color w:val="000000" w:themeColor="text1"/>
+                <w:sz w:val="22"/>
+                <w:szCs w:val="22"/>
+              </w:rPr>
+              <w:t>,</w:t>
+            </w:r>
+            <w:r>
+              <w:rPr>
+                <w:rFonts w:asciiTheme="majorHAnsi" w:hAnsiTheme="majorHAnsi" w:cs="Arial"/>
+                <w:color w:val="000000" w:themeColor="text1"/>
+                <w:sz w:val="22"/>
+                <w:szCs w:val="22"/>
+              </w:rPr>
+              <w:br/>
             </w:r>
             <w:r>
               <w:rPr>
@@ -31477,57 +31481,6 @@
                 <w:szCs w:val="22"/>
               </w:rPr>
               <w:lastRenderedPageBreak/>
-              <w:t>      </w:t>
-            </w:r>
-            <w:r>
-              <w:rPr>
-                <w:rStyle w:val="sobjectk"/>
-                <w:rFonts w:asciiTheme="majorHAnsi" w:hAnsiTheme="majorHAnsi" w:cs="Arial"/>
-                <w:bCs/>
-                <w:color w:val="000000" w:themeColor="text1"/>
-                <w:sz w:val="22"/>
-                <w:szCs w:val="22"/>
-              </w:rPr>
-              <w:t>"LastName"</w:t>
-            </w:r>
-            <w:r>
-              <w:rPr>
-                <w:rStyle w:val="scolon"/>
-                <w:rFonts w:asciiTheme="majorHAnsi" w:hAnsiTheme="majorHAnsi" w:cs="Arial"/>
-                <w:color w:val="000000" w:themeColor="text1"/>
-                <w:sz w:val="22"/>
-                <w:szCs w:val="22"/>
-              </w:rPr>
-              <w:t>:</w:t>
-            </w:r>
-            <w:r>
-              <w:rPr>
-                <w:rStyle w:val="sobjectv"/>
-                <w:rFonts w:asciiTheme="majorHAnsi" w:hAnsiTheme="majorHAnsi" w:cs="Arial"/>
-                <w:color w:val="000000" w:themeColor="text1"/>
-                <w:sz w:val="22"/>
-                <w:szCs w:val="22"/>
-              </w:rPr>
-              <w:t>""</w:t>
-            </w:r>
-            <w:r>
-              <w:rPr>
-                <w:rStyle w:val="scomma"/>
-                <w:rFonts w:asciiTheme="majorHAnsi" w:hAnsiTheme="majorHAnsi" w:cs="Arial"/>
-                <w:color w:val="000000" w:themeColor="text1"/>
-                <w:sz w:val="22"/>
-                <w:szCs w:val="22"/>
-              </w:rPr>
-              <w:t>,</w:t>
-            </w:r>
-            <w:r>
-              <w:rPr>
-                <w:rFonts w:asciiTheme="majorHAnsi" w:hAnsiTheme="majorHAnsi" w:cs="Arial"/>
-                <w:color w:val="000000" w:themeColor="text1"/>
-                <w:sz w:val="22"/>
-                <w:szCs w:val="22"/>
-              </w:rPr>
-              <w:br/>
               <w:t>      </w:t>
             </w:r>
             <w:r>
@@ -33461,7 +33414,6 @@
           <w:sz w:val="22"/>
           <w:szCs w:val="22"/>
         </w:rPr>
-        <w:lastRenderedPageBreak/>
         <w:t>Response</w:t>
       </w:r>
     </w:p>

</xml_diff>

<commit_message>
- Update response error.
</commit_message>
<xml_diff>
--- a/002 - DOCUMENT/API Documentation/draft/patient_api_endpoints_v1.docx
+++ b/002 - DOCUMENT/API Documentation/draft/patient_api_endpoints_v1.docx
@@ -849,7 +849,7 @@
                 <w:sz w:val="22"/>
                 <w:szCs w:val="22"/>
               </w:rPr>
-              <w:t>[</w:t>
+              <w:t>{</w:t>
             </w:r>
             <w:r>
               <w:rPr>
@@ -909,7 +909,7 @@
                 <w:sz w:val="22"/>
                 <w:szCs w:val="22"/>
               </w:rPr>
-              <w:t>]</w:t>
+              <w:t>}</w:t>
             </w:r>
             <w:r>
               <w:rPr>
@@ -1018,7 +1018,42 @@
                 <w:sz w:val="22"/>
                 <w:szCs w:val="22"/>
               </w:rPr>
-              <w:t>"Error"</w:t>
+              <w:t>"</w:t>
+            </w:r>
+            <w:r>
+              <w:rPr>
+                <w:rStyle w:val="sobjectk"/>
+                <w:rFonts w:asciiTheme="majorHAnsi" w:hAnsiTheme="majorHAnsi" w:cs="Arial"/>
+                <w:bCs/>
+                <w:color w:val="000000" w:themeColor="text1"/>
+                <w:sz w:val="22"/>
+                <w:szCs w:val="22"/>
+                <w:highlight w:val="green"/>
+              </w:rPr>
+              <w:t>Error</w:t>
+            </w:r>
+            <w:r>
+              <w:rPr>
+                <w:rStyle w:val="sobjectk"/>
+                <w:rFonts w:asciiTheme="majorHAnsi" w:hAnsiTheme="majorHAnsi" w:cs="Arial"/>
+                <w:bCs/>
+                <w:color w:val="000000" w:themeColor="text1"/>
+                <w:sz w:val="22"/>
+                <w:szCs w:val="22"/>
+                <w:highlight w:val="green"/>
+              </w:rPr>
+              <w:t>s</w:t>
+            </w:r>
+            <w:r>
+              <w:rPr>
+                <w:rStyle w:val="sobjectk"/>
+                <w:rFonts w:asciiTheme="majorHAnsi" w:hAnsiTheme="majorHAnsi" w:cs="Arial"/>
+                <w:bCs/>
+                <w:color w:val="000000" w:themeColor="text1"/>
+                <w:sz w:val="22"/>
+                <w:szCs w:val="22"/>
+              </w:rPr>
+              <w:t>"</w:t>
             </w:r>
             <w:r>
               <w:rPr>
@@ -2549,30 +2584,7 @@
                 <w:sz w:val="22"/>
                 <w:szCs w:val="22"/>
               </w:rPr>
-              <w:t>"Error</w:t>
-            </w:r>
-            <w:r>
-              <w:rPr>
-                <w:rStyle w:val="sobjectk"/>
-                <w:rFonts w:asciiTheme="majorHAnsi" w:hAnsiTheme="majorHAnsi" w:cs="Arial"/>
-                <w:b/>
-                <w:bCs/>
-                <w:color w:val="00B050"/>
-                <w:sz w:val="22"/>
-                <w:szCs w:val="22"/>
-              </w:rPr>
-              <w:t>s</w:t>
-            </w:r>
-            <w:r>
-              <w:rPr>
-                <w:rStyle w:val="sobjectk"/>
-                <w:rFonts w:asciiTheme="majorHAnsi" w:hAnsiTheme="majorHAnsi" w:cs="Arial"/>
-                <w:bCs/>
-                <w:color w:val="000000" w:themeColor="text1"/>
-                <w:sz w:val="22"/>
-                <w:szCs w:val="22"/>
-              </w:rPr>
-              <w:t>"</w:t>
+              <w:t>"Error"</w:t>
             </w:r>
             <w:r>
               <w:rPr>
@@ -2592,7 +2604,7 @@
                 <w:sz w:val="22"/>
                 <w:szCs w:val="22"/>
               </w:rPr>
-              <w:t>[</w:t>
+              <w:t>{</w:t>
             </w:r>
             <w:r>
               <w:rPr>
@@ -2632,7 +2644,7 @@
                 <w:sz w:val="22"/>
                 <w:szCs w:val="22"/>
               </w:rPr>
-              <w:t>]</w:t>
+              <w:t>}</w:t>
             </w:r>
             <w:r>
               <w:rPr>
@@ -5639,7 +5651,7 @@
                 <w:sz w:val="22"/>
                 <w:szCs w:val="22"/>
               </w:rPr>
-              <w:t>[</w:t>
+              <w:t>{</w:t>
             </w:r>
             <w:r>
               <w:rPr>
@@ -5679,7 +5691,7 @@
                 <w:sz w:val="22"/>
                 <w:szCs w:val="22"/>
               </w:rPr>
-              <w:t>]</w:t>
+              <w:t>}</w:t>
             </w:r>
             <w:r>
               <w:rPr>
@@ -5785,7 +5797,42 @@
                 <w:sz w:val="22"/>
                 <w:szCs w:val="22"/>
               </w:rPr>
-              <w:t>"Error"</w:t>
+              <w:t>"</w:t>
+            </w:r>
+            <w:r>
+              <w:rPr>
+                <w:rStyle w:val="sobjectk"/>
+                <w:rFonts w:asciiTheme="majorHAnsi" w:hAnsiTheme="majorHAnsi" w:cs="Arial"/>
+                <w:bCs/>
+                <w:color w:val="000000" w:themeColor="text1"/>
+                <w:sz w:val="22"/>
+                <w:szCs w:val="22"/>
+                <w:highlight w:val="green"/>
+              </w:rPr>
+              <w:t>Error</w:t>
+            </w:r>
+            <w:r>
+              <w:rPr>
+                <w:rStyle w:val="sobjectk"/>
+                <w:rFonts w:asciiTheme="majorHAnsi" w:hAnsiTheme="majorHAnsi" w:cs="Arial"/>
+                <w:bCs/>
+                <w:color w:val="000000" w:themeColor="text1"/>
+                <w:sz w:val="22"/>
+                <w:szCs w:val="22"/>
+                <w:highlight w:val="green"/>
+              </w:rPr>
+              <w:t>s</w:t>
+            </w:r>
+            <w:r>
+              <w:rPr>
+                <w:rStyle w:val="sobjectk"/>
+                <w:rFonts w:asciiTheme="majorHAnsi" w:hAnsiTheme="majorHAnsi" w:cs="Arial"/>
+                <w:bCs/>
+                <w:color w:val="000000" w:themeColor="text1"/>
+                <w:sz w:val="22"/>
+                <w:szCs w:val="22"/>
+              </w:rPr>
+              <w:t>"</w:t>
             </w:r>
             <w:r>
               <w:rPr>
@@ -8686,7 +8733,29 @@
                 <w:sz w:val="22"/>
                 <w:szCs w:val="22"/>
               </w:rPr>
-              <w:t>"Error"</w:t>
+              <w:t>"</w:t>
+            </w:r>
+            <w:r>
+              <w:rPr>
+                <w:rStyle w:val="sobjectk"/>
+                <w:rFonts w:asciiTheme="majorHAnsi" w:hAnsiTheme="majorHAnsi" w:cs="Arial"/>
+                <w:bCs/>
+                <w:color w:val="000000" w:themeColor="text1"/>
+                <w:sz w:val="22"/>
+                <w:szCs w:val="22"/>
+              </w:rPr>
+              <w:t>Error</w:t>
+            </w:r>
+            <w:r>
+              <w:rPr>
+                <w:rStyle w:val="sobjectk"/>
+                <w:rFonts w:asciiTheme="majorHAnsi" w:hAnsiTheme="majorHAnsi" w:cs="Arial"/>
+                <w:bCs/>
+                <w:color w:val="000000" w:themeColor="text1"/>
+                <w:sz w:val="22"/>
+                <w:szCs w:val="22"/>
+              </w:rPr>
+              <w:t>"</w:t>
             </w:r>
             <w:r>
               <w:rPr>
@@ -8706,7 +8775,7 @@
                 <w:sz w:val="22"/>
                 <w:szCs w:val="22"/>
               </w:rPr>
-              <w:t>[</w:t>
+              <w:t>{</w:t>
             </w:r>
             <w:r>
               <w:rPr>
@@ -8746,7 +8815,7 @@
                 <w:sz w:val="22"/>
                 <w:szCs w:val="22"/>
               </w:rPr>
-              <w:t>]</w:t>
+              <w:t>}</w:t>
             </w:r>
             <w:r>
               <w:rPr>
@@ -8852,7 +8921,42 @@
                 <w:sz w:val="22"/>
                 <w:szCs w:val="22"/>
               </w:rPr>
-              <w:t>"Error"</w:t>
+              <w:t>"</w:t>
+            </w:r>
+            <w:r>
+              <w:rPr>
+                <w:rStyle w:val="sobjectk"/>
+                <w:rFonts w:asciiTheme="majorHAnsi" w:hAnsiTheme="majorHAnsi" w:cs="Arial"/>
+                <w:bCs/>
+                <w:color w:val="000000" w:themeColor="text1"/>
+                <w:sz w:val="22"/>
+                <w:szCs w:val="22"/>
+                <w:highlight w:val="green"/>
+              </w:rPr>
+              <w:t>Error</w:t>
+            </w:r>
+            <w:r>
+              <w:rPr>
+                <w:rStyle w:val="sobjectk"/>
+                <w:rFonts w:asciiTheme="majorHAnsi" w:hAnsiTheme="majorHAnsi" w:cs="Arial"/>
+                <w:bCs/>
+                <w:color w:val="000000" w:themeColor="text1"/>
+                <w:sz w:val="22"/>
+                <w:szCs w:val="22"/>
+                <w:highlight w:val="green"/>
+              </w:rPr>
+              <w:t>s</w:t>
+            </w:r>
+            <w:r>
+              <w:rPr>
+                <w:rStyle w:val="sobjectk"/>
+                <w:rFonts w:asciiTheme="majorHAnsi" w:hAnsiTheme="majorHAnsi" w:cs="Arial"/>
+                <w:bCs/>
+                <w:color w:val="000000" w:themeColor="text1"/>
+                <w:sz w:val="22"/>
+                <w:szCs w:val="22"/>
+              </w:rPr>
+              <w:t>"</w:t>
             </w:r>
             <w:r>
               <w:rPr>
@@ -10725,7 +10829,42 @@
                 <w:sz w:val="22"/>
                 <w:szCs w:val="22"/>
               </w:rPr>
-              <w:t>"Error"</w:t>
+              <w:t>"</w:t>
+            </w:r>
+            <w:r>
+              <w:rPr>
+                <w:rStyle w:val="sobjectk"/>
+                <w:rFonts w:asciiTheme="majorHAnsi" w:hAnsiTheme="majorHAnsi" w:cs="Arial"/>
+                <w:bCs/>
+                <w:color w:val="000000" w:themeColor="text1"/>
+                <w:sz w:val="22"/>
+                <w:szCs w:val="22"/>
+                <w:highlight w:val="green"/>
+              </w:rPr>
+              <w:t>Error</w:t>
+            </w:r>
+            <w:r>
+              <w:rPr>
+                <w:rStyle w:val="sobjectk"/>
+                <w:rFonts w:asciiTheme="majorHAnsi" w:hAnsiTheme="majorHAnsi" w:cs="Arial"/>
+                <w:bCs/>
+                <w:color w:val="000000" w:themeColor="text1"/>
+                <w:sz w:val="22"/>
+                <w:szCs w:val="22"/>
+                <w:highlight w:val="green"/>
+              </w:rPr>
+              <w:t>s</w:t>
+            </w:r>
+            <w:r>
+              <w:rPr>
+                <w:rStyle w:val="sobjectk"/>
+                <w:rFonts w:asciiTheme="majorHAnsi" w:hAnsiTheme="majorHAnsi" w:cs="Arial"/>
+                <w:bCs/>
+                <w:color w:val="000000" w:themeColor="text1"/>
+                <w:sz w:val="22"/>
+                <w:szCs w:val="22"/>
+              </w:rPr>
+              <w:t>"</w:t>
             </w:r>
             <w:r>
               <w:rPr>
@@ -15138,31 +15277,7 @@
                 <w:sz w:val="22"/>
                 <w:szCs w:val="22"/>
               </w:rPr>
-              <w:t>"Error</w:t>
-            </w:r>
-            <w:r>
-              <w:rPr>
-                <w:rStyle w:val="sobjectk"/>
-                <w:rFonts w:asciiTheme="majorHAnsi" w:hAnsiTheme="majorHAnsi" w:cs="Arial"/>
-                <w:b/>
-                <w:bCs/>
-                <w:color w:val="000000" w:themeColor="text1"/>
-                <w:sz w:val="22"/>
-                <w:szCs w:val="22"/>
-                <w:highlight w:val="green"/>
-              </w:rPr>
-              <w:t>s</w:t>
-            </w:r>
-            <w:r>
-              <w:rPr>
-                <w:rStyle w:val="sobjectk"/>
-                <w:rFonts w:asciiTheme="majorHAnsi" w:hAnsiTheme="majorHAnsi" w:cs="Arial"/>
-                <w:bCs/>
-                <w:color w:val="000000" w:themeColor="text1"/>
-                <w:sz w:val="22"/>
-                <w:szCs w:val="22"/>
-              </w:rPr>
-              <w:t>"</w:t>
+              <w:t>"Error"</w:t>
             </w:r>
             <w:r>
               <w:rPr>
@@ -15182,26 +15297,7 @@
                 <w:sz w:val="22"/>
                 <w:szCs w:val="22"/>
               </w:rPr>
-              <w:t>[</w:t>
-            </w:r>
-          </w:p>
-          <w:p>
-            <w:pPr>
-              <w:rPr>
-                <w:rFonts w:asciiTheme="majorHAnsi" w:hAnsiTheme="majorHAnsi" w:cs="Arial"/>
-                <w:color w:val="000000" w:themeColor="text1"/>
-                <w:sz w:val="22"/>
-                <w:szCs w:val="22"/>
-              </w:rPr>
-            </w:pPr>
-            <w:r>
-              <w:rPr>
-                <w:rFonts w:asciiTheme="majorHAnsi" w:hAnsiTheme="majorHAnsi" w:cs="Arial"/>
-                <w:color w:val="000000" w:themeColor="text1"/>
-                <w:sz w:val="22"/>
-                <w:szCs w:val="22"/>
-              </w:rPr>
-              <w:t xml:space="preserve">        "",</w:t>
+              <w:t>{</w:t>
             </w:r>
           </w:p>
           <w:p>
@@ -15221,16 +15317,7 @@
                 <w:sz w:val="22"/>
                 <w:szCs w:val="22"/>
               </w:rPr>
-              <w:t xml:space="preserve">        </w:t>
-            </w:r>
-            <w:r>
-              <w:rPr>
-                <w:rFonts w:asciiTheme="majorHAnsi" w:hAnsiTheme="majorHAnsi" w:cs="Arial"/>
-                <w:color w:val="000000" w:themeColor="text1"/>
-                <w:sz w:val="22"/>
-                <w:szCs w:val="22"/>
-              </w:rPr>
-              <w:t>""</w:t>
+              <w:t xml:space="preserve">        ""</w:t>
             </w:r>
             <w:r>
               <w:rPr>
@@ -15250,7 +15337,7 @@
                 <w:sz w:val="22"/>
                 <w:szCs w:val="22"/>
               </w:rPr>
-              <w:t>]</w:t>
+              <w:t>}</w:t>
             </w:r>
             <w:r>
               <w:rPr>
@@ -15393,29 +15480,7 @@
                 <w:sz w:val="22"/>
                 <w:szCs w:val="22"/>
               </w:rPr>
-              <w:t>"Error</w:t>
-            </w:r>
-            <w:r>
-              <w:rPr>
-                <w:rStyle w:val="sobjectk"/>
-                <w:rFonts w:asciiTheme="majorHAnsi" w:hAnsiTheme="majorHAnsi" w:cs="Arial"/>
-                <w:b/>
-                <w:color w:val="000000" w:themeColor="text1"/>
-                <w:sz w:val="22"/>
-                <w:szCs w:val="22"/>
-                <w:highlight w:val="green"/>
-              </w:rPr>
-              <w:t>s</w:t>
-            </w:r>
-            <w:r>
-              <w:rPr>
-                <w:rStyle w:val="sobjectk"/>
-                <w:rFonts w:asciiTheme="majorHAnsi" w:hAnsiTheme="majorHAnsi" w:cs="Arial"/>
-                <w:color w:val="000000" w:themeColor="text1"/>
-                <w:sz w:val="22"/>
-                <w:szCs w:val="22"/>
-              </w:rPr>
-              <w:t>"</w:t>
+              <w:t>"Error"</w:t>
             </w:r>
             <w:r>
               <w:rPr>
@@ -15435,7 +15500,7 @@
                 <w:sz w:val="22"/>
                 <w:szCs w:val="22"/>
               </w:rPr>
-              <w:t>[</w:t>
+              <w:t>{</w:t>
             </w:r>
             <w:r>
               <w:rPr>
@@ -15475,7 +15540,7 @@
                 <w:sz w:val="22"/>
                 <w:szCs w:val="22"/>
               </w:rPr>
-              <w:t>]</w:t>
+              <w:t>}</w:t>
             </w:r>
             <w:r>
               <w:rPr>
@@ -15617,29 +15682,7 @@
                 <w:sz w:val="22"/>
                 <w:szCs w:val="22"/>
               </w:rPr>
-              <w:t>"Error</w:t>
-            </w:r>
-            <w:r>
-              <w:rPr>
-                <w:rStyle w:val="sobjectk"/>
-                <w:rFonts w:asciiTheme="majorHAnsi" w:hAnsiTheme="majorHAnsi" w:cs="Arial"/>
-                <w:b/>
-                <w:color w:val="000000" w:themeColor="text1"/>
-                <w:sz w:val="22"/>
-                <w:szCs w:val="22"/>
-                <w:highlight w:val="green"/>
-              </w:rPr>
-              <w:t>s</w:t>
-            </w:r>
-            <w:r>
-              <w:rPr>
-                <w:rStyle w:val="sobjectk"/>
-                <w:rFonts w:asciiTheme="majorHAnsi" w:hAnsiTheme="majorHAnsi" w:cs="Arial"/>
-                <w:color w:val="000000" w:themeColor="text1"/>
-                <w:sz w:val="22"/>
-                <w:szCs w:val="22"/>
-              </w:rPr>
-              <w:t>"</w:t>
+              <w:t>"Error"</w:t>
             </w:r>
             <w:r>
               <w:rPr>
@@ -15659,7 +15702,7 @@
                 <w:sz w:val="22"/>
                 <w:szCs w:val="22"/>
               </w:rPr>
-              <w:t>[</w:t>
+              <w:t>{</w:t>
             </w:r>
             <w:r>
               <w:rPr>
@@ -15699,7 +15742,7 @@
                 <w:sz w:val="22"/>
                 <w:szCs w:val="22"/>
               </w:rPr>
-              <w:t>]</w:t>
+              <w:t>}</w:t>
             </w:r>
             <w:r>
               <w:rPr>
@@ -15841,29 +15884,7 @@
                 <w:sz w:val="22"/>
                 <w:szCs w:val="22"/>
               </w:rPr>
-              <w:t>"Error</w:t>
-            </w:r>
-            <w:r>
-              <w:rPr>
-                <w:rStyle w:val="sobjectk"/>
-                <w:rFonts w:asciiTheme="majorHAnsi" w:hAnsiTheme="majorHAnsi" w:cs="Arial"/>
-                <w:b/>
-                <w:color w:val="000000" w:themeColor="text1"/>
-                <w:sz w:val="22"/>
-                <w:szCs w:val="22"/>
-                <w:highlight w:val="green"/>
-              </w:rPr>
-              <w:t>s</w:t>
-            </w:r>
-            <w:r>
-              <w:rPr>
-                <w:rStyle w:val="sobjectk"/>
-                <w:rFonts w:asciiTheme="majorHAnsi" w:hAnsiTheme="majorHAnsi" w:cs="Arial"/>
-                <w:color w:val="000000" w:themeColor="text1"/>
-                <w:sz w:val="22"/>
-                <w:szCs w:val="22"/>
-              </w:rPr>
-              <w:t>"</w:t>
+              <w:t>"Error"</w:t>
             </w:r>
             <w:r>
               <w:rPr>
@@ -15883,7 +15904,7 @@
                 <w:sz w:val="22"/>
                 <w:szCs w:val="22"/>
               </w:rPr>
-              <w:t>[</w:t>
+              <w:t>{</w:t>
             </w:r>
             <w:r>
               <w:rPr>
@@ -15923,7 +15944,7 @@
                 <w:sz w:val="22"/>
                 <w:szCs w:val="22"/>
               </w:rPr>
-              <w:t>]</w:t>
+              <w:t>}</w:t>
             </w:r>
             <w:r>
               <w:rPr>
@@ -16023,7 +16044,6 @@
           <w:szCs w:val="28"/>
           <w:highlight w:val="yellow"/>
         </w:rPr>
-        <w:lastRenderedPageBreak/>
         <w:t xml:space="preserve">API </w:t>
       </w:r>
       <w:r>
@@ -17032,7 +17052,28 @@
                 <w:sz w:val="22"/>
                 <w:szCs w:val="22"/>
               </w:rPr>
-              <w:t>"Errors"</w:t>
+              <w:t>"</w:t>
+            </w:r>
+            <w:r>
+              <w:rPr>
+                <w:rStyle w:val="sobjectk"/>
+                <w:rFonts w:asciiTheme="majorHAnsi" w:hAnsiTheme="majorHAnsi" w:cs="Arial"/>
+                <w:color w:val="000000" w:themeColor="text1"/>
+                <w:sz w:val="22"/>
+                <w:szCs w:val="22"/>
+                <w:highlight w:val="green"/>
+              </w:rPr>
+              <w:t>Errors</w:t>
+            </w:r>
+            <w:r>
+              <w:rPr>
+                <w:rStyle w:val="sobjectk"/>
+                <w:rFonts w:asciiTheme="majorHAnsi" w:hAnsiTheme="majorHAnsi" w:cs="Arial"/>
+                <w:color w:val="000000" w:themeColor="text1"/>
+                <w:sz w:val="22"/>
+                <w:szCs w:val="22"/>
+              </w:rPr>
+              <w:t>"</w:t>
             </w:r>
             <w:r>
               <w:rPr>
@@ -17266,7 +17307,17 @@
                 <w:sz w:val="22"/>
                 <w:szCs w:val="22"/>
               </w:rPr>
-              <w:t>"Errors"</w:t>
+              <w:t>"Error</w:t>
+            </w:r>
+            <w:r>
+              <w:rPr>
+                <w:rStyle w:val="sobjectk"/>
+                <w:rFonts w:asciiTheme="majorHAnsi" w:hAnsiTheme="majorHAnsi" w:cs="Arial"/>
+                <w:color w:val="000000" w:themeColor="text1"/>
+                <w:sz w:val="22"/>
+                <w:szCs w:val="22"/>
+              </w:rPr>
+              <w:t>"</w:t>
             </w:r>
             <w:r>
               <w:rPr>
@@ -17286,27 +17337,7 @@
                 <w:sz w:val="22"/>
                 <w:szCs w:val="22"/>
               </w:rPr>
-              <w:t>[</w:t>
-            </w:r>
-          </w:p>
-          <w:p>
-            <w:pPr>
-              <w:pStyle w:val="ListParagraph"/>
-              <w:rPr>
-                <w:rFonts w:asciiTheme="majorHAnsi" w:hAnsiTheme="majorHAnsi" w:cs="Arial"/>
-                <w:color w:val="000000" w:themeColor="text1"/>
-                <w:sz w:val="22"/>
-                <w:szCs w:val="22"/>
-              </w:rPr>
-            </w:pPr>
-            <w:r>
-              <w:rPr>
-                <w:rFonts w:asciiTheme="majorHAnsi" w:hAnsiTheme="majorHAnsi" w:cs="Arial"/>
-                <w:color w:val="000000" w:themeColor="text1"/>
-                <w:sz w:val="22"/>
-                <w:szCs w:val="22"/>
-              </w:rPr>
-              <w:t xml:space="preserve">        "",</w:t>
+              <w:t>{</w:t>
             </w:r>
           </w:p>
           <w:p>
@@ -17327,16 +17358,7 @@
                 <w:sz w:val="22"/>
                 <w:szCs w:val="22"/>
               </w:rPr>
-              <w:t xml:space="preserve">        </w:t>
-            </w:r>
-            <w:r>
-              <w:rPr>
-                <w:rFonts w:asciiTheme="majorHAnsi" w:hAnsiTheme="majorHAnsi" w:cs="Arial"/>
-                <w:color w:val="000000" w:themeColor="text1"/>
-                <w:sz w:val="22"/>
-                <w:szCs w:val="22"/>
-              </w:rPr>
-              <w:t>""</w:t>
+              <w:t xml:space="preserve">        ""</w:t>
             </w:r>
             <w:r>
               <w:rPr>
@@ -17356,7 +17378,7 @@
                 <w:sz w:val="22"/>
                 <w:szCs w:val="22"/>
               </w:rPr>
-              <w:t>]</w:t>
+              <w:t>}</w:t>
             </w:r>
             <w:r>
               <w:rPr>
@@ -17540,7 +17562,7 @@
                 <w:sz w:val="22"/>
                 <w:szCs w:val="22"/>
               </w:rPr>
-              <w:t>[</w:t>
+              <w:t>{</w:t>
             </w:r>
             <w:r>
               <w:rPr>
@@ -17580,7 +17602,7 @@
                 <w:sz w:val="22"/>
                 <w:szCs w:val="22"/>
               </w:rPr>
-              <w:t>]</w:t>
+              <w:t>}</w:t>
             </w:r>
             <w:r>
               <w:rPr>
@@ -17763,7 +17785,7 @@
                 <w:sz w:val="22"/>
                 <w:szCs w:val="22"/>
               </w:rPr>
-              <w:t>[</w:t>
+              <w:t>{</w:t>
             </w:r>
             <w:r>
               <w:rPr>
@@ -17803,7 +17825,7 @@
                 <w:sz w:val="22"/>
                 <w:szCs w:val="22"/>
               </w:rPr>
-              <w:t>]</w:t>
+              <w:t>}</w:t>
             </w:r>
             <w:r>
               <w:rPr>
@@ -17986,7 +18008,7 @@
                 <w:sz w:val="22"/>
                 <w:szCs w:val="22"/>
               </w:rPr>
-              <w:t>[</w:t>
+              <w:t>{</w:t>
             </w:r>
             <w:r>
               <w:rPr>
@@ -18026,7 +18048,7 @@
                 <w:sz w:val="22"/>
                 <w:szCs w:val="22"/>
               </w:rPr>
-              <w:t>]</w:t>
+              <w:t>}</w:t>
             </w:r>
             <w:r>
               <w:rPr>
@@ -18094,7 +18116,6 @@
           <w:sz w:val="28"/>
           <w:szCs w:val="28"/>
         </w:rPr>
-        <w:lastRenderedPageBreak/>
         <w:t xml:space="preserve">API </w:t>
       </w:r>
       <w:r>
@@ -18104,8 +18125,40 @@
           <w:color w:val="000000" w:themeColor="text1"/>
           <w:sz w:val="28"/>
           <w:szCs w:val="28"/>
+          <w:highlight w:val="red"/>
         </w:rPr>
-        <w:t>Get All</w:t>
+        <w:t>Get</w:t>
+      </w:r>
+      <w:r>
+        <w:rPr>
+          <w:rFonts w:asciiTheme="majorHAnsi" w:hAnsiTheme="majorHAnsi" w:cs="Arial"/>
+          <w:b/>
+          <w:color w:val="000000" w:themeColor="text1"/>
+          <w:sz w:val="28"/>
+          <w:szCs w:val="28"/>
+        </w:rPr>
+        <w:t xml:space="preserve"> </w:t>
+      </w:r>
+      <w:r>
+        <w:rPr>
+          <w:rFonts w:asciiTheme="majorHAnsi" w:hAnsiTheme="majorHAnsi" w:cs="Arial"/>
+          <w:b/>
+          <w:color w:val="000000" w:themeColor="text1"/>
+          <w:sz w:val="28"/>
+          <w:szCs w:val="28"/>
+          <w:highlight w:val="green"/>
+        </w:rPr>
+        <w:t>Filter</w:t>
+      </w:r>
+      <w:r>
+        <w:rPr>
+          <w:rFonts w:asciiTheme="majorHAnsi" w:hAnsiTheme="majorHAnsi" w:cs="Arial"/>
+          <w:b/>
+          <w:color w:val="000000" w:themeColor="text1"/>
+          <w:sz w:val="28"/>
+          <w:szCs w:val="28"/>
+        </w:rPr>
+        <w:t xml:space="preserve"> All</w:t>
       </w:r>
       <w:r>
         <w:rPr>
@@ -18386,9 +18439,9 @@
       </w:tblPr>
       <w:tblGrid>
         <w:gridCol w:w="951"/>
-        <w:gridCol w:w="1418"/>
-        <w:gridCol w:w="1115"/>
-        <w:gridCol w:w="4341"/>
+        <w:gridCol w:w="1776"/>
+        <w:gridCol w:w="1081"/>
+        <w:gridCol w:w="4017"/>
       </w:tblGrid>
       <w:tr>
         <w:trPr>
@@ -18423,7 +18476,7 @@
         </w:tc>
         <w:tc>
           <w:tcPr>
-            <w:tcW w:w="1361" w:type="dxa"/>
+            <w:tcW w:w="1776" w:type="dxa"/>
             <w:shd w:val="clear" w:color="auto" w:fill="9CC2E5"/>
           </w:tcPr>
           <w:p>
@@ -18450,7 +18503,7 @@
         </w:tc>
         <w:tc>
           <w:tcPr>
-            <w:tcW w:w="1121" w:type="dxa"/>
+            <w:tcW w:w="1081" w:type="dxa"/>
             <w:shd w:val="clear" w:color="auto" w:fill="9CC2E5"/>
           </w:tcPr>
           <w:p>
@@ -18477,7 +18530,7 @@
         </w:tc>
         <w:tc>
           <w:tcPr>
-            <w:tcW w:w="4392" w:type="dxa"/>
+            <w:tcW w:w="4017" w:type="dxa"/>
             <w:shd w:val="clear" w:color="auto" w:fill="9CC2E5"/>
           </w:tcPr>
           <w:p>
@@ -18536,7 +18589,7 @@
         </w:tc>
         <w:tc>
           <w:tcPr>
-            <w:tcW w:w="1361" w:type="dxa"/>
+            <w:tcW w:w="1776" w:type="dxa"/>
             <w:shd w:val="clear" w:color="auto" w:fill="auto"/>
           </w:tcPr>
           <w:p>
@@ -18563,7 +18616,7 @@
         </w:tc>
         <w:tc>
           <w:tcPr>
-            <w:tcW w:w="1121" w:type="dxa"/>
+            <w:tcW w:w="1081" w:type="dxa"/>
             <w:shd w:val="clear" w:color="auto" w:fill="auto"/>
           </w:tcPr>
           <w:p>
@@ -18590,7 +18643,7 @@
         </w:tc>
         <w:tc>
           <w:tcPr>
-            <w:tcW w:w="4392" w:type="dxa"/>
+            <w:tcW w:w="4017" w:type="dxa"/>
             <w:shd w:val="clear" w:color="auto" w:fill="auto"/>
           </w:tcPr>
           <w:p>
@@ -18641,7 +18694,7 @@
         </w:tc>
         <w:tc>
           <w:tcPr>
-            <w:tcW w:w="1361" w:type="dxa"/>
+            <w:tcW w:w="1776" w:type="dxa"/>
             <w:shd w:val="clear" w:color="auto" w:fill="auto"/>
           </w:tcPr>
           <w:p>
@@ -18668,7 +18721,7 @@
         </w:tc>
         <w:tc>
           <w:tcPr>
-            <w:tcW w:w="1121" w:type="dxa"/>
+            <w:tcW w:w="1081" w:type="dxa"/>
             <w:shd w:val="clear" w:color="auto" w:fill="auto"/>
           </w:tcPr>
           <w:p>
@@ -18695,7 +18748,7 @@
         </w:tc>
         <w:tc>
           <w:tcPr>
-            <w:tcW w:w="4392" w:type="dxa"/>
+            <w:tcW w:w="4017" w:type="dxa"/>
             <w:shd w:val="clear" w:color="auto" w:fill="auto"/>
           </w:tcPr>
           <w:p>
@@ -18746,7 +18799,7 @@
         </w:tc>
         <w:tc>
           <w:tcPr>
-            <w:tcW w:w="1361" w:type="dxa"/>
+            <w:tcW w:w="1776" w:type="dxa"/>
             <w:shd w:val="clear" w:color="auto" w:fill="auto"/>
           </w:tcPr>
           <w:p>
@@ -18773,7 +18826,7 @@
         </w:tc>
         <w:tc>
           <w:tcPr>
-            <w:tcW w:w="1121" w:type="dxa"/>
+            <w:tcW w:w="1081" w:type="dxa"/>
             <w:shd w:val="clear" w:color="auto" w:fill="auto"/>
           </w:tcPr>
           <w:p>
@@ -18800,7 +18853,7 @@
         </w:tc>
         <w:tc>
           <w:tcPr>
-            <w:tcW w:w="4392" w:type="dxa"/>
+            <w:tcW w:w="4017" w:type="dxa"/>
             <w:shd w:val="clear" w:color="auto" w:fill="auto"/>
           </w:tcPr>
           <w:p>
@@ -18905,7 +18958,7 @@
         </w:tc>
         <w:tc>
           <w:tcPr>
-            <w:tcW w:w="1361" w:type="dxa"/>
+            <w:tcW w:w="1776" w:type="dxa"/>
             <w:shd w:val="clear" w:color="auto" w:fill="auto"/>
           </w:tcPr>
           <w:p>
@@ -18932,7 +18985,7 @@
         </w:tc>
         <w:tc>
           <w:tcPr>
-            <w:tcW w:w="1121" w:type="dxa"/>
+            <w:tcW w:w="1081" w:type="dxa"/>
             <w:shd w:val="clear" w:color="auto" w:fill="auto"/>
           </w:tcPr>
           <w:p>
@@ -18959,7 +19012,7 @@
         </w:tc>
         <w:tc>
           <w:tcPr>
-            <w:tcW w:w="4392" w:type="dxa"/>
+            <w:tcW w:w="4017" w:type="dxa"/>
             <w:shd w:val="clear" w:color="auto" w:fill="auto"/>
           </w:tcPr>
           <w:p>
@@ -19018,7 +19071,7 @@
         </w:tc>
         <w:tc>
           <w:tcPr>
-            <w:tcW w:w="1361" w:type="dxa"/>
+            <w:tcW w:w="1776" w:type="dxa"/>
             <w:shd w:val="clear" w:color="auto" w:fill="auto"/>
           </w:tcPr>
           <w:p>
@@ -19045,7 +19098,7 @@
         </w:tc>
         <w:tc>
           <w:tcPr>
-            <w:tcW w:w="1121" w:type="dxa"/>
+            <w:tcW w:w="1081" w:type="dxa"/>
             <w:shd w:val="clear" w:color="auto" w:fill="auto"/>
           </w:tcPr>
           <w:p>
@@ -19066,13 +19119,13 @@
                 <w:sz w:val="22"/>
                 <w:szCs w:val="22"/>
               </w:rPr>
-              <w:t>long</w:t>
-            </w:r>
-          </w:p>
-        </w:tc>
-        <w:tc>
-          <w:tcPr>
-            <w:tcW w:w="4392" w:type="dxa"/>
+              <w:t>double</w:t>
+            </w:r>
+          </w:p>
+        </w:tc>
+        <w:tc>
+          <w:tcPr>
+            <w:tcW w:w="4017" w:type="dxa"/>
             <w:shd w:val="clear" w:color="auto" w:fill="auto"/>
           </w:tcPr>
           <w:p>
@@ -19155,7 +19208,7 @@
         </w:tc>
         <w:tc>
           <w:tcPr>
-            <w:tcW w:w="1361" w:type="dxa"/>
+            <w:tcW w:w="1776" w:type="dxa"/>
             <w:shd w:val="clear" w:color="auto" w:fill="auto"/>
           </w:tcPr>
           <w:p>
@@ -19182,7 +19235,7 @@
         </w:tc>
         <w:tc>
           <w:tcPr>
-            <w:tcW w:w="1121" w:type="dxa"/>
+            <w:tcW w:w="1081" w:type="dxa"/>
             <w:shd w:val="clear" w:color="auto" w:fill="auto"/>
           </w:tcPr>
           <w:p>
@@ -19203,13 +19256,13 @@
                 <w:sz w:val="22"/>
                 <w:szCs w:val="22"/>
               </w:rPr>
-              <w:t>long</w:t>
-            </w:r>
-          </w:p>
-        </w:tc>
-        <w:tc>
-          <w:tcPr>
-            <w:tcW w:w="4392" w:type="dxa"/>
+              <w:t>double</w:t>
+            </w:r>
+          </w:p>
+        </w:tc>
+        <w:tc>
+          <w:tcPr>
+            <w:tcW w:w="4017" w:type="dxa"/>
             <w:shd w:val="clear" w:color="auto" w:fill="auto"/>
           </w:tcPr>
           <w:p>
@@ -19292,7 +19345,7 @@
         </w:tc>
         <w:tc>
           <w:tcPr>
-            <w:tcW w:w="1361" w:type="dxa"/>
+            <w:tcW w:w="1776" w:type="dxa"/>
             <w:shd w:val="clear" w:color="auto" w:fill="auto"/>
           </w:tcPr>
           <w:p>
@@ -19319,7 +19372,7 @@
         </w:tc>
         <w:tc>
           <w:tcPr>
-            <w:tcW w:w="1121" w:type="dxa"/>
+            <w:tcW w:w="1081" w:type="dxa"/>
             <w:shd w:val="clear" w:color="auto" w:fill="auto"/>
           </w:tcPr>
           <w:p>
@@ -19340,13 +19393,13 @@
                 <w:sz w:val="22"/>
                 <w:szCs w:val="22"/>
               </w:rPr>
-              <w:t>long</w:t>
-            </w:r>
-          </w:p>
-        </w:tc>
-        <w:tc>
-          <w:tcPr>
-            <w:tcW w:w="4392" w:type="dxa"/>
+              <w:t>double</w:t>
+            </w:r>
+          </w:p>
+        </w:tc>
+        <w:tc>
+          <w:tcPr>
+            <w:tcW w:w="4017" w:type="dxa"/>
             <w:shd w:val="clear" w:color="auto" w:fill="auto"/>
           </w:tcPr>
           <w:p>
@@ -19429,7 +19482,7 @@
         </w:tc>
         <w:tc>
           <w:tcPr>
-            <w:tcW w:w="1361" w:type="dxa"/>
+            <w:tcW w:w="1776" w:type="dxa"/>
             <w:shd w:val="clear" w:color="auto" w:fill="auto"/>
           </w:tcPr>
           <w:p>
@@ -19456,7 +19509,7 @@
         </w:tc>
         <w:tc>
           <w:tcPr>
-            <w:tcW w:w="1121" w:type="dxa"/>
+            <w:tcW w:w="1081" w:type="dxa"/>
             <w:shd w:val="clear" w:color="auto" w:fill="auto"/>
           </w:tcPr>
           <w:p>
@@ -19477,13 +19530,13 @@
                 <w:sz w:val="22"/>
                 <w:szCs w:val="22"/>
               </w:rPr>
-              <w:t>long</w:t>
-            </w:r>
-          </w:p>
-        </w:tc>
-        <w:tc>
-          <w:tcPr>
-            <w:tcW w:w="4392" w:type="dxa"/>
+              <w:t>double</w:t>
+            </w:r>
+          </w:p>
+        </w:tc>
+        <w:tc>
+          <w:tcPr>
+            <w:tcW w:w="4017" w:type="dxa"/>
             <w:shd w:val="clear" w:color="auto" w:fill="auto"/>
           </w:tcPr>
           <w:p>
@@ -19542,7 +19595,7 @@
         </w:tc>
         <w:tc>
           <w:tcPr>
-            <w:tcW w:w="1361" w:type="dxa"/>
+            <w:tcW w:w="1776" w:type="dxa"/>
             <w:shd w:val="clear" w:color="auto" w:fill="auto"/>
           </w:tcPr>
           <w:p>
@@ -19569,7 +19622,7 @@
         </w:tc>
         <w:tc>
           <w:tcPr>
-            <w:tcW w:w="1121" w:type="dxa"/>
+            <w:tcW w:w="1081" w:type="dxa"/>
             <w:shd w:val="clear" w:color="auto" w:fill="auto"/>
           </w:tcPr>
           <w:p>
@@ -19590,13 +19643,13 @@
                 <w:sz w:val="22"/>
                 <w:szCs w:val="22"/>
               </w:rPr>
-              <w:t>long</w:t>
-            </w:r>
-          </w:p>
-        </w:tc>
-        <w:tc>
-          <w:tcPr>
-            <w:tcW w:w="4392" w:type="dxa"/>
+              <w:t>double</w:t>
+            </w:r>
+          </w:p>
+        </w:tc>
+        <w:tc>
+          <w:tcPr>
+            <w:tcW w:w="4017" w:type="dxa"/>
             <w:shd w:val="clear" w:color="auto" w:fill="auto"/>
           </w:tcPr>
           <w:p>
@@ -19655,7 +19708,7 @@
         </w:tc>
         <w:tc>
           <w:tcPr>
-            <w:tcW w:w="1361" w:type="dxa"/>
+            <w:tcW w:w="1776" w:type="dxa"/>
             <w:shd w:val="clear" w:color="auto" w:fill="auto"/>
           </w:tcPr>
           <w:p>
@@ -19682,7 +19735,7 @@
         </w:tc>
         <w:tc>
           <w:tcPr>
-            <w:tcW w:w="1121" w:type="dxa"/>
+            <w:tcW w:w="1081" w:type="dxa"/>
             <w:shd w:val="clear" w:color="auto" w:fill="auto"/>
           </w:tcPr>
           <w:p>
@@ -19703,13 +19756,13 @@
                 <w:sz w:val="22"/>
                 <w:szCs w:val="22"/>
               </w:rPr>
-              <w:t>long</w:t>
-            </w:r>
-          </w:p>
-        </w:tc>
-        <w:tc>
-          <w:tcPr>
-            <w:tcW w:w="4392" w:type="dxa"/>
+              <w:t>double</w:t>
+            </w:r>
+          </w:p>
+        </w:tc>
+        <w:tc>
+          <w:tcPr>
+            <w:tcW w:w="4017" w:type="dxa"/>
             <w:shd w:val="clear" w:color="auto" w:fill="auto"/>
           </w:tcPr>
           <w:p>
@@ -19774,7 +19827,7 @@
         </w:tc>
         <w:tc>
           <w:tcPr>
-            <w:tcW w:w="1361" w:type="dxa"/>
+            <w:tcW w:w="1776" w:type="dxa"/>
             <w:tcBorders>
               <w:top w:val="single" w:sz="4" w:space="0" w:color="auto"/>
               <w:left w:val="single" w:sz="4" w:space="0" w:color="auto"/>
@@ -19801,13 +19854,13 @@
                 <w:sz w:val="22"/>
                 <w:szCs w:val="22"/>
               </w:rPr>
-              <w:t>MinCreated</w:t>
-            </w:r>
-          </w:p>
-        </w:tc>
-        <w:tc>
-          <w:tcPr>
-            <w:tcW w:w="1121" w:type="dxa"/>
+              <w:t>Status</w:t>
+            </w:r>
+          </w:p>
+        </w:tc>
+        <w:tc>
+          <w:tcPr>
+            <w:tcW w:w="1081" w:type="dxa"/>
             <w:tcBorders>
               <w:top w:val="single" w:sz="4" w:space="0" w:color="auto"/>
               <w:left w:val="single" w:sz="4" w:space="0" w:color="auto"/>
@@ -19834,13 +19887,13 @@
                 <w:sz w:val="22"/>
                 <w:szCs w:val="22"/>
               </w:rPr>
-              <w:t>long</w:t>
-            </w:r>
-          </w:p>
-        </w:tc>
-        <w:tc>
-          <w:tcPr>
-            <w:tcW w:w="4392" w:type="dxa"/>
+              <w:t>int</w:t>
+            </w:r>
+          </w:p>
+        </w:tc>
+        <w:tc>
+          <w:tcPr>
+            <w:tcW w:w="4017" w:type="dxa"/>
             <w:tcBorders>
               <w:top w:val="single" w:sz="4" w:space="0" w:color="auto"/>
               <w:left w:val="single" w:sz="4" w:space="0" w:color="auto"/>
@@ -19867,7 +19920,103 @@
                 <w:sz w:val="22"/>
                 <w:szCs w:val="22"/>
               </w:rPr>
-              <w:t xml:space="preserve">Description as MinFrom , applied to Created </w:t>
+              <w:t>Status of appointment</w:t>
+            </w:r>
+          </w:p>
+          <w:p>
+            <w:pPr>
+              <w:pStyle w:val="ListParagraph"/>
+              <w:numPr>
+                <w:ilvl w:val="0"/>
+                <w:numId w:val="3"/>
+              </w:numPr>
+              <w:rPr>
+                <w:rFonts w:asciiTheme="majorHAnsi" w:hAnsiTheme="majorHAnsi" w:cs="Arial"/>
+                <w:color w:val="000000" w:themeColor="text1"/>
+                <w:sz w:val="22"/>
+                <w:szCs w:val="22"/>
+              </w:rPr>
+            </w:pPr>
+            <w:r>
+              <w:rPr>
+                <w:rFonts w:asciiTheme="majorHAnsi" w:hAnsiTheme="majorHAnsi" w:cs="Arial"/>
+                <w:color w:val="000000" w:themeColor="text1"/>
+                <w:sz w:val="22"/>
+                <w:szCs w:val="22"/>
+              </w:rPr>
+              <w:t>0 : Cancelled.</w:t>
+            </w:r>
+          </w:p>
+          <w:p>
+            <w:pPr>
+              <w:pStyle w:val="ListParagraph"/>
+              <w:numPr>
+                <w:ilvl w:val="0"/>
+                <w:numId w:val="3"/>
+              </w:numPr>
+              <w:rPr>
+                <w:rFonts w:asciiTheme="majorHAnsi" w:hAnsiTheme="majorHAnsi" w:cs="Arial"/>
+                <w:color w:val="000000" w:themeColor="text1"/>
+                <w:sz w:val="22"/>
+                <w:szCs w:val="22"/>
+              </w:rPr>
+            </w:pPr>
+            <w:r>
+              <w:rPr>
+                <w:rFonts w:asciiTheme="majorHAnsi" w:hAnsiTheme="majorHAnsi" w:cs="Arial"/>
+                <w:color w:val="000000" w:themeColor="text1"/>
+                <w:sz w:val="22"/>
+                <w:szCs w:val="22"/>
+              </w:rPr>
+              <w:t>1 : Pending.</w:t>
+            </w:r>
+          </w:p>
+          <w:p>
+            <w:pPr>
+              <w:pStyle w:val="ListParagraph"/>
+              <w:numPr>
+                <w:ilvl w:val="0"/>
+                <w:numId w:val="3"/>
+              </w:numPr>
+              <w:rPr>
+                <w:rFonts w:asciiTheme="majorHAnsi" w:hAnsiTheme="majorHAnsi" w:cs="Arial"/>
+                <w:color w:val="000000" w:themeColor="text1"/>
+                <w:sz w:val="22"/>
+                <w:szCs w:val="22"/>
+              </w:rPr>
+            </w:pPr>
+            <w:r>
+              <w:rPr>
+                <w:rFonts w:asciiTheme="majorHAnsi" w:hAnsiTheme="majorHAnsi" w:cs="Arial"/>
+                <w:color w:val="000000" w:themeColor="text1"/>
+                <w:sz w:val="22"/>
+                <w:szCs w:val="22"/>
+              </w:rPr>
+              <w:t>2 : Active.</w:t>
+            </w:r>
+          </w:p>
+          <w:p>
+            <w:pPr>
+              <w:pStyle w:val="ListParagraph"/>
+              <w:numPr>
+                <w:ilvl w:val="0"/>
+                <w:numId w:val="3"/>
+              </w:numPr>
+              <w:rPr>
+                <w:rFonts w:asciiTheme="majorHAnsi" w:hAnsiTheme="majorHAnsi" w:cs="Arial"/>
+                <w:color w:val="000000" w:themeColor="text1"/>
+                <w:sz w:val="22"/>
+                <w:szCs w:val="22"/>
+              </w:rPr>
+            </w:pPr>
+            <w:r>
+              <w:rPr>
+                <w:rFonts w:asciiTheme="majorHAnsi" w:hAnsiTheme="majorHAnsi" w:cs="Arial"/>
+                <w:color w:val="000000" w:themeColor="text1"/>
+                <w:sz w:val="22"/>
+                <w:szCs w:val="22"/>
+              </w:rPr>
+              <w:t>3 : Done</w:t>
             </w:r>
           </w:p>
         </w:tc>
@@ -19911,7 +20060,7 @@
         </w:tc>
         <w:tc>
           <w:tcPr>
-            <w:tcW w:w="1361" w:type="dxa"/>
+            <w:tcW w:w="1776" w:type="dxa"/>
             <w:tcBorders>
               <w:top w:val="single" w:sz="4" w:space="0" w:color="auto"/>
               <w:left w:val="single" w:sz="4" w:space="0" w:color="auto"/>
@@ -19938,13 +20087,31 @@
                 <w:sz w:val="22"/>
                 <w:szCs w:val="22"/>
               </w:rPr>
-              <w:t>MaxCreated</w:t>
-            </w:r>
-          </w:p>
-        </w:tc>
-        <w:tc>
-          <w:tcPr>
-            <w:tcW w:w="1121" w:type="dxa"/>
+              <w:t>Min</w:t>
+            </w:r>
+            <w:r>
+              <w:rPr>
+                <w:rFonts w:asciiTheme="majorHAnsi" w:hAnsiTheme="majorHAnsi" w:cs="Arial"/>
+                <w:color w:val="000000" w:themeColor="text1"/>
+                <w:sz w:val="22"/>
+                <w:szCs w:val="22"/>
+              </w:rPr>
+              <w:t>Last</w:t>
+            </w:r>
+            <w:r>
+              <w:rPr>
+                <w:rFonts w:asciiTheme="majorHAnsi" w:hAnsiTheme="majorHAnsi" w:cs="Arial"/>
+                <w:color w:val="000000" w:themeColor="text1"/>
+                <w:sz w:val="22"/>
+                <w:szCs w:val="22"/>
+              </w:rPr>
+              <w:t>Modified</w:t>
+            </w:r>
+          </w:p>
+        </w:tc>
+        <w:tc>
+          <w:tcPr>
+            <w:tcW w:w="1081" w:type="dxa"/>
             <w:tcBorders>
               <w:top w:val="single" w:sz="4" w:space="0" w:color="auto"/>
               <w:left w:val="single" w:sz="4" w:space="0" w:color="auto"/>
@@ -19971,13 +20138,13 @@
                 <w:sz w:val="22"/>
                 <w:szCs w:val="22"/>
               </w:rPr>
-              <w:t>long</w:t>
-            </w:r>
-          </w:p>
-        </w:tc>
-        <w:tc>
-          <w:tcPr>
-            <w:tcW w:w="4392" w:type="dxa"/>
+              <w:t>double</w:t>
+            </w:r>
+          </w:p>
+        </w:tc>
+        <w:tc>
+          <w:tcPr>
+            <w:tcW w:w="4017" w:type="dxa"/>
             <w:tcBorders>
               <w:top w:val="single" w:sz="4" w:space="0" w:color="auto"/>
               <w:left w:val="single" w:sz="4" w:space="0" w:color="auto"/>
@@ -20004,7 +20171,7 @@
                 <w:sz w:val="22"/>
                 <w:szCs w:val="22"/>
               </w:rPr>
-              <w:t>Description as MaxFrom, applied to Created</w:t>
+              <w:t>Description as MaxFrom, applied to LastModified</w:t>
             </w:r>
           </w:p>
         </w:tc>
@@ -20048,7 +20215,7 @@
         </w:tc>
         <w:tc>
           <w:tcPr>
-            <w:tcW w:w="1361" w:type="dxa"/>
+            <w:tcW w:w="1776" w:type="dxa"/>
             <w:tcBorders>
               <w:top w:val="single" w:sz="4" w:space="0" w:color="auto"/>
               <w:left w:val="single" w:sz="4" w:space="0" w:color="auto"/>
@@ -20075,13 +20242,13 @@
                 <w:sz w:val="22"/>
                 <w:szCs w:val="22"/>
               </w:rPr>
-              <w:t>Status</w:t>
-            </w:r>
-          </w:p>
-        </w:tc>
-        <w:tc>
-          <w:tcPr>
-            <w:tcW w:w="1121" w:type="dxa"/>
+              <w:t>MaxLastModified</w:t>
+            </w:r>
+          </w:p>
+        </w:tc>
+        <w:tc>
+          <w:tcPr>
+            <w:tcW w:w="1081" w:type="dxa"/>
             <w:tcBorders>
               <w:top w:val="single" w:sz="4" w:space="0" w:color="auto"/>
               <w:left w:val="single" w:sz="4" w:space="0" w:color="auto"/>
@@ -20108,13 +20275,13 @@
                 <w:sz w:val="22"/>
                 <w:szCs w:val="22"/>
               </w:rPr>
-              <w:t>int</w:t>
-            </w:r>
-          </w:p>
-        </w:tc>
-        <w:tc>
-          <w:tcPr>
-            <w:tcW w:w="4392" w:type="dxa"/>
+              <w:t>double</w:t>
+            </w:r>
+          </w:p>
+        </w:tc>
+        <w:tc>
+          <w:tcPr>
+            <w:tcW w:w="4017" w:type="dxa"/>
             <w:tcBorders>
               <w:top w:val="single" w:sz="4" w:space="0" w:color="auto"/>
               <w:left w:val="single" w:sz="4" w:space="0" w:color="auto"/>
@@ -20141,103 +20308,7 @@
                 <w:sz w:val="22"/>
                 <w:szCs w:val="22"/>
               </w:rPr>
-              <w:t>Status of appointment</w:t>
-            </w:r>
-          </w:p>
-          <w:p>
-            <w:pPr>
-              <w:pStyle w:val="ListParagraph"/>
-              <w:numPr>
-                <w:ilvl w:val="0"/>
-                <w:numId w:val="3"/>
-              </w:numPr>
-              <w:rPr>
-                <w:rFonts w:asciiTheme="majorHAnsi" w:hAnsiTheme="majorHAnsi" w:cs="Arial"/>
-                <w:color w:val="000000" w:themeColor="text1"/>
-                <w:sz w:val="22"/>
-                <w:szCs w:val="22"/>
-              </w:rPr>
-            </w:pPr>
-            <w:r>
-              <w:rPr>
-                <w:rFonts w:asciiTheme="majorHAnsi" w:hAnsiTheme="majorHAnsi" w:cs="Arial"/>
-                <w:color w:val="000000" w:themeColor="text1"/>
-                <w:sz w:val="22"/>
-                <w:szCs w:val="22"/>
-              </w:rPr>
-              <w:t>0 : Cancelled.</w:t>
-            </w:r>
-          </w:p>
-          <w:p>
-            <w:pPr>
-              <w:pStyle w:val="ListParagraph"/>
-              <w:numPr>
-                <w:ilvl w:val="0"/>
-                <w:numId w:val="3"/>
-              </w:numPr>
-              <w:rPr>
-                <w:rFonts w:asciiTheme="majorHAnsi" w:hAnsiTheme="majorHAnsi" w:cs="Arial"/>
-                <w:color w:val="000000" w:themeColor="text1"/>
-                <w:sz w:val="22"/>
-                <w:szCs w:val="22"/>
-              </w:rPr>
-            </w:pPr>
-            <w:r>
-              <w:rPr>
-                <w:rFonts w:asciiTheme="majorHAnsi" w:hAnsiTheme="majorHAnsi" w:cs="Arial"/>
-                <w:color w:val="000000" w:themeColor="text1"/>
-                <w:sz w:val="22"/>
-                <w:szCs w:val="22"/>
-              </w:rPr>
-              <w:t>1 : Pending.</w:t>
-            </w:r>
-          </w:p>
-          <w:p>
-            <w:pPr>
-              <w:pStyle w:val="ListParagraph"/>
-              <w:numPr>
-                <w:ilvl w:val="0"/>
-                <w:numId w:val="3"/>
-              </w:numPr>
-              <w:rPr>
-                <w:rFonts w:asciiTheme="majorHAnsi" w:hAnsiTheme="majorHAnsi" w:cs="Arial"/>
-                <w:color w:val="000000" w:themeColor="text1"/>
-                <w:sz w:val="22"/>
-                <w:szCs w:val="22"/>
-              </w:rPr>
-            </w:pPr>
-            <w:r>
-              <w:rPr>
-                <w:rFonts w:asciiTheme="majorHAnsi" w:hAnsiTheme="majorHAnsi" w:cs="Arial"/>
-                <w:color w:val="000000" w:themeColor="text1"/>
-                <w:sz w:val="22"/>
-                <w:szCs w:val="22"/>
-              </w:rPr>
-              <w:t>2 : Active.</w:t>
-            </w:r>
-          </w:p>
-          <w:p>
-            <w:pPr>
-              <w:pStyle w:val="ListParagraph"/>
-              <w:numPr>
-                <w:ilvl w:val="0"/>
-                <w:numId w:val="3"/>
-              </w:numPr>
-              <w:rPr>
-                <w:rFonts w:asciiTheme="majorHAnsi" w:hAnsiTheme="majorHAnsi" w:cs="Arial"/>
-                <w:color w:val="000000" w:themeColor="text1"/>
-                <w:sz w:val="22"/>
-                <w:szCs w:val="22"/>
-              </w:rPr>
-            </w:pPr>
-            <w:r>
-              <w:rPr>
-                <w:rFonts w:asciiTheme="majorHAnsi" w:hAnsiTheme="majorHAnsi" w:cs="Arial"/>
-                <w:color w:val="000000" w:themeColor="text1"/>
-                <w:sz w:val="22"/>
-                <w:szCs w:val="22"/>
-              </w:rPr>
-              <w:t>3 : Done</w:t>
+              <w:t>Description as MaxFrom, applied to LastModified.</w:t>
             </w:r>
           </w:p>
         </w:tc>
@@ -20281,7 +20352,7 @@
         </w:tc>
         <w:tc>
           <w:tcPr>
-            <w:tcW w:w="1361" w:type="dxa"/>
+            <w:tcW w:w="1776" w:type="dxa"/>
             <w:tcBorders>
               <w:top w:val="single" w:sz="4" w:space="0" w:color="auto"/>
               <w:left w:val="single" w:sz="4" w:space="0" w:color="auto"/>
@@ -20308,13 +20379,13 @@
                 <w:sz w:val="22"/>
                 <w:szCs w:val="22"/>
               </w:rPr>
-              <w:t>MinModified</w:t>
-            </w:r>
-          </w:p>
-        </w:tc>
-        <w:tc>
-          <w:tcPr>
-            <w:tcW w:w="1121" w:type="dxa"/>
+              <w:t>Page</w:t>
+            </w:r>
+          </w:p>
+        </w:tc>
+        <w:tc>
+          <w:tcPr>
+            <w:tcW w:w="1081" w:type="dxa"/>
             <w:tcBorders>
               <w:top w:val="single" w:sz="4" w:space="0" w:color="auto"/>
               <w:left w:val="single" w:sz="4" w:space="0" w:color="auto"/>
@@ -20341,13 +20412,13 @@
                 <w:sz w:val="22"/>
                 <w:szCs w:val="22"/>
               </w:rPr>
-              <w:t>long</w:t>
-            </w:r>
-          </w:p>
-        </w:tc>
-        <w:tc>
-          <w:tcPr>
-            <w:tcW w:w="4392" w:type="dxa"/>
+              <w:t>int</w:t>
+            </w:r>
+          </w:p>
+        </w:tc>
+        <w:tc>
+          <w:tcPr>
+            <w:tcW w:w="4017" w:type="dxa"/>
             <w:tcBorders>
               <w:top w:val="single" w:sz="4" w:space="0" w:color="auto"/>
               <w:left w:val="single" w:sz="4" w:space="0" w:color="auto"/>
@@ -20374,7 +20445,7 @@
                 <w:sz w:val="22"/>
                 <w:szCs w:val="22"/>
               </w:rPr>
-              <w:t>Description as MaxFrom, applied to LastModified</w:t>
+              <w:t>Index of page.</w:t>
             </w:r>
           </w:p>
         </w:tc>
@@ -20418,7 +20489,7 @@
         </w:tc>
         <w:tc>
           <w:tcPr>
-            <w:tcW w:w="1361" w:type="dxa"/>
+            <w:tcW w:w="1776" w:type="dxa"/>
             <w:tcBorders>
               <w:top w:val="single" w:sz="4" w:space="0" w:color="auto"/>
               <w:left w:val="single" w:sz="4" w:space="0" w:color="auto"/>
@@ -20445,13 +20516,13 @@
                 <w:sz w:val="22"/>
                 <w:szCs w:val="22"/>
               </w:rPr>
-              <w:t>MaxModified</w:t>
-            </w:r>
-          </w:p>
-        </w:tc>
-        <w:tc>
-          <w:tcPr>
-            <w:tcW w:w="1121" w:type="dxa"/>
+              <w:t>Records</w:t>
+            </w:r>
+          </w:p>
+        </w:tc>
+        <w:tc>
+          <w:tcPr>
+            <w:tcW w:w="1081" w:type="dxa"/>
             <w:tcBorders>
               <w:top w:val="single" w:sz="4" w:space="0" w:color="auto"/>
               <w:left w:val="single" w:sz="4" w:space="0" w:color="auto"/>
@@ -20478,13 +20549,13 @@
                 <w:sz w:val="22"/>
                 <w:szCs w:val="22"/>
               </w:rPr>
-              <w:t>long</w:t>
-            </w:r>
-          </w:p>
-        </w:tc>
-        <w:tc>
-          <w:tcPr>
-            <w:tcW w:w="4392" w:type="dxa"/>
+              <w:t>int</w:t>
+            </w:r>
+          </w:p>
+        </w:tc>
+        <w:tc>
+          <w:tcPr>
+            <w:tcW w:w="4017" w:type="dxa"/>
             <w:tcBorders>
               <w:top w:val="single" w:sz="4" w:space="0" w:color="auto"/>
               <w:left w:val="single" w:sz="4" w:space="0" w:color="auto"/>
@@ -20511,7 +20582,79 @@
                 <w:sz w:val="22"/>
                 <w:szCs w:val="22"/>
               </w:rPr>
-              <w:t>Description as MaxFrom, applied to LastModified.</w:t>
+              <w:t>Number of records can be displayed a page.</w:t>
+            </w:r>
+          </w:p>
+          <w:p>
+            <w:pPr>
+              <w:pStyle w:val="ListParagraph"/>
+              <w:numPr>
+                <w:ilvl w:val="0"/>
+                <w:numId w:val="3"/>
+              </w:numPr>
+              <w:rPr>
+                <w:rFonts w:asciiTheme="majorHAnsi" w:hAnsiTheme="majorHAnsi" w:cs="Arial"/>
+                <w:color w:val="000000" w:themeColor="text1"/>
+                <w:sz w:val="22"/>
+                <w:szCs w:val="22"/>
+              </w:rPr>
+            </w:pPr>
+            <w:r>
+              <w:rPr>
+                <w:rFonts w:asciiTheme="majorHAnsi" w:hAnsiTheme="majorHAnsi" w:cs="Arial"/>
+                <w:color w:val="000000" w:themeColor="text1"/>
+                <w:sz w:val="22"/>
+                <w:szCs w:val="22"/>
+              </w:rPr>
+              <w:t>Min : 1</w:t>
+            </w:r>
+          </w:p>
+          <w:p>
+            <w:pPr>
+              <w:pStyle w:val="ListParagraph"/>
+              <w:numPr>
+                <w:ilvl w:val="0"/>
+                <w:numId w:val="3"/>
+              </w:numPr>
+              <w:rPr>
+                <w:rFonts w:asciiTheme="majorHAnsi" w:hAnsiTheme="majorHAnsi" w:cs="Arial"/>
+                <w:color w:val="000000" w:themeColor="text1"/>
+                <w:sz w:val="22"/>
+                <w:szCs w:val="22"/>
+              </w:rPr>
+            </w:pPr>
+            <w:r>
+              <w:rPr>
+                <w:rFonts w:asciiTheme="majorHAnsi" w:hAnsiTheme="majorHAnsi" w:cs="Arial"/>
+                <w:color w:val="000000" w:themeColor="text1"/>
+                <w:sz w:val="22"/>
+                <w:szCs w:val="22"/>
+              </w:rPr>
+              <w:t>Max : 20</w:t>
+            </w:r>
+          </w:p>
+          <w:p>
+            <w:pPr>
+              <w:pStyle w:val="ListParagraph"/>
+              <w:numPr>
+                <w:ilvl w:val="0"/>
+                <w:numId w:val="3"/>
+              </w:numPr>
+              <w:rPr>
+                <w:rFonts w:asciiTheme="majorHAnsi" w:hAnsiTheme="majorHAnsi" w:cs="Arial"/>
+                <w:color w:val="000000" w:themeColor="text1"/>
+                <w:sz w:val="22"/>
+                <w:szCs w:val="22"/>
+              </w:rPr>
+            </w:pPr>
+            <w:r>
+              <w:rPr>
+                <w:rFonts w:asciiTheme="majorHAnsi" w:hAnsiTheme="majorHAnsi" w:cs="Arial"/>
+                <w:color w:val="000000" w:themeColor="text1"/>
+                <w:sz w:val="22"/>
+                <w:szCs w:val="22"/>
+              </w:rPr>
+              <w:t>Default : 20</w:t>
             </w:r>
           </w:p>
         </w:tc>
@@ -20633,25 +20776,28 @@
           <w:tcPr>
             <w:tcW w:w="952" w:type="dxa"/>
             <w:shd w:val="clear" w:color="auto" w:fill="auto"/>
+            <w:vAlign w:val="center"/>
           </w:tcPr>
           <w:p>
             <w:pPr>
               <w:pStyle w:val="ListParagraph"/>
               <w:ind w:left="-1440" w:firstLine="1440"/>
-              <w:rPr>
-                <w:rFonts w:asciiTheme="majorHAnsi" w:hAnsiTheme="majorHAnsi" w:cs="Arial"/>
-                <w:color w:val="000000" w:themeColor="text1"/>
-                <w:sz w:val="22"/>
-                <w:szCs w:val="22"/>
-              </w:rPr>
-            </w:pPr>
-            <w:r>
-              <w:rPr>
-                <w:rFonts w:asciiTheme="majorHAnsi" w:hAnsiTheme="majorHAnsi" w:cs="Arial"/>
-                <w:color w:val="000000" w:themeColor="text1"/>
-                <w:sz w:val="22"/>
-                <w:szCs w:val="22"/>
-              </w:rPr>
+              <w:jc w:val="center"/>
+              <w:rPr>
+                <w:rFonts w:asciiTheme="majorHAnsi" w:hAnsiTheme="majorHAnsi" w:cs="Arial"/>
+                <w:color w:val="000000" w:themeColor="text1"/>
+                <w:sz w:val="22"/>
+                <w:szCs w:val="22"/>
+              </w:rPr>
+            </w:pPr>
+            <w:r>
+              <w:rPr>
+                <w:rFonts w:asciiTheme="majorHAnsi" w:hAnsiTheme="majorHAnsi" w:cs="Arial"/>
+                <w:color w:val="000000" w:themeColor="text1"/>
+                <w:sz w:val="22"/>
+                <w:szCs w:val="22"/>
+              </w:rPr>
+              <w:lastRenderedPageBreak/>
               <w:t>200</w:t>
             </w:r>
           </w:p>
@@ -20746,7 +20892,6 @@
                 <w:sz w:val="22"/>
                 <w:szCs w:val="22"/>
               </w:rPr>
-              <w:lastRenderedPageBreak/>
               <w:t xml:space="preserve">             Id:,</w:t>
             </w:r>
           </w:p>
@@ -20760,7 +20905,7 @@
                 <w:color w:val="000000" w:themeColor="text1"/>
                 <w:sz w:val="22"/>
                 <w:szCs w:val="22"/>
-                <w:highlight w:val="red"/>
+                <w:highlight w:val="green"/>
               </w:rPr>
             </w:pPr>
             <w:r>
@@ -20778,7 +20923,7 @@
                 <w:color w:val="000000" w:themeColor="text1"/>
                 <w:sz w:val="22"/>
                 <w:szCs w:val="22"/>
-                <w:highlight w:val="red"/>
+                <w:highlight w:val="green"/>
               </w:rPr>
               <w:t>Maker:{</w:t>
             </w:r>
@@ -20793,16 +20938,16 @@
                 <w:color w:val="000000" w:themeColor="text1"/>
                 <w:sz w:val="22"/>
                 <w:szCs w:val="22"/>
-                <w:highlight w:val="red"/>
-              </w:rPr>
-            </w:pPr>
-            <w:r>
-              <w:rPr>
-                <w:rFonts w:asciiTheme="majorHAnsi" w:hAnsiTheme="majorHAnsi" w:cs="Arial"/>
-                <w:color w:val="000000" w:themeColor="text1"/>
-                <w:sz w:val="22"/>
-                <w:szCs w:val="22"/>
-                <w:highlight w:val="red"/>
+                <w:highlight w:val="green"/>
+              </w:rPr>
+            </w:pPr>
+            <w:r>
+              <w:rPr>
+                <w:rFonts w:asciiTheme="majorHAnsi" w:hAnsiTheme="majorHAnsi" w:cs="Arial"/>
+                <w:color w:val="000000" w:themeColor="text1"/>
+                <w:sz w:val="22"/>
+                <w:szCs w:val="22"/>
+                <w:highlight w:val="green"/>
               </w:rPr>
               <w:t xml:space="preserve">               Id: &lt;id&gt;,</w:t>
             </w:r>
@@ -20817,16 +20962,16 @@
                 <w:color w:val="000000" w:themeColor="text1"/>
                 <w:sz w:val="22"/>
                 <w:szCs w:val="22"/>
-                <w:highlight w:val="red"/>
-              </w:rPr>
-            </w:pPr>
-            <w:r>
-              <w:rPr>
-                <w:rFonts w:asciiTheme="majorHAnsi" w:hAnsiTheme="majorHAnsi" w:cs="Arial"/>
-                <w:color w:val="000000" w:themeColor="text1"/>
-                <w:sz w:val="22"/>
-                <w:szCs w:val="22"/>
-                <w:highlight w:val="red"/>
+                <w:highlight w:val="green"/>
+              </w:rPr>
+            </w:pPr>
+            <w:r>
+              <w:rPr>
+                <w:rFonts w:asciiTheme="majorHAnsi" w:hAnsiTheme="majorHAnsi" w:cs="Arial"/>
+                <w:color w:val="000000" w:themeColor="text1"/>
+                <w:sz w:val="22"/>
+                <w:szCs w:val="22"/>
+                <w:highlight w:val="green"/>
               </w:rPr>
               <w:t xml:space="preserve">               FirstName: &lt;fname&gt;,</w:t>
             </w:r>
@@ -20841,16 +20986,16 @@
                 <w:color w:val="000000" w:themeColor="text1"/>
                 <w:sz w:val="22"/>
                 <w:szCs w:val="22"/>
-                <w:highlight w:val="red"/>
-              </w:rPr>
-            </w:pPr>
-            <w:r>
-              <w:rPr>
-                <w:rFonts w:asciiTheme="majorHAnsi" w:hAnsiTheme="majorHAnsi" w:cs="Arial"/>
-                <w:color w:val="000000" w:themeColor="text1"/>
-                <w:sz w:val="22"/>
-                <w:szCs w:val="22"/>
-                <w:highlight w:val="red"/>
+                <w:highlight w:val="green"/>
+              </w:rPr>
+            </w:pPr>
+            <w:r>
+              <w:rPr>
+                <w:rFonts w:asciiTheme="majorHAnsi" w:hAnsiTheme="majorHAnsi" w:cs="Arial"/>
+                <w:color w:val="000000" w:themeColor="text1"/>
+                <w:sz w:val="22"/>
+                <w:szCs w:val="22"/>
+                <w:highlight w:val="green"/>
               </w:rPr>
               <w:t xml:space="preserve">               LastName: &lt;lname&gt;</w:t>
             </w:r>
@@ -20865,16 +21010,16 @@
                 <w:color w:val="000000" w:themeColor="text1"/>
                 <w:sz w:val="22"/>
                 <w:szCs w:val="22"/>
-                <w:highlight w:val="red"/>
-              </w:rPr>
-            </w:pPr>
-            <w:r>
-              <w:rPr>
-                <w:rFonts w:asciiTheme="majorHAnsi" w:hAnsiTheme="majorHAnsi" w:cs="Arial"/>
-                <w:color w:val="000000" w:themeColor="text1"/>
-                <w:sz w:val="22"/>
-                <w:szCs w:val="22"/>
-                <w:highlight w:val="red"/>
+                <w:highlight w:val="green"/>
+              </w:rPr>
+            </w:pPr>
+            <w:r>
+              <w:rPr>
+                <w:rFonts w:asciiTheme="majorHAnsi" w:hAnsiTheme="majorHAnsi" w:cs="Arial"/>
+                <w:color w:val="000000" w:themeColor="text1"/>
+                <w:sz w:val="22"/>
+                <w:szCs w:val="22"/>
+                <w:highlight w:val="green"/>
               </w:rPr>
               <w:t xml:space="preserve">             },</w:t>
             </w:r>
@@ -20889,16 +21034,16 @@
                 <w:color w:val="000000" w:themeColor="text1"/>
                 <w:sz w:val="22"/>
                 <w:szCs w:val="22"/>
-                <w:highlight w:val="red"/>
-              </w:rPr>
-            </w:pPr>
-            <w:r>
-              <w:rPr>
-                <w:rFonts w:asciiTheme="majorHAnsi" w:hAnsiTheme="majorHAnsi" w:cs="Arial"/>
-                <w:color w:val="000000" w:themeColor="text1"/>
-                <w:sz w:val="22"/>
-                <w:szCs w:val="22"/>
-                <w:highlight w:val="red"/>
+                <w:highlight w:val="green"/>
+              </w:rPr>
+            </w:pPr>
+            <w:r>
+              <w:rPr>
+                <w:rFonts w:asciiTheme="majorHAnsi" w:hAnsiTheme="majorHAnsi" w:cs="Arial"/>
+                <w:color w:val="000000" w:themeColor="text1"/>
+                <w:sz w:val="22"/>
+                <w:szCs w:val="22"/>
+                <w:highlight w:val="green"/>
               </w:rPr>
               <w:t xml:space="preserve">             Dater: {</w:t>
             </w:r>
@@ -20913,16 +21058,16 @@
                 <w:color w:val="000000" w:themeColor="text1"/>
                 <w:sz w:val="22"/>
                 <w:szCs w:val="22"/>
-                <w:highlight w:val="red"/>
-              </w:rPr>
-            </w:pPr>
-            <w:r>
-              <w:rPr>
-                <w:rFonts w:asciiTheme="majorHAnsi" w:hAnsiTheme="majorHAnsi" w:cs="Arial"/>
-                <w:color w:val="000000" w:themeColor="text1"/>
-                <w:sz w:val="22"/>
-                <w:szCs w:val="22"/>
-                <w:highlight w:val="red"/>
+                <w:highlight w:val="green"/>
+              </w:rPr>
+            </w:pPr>
+            <w:r>
+              <w:rPr>
+                <w:rFonts w:asciiTheme="majorHAnsi" w:hAnsiTheme="majorHAnsi" w:cs="Arial"/>
+                <w:color w:val="000000" w:themeColor="text1"/>
+                <w:sz w:val="22"/>
+                <w:szCs w:val="22"/>
+                <w:highlight w:val="green"/>
               </w:rPr>
               <w:t xml:space="preserve">               Id: &lt;id&gt;,</w:t>
             </w:r>
@@ -20937,16 +21082,16 @@
                 <w:color w:val="000000" w:themeColor="text1"/>
                 <w:sz w:val="22"/>
                 <w:szCs w:val="22"/>
-                <w:highlight w:val="red"/>
-              </w:rPr>
-            </w:pPr>
-            <w:r>
-              <w:rPr>
-                <w:rFonts w:asciiTheme="majorHAnsi" w:hAnsiTheme="majorHAnsi" w:cs="Arial"/>
-                <w:color w:val="000000" w:themeColor="text1"/>
-                <w:sz w:val="22"/>
-                <w:szCs w:val="22"/>
-                <w:highlight w:val="red"/>
+                <w:highlight w:val="green"/>
+              </w:rPr>
+            </w:pPr>
+            <w:r>
+              <w:rPr>
+                <w:rFonts w:asciiTheme="majorHAnsi" w:hAnsiTheme="majorHAnsi" w:cs="Arial"/>
+                <w:color w:val="000000" w:themeColor="text1"/>
+                <w:sz w:val="22"/>
+                <w:szCs w:val="22"/>
+                <w:highlight w:val="green"/>
               </w:rPr>
               <w:t xml:space="preserve">               FirstName: &lt;fname&gt;,</w:t>
             </w:r>
@@ -20961,16 +21106,16 @@
                 <w:color w:val="000000" w:themeColor="text1"/>
                 <w:sz w:val="22"/>
                 <w:szCs w:val="22"/>
-                <w:highlight w:val="red"/>
-              </w:rPr>
-            </w:pPr>
-            <w:r>
-              <w:rPr>
-                <w:rFonts w:asciiTheme="majorHAnsi" w:hAnsiTheme="majorHAnsi" w:cs="Arial"/>
-                <w:color w:val="000000" w:themeColor="text1"/>
-                <w:sz w:val="22"/>
-                <w:szCs w:val="22"/>
-                <w:highlight w:val="red"/>
+                <w:highlight w:val="green"/>
+              </w:rPr>
+            </w:pPr>
+            <w:r>
+              <w:rPr>
+                <w:rFonts w:asciiTheme="majorHAnsi" w:hAnsiTheme="majorHAnsi" w:cs="Arial"/>
+                <w:color w:val="000000" w:themeColor="text1"/>
+                <w:sz w:val="22"/>
+                <w:szCs w:val="22"/>
+                <w:highlight w:val="green"/>
               </w:rPr>
               <w:t xml:space="preserve">               LastName: &lt;lname&gt;</w:t>
             </w:r>
@@ -20985,15 +21130,16 @@
                 <w:color w:val="000000" w:themeColor="text1"/>
                 <w:sz w:val="22"/>
                 <w:szCs w:val="22"/>
-              </w:rPr>
-            </w:pPr>
-            <w:r>
-              <w:rPr>
-                <w:rFonts w:asciiTheme="majorHAnsi" w:hAnsiTheme="majorHAnsi" w:cs="Arial"/>
-                <w:color w:val="000000" w:themeColor="text1"/>
-                <w:sz w:val="22"/>
-                <w:szCs w:val="22"/>
                 <w:highlight w:val="red"/>
+              </w:rPr>
+            </w:pPr>
+            <w:r>
+              <w:rPr>
+                <w:rFonts w:asciiTheme="majorHAnsi" w:hAnsiTheme="majorHAnsi" w:cs="Arial"/>
+                <w:color w:val="000000" w:themeColor="text1"/>
+                <w:sz w:val="22"/>
+                <w:szCs w:val="22"/>
+                <w:highlight w:val="green"/>
               </w:rPr>
               <w:t xml:space="preserve">             },</w:t>
             </w:r>
@@ -21008,27 +21154,18 @@
                 <w:color w:val="000000" w:themeColor="text1"/>
                 <w:sz w:val="22"/>
                 <w:szCs w:val="22"/>
-                <w:highlight w:val="green"/>
-              </w:rPr>
-            </w:pPr>
-            <w:r>
-              <w:rPr>
-                <w:rFonts w:asciiTheme="majorHAnsi" w:hAnsiTheme="majorHAnsi" w:cs="Arial"/>
-                <w:color w:val="000000" w:themeColor="text1"/>
-                <w:sz w:val="22"/>
-                <w:szCs w:val="22"/>
-              </w:rPr>
-              <w:t xml:space="preserve">             </w:t>
-            </w:r>
-            <w:r>
-              <w:rPr>
-                <w:rFonts w:asciiTheme="majorHAnsi" w:hAnsiTheme="majorHAnsi" w:cs="Arial"/>
-                <w:color w:val="000000" w:themeColor="text1"/>
-                <w:sz w:val="22"/>
-                <w:szCs w:val="22"/>
-                <w:highlight w:val="green"/>
-              </w:rPr>
-              <w:t>Partner : {</w:t>
+                <w:highlight w:val="red"/>
+              </w:rPr>
+            </w:pPr>
+            <w:r>
+              <w:rPr>
+                <w:rFonts w:asciiTheme="majorHAnsi" w:hAnsiTheme="majorHAnsi" w:cs="Arial"/>
+                <w:color w:val="000000" w:themeColor="text1"/>
+                <w:sz w:val="22"/>
+                <w:szCs w:val="22"/>
+                <w:highlight w:val="red"/>
+              </w:rPr>
+              <w:t xml:space="preserve">             Partner : {</w:t>
             </w:r>
           </w:p>
           <w:p>
@@ -21041,16 +21178,16 @@
                 <w:color w:val="000000" w:themeColor="text1"/>
                 <w:sz w:val="22"/>
                 <w:szCs w:val="22"/>
-                <w:highlight w:val="green"/>
-              </w:rPr>
-            </w:pPr>
-            <w:r>
-              <w:rPr>
-                <w:rFonts w:asciiTheme="majorHAnsi" w:hAnsiTheme="majorHAnsi" w:cs="Arial"/>
-                <w:color w:val="000000" w:themeColor="text1"/>
-                <w:sz w:val="22"/>
-                <w:szCs w:val="22"/>
-                <w:highlight w:val="green"/>
+                <w:highlight w:val="red"/>
+              </w:rPr>
+            </w:pPr>
+            <w:r>
+              <w:rPr>
+                <w:rFonts w:asciiTheme="majorHAnsi" w:hAnsiTheme="majorHAnsi" w:cs="Arial"/>
+                <w:color w:val="000000" w:themeColor="text1"/>
+                <w:sz w:val="22"/>
+                <w:szCs w:val="22"/>
+                <w:highlight w:val="red"/>
               </w:rPr>
               <w:t xml:space="preserve">                  Id : 0,</w:t>
             </w:r>
@@ -21065,16 +21202,16 @@
                 <w:color w:val="000000" w:themeColor="text1"/>
                 <w:sz w:val="22"/>
                 <w:szCs w:val="22"/>
-                <w:highlight w:val="green"/>
-              </w:rPr>
-            </w:pPr>
-            <w:r>
-              <w:rPr>
-                <w:rFonts w:asciiTheme="majorHAnsi" w:hAnsiTheme="majorHAnsi" w:cs="Arial"/>
-                <w:color w:val="000000" w:themeColor="text1"/>
-                <w:sz w:val="22"/>
-                <w:szCs w:val="22"/>
-                <w:highlight w:val="green"/>
+                <w:highlight w:val="red"/>
+              </w:rPr>
+            </w:pPr>
+            <w:r>
+              <w:rPr>
+                <w:rFonts w:asciiTheme="majorHAnsi" w:hAnsiTheme="majorHAnsi" w:cs="Arial"/>
+                <w:color w:val="000000" w:themeColor="text1"/>
+                <w:sz w:val="22"/>
+                <w:szCs w:val="22"/>
+                <w:highlight w:val="red"/>
               </w:rPr>
               <w:t xml:space="preserve">                  FirstName: “”,</w:t>
             </w:r>
@@ -21089,16 +21226,16 @@
                 <w:color w:val="000000" w:themeColor="text1"/>
                 <w:sz w:val="22"/>
                 <w:szCs w:val="22"/>
-                <w:highlight w:val="green"/>
-              </w:rPr>
-            </w:pPr>
-            <w:r>
-              <w:rPr>
-                <w:rFonts w:asciiTheme="majorHAnsi" w:hAnsiTheme="majorHAnsi" w:cs="Arial"/>
-                <w:color w:val="000000" w:themeColor="text1"/>
-                <w:sz w:val="22"/>
-                <w:szCs w:val="22"/>
-                <w:highlight w:val="green"/>
+                <w:highlight w:val="red"/>
+              </w:rPr>
+            </w:pPr>
+            <w:r>
+              <w:rPr>
+                <w:rFonts w:asciiTheme="majorHAnsi" w:hAnsiTheme="majorHAnsi" w:cs="Arial"/>
+                <w:color w:val="000000" w:themeColor="text1"/>
+                <w:sz w:val="22"/>
+                <w:szCs w:val="22"/>
+                <w:highlight w:val="red"/>
               </w:rPr>
               <w:t xml:space="preserve">                  LastName: “”,</w:t>
             </w:r>
@@ -21121,7 +21258,7 @@
                 <w:color w:val="000000" w:themeColor="text1"/>
                 <w:sz w:val="22"/>
                 <w:szCs w:val="22"/>
-                <w:highlight w:val="green"/>
+                <w:highlight w:val="red"/>
               </w:rPr>
               <w:t xml:space="preserve">             },</w:t>
             </w:r>
@@ -21352,28 +21489,51 @@
           <w:tcPr>
             <w:tcW w:w="952" w:type="dxa"/>
             <w:shd w:val="clear" w:color="auto" w:fill="auto"/>
-          </w:tcPr>
-          <w:p>
-            <w:pPr>
-              <w:pStyle w:val="ListParagraph"/>
-              <w:ind w:left="0"/>
-              <w:rPr>
-                <w:rFonts w:asciiTheme="majorHAnsi" w:hAnsiTheme="majorHAnsi" w:cs="Arial"/>
-                <w:color w:val="000000" w:themeColor="text1"/>
-                <w:sz w:val="22"/>
-                <w:szCs w:val="22"/>
-              </w:rPr>
-            </w:pPr>
-            <w:r>
-              <w:rPr>
-                <w:rFonts w:asciiTheme="majorHAnsi" w:hAnsiTheme="majorHAnsi" w:cs="Arial"/>
-                <w:color w:val="000000" w:themeColor="text1"/>
-                <w:sz w:val="22"/>
-                <w:szCs w:val="22"/>
-              </w:rPr>
-              <w:lastRenderedPageBreak/>
-              <w:t>404</w:t>
-            </w:r>
+            <w:vAlign w:val="center"/>
+          </w:tcPr>
+          <w:p>
+            <w:pPr>
+              <w:pStyle w:val="ListParagraph"/>
+              <w:ind w:left="0"/>
+              <w:jc w:val="center"/>
+              <w:rPr>
+                <w:rFonts w:asciiTheme="majorHAnsi" w:hAnsiTheme="majorHAnsi" w:cs="Arial"/>
+                <w:color w:val="000000" w:themeColor="text1"/>
+                <w:sz w:val="22"/>
+                <w:szCs w:val="22"/>
+              </w:rPr>
+            </w:pPr>
+            <w:r>
+              <w:rPr>
+                <w:rFonts w:asciiTheme="majorHAnsi" w:hAnsiTheme="majorHAnsi" w:cs="Arial"/>
+                <w:color w:val="000000" w:themeColor="text1"/>
+                <w:sz w:val="22"/>
+                <w:szCs w:val="22"/>
+              </w:rPr>
+              <w:t>400</w:t>
+            </w:r>
+          </w:p>
+          <w:p>
+            <w:pPr>
+              <w:rPr>
+                <w:rFonts w:asciiTheme="majorHAnsi" w:hAnsiTheme="majorHAnsi" w:cs="Arial"/>
+                <w:color w:val="000000" w:themeColor="text1"/>
+                <w:sz w:val="22"/>
+                <w:szCs w:val="22"/>
+              </w:rPr>
+            </w:pPr>
+          </w:p>
+          <w:p>
+            <w:pPr>
+              <w:pStyle w:val="ListParagraph"/>
+              <w:ind w:left="0"/>
+              <w:rPr>
+                <w:rFonts w:asciiTheme="majorHAnsi" w:hAnsiTheme="majorHAnsi" w:cs="Arial"/>
+                <w:color w:val="000000" w:themeColor="text1"/>
+                <w:sz w:val="22"/>
+                <w:szCs w:val="22"/>
+              </w:rPr>
+            </w:pPr>
           </w:p>
         </w:tc>
         <w:tc>
@@ -21383,9 +21543,8 @@
           </w:tcPr>
           <w:p>
             <w:pPr>
-              <w:pStyle w:val="ListParagraph"/>
-              <w:ind w:left="0"/>
-              <w:rPr>
+              <w:rPr>
+                <w:rStyle w:val="sbrace"/>
                 <w:rFonts w:asciiTheme="majorHAnsi" w:hAnsiTheme="majorHAnsi" w:cs="Arial"/>
                 <w:color w:val="000000" w:themeColor="text1"/>
                 <w:sz w:val="22"/>
@@ -21431,6 +21590,218 @@
                 <w:sz w:val="22"/>
                 <w:szCs w:val="22"/>
               </w:rPr>
+              <w:t>"</w:t>
+            </w:r>
+            <w:r>
+              <w:rPr>
+                <w:rStyle w:val="sobjectk"/>
+                <w:rFonts w:asciiTheme="majorHAnsi" w:hAnsiTheme="majorHAnsi" w:cs="Arial"/>
+                <w:bCs/>
+                <w:color w:val="000000" w:themeColor="text1"/>
+                <w:sz w:val="22"/>
+                <w:szCs w:val="22"/>
+                <w:highlight w:val="green"/>
+              </w:rPr>
+              <w:t>Errors</w:t>
+            </w:r>
+            <w:r>
+              <w:rPr>
+                <w:rStyle w:val="sobjectk"/>
+                <w:rFonts w:asciiTheme="majorHAnsi" w:hAnsiTheme="majorHAnsi" w:cs="Arial"/>
+                <w:bCs/>
+                <w:color w:val="000000" w:themeColor="text1"/>
+                <w:sz w:val="22"/>
+                <w:szCs w:val="22"/>
+              </w:rPr>
+              <w:t>"</w:t>
+            </w:r>
+            <w:r>
+              <w:rPr>
+                <w:rStyle w:val="scolon"/>
+                <w:rFonts w:asciiTheme="majorHAnsi" w:hAnsiTheme="majorHAnsi" w:cs="Arial"/>
+                <w:color w:val="000000" w:themeColor="text1"/>
+                <w:sz w:val="22"/>
+                <w:szCs w:val="22"/>
+              </w:rPr>
+              <w:t>:</w:t>
+            </w:r>
+            <w:r>
+              <w:rPr>
+                <w:rStyle w:val="sbrace"/>
+                <w:rFonts w:asciiTheme="majorHAnsi" w:hAnsiTheme="majorHAnsi" w:cs="Arial"/>
+                <w:color w:val="000000" w:themeColor="text1"/>
+                <w:sz w:val="22"/>
+                <w:szCs w:val="22"/>
+              </w:rPr>
+              <w:t>[</w:t>
+            </w:r>
+          </w:p>
+          <w:p>
+            <w:pPr>
+              <w:rPr>
+                <w:rFonts w:asciiTheme="majorHAnsi" w:hAnsiTheme="majorHAnsi" w:cs="Arial"/>
+                <w:color w:val="000000" w:themeColor="text1"/>
+                <w:sz w:val="22"/>
+                <w:szCs w:val="22"/>
+              </w:rPr>
+            </w:pPr>
+            <w:r>
+              <w:rPr>
+                <w:rFonts w:asciiTheme="majorHAnsi" w:hAnsiTheme="majorHAnsi" w:cs="Arial"/>
+                <w:color w:val="000000" w:themeColor="text1"/>
+                <w:sz w:val="22"/>
+                <w:szCs w:val="22"/>
+              </w:rPr>
+              <w:t xml:space="preserve">        "",</w:t>
+            </w:r>
+          </w:p>
+          <w:p>
+            <w:pPr>
+              <w:rPr>
+                <w:rStyle w:val="sbrace"/>
+                <w:rFonts w:asciiTheme="majorHAnsi" w:hAnsiTheme="majorHAnsi" w:cs="Arial"/>
+                <w:color w:val="000000" w:themeColor="text1"/>
+                <w:sz w:val="22"/>
+                <w:szCs w:val="22"/>
+              </w:rPr>
+            </w:pPr>
+            <w:r>
+              <w:rPr>
+                <w:rFonts w:asciiTheme="majorHAnsi" w:hAnsiTheme="majorHAnsi" w:cs="Arial"/>
+                <w:color w:val="000000" w:themeColor="text1"/>
+                <w:sz w:val="22"/>
+                <w:szCs w:val="22"/>
+              </w:rPr>
+              <w:tab/>
+              <w:t xml:space="preserve">  ""</w:t>
+            </w:r>
+            <w:r>
+              <w:rPr>
+                <w:rFonts w:asciiTheme="majorHAnsi" w:hAnsiTheme="majorHAnsi" w:cs="Arial"/>
+                <w:color w:val="000000" w:themeColor="text1"/>
+                <w:sz w:val="22"/>
+                <w:szCs w:val="22"/>
+              </w:rPr>
+              <w:br/>
+              <w:t>    </w:t>
+            </w:r>
+            <w:r>
+              <w:rPr>
+                <w:rStyle w:val="sbrace"/>
+                <w:rFonts w:asciiTheme="majorHAnsi" w:hAnsiTheme="majorHAnsi" w:cs="Arial"/>
+                <w:color w:val="000000" w:themeColor="text1"/>
+                <w:sz w:val="22"/>
+                <w:szCs w:val="22"/>
+              </w:rPr>
+              <w:t>]</w:t>
+            </w:r>
+            <w:r>
+              <w:rPr>
+                <w:rFonts w:asciiTheme="majorHAnsi" w:hAnsiTheme="majorHAnsi" w:cs="Arial"/>
+                <w:color w:val="000000" w:themeColor="text1"/>
+                <w:sz w:val="22"/>
+                <w:szCs w:val="22"/>
+              </w:rPr>
+              <w:br/>
+            </w:r>
+            <w:r>
+              <w:rPr>
+                <w:rStyle w:val="sbrace"/>
+                <w:rFonts w:asciiTheme="majorHAnsi" w:hAnsiTheme="majorHAnsi" w:cs="Arial"/>
+                <w:color w:val="000000" w:themeColor="text1"/>
+                <w:sz w:val="22"/>
+                <w:szCs w:val="22"/>
+              </w:rPr>
+              <w:t>}</w:t>
+            </w:r>
+          </w:p>
+        </w:tc>
+      </w:tr>
+      <w:tr>
+        <w:tc>
+          <w:tcPr>
+            <w:tcW w:w="952" w:type="dxa"/>
+            <w:shd w:val="clear" w:color="auto" w:fill="auto"/>
+            <w:vAlign w:val="center"/>
+          </w:tcPr>
+          <w:p>
+            <w:pPr>
+              <w:pStyle w:val="ListParagraph"/>
+              <w:ind w:left="0"/>
+              <w:jc w:val="center"/>
+              <w:rPr>
+                <w:rFonts w:asciiTheme="majorHAnsi" w:hAnsiTheme="majorHAnsi" w:cs="Arial"/>
+                <w:color w:val="000000" w:themeColor="text1"/>
+                <w:sz w:val="22"/>
+                <w:szCs w:val="22"/>
+              </w:rPr>
+            </w:pPr>
+            <w:r>
+              <w:rPr>
+                <w:rFonts w:asciiTheme="majorHAnsi" w:hAnsiTheme="majorHAnsi" w:cs="Arial"/>
+                <w:color w:val="000000" w:themeColor="text1"/>
+                <w:sz w:val="22"/>
+                <w:szCs w:val="22"/>
+              </w:rPr>
+              <w:t>401</w:t>
+            </w:r>
+          </w:p>
+        </w:tc>
+        <w:tc>
+          <w:tcPr>
+            <w:tcW w:w="6878" w:type="dxa"/>
+            <w:shd w:val="clear" w:color="auto" w:fill="auto"/>
+          </w:tcPr>
+          <w:p>
+            <w:pPr>
+              <w:pStyle w:val="ListParagraph"/>
+              <w:ind w:left="0"/>
+              <w:rPr>
+                <w:rFonts w:asciiTheme="majorHAnsi" w:hAnsiTheme="majorHAnsi" w:cs="Arial"/>
+                <w:color w:val="000000" w:themeColor="text1"/>
+                <w:sz w:val="22"/>
+                <w:szCs w:val="22"/>
+              </w:rPr>
+            </w:pPr>
+            <w:r>
+              <w:rPr>
+                <w:rStyle w:val="sbrace"/>
+                <w:rFonts w:asciiTheme="majorHAnsi" w:hAnsiTheme="majorHAnsi" w:cs="Arial"/>
+                <w:color w:val="000000" w:themeColor="text1"/>
+                <w:sz w:val="22"/>
+                <w:szCs w:val="22"/>
+              </w:rPr>
+              <w:t>{</w:t>
+            </w:r>
+            <w:r>
+              <w:rPr>
+                <w:rStyle w:val="apple-converted-space"/>
+                <w:rFonts w:asciiTheme="majorHAnsi" w:hAnsiTheme="majorHAnsi" w:cs="Arial"/>
+                <w:color w:val="000000" w:themeColor="text1"/>
+                <w:sz w:val="22"/>
+                <w:szCs w:val="22"/>
+              </w:rPr>
+              <w:t>  </w:t>
+            </w:r>
+            <w:r>
+              <w:rPr>
+                <w:rFonts w:asciiTheme="majorHAnsi" w:hAnsiTheme="majorHAnsi" w:cs="Arial"/>
+                <w:color w:val="000000" w:themeColor="text1"/>
+                <w:sz w:val="22"/>
+                <w:szCs w:val="22"/>
+              </w:rPr>
+              <w:br/>
+              <w:t>    </w:t>
+            </w:r>
+            <w:r>
+              <w:rPr>
+                <w:rStyle w:val="sobjectk"/>
+                <w:rFonts w:asciiTheme="majorHAnsi" w:hAnsiTheme="majorHAnsi" w:cs="Arial"/>
+                <w:bCs/>
+                <w:color w:val="000000" w:themeColor="text1"/>
+                <w:sz w:val="22"/>
+                <w:szCs w:val="22"/>
+              </w:rPr>
               <w:t>"Error"</w:t>
             </w:r>
             <w:r>
@@ -21451,7 +21822,7 @@
                 <w:sz w:val="22"/>
                 <w:szCs w:val="22"/>
               </w:rPr>
-              <w:t>[</w:t>
+              <w:t>{</w:t>
             </w:r>
             <w:r>
               <w:rPr>
@@ -21491,7 +21862,7 @@
                 <w:sz w:val="22"/>
                 <w:szCs w:val="22"/>
               </w:rPr>
-              <w:t>]</w:t>
+              <w:t>}</w:t>
             </w:r>
             <w:r>
               <w:rPr>
@@ -21520,26 +21891,28 @@
           <w:tcPr>
             <w:tcW w:w="952" w:type="dxa"/>
             <w:shd w:val="clear" w:color="auto" w:fill="auto"/>
-          </w:tcPr>
-          <w:p>
-            <w:pPr>
-              <w:pStyle w:val="ListParagraph"/>
-              <w:ind w:left="0"/>
-              <w:rPr>
-                <w:rFonts w:asciiTheme="majorHAnsi" w:hAnsiTheme="majorHAnsi" w:cs="Arial"/>
-                <w:color w:val="000000" w:themeColor="text1"/>
-                <w:sz w:val="22"/>
-                <w:szCs w:val="22"/>
-              </w:rPr>
-            </w:pPr>
-            <w:r>
-              <w:rPr>
-                <w:rFonts w:asciiTheme="majorHAnsi" w:hAnsiTheme="majorHAnsi" w:cs="Arial"/>
-                <w:color w:val="000000" w:themeColor="text1"/>
-                <w:sz w:val="22"/>
-                <w:szCs w:val="22"/>
-              </w:rPr>
-              <w:t>400</w:t>
+            <w:vAlign w:val="center"/>
+          </w:tcPr>
+          <w:p>
+            <w:pPr>
+              <w:pStyle w:val="ListParagraph"/>
+              <w:ind w:left="0"/>
+              <w:jc w:val="center"/>
+              <w:rPr>
+                <w:rFonts w:asciiTheme="majorHAnsi" w:hAnsiTheme="majorHAnsi" w:cs="Arial"/>
+                <w:color w:val="000000" w:themeColor="text1"/>
+                <w:sz w:val="22"/>
+                <w:szCs w:val="22"/>
+              </w:rPr>
+            </w:pPr>
+            <w:r>
+              <w:rPr>
+                <w:rFonts w:asciiTheme="majorHAnsi" w:hAnsiTheme="majorHAnsi" w:cs="Arial"/>
+                <w:color w:val="000000" w:themeColor="text1"/>
+                <w:sz w:val="22"/>
+                <w:szCs w:val="22"/>
+              </w:rPr>
+              <w:t>404</w:t>
             </w:r>
           </w:p>
         </w:tc>
@@ -21550,8 +21923,9 @@
           </w:tcPr>
           <w:p>
             <w:pPr>
-              <w:rPr>
-                <w:rStyle w:val="sbrace"/>
+              <w:pStyle w:val="ListParagraph"/>
+              <w:ind w:left="0"/>
+              <w:rPr>
                 <w:rFonts w:asciiTheme="majorHAnsi" w:hAnsiTheme="majorHAnsi" w:cs="Arial"/>
                 <w:color w:val="000000" w:themeColor="text1"/>
                 <w:sz w:val="22"/>
@@ -21617,47 +21991,27 @@
                 <w:sz w:val="22"/>
                 <w:szCs w:val="22"/>
               </w:rPr>
-              <w:t>[</w:t>
-            </w:r>
-          </w:p>
-          <w:p>
-            <w:pPr>
-              <w:rPr>
-                <w:rFonts w:asciiTheme="majorHAnsi" w:hAnsiTheme="majorHAnsi" w:cs="Arial"/>
-                <w:color w:val="000000" w:themeColor="text1"/>
-                <w:sz w:val="22"/>
-                <w:szCs w:val="22"/>
-              </w:rPr>
-            </w:pPr>
-            <w:r>
-              <w:rPr>
-                <w:rFonts w:asciiTheme="majorHAnsi" w:hAnsiTheme="majorHAnsi" w:cs="Arial"/>
-                <w:color w:val="000000" w:themeColor="text1"/>
-                <w:sz w:val="22"/>
-                <w:szCs w:val="22"/>
-              </w:rPr>
-              <w:t xml:space="preserve">        "",</w:t>
-            </w:r>
-          </w:p>
-          <w:p>
-            <w:pPr>
-              <w:rPr>
-                <w:rStyle w:val="sbrace"/>
-                <w:rFonts w:asciiTheme="majorHAnsi" w:hAnsiTheme="majorHAnsi" w:cs="Arial"/>
-                <w:color w:val="000000" w:themeColor="text1"/>
-                <w:sz w:val="22"/>
-                <w:szCs w:val="22"/>
-              </w:rPr>
-            </w:pPr>
-            <w:r>
-              <w:rPr>
-                <w:rFonts w:asciiTheme="majorHAnsi" w:hAnsiTheme="majorHAnsi" w:cs="Arial"/>
-                <w:color w:val="000000" w:themeColor="text1"/>
-                <w:sz w:val="22"/>
-                <w:szCs w:val="22"/>
-              </w:rPr>
-              <w:tab/>
-              <w:t xml:space="preserve">  ""</w:t>
+              <w:t>{</w:t>
+            </w:r>
+            <w:r>
+              <w:rPr>
+                <w:rFonts w:asciiTheme="majorHAnsi" w:hAnsiTheme="majorHAnsi" w:cs="Arial"/>
+                <w:color w:val="000000" w:themeColor="text1"/>
+                <w:sz w:val="22"/>
+                <w:szCs w:val="22"/>
+              </w:rPr>
+              <w:br/>
+              <w:t>        </w:t>
+            </w:r>
+            <w:r>
+              <w:rPr>
+                <w:rStyle w:val="sobjectv"/>
+                <w:rFonts w:asciiTheme="majorHAnsi" w:hAnsiTheme="majorHAnsi" w:cs="Arial"/>
+                <w:color w:val="000000" w:themeColor="text1"/>
+                <w:sz w:val="22"/>
+                <w:szCs w:val="22"/>
+              </w:rPr>
+              <w:t>"Invalid "</w:t>
             </w:r>
             <w:r>
               <w:rPr>
@@ -21677,7 +22031,7 @@
                 <w:sz w:val="22"/>
                 <w:szCs w:val="22"/>
               </w:rPr>
-              <w:t>]</w:t>
+              <w:t>}</w:t>
             </w:r>
             <w:r>
               <w:rPr>
@@ -21739,106 +22093,6 @@
         </w:tc>
       </w:tr>
     </w:tbl>
-    <w:p>
-      <w:pPr>
-        <w:rPr>
-          <w:rFonts w:asciiTheme="majorHAnsi" w:hAnsiTheme="majorHAnsi" w:cs="Arial"/>
-          <w:color w:val="000000" w:themeColor="text1"/>
-          <w:sz w:val="22"/>
-          <w:szCs w:val="22"/>
-        </w:rPr>
-      </w:pPr>
-    </w:p>
-    <w:p>
-      <w:pPr>
-        <w:rPr>
-          <w:rFonts w:asciiTheme="majorHAnsi" w:hAnsiTheme="majorHAnsi" w:cs="Arial"/>
-          <w:color w:val="000000" w:themeColor="text1"/>
-          <w:sz w:val="22"/>
-          <w:szCs w:val="22"/>
-        </w:rPr>
-      </w:pPr>
-    </w:p>
-    <w:p>
-      <w:pPr>
-        <w:rPr>
-          <w:rFonts w:asciiTheme="majorHAnsi" w:hAnsiTheme="majorHAnsi" w:cs="Arial"/>
-          <w:color w:val="000000" w:themeColor="text1"/>
-          <w:sz w:val="22"/>
-          <w:szCs w:val="22"/>
-        </w:rPr>
-      </w:pPr>
-    </w:p>
-    <w:p>
-      <w:pPr>
-        <w:rPr>
-          <w:rFonts w:asciiTheme="majorHAnsi" w:hAnsiTheme="majorHAnsi" w:cs="Arial"/>
-          <w:color w:val="000000" w:themeColor="text1"/>
-          <w:sz w:val="22"/>
-          <w:szCs w:val="22"/>
-        </w:rPr>
-      </w:pPr>
-    </w:p>
-    <w:p>
-      <w:pPr>
-        <w:rPr>
-          <w:rFonts w:asciiTheme="majorHAnsi" w:hAnsiTheme="majorHAnsi" w:cs="Arial"/>
-          <w:color w:val="000000" w:themeColor="text1"/>
-          <w:sz w:val="22"/>
-          <w:szCs w:val="22"/>
-        </w:rPr>
-      </w:pPr>
-    </w:p>
-    <w:p>
-      <w:pPr>
-        <w:rPr>
-          <w:rFonts w:asciiTheme="majorHAnsi" w:hAnsiTheme="majorHAnsi" w:cs="Arial"/>
-          <w:color w:val="000000" w:themeColor="text1"/>
-          <w:sz w:val="22"/>
-          <w:szCs w:val="22"/>
-        </w:rPr>
-      </w:pPr>
-    </w:p>
-    <w:p>
-      <w:pPr>
-        <w:rPr>
-          <w:rFonts w:asciiTheme="majorHAnsi" w:hAnsiTheme="majorHAnsi" w:cs="Arial"/>
-          <w:color w:val="000000" w:themeColor="text1"/>
-          <w:sz w:val="22"/>
-          <w:szCs w:val="22"/>
-        </w:rPr>
-      </w:pPr>
-    </w:p>
-    <w:p>
-      <w:pPr>
-        <w:rPr>
-          <w:rFonts w:asciiTheme="majorHAnsi" w:hAnsiTheme="majorHAnsi" w:cs="Arial"/>
-          <w:color w:val="000000" w:themeColor="text1"/>
-          <w:sz w:val="22"/>
-          <w:szCs w:val="22"/>
-        </w:rPr>
-      </w:pPr>
-    </w:p>
-    <w:p>
-      <w:pPr>
-        <w:rPr>
-          <w:rFonts w:asciiTheme="majorHAnsi" w:hAnsiTheme="majorHAnsi" w:cs="Arial"/>
-          <w:color w:val="000000" w:themeColor="text1"/>
-          <w:sz w:val="22"/>
-          <w:szCs w:val="22"/>
-        </w:rPr>
-      </w:pPr>
-    </w:p>
-    <w:p>
-      <w:pPr>
-        <w:rPr>
-          <w:rFonts w:asciiTheme="majorHAnsi" w:hAnsiTheme="majorHAnsi" w:cs="Arial"/>
-          <w:color w:val="000000" w:themeColor="text1"/>
-          <w:sz w:val="22"/>
-          <w:szCs w:val="22"/>
-        </w:rPr>
-      </w:pPr>
-    </w:p>
     <w:p>
       <w:pPr>
         <w:rPr>
@@ -21882,6 +22136,7 @@
           <w:sz w:val="28"/>
           <w:szCs w:val="28"/>
         </w:rPr>
+        <w:lastRenderedPageBreak/>
         <w:t xml:space="preserve"> </w:t>
       </w:r>
       <w:r>
@@ -21914,8 +22169,6 @@
           <w:szCs w:val="22"/>
         </w:rPr>
       </w:pPr>
-      <w:bookmarkStart w:id="0" w:name="_GoBack"/>
-      <w:bookmarkEnd w:id="0"/>
     </w:p>
     <w:p>
       <w:pPr>
@@ -22008,6 +22261,7 @@
             <w:pPr>
               <w:pStyle w:val="ListParagraph"/>
               <w:ind w:left="0"/>
+              <w:jc w:val="center"/>
               <w:rPr>
                 <w:rFonts w:asciiTheme="majorHAnsi" w:hAnsiTheme="majorHAnsi" w:cs="Arial"/>
                 <w:color w:val="000000" w:themeColor="text1"/>
@@ -23277,7 +23531,7 @@
                 <w:sz w:val="22"/>
                 <w:szCs w:val="22"/>
               </w:rPr>
-              <w:t>[</w:t>
+              <w:t>{</w:t>
             </w:r>
             <w:r>
               <w:rPr>
@@ -23297,7 +23551,7 @@
                 <w:sz w:val="22"/>
                 <w:szCs w:val="22"/>
               </w:rPr>
-              <w:t>"Invalid "</w:t>
+              <w:t>""</w:t>
             </w:r>
             <w:r>
               <w:rPr>
@@ -23317,7 +23571,7 @@
                 <w:sz w:val="22"/>
                 <w:szCs w:val="22"/>
               </w:rPr>
-              <w:t>]</w:t>
+              <w:t>}</w:t>
             </w:r>
             <w:r>
               <w:rPr>
@@ -23423,7 +23677,42 @@
                 <w:sz w:val="22"/>
                 <w:szCs w:val="22"/>
               </w:rPr>
-              <w:t>"Error"</w:t>
+              <w:t>"</w:t>
+            </w:r>
+            <w:r>
+              <w:rPr>
+                <w:rStyle w:val="sobjectk"/>
+                <w:rFonts w:asciiTheme="majorHAnsi" w:hAnsiTheme="majorHAnsi" w:cs="Arial"/>
+                <w:bCs/>
+                <w:color w:val="000000" w:themeColor="text1"/>
+                <w:sz w:val="22"/>
+                <w:szCs w:val="22"/>
+                <w:highlight w:val="green"/>
+              </w:rPr>
+              <w:t>Error</w:t>
+            </w:r>
+            <w:r>
+              <w:rPr>
+                <w:rStyle w:val="sobjectk"/>
+                <w:rFonts w:asciiTheme="majorHAnsi" w:hAnsiTheme="majorHAnsi" w:cs="Arial"/>
+                <w:bCs/>
+                <w:color w:val="000000" w:themeColor="text1"/>
+                <w:sz w:val="22"/>
+                <w:szCs w:val="22"/>
+                <w:highlight w:val="green"/>
+              </w:rPr>
+              <w:t>s</w:t>
+            </w:r>
+            <w:r>
+              <w:rPr>
+                <w:rStyle w:val="sobjectk"/>
+                <w:rFonts w:asciiTheme="majorHAnsi" w:hAnsiTheme="majorHAnsi" w:cs="Arial"/>
+                <w:bCs/>
+                <w:color w:val="000000" w:themeColor="text1"/>
+                <w:sz w:val="22"/>
+                <w:szCs w:val="22"/>
+              </w:rPr>
+              <w:t>"</w:t>
             </w:r>
             <w:r>
               <w:rPr>
@@ -23462,7 +23751,6 @@
                 <w:sz w:val="22"/>
                 <w:szCs w:val="22"/>
               </w:rPr>
-              <w:lastRenderedPageBreak/>
               <w:t xml:space="preserve">        "",</w:t>
             </w:r>
           </w:p>
@@ -23494,6 +23782,15 @@
                 <w:szCs w:val="22"/>
               </w:rPr>
               <w:br/>
+            </w:r>
+            <w:r>
+              <w:rPr>
+                <w:rFonts w:asciiTheme="majorHAnsi" w:hAnsiTheme="majorHAnsi" w:cs="Arial"/>
+                <w:color w:val="000000" w:themeColor="text1"/>
+                <w:sz w:val="22"/>
+                <w:szCs w:val="22"/>
+              </w:rPr>
+              <w:lastRenderedPageBreak/>
               <w:t>    </w:t>
             </w:r>
             <w:r>
@@ -25413,7 +25710,6 @@
                 <w:sz w:val="22"/>
                 <w:szCs w:val="22"/>
               </w:rPr>
-              <w:lastRenderedPageBreak/>
               <w:t xml:space="preserve">      Note:,</w:t>
             </w:r>
           </w:p>
@@ -25458,6 +25754,7 @@
                 <w:sz w:val="22"/>
                 <w:szCs w:val="22"/>
               </w:rPr>
+              <w:lastRenderedPageBreak/>
               <w:t xml:space="preserve">      Status,</w:t>
             </w:r>
           </w:p>
@@ -25655,7 +25952,7 @@
                 <w:sz w:val="22"/>
                 <w:szCs w:val="22"/>
               </w:rPr>
-              <w:t>[</w:t>
+              <w:t>{</w:t>
             </w:r>
             <w:r>
               <w:rPr>
@@ -25675,7 +25972,7 @@
                 <w:sz w:val="22"/>
                 <w:szCs w:val="22"/>
               </w:rPr>
-              <w:t>"Invalid "</w:t>
+              <w:t>""</w:t>
             </w:r>
             <w:r>
               <w:rPr>
@@ -25695,7 +25992,7 @@
                 <w:sz w:val="22"/>
                 <w:szCs w:val="22"/>
               </w:rPr>
-              <w:t>]</w:t>
+              <w:t>}</w:t>
             </w:r>
             <w:r>
               <w:rPr>
@@ -25801,7 +26098,42 @@
                 <w:sz w:val="22"/>
                 <w:szCs w:val="22"/>
               </w:rPr>
-              <w:t>"Error"</w:t>
+              <w:t>"</w:t>
+            </w:r>
+            <w:r>
+              <w:rPr>
+                <w:rStyle w:val="sobjectk"/>
+                <w:rFonts w:asciiTheme="majorHAnsi" w:hAnsiTheme="majorHAnsi" w:cs="Arial"/>
+                <w:bCs/>
+                <w:color w:val="000000" w:themeColor="text1"/>
+                <w:sz w:val="22"/>
+                <w:szCs w:val="22"/>
+                <w:highlight w:val="green"/>
+              </w:rPr>
+              <w:t>Error</w:t>
+            </w:r>
+            <w:r>
+              <w:rPr>
+                <w:rStyle w:val="sobjectk"/>
+                <w:rFonts w:asciiTheme="majorHAnsi" w:hAnsiTheme="majorHAnsi" w:cs="Arial"/>
+                <w:bCs/>
+                <w:color w:val="000000" w:themeColor="text1"/>
+                <w:sz w:val="22"/>
+                <w:szCs w:val="22"/>
+                <w:highlight w:val="green"/>
+              </w:rPr>
+              <w:t>s</w:t>
+            </w:r>
+            <w:r>
+              <w:rPr>
+                <w:rStyle w:val="sobjectk"/>
+                <w:rFonts w:asciiTheme="majorHAnsi" w:hAnsiTheme="majorHAnsi" w:cs="Arial"/>
+                <w:bCs/>
+                <w:color w:val="000000" w:themeColor="text1"/>
+                <w:sz w:val="22"/>
+                <w:szCs w:val="22"/>
+              </w:rPr>
+              <w:t>"</w:t>
             </w:r>
             <w:r>
               <w:rPr>
@@ -27064,7 +27396,7 @@
                 <w:sz w:val="22"/>
                 <w:szCs w:val="22"/>
               </w:rPr>
-              <w:t>[</w:t>
+              <w:t>{</w:t>
             </w:r>
             <w:r>
               <w:rPr>
@@ -27084,7 +27416,7 @@
                 <w:sz w:val="22"/>
                 <w:szCs w:val="22"/>
               </w:rPr>
-              <w:t>"Invalid "</w:t>
+              <w:t>""</w:t>
             </w:r>
             <w:r>
               <w:rPr>
@@ -27104,7 +27436,7 @@
                 <w:sz w:val="22"/>
                 <w:szCs w:val="22"/>
               </w:rPr>
-              <w:t>]</w:t>
+              <w:t>}</w:t>
             </w:r>
             <w:r>
               <w:rPr>
@@ -27210,7 +27542,42 @@
                 <w:sz w:val="22"/>
                 <w:szCs w:val="22"/>
               </w:rPr>
-              <w:t>"Error"</w:t>
+              <w:t>"</w:t>
+            </w:r>
+            <w:r>
+              <w:rPr>
+                <w:rStyle w:val="sobjectk"/>
+                <w:rFonts w:asciiTheme="majorHAnsi" w:hAnsiTheme="majorHAnsi" w:cs="Arial"/>
+                <w:bCs/>
+                <w:color w:val="000000" w:themeColor="text1"/>
+                <w:sz w:val="22"/>
+                <w:szCs w:val="22"/>
+                <w:highlight w:val="green"/>
+              </w:rPr>
+              <w:t>Error</w:t>
+            </w:r>
+            <w:r>
+              <w:rPr>
+                <w:rStyle w:val="sobjectk"/>
+                <w:rFonts w:asciiTheme="majorHAnsi" w:hAnsiTheme="majorHAnsi" w:cs="Arial"/>
+                <w:bCs/>
+                <w:color w:val="000000" w:themeColor="text1"/>
+                <w:sz w:val="22"/>
+                <w:szCs w:val="22"/>
+                <w:highlight w:val="green"/>
+              </w:rPr>
+              <w:t>s</w:t>
+            </w:r>
+            <w:r>
+              <w:rPr>
+                <w:rStyle w:val="sobjectk"/>
+                <w:rFonts w:asciiTheme="majorHAnsi" w:hAnsiTheme="majorHAnsi" w:cs="Arial"/>
+                <w:bCs/>
+                <w:color w:val="000000" w:themeColor="text1"/>
+                <w:sz w:val="22"/>
+                <w:szCs w:val="22"/>
+              </w:rPr>
+              <w:t>"</w:t>
             </w:r>
             <w:r>
               <w:rPr>
@@ -27249,7 +27616,6 @@
                 <w:sz w:val="22"/>
                 <w:szCs w:val="22"/>
               </w:rPr>
-              <w:lastRenderedPageBreak/>
               <w:t xml:space="preserve">        "",</w:t>
             </w:r>
           </w:p>
@@ -27281,6 +27647,15 @@
                 <w:szCs w:val="22"/>
               </w:rPr>
               <w:br/>
+            </w:r>
+            <w:r>
+              <w:rPr>
+                <w:rFonts w:asciiTheme="majorHAnsi" w:hAnsiTheme="majorHAnsi" w:cs="Arial"/>
+                <w:color w:val="000000" w:themeColor="text1"/>
+                <w:sz w:val="22"/>
+                <w:szCs w:val="22"/>
+              </w:rPr>
+              <w:lastRenderedPageBreak/>
               <w:t>    </w:t>
             </w:r>
             <w:r>
@@ -27376,7 +27751,7 @@
           <w:color w:val="000000" w:themeColor="text1"/>
           <w:sz w:val="28"/>
           <w:szCs w:val="28"/>
-          <w:highlight w:val="lightGray"/>
+          <w:highlight w:val="yellow"/>
         </w:rPr>
       </w:pPr>
       <w:r>
@@ -27386,7 +27761,7 @@
           <w:color w:val="000000" w:themeColor="text1"/>
           <w:sz w:val="28"/>
           <w:szCs w:val="28"/>
-          <w:highlight w:val="lightGray"/>
+          <w:highlight w:val="yellow"/>
         </w:rPr>
         <w:t>API Create Appointment</w:t>
       </w:r>
@@ -29224,7 +29599,6 @@
                 <w:sz w:val="22"/>
                 <w:szCs w:val="22"/>
               </w:rPr>
-              <w:lastRenderedPageBreak/>
               <w:t xml:space="preserve">      },</w:t>
             </w:r>
           </w:p>
@@ -29269,6 +29643,7 @@
                 <w:sz w:val="22"/>
                 <w:szCs w:val="22"/>
               </w:rPr>
+              <w:lastRenderedPageBreak/>
               <w:t xml:space="preserve">      To:,</w:t>
             </w:r>
           </w:p>
@@ -29596,7 +29971,7 @@
                 <w:sz w:val="22"/>
                 <w:szCs w:val="22"/>
               </w:rPr>
-              <w:t>[</w:t>
+              <w:t>{</w:t>
             </w:r>
             <w:r>
               <w:rPr>
@@ -29616,7 +29991,7 @@
                 <w:sz w:val="22"/>
                 <w:szCs w:val="22"/>
               </w:rPr>
-              <w:t>"Invalid "</w:t>
+              <w:t>""</w:t>
             </w:r>
             <w:r>
               <w:rPr>
@@ -29636,7 +30011,7 @@
                 <w:sz w:val="22"/>
                 <w:szCs w:val="22"/>
               </w:rPr>
-              <w:t>]</w:t>
+              <w:t>}</w:t>
             </w:r>
             <w:r>
               <w:rPr>
@@ -29742,7 +30117,42 @@
                 <w:sz w:val="22"/>
                 <w:szCs w:val="22"/>
               </w:rPr>
-              <w:t>"Error"</w:t>
+              <w:t>"</w:t>
+            </w:r>
+            <w:r>
+              <w:rPr>
+                <w:rStyle w:val="sobjectk"/>
+                <w:rFonts w:asciiTheme="majorHAnsi" w:hAnsiTheme="majorHAnsi" w:cs="Arial"/>
+                <w:bCs/>
+                <w:color w:val="000000" w:themeColor="text1"/>
+                <w:sz w:val="22"/>
+                <w:szCs w:val="22"/>
+                <w:highlight w:val="green"/>
+              </w:rPr>
+              <w:t>Error</w:t>
+            </w:r>
+            <w:r>
+              <w:rPr>
+                <w:rStyle w:val="sobjectk"/>
+                <w:rFonts w:asciiTheme="majorHAnsi" w:hAnsiTheme="majorHAnsi" w:cs="Arial"/>
+                <w:bCs/>
+                <w:color w:val="000000" w:themeColor="text1"/>
+                <w:sz w:val="22"/>
+                <w:szCs w:val="22"/>
+                <w:highlight w:val="green"/>
+              </w:rPr>
+              <w:t>s</w:t>
+            </w:r>
+            <w:r>
+              <w:rPr>
+                <w:rStyle w:val="sobjectk"/>
+                <w:rFonts w:asciiTheme="majorHAnsi" w:hAnsiTheme="majorHAnsi" w:cs="Arial"/>
+                <w:bCs/>
+                <w:color w:val="000000" w:themeColor="text1"/>
+                <w:sz w:val="22"/>
+                <w:szCs w:val="22"/>
+              </w:rPr>
+              <w:t>"</w:t>
             </w:r>
             <w:r>
               <w:rPr>
@@ -31472,6 +31882,108 @@
                 <w:szCs w:val="22"/>
               </w:rPr>
               <w:br/>
+              <w:t>      </w:t>
+            </w:r>
+            <w:r>
+              <w:rPr>
+                <w:rStyle w:val="sobjectk"/>
+                <w:rFonts w:asciiTheme="majorHAnsi" w:hAnsiTheme="majorHAnsi" w:cs="Arial"/>
+                <w:bCs/>
+                <w:color w:val="000000" w:themeColor="text1"/>
+                <w:sz w:val="22"/>
+                <w:szCs w:val="22"/>
+              </w:rPr>
+              <w:t>"Email"</w:t>
+            </w:r>
+            <w:r>
+              <w:rPr>
+                <w:rStyle w:val="scolon"/>
+                <w:rFonts w:asciiTheme="majorHAnsi" w:hAnsiTheme="majorHAnsi" w:cs="Arial"/>
+                <w:color w:val="000000" w:themeColor="text1"/>
+                <w:sz w:val="22"/>
+                <w:szCs w:val="22"/>
+              </w:rPr>
+              <w:t>:</w:t>
+            </w:r>
+            <w:r>
+              <w:rPr>
+                <w:rStyle w:val="sobjectv"/>
+                <w:rFonts w:asciiTheme="majorHAnsi" w:hAnsiTheme="majorHAnsi" w:cs="Arial"/>
+                <w:color w:val="000000" w:themeColor="text1"/>
+                <w:sz w:val="22"/>
+                <w:szCs w:val="22"/>
+              </w:rPr>
+              <w:t>""</w:t>
+            </w:r>
+            <w:r>
+              <w:rPr>
+                <w:rStyle w:val="scomma"/>
+                <w:rFonts w:asciiTheme="majorHAnsi" w:hAnsiTheme="majorHAnsi" w:cs="Arial"/>
+                <w:color w:val="000000" w:themeColor="text1"/>
+                <w:sz w:val="22"/>
+                <w:szCs w:val="22"/>
+              </w:rPr>
+              <w:t>,</w:t>
+            </w:r>
+            <w:r>
+              <w:rPr>
+                <w:rFonts w:asciiTheme="majorHAnsi" w:hAnsiTheme="majorHAnsi" w:cs="Arial"/>
+                <w:color w:val="000000" w:themeColor="text1"/>
+                <w:sz w:val="22"/>
+                <w:szCs w:val="22"/>
+              </w:rPr>
+              <w:br/>
+              <w:t>      </w:t>
+            </w:r>
+            <w:r>
+              <w:rPr>
+                <w:rStyle w:val="sobjectk"/>
+                <w:rFonts w:asciiTheme="majorHAnsi" w:hAnsiTheme="majorHAnsi" w:cs="Arial"/>
+                <w:bCs/>
+                <w:color w:val="000000" w:themeColor="text1"/>
+                <w:sz w:val="22"/>
+                <w:szCs w:val="22"/>
+              </w:rPr>
+              <w:t>"Password"</w:t>
+            </w:r>
+            <w:r>
+              <w:rPr>
+                <w:rStyle w:val="scolon"/>
+                <w:rFonts w:asciiTheme="majorHAnsi" w:hAnsiTheme="majorHAnsi" w:cs="Arial"/>
+                <w:color w:val="000000" w:themeColor="text1"/>
+                <w:sz w:val="22"/>
+                <w:szCs w:val="22"/>
+              </w:rPr>
+              <w:t>:</w:t>
+            </w:r>
+            <w:r>
+              <w:rPr>
+                <w:rStyle w:val="sobjectv"/>
+                <w:rFonts w:asciiTheme="majorHAnsi" w:hAnsiTheme="majorHAnsi" w:cs="Arial"/>
+                <w:color w:val="000000" w:themeColor="text1"/>
+                <w:sz w:val="22"/>
+                <w:szCs w:val="22"/>
+              </w:rPr>
+              <w:t>""</w:t>
+            </w:r>
+            <w:r>
+              <w:rPr>
+                <w:rStyle w:val="scomma"/>
+                <w:rFonts w:asciiTheme="majorHAnsi" w:hAnsiTheme="majorHAnsi" w:cs="Arial"/>
+                <w:color w:val="000000" w:themeColor="text1"/>
+                <w:sz w:val="22"/>
+                <w:szCs w:val="22"/>
+              </w:rPr>
+              <w:t>,</w:t>
+            </w:r>
+            <w:r>
+              <w:rPr>
+                <w:rFonts w:asciiTheme="majorHAnsi" w:hAnsiTheme="majorHAnsi" w:cs="Arial"/>
+                <w:color w:val="000000" w:themeColor="text1"/>
+                <w:sz w:val="22"/>
+                <w:szCs w:val="22"/>
+              </w:rPr>
+              <w:br/>
             </w:r>
             <w:r>
               <w:rPr>
@@ -31492,7 +32004,7 @@
                 <w:sz w:val="22"/>
                 <w:szCs w:val="22"/>
               </w:rPr>
-              <w:t>"Email"</w:t>
+              <w:t>"Birthday"</w:t>
             </w:r>
             <w:r>
               <w:rPr>
@@ -31543,7 +32055,7 @@
                 <w:sz w:val="22"/>
                 <w:szCs w:val="22"/>
               </w:rPr>
-              <w:t>"Password"</w:t>
+              <w:t>"Gender"</w:t>
             </w:r>
             <w:r>
               <w:rPr>
@@ -31594,7 +32106,7 @@
                 <w:sz w:val="22"/>
                 <w:szCs w:val="22"/>
               </w:rPr>
-              <w:t>"Birthday"</w:t>
+              <w:t>"Address"</w:t>
             </w:r>
             <w:r>
               <w:rPr>
@@ -31645,7 +32157,7 @@
                 <w:sz w:val="22"/>
                 <w:szCs w:val="22"/>
               </w:rPr>
-              <w:t>"Gender"</w:t>
+              <w:t>"Longitude"</w:t>
             </w:r>
             <w:r>
               <w:rPr>
@@ -31696,7 +32208,7 @@
                 <w:sz w:val="22"/>
                 <w:szCs w:val="22"/>
               </w:rPr>
-              <w:t>"Address"</w:t>
+              <w:t>"Latitude"</w:t>
             </w:r>
             <w:r>
               <w:rPr>
@@ -31747,7 +32259,7 @@
                 <w:sz w:val="22"/>
                 <w:szCs w:val="22"/>
               </w:rPr>
-              <w:t>"Longitude"</w:t>
+              <w:t>"Phone"</w:t>
             </w:r>
             <w:r>
               <w:rPr>
@@ -31798,7 +32310,7 @@
                 <w:sz w:val="22"/>
                 <w:szCs w:val="22"/>
               </w:rPr>
-              <w:t>"Latitude"</w:t>
+              <w:t>"Role"</w:t>
             </w:r>
             <w:r>
               <w:rPr>
@@ -31818,7 +32330,7 @@
                 <w:sz w:val="22"/>
                 <w:szCs w:val="22"/>
               </w:rPr>
-              <w:t>""</w:t>
+              <w:t xml:space="preserve"> 0</w:t>
             </w:r>
             <w:r>
               <w:rPr>
@@ -31849,7 +32361,7 @@
                 <w:sz w:val="22"/>
                 <w:szCs w:val="22"/>
               </w:rPr>
-              <w:t>"Phone"</w:t>
+              <w:t>"Status"</w:t>
             </w:r>
             <w:r>
               <w:rPr>
@@ -31869,7 +32381,7 @@
                 <w:sz w:val="22"/>
                 <w:szCs w:val="22"/>
               </w:rPr>
-              <w:t>""</w:t>
+              <w:t xml:space="preserve"> 0</w:t>
             </w:r>
             <w:r>
               <w:rPr>
@@ -31900,7 +32412,7 @@
                 <w:sz w:val="22"/>
                 <w:szCs w:val="22"/>
               </w:rPr>
-              <w:t>"Role"</w:t>
+              <w:t>"Photo"</w:t>
             </w:r>
             <w:r>
               <w:rPr>
@@ -31920,7 +32432,7 @@
                 <w:sz w:val="22"/>
                 <w:szCs w:val="22"/>
               </w:rPr>
-              <w:t xml:space="preserve"> 0</w:t>
+              <w:t>""</w:t>
             </w:r>
             <w:r>
               <w:rPr>
@@ -31951,7 +32463,7 @@
                 <w:sz w:val="22"/>
                 <w:szCs w:val="22"/>
               </w:rPr>
-              <w:t>"Status"</w:t>
+              <w:t>"Money"</w:t>
             </w:r>
             <w:r>
               <w:rPr>
@@ -32002,7 +32514,7 @@
                 <w:sz w:val="22"/>
                 <w:szCs w:val="22"/>
               </w:rPr>
-              <w:t>"Photo"</w:t>
+              <w:t>"Created"</w:t>
             </w:r>
             <w:r>
               <w:rPr>
@@ -32053,108 +32565,6 @@
                 <w:sz w:val="22"/>
                 <w:szCs w:val="22"/>
               </w:rPr>
-              <w:t>"Money"</w:t>
-            </w:r>
-            <w:r>
-              <w:rPr>
-                <w:rStyle w:val="scolon"/>
-                <w:rFonts w:asciiTheme="majorHAnsi" w:hAnsiTheme="majorHAnsi" w:cs="Arial"/>
-                <w:color w:val="000000" w:themeColor="text1"/>
-                <w:sz w:val="22"/>
-                <w:szCs w:val="22"/>
-              </w:rPr>
-              <w:t>:</w:t>
-            </w:r>
-            <w:r>
-              <w:rPr>
-                <w:rStyle w:val="sobjectv"/>
-                <w:rFonts w:asciiTheme="majorHAnsi" w:hAnsiTheme="majorHAnsi" w:cs="Arial"/>
-                <w:color w:val="000000" w:themeColor="text1"/>
-                <w:sz w:val="22"/>
-                <w:szCs w:val="22"/>
-              </w:rPr>
-              <w:t xml:space="preserve"> 0</w:t>
-            </w:r>
-            <w:r>
-              <w:rPr>
-                <w:rStyle w:val="scomma"/>
-                <w:rFonts w:asciiTheme="majorHAnsi" w:hAnsiTheme="majorHAnsi" w:cs="Arial"/>
-                <w:color w:val="000000" w:themeColor="text1"/>
-                <w:sz w:val="22"/>
-                <w:szCs w:val="22"/>
-              </w:rPr>
-              <w:t>,</w:t>
-            </w:r>
-            <w:r>
-              <w:rPr>
-                <w:rFonts w:asciiTheme="majorHAnsi" w:hAnsiTheme="majorHAnsi" w:cs="Arial"/>
-                <w:color w:val="000000" w:themeColor="text1"/>
-                <w:sz w:val="22"/>
-                <w:szCs w:val="22"/>
-              </w:rPr>
-              <w:br/>
-              <w:t>      </w:t>
-            </w:r>
-            <w:r>
-              <w:rPr>
-                <w:rStyle w:val="sobjectk"/>
-                <w:rFonts w:asciiTheme="majorHAnsi" w:hAnsiTheme="majorHAnsi" w:cs="Arial"/>
-                <w:bCs/>
-                <w:color w:val="000000" w:themeColor="text1"/>
-                <w:sz w:val="22"/>
-                <w:szCs w:val="22"/>
-              </w:rPr>
-              <w:t>"Created"</w:t>
-            </w:r>
-            <w:r>
-              <w:rPr>
-                <w:rStyle w:val="scolon"/>
-                <w:rFonts w:asciiTheme="majorHAnsi" w:hAnsiTheme="majorHAnsi" w:cs="Arial"/>
-                <w:color w:val="000000" w:themeColor="text1"/>
-                <w:sz w:val="22"/>
-                <w:szCs w:val="22"/>
-              </w:rPr>
-              <w:t>:</w:t>
-            </w:r>
-            <w:r>
-              <w:rPr>
-                <w:rStyle w:val="sobjectv"/>
-                <w:rFonts w:asciiTheme="majorHAnsi" w:hAnsiTheme="majorHAnsi" w:cs="Arial"/>
-                <w:color w:val="000000" w:themeColor="text1"/>
-                <w:sz w:val="22"/>
-                <w:szCs w:val="22"/>
-              </w:rPr>
-              <w:t>""</w:t>
-            </w:r>
-            <w:r>
-              <w:rPr>
-                <w:rStyle w:val="scomma"/>
-                <w:rFonts w:asciiTheme="majorHAnsi" w:hAnsiTheme="majorHAnsi" w:cs="Arial"/>
-                <w:color w:val="000000" w:themeColor="text1"/>
-                <w:sz w:val="22"/>
-                <w:szCs w:val="22"/>
-              </w:rPr>
-              <w:t>,</w:t>
-            </w:r>
-            <w:r>
-              <w:rPr>
-                <w:rFonts w:asciiTheme="majorHAnsi" w:hAnsiTheme="majorHAnsi" w:cs="Arial"/>
-                <w:color w:val="000000" w:themeColor="text1"/>
-                <w:sz w:val="22"/>
-                <w:szCs w:val="22"/>
-              </w:rPr>
-              <w:br/>
-              <w:t>      </w:t>
-            </w:r>
-            <w:r>
-              <w:rPr>
-                <w:rStyle w:val="sobjectk"/>
-                <w:rFonts w:asciiTheme="majorHAnsi" w:hAnsiTheme="majorHAnsi" w:cs="Arial"/>
-                <w:bCs/>
-                <w:color w:val="000000" w:themeColor="text1"/>
-                <w:sz w:val="22"/>
-                <w:szCs w:val="22"/>
-              </w:rPr>
               <w:t>"LastModified"</w:t>
             </w:r>
             <w:r>
@@ -32323,7 +32733,7 @@
                 <w:sz w:val="22"/>
                 <w:szCs w:val="22"/>
               </w:rPr>
-              <w:t>[</w:t>
+              <w:t>{</w:t>
             </w:r>
             <w:r>
               <w:rPr>
@@ -32343,7 +32753,7 @@
                 <w:sz w:val="22"/>
                 <w:szCs w:val="22"/>
               </w:rPr>
-              <w:t>"Invalid "</w:t>
+              <w:t>""</w:t>
             </w:r>
             <w:r>
               <w:rPr>
@@ -32363,7 +32773,7 @@
                 <w:sz w:val="22"/>
                 <w:szCs w:val="22"/>
               </w:rPr>
-              <w:t>]</w:t>
+              <w:t>}</w:t>
             </w:r>
             <w:r>
               <w:rPr>
@@ -32469,7 +32879,42 @@
                 <w:sz w:val="22"/>
                 <w:szCs w:val="22"/>
               </w:rPr>
-              <w:t>"Error"</w:t>
+              <w:t>"</w:t>
+            </w:r>
+            <w:r>
+              <w:rPr>
+                <w:rStyle w:val="sobjectk"/>
+                <w:rFonts w:asciiTheme="majorHAnsi" w:hAnsiTheme="majorHAnsi" w:cs="Arial"/>
+                <w:bCs/>
+                <w:color w:val="000000" w:themeColor="text1"/>
+                <w:sz w:val="22"/>
+                <w:szCs w:val="22"/>
+                <w:highlight w:val="green"/>
+              </w:rPr>
+              <w:t>Error</w:t>
+            </w:r>
+            <w:r>
+              <w:rPr>
+                <w:rStyle w:val="sobjectk"/>
+                <w:rFonts w:asciiTheme="majorHAnsi" w:hAnsiTheme="majorHAnsi" w:cs="Arial"/>
+                <w:bCs/>
+                <w:color w:val="000000" w:themeColor="text1"/>
+                <w:sz w:val="22"/>
+                <w:szCs w:val="22"/>
+                <w:highlight w:val="green"/>
+              </w:rPr>
+              <w:t>s</w:t>
+            </w:r>
+            <w:r>
+              <w:rPr>
+                <w:rStyle w:val="sobjectk"/>
+                <w:rFonts w:asciiTheme="majorHAnsi" w:hAnsiTheme="majorHAnsi" w:cs="Arial"/>
+                <w:bCs/>
+                <w:color w:val="000000" w:themeColor="text1"/>
+                <w:sz w:val="22"/>
+                <w:szCs w:val="22"/>
+              </w:rPr>
+              <w:t>"</w:t>
             </w:r>
             <w:r>
               <w:rPr>
@@ -33527,6 +33972,7 @@
                 <w:sz w:val="22"/>
                 <w:szCs w:val="22"/>
               </w:rPr>
+              <w:lastRenderedPageBreak/>
               <w:t>200</w:t>
             </w:r>
           </w:p>
@@ -34642,7 +35088,7 @@
                 <w:sz w:val="22"/>
                 <w:szCs w:val="22"/>
               </w:rPr>
-              <w:t>[</w:t>
+              <w:t>{</w:t>
             </w:r>
             <w:r>
               <w:rPr>
@@ -34662,7 +35108,19 @@
                 <w:sz w:val="22"/>
                 <w:szCs w:val="22"/>
               </w:rPr>
-              <w:t>"Invalid "</w:t>
+              <w:t>"</w:t>
+            </w:r>
+            <w:bookmarkStart w:id="0" w:name="_GoBack"/>
+            <w:bookmarkEnd w:id="0"/>
+            <w:r>
+              <w:rPr>
+                <w:rStyle w:val="sobjectv"/>
+                <w:rFonts w:asciiTheme="majorHAnsi" w:hAnsiTheme="majorHAnsi" w:cs="Arial"/>
+                <w:color w:val="000000" w:themeColor="text1"/>
+                <w:sz w:val="22"/>
+                <w:szCs w:val="22"/>
+              </w:rPr>
+              <w:t>"</w:t>
             </w:r>
             <w:r>
               <w:rPr>
@@ -34682,7 +35140,7 @@
                 <w:sz w:val="22"/>
                 <w:szCs w:val="22"/>
               </w:rPr>
-              <w:t>]</w:t>
+              <w:t>}</w:t>
             </w:r>
             <w:r>
               <w:rPr>
@@ -34788,7 +35246,42 @@
                 <w:sz w:val="22"/>
                 <w:szCs w:val="22"/>
               </w:rPr>
-              <w:t>"Error"</w:t>
+              <w:t>"</w:t>
+            </w:r>
+            <w:r>
+              <w:rPr>
+                <w:rStyle w:val="sobjectk"/>
+                <w:rFonts w:asciiTheme="majorHAnsi" w:hAnsiTheme="majorHAnsi" w:cs="Arial"/>
+                <w:bCs/>
+                <w:color w:val="000000" w:themeColor="text1"/>
+                <w:sz w:val="22"/>
+                <w:szCs w:val="22"/>
+                <w:highlight w:val="green"/>
+              </w:rPr>
+              <w:t>Error</w:t>
+            </w:r>
+            <w:r>
+              <w:rPr>
+                <w:rStyle w:val="sobjectk"/>
+                <w:rFonts w:asciiTheme="majorHAnsi" w:hAnsiTheme="majorHAnsi" w:cs="Arial"/>
+                <w:bCs/>
+                <w:color w:val="000000" w:themeColor="text1"/>
+                <w:sz w:val="22"/>
+                <w:szCs w:val="22"/>
+                <w:highlight w:val="green"/>
+              </w:rPr>
+              <w:t>s</w:t>
+            </w:r>
+            <w:r>
+              <w:rPr>
+                <w:rStyle w:val="sobjectk"/>
+                <w:rFonts w:asciiTheme="majorHAnsi" w:hAnsiTheme="majorHAnsi" w:cs="Arial"/>
+                <w:bCs/>
+                <w:color w:val="000000" w:themeColor="text1"/>
+                <w:sz w:val="22"/>
+                <w:szCs w:val="22"/>
+              </w:rPr>
+              <w:t>"</w:t>
             </w:r>
             <w:r>
               <w:rPr>

</xml_diff>

<commit_message>
- Change layout margin.
</commit_message>
<xml_diff>
--- a/002 - DOCUMENT/API Documentation/draft/patient_api_endpoints_v1.docx
+++ b/002 - DOCUMENT/API Documentation/draft/patient_api_endpoints_v1.docx
@@ -16018,6 +16018,18 @@
           <w:szCs w:val="22"/>
         </w:rPr>
       </w:pPr>
+      <w:bookmarkStart w:id="0" w:name="_GoBack"/>
+      <w:bookmarkEnd w:id="0"/>
+    </w:p>
+    <w:p>
+      <w:pPr>
+        <w:rPr>
+          <w:rFonts w:asciiTheme="majorHAnsi" w:hAnsiTheme="majorHAnsi" w:cs="Arial"/>
+          <w:color w:val="000000" w:themeColor="text1"/>
+          <w:sz w:val="22"/>
+          <w:szCs w:val="22"/>
+        </w:rPr>
+      </w:pPr>
     </w:p>
     <w:p>
       <w:pPr>
@@ -16044,6 +16056,7 @@
           <w:szCs w:val="28"/>
           <w:highlight w:val="yellow"/>
         </w:rPr>
+        <w:lastRenderedPageBreak/>
         <w:t xml:space="preserve">API </w:t>
       </w:r>
       <w:r>
@@ -18198,6 +18211,7 @@
           <w:sz w:val="22"/>
           <w:szCs w:val="22"/>
         </w:rPr>
+        <w:lastRenderedPageBreak/>
         <w:t>&lt;</w:t>
       </w:r>
       <w:r>
@@ -20739,6 +20753,7 @@
                 <w:sz w:val="22"/>
                 <w:szCs w:val="22"/>
               </w:rPr>
+              <w:lastRenderedPageBreak/>
               <w:t>Status</w:t>
             </w:r>
           </w:p>
@@ -20797,7 +20812,6 @@
                 <w:sz w:val="22"/>
                 <w:szCs w:val="22"/>
               </w:rPr>
-              <w:lastRenderedPageBreak/>
               <w:t>200</w:t>
             </w:r>
           </w:p>
@@ -22136,7 +22150,6 @@
           <w:sz w:val="28"/>
           <w:szCs w:val="28"/>
         </w:rPr>
-        <w:lastRenderedPageBreak/>
         <w:t xml:space="preserve"> </w:t>
       </w:r>
       <w:r>
@@ -23751,6 +23764,7 @@
                 <w:sz w:val="22"/>
                 <w:szCs w:val="22"/>
               </w:rPr>
+              <w:lastRenderedPageBreak/>
               <w:t xml:space="preserve">        "",</w:t>
             </w:r>
           </w:p>
@@ -23782,15 +23796,6 @@
                 <w:szCs w:val="22"/>
               </w:rPr>
               <w:br/>
-            </w:r>
-            <w:r>
-              <w:rPr>
-                <w:rFonts w:asciiTheme="majorHAnsi" w:hAnsiTheme="majorHAnsi" w:cs="Arial"/>
-                <w:color w:val="000000" w:themeColor="text1"/>
-                <w:sz w:val="22"/>
-                <w:szCs w:val="22"/>
-              </w:rPr>
-              <w:lastRenderedPageBreak/>
               <w:t>    </w:t>
             </w:r>
             <w:r>
@@ -25710,6 +25715,7 @@
                 <w:sz w:val="22"/>
                 <w:szCs w:val="22"/>
               </w:rPr>
+              <w:lastRenderedPageBreak/>
               <w:t xml:space="preserve">      Note:,</w:t>
             </w:r>
           </w:p>
@@ -25754,7 +25760,6 @@
                 <w:sz w:val="22"/>
                 <w:szCs w:val="22"/>
               </w:rPr>
-              <w:lastRenderedPageBreak/>
               <w:t xml:space="preserve">      Status,</w:t>
             </w:r>
           </w:p>
@@ -27616,6 +27621,7 @@
                 <w:sz w:val="22"/>
                 <w:szCs w:val="22"/>
               </w:rPr>
+              <w:lastRenderedPageBreak/>
               <w:t xml:space="preserve">        "",</w:t>
             </w:r>
           </w:p>
@@ -27647,15 +27653,6 @@
                 <w:szCs w:val="22"/>
               </w:rPr>
               <w:br/>
-            </w:r>
-            <w:r>
-              <w:rPr>
-                <w:rFonts w:asciiTheme="majorHAnsi" w:hAnsiTheme="majorHAnsi" w:cs="Arial"/>
-                <w:color w:val="000000" w:themeColor="text1"/>
-                <w:sz w:val="22"/>
-                <w:szCs w:val="22"/>
-              </w:rPr>
-              <w:lastRenderedPageBreak/>
               <w:t>    </w:t>
             </w:r>
             <w:r>
@@ -29599,6 +29596,7 @@
                 <w:sz w:val="22"/>
                 <w:szCs w:val="22"/>
               </w:rPr>
+              <w:lastRenderedPageBreak/>
               <w:t xml:space="preserve">      },</w:t>
             </w:r>
           </w:p>
@@ -29643,7 +29641,6 @@
                 <w:sz w:val="22"/>
                 <w:szCs w:val="22"/>
               </w:rPr>
-              <w:lastRenderedPageBreak/>
               <w:t xml:space="preserve">      To:,</w:t>
             </w:r>
           </w:p>
@@ -31882,6 +31879,15 @@
                 <w:szCs w:val="22"/>
               </w:rPr>
               <w:br/>
+            </w:r>
+            <w:r>
+              <w:rPr>
+                <w:rFonts w:asciiTheme="majorHAnsi" w:hAnsiTheme="majorHAnsi" w:cs="Arial"/>
+                <w:color w:val="000000" w:themeColor="text1"/>
+                <w:sz w:val="22"/>
+                <w:szCs w:val="22"/>
+              </w:rPr>
+              <w:lastRenderedPageBreak/>
               <w:t>      </w:t>
             </w:r>
             <w:r>
@@ -31984,15 +31990,6 @@
                 <w:szCs w:val="22"/>
               </w:rPr>
               <w:br/>
-            </w:r>
-            <w:r>
-              <w:rPr>
-                <w:rFonts w:asciiTheme="majorHAnsi" w:hAnsiTheme="majorHAnsi" w:cs="Arial"/>
-                <w:color w:val="000000" w:themeColor="text1"/>
-                <w:sz w:val="22"/>
-                <w:szCs w:val="22"/>
-              </w:rPr>
-              <w:lastRenderedPageBreak/>
               <w:t>      </w:t>
             </w:r>
             <w:r>
@@ -33972,7 +33969,6 @@
                 <w:sz w:val="22"/>
                 <w:szCs w:val="22"/>
               </w:rPr>
-              <w:lastRenderedPageBreak/>
               <w:t>200</w:t>
             </w:r>
           </w:p>
@@ -35108,19 +35104,7 @@
                 <w:sz w:val="22"/>
                 <w:szCs w:val="22"/>
               </w:rPr>
-              <w:t>"</w:t>
-            </w:r>
-            <w:bookmarkStart w:id="0" w:name="_GoBack"/>
-            <w:bookmarkEnd w:id="0"/>
-            <w:r>
-              <w:rPr>
-                <w:rStyle w:val="sobjectv"/>
-                <w:rFonts w:asciiTheme="majorHAnsi" w:hAnsiTheme="majorHAnsi" w:cs="Arial"/>
-                <w:color w:val="000000" w:themeColor="text1"/>
-                <w:sz w:val="22"/>
-                <w:szCs w:val="22"/>
-              </w:rPr>
-              <w:t>"</w:t>
+              <w:t>""</w:t>
             </w:r>
             <w:r>
               <w:rPr>

</xml_diff>